<commit_message>
Agregando Organización en documento PGC
</commit_message>
<xml_diff>
--- a/Desarrollo/Documentos/PGC.docx
+++ b/Desarrollo/Documentos/PGC.docx
@@ -78,6 +78,44 @@
         <w:rPr>
           <w:rtl w:val="0"/>
         </w:rPr>
+        <w:t xml:space="preserve">La gestión de la configuración coordina el desarrollo de software para minimizar la confusión las modificaciones y así maximizar la productividad y minimizar las equivocaciones</w:t>
+      </w:r>
+    </w:p>
+    <w:p>
+      <w:pPr>
+        <w:pBdr/>
+        <w:contextualSpacing w:val="0"/>
+        <w:rPr/>
+      </w:pPr>
+      <w:r>
+        <w:rPr>
+          <w:rtl w:val="0"/>
+        </w:rPr>
+      </w:r>
+    </w:p>
+    <w:p>
+      <w:pPr>
+        <w:pBdr/>
+        <w:contextualSpacing w:val="0"/>
+        <w:rPr/>
+      </w:pPr>
+      <w:r>
+        <w:rPr>
+          <w:rtl w:val="0"/>
+        </w:rPr>
+        <w:t xml:space="preserve">Kodevian Studio SAC, actualmente utiliza GitLab para almacenar todos sus proyectos en repositorios, utiliza repositorios por área/tecnología (front, back, android, ios) para el mismo proyecto, esto ocasiona el problema de tener muchos repositorios para el mismo proyecto, pero tiene la ventaja de cada grupo de desarrollo de acuerdo a su especialidad tenga que preocuparse solo por subir o traer cambios de su área. También utiliza servidores para las diferentes etapas de desarrollo y entrega: local, test, stage y production; esto permite tener un mejor forma de trabajo y entrega a los clientes.</w:t>
+      </w:r>
+    </w:p>
+    <w:p>
+      <w:pPr>
+        <w:pBdr/>
+        <w:contextualSpacing w:val="0"/>
+        <w:rPr/>
+      </w:pPr>
+      <w:r>
+        <w:rPr>
+          <w:rtl w:val="0"/>
+        </w:rPr>
       </w:r>
     </w:p>
     <w:p>
@@ -142,6 +180,207 @@
     <w:p>
       <w:pPr>
         <w:pBdr/>
+        <w:ind w:left="720" w:firstLine="0"/>
+        <w:contextualSpacing w:val="0"/>
+        <w:rPr/>
+      </w:pPr>
+      <w:r>
+        <w:rPr>
+          <w:rtl w:val="0"/>
+        </w:rPr>
+        <w:t xml:space="preserve">Para el desarrollo del software el equipo de desarrollo sigue la metodología ágil de scrum,trabajando en conjunto, apoyándose unos a otros y así poder aumentar la productividad.</w:t>
+      </w:r>
+    </w:p>
+    <w:p>
+      <w:pPr>
+        <w:pBdr/>
+        <w:ind w:left="720" w:firstLine="0"/>
+        <w:contextualSpacing w:val="0"/>
+        <w:rPr/>
+      </w:pPr>
+      <w:r>
+        <w:rPr>
+          <w:rtl w:val="0"/>
+        </w:rPr>
+        <w:t xml:space="preserve">El proceso parte  de la lista de objetivos o requisitos que sera priorizados del producto, que actúa como plan de proyecto.</w:t>
+      </w:r>
+      <w:r>
+        <w:drawing>
+          <wp:anchor allowOverlap="1" behindDoc="0" distB="114300" distT="114300" distL="114300" distR="114300" hidden="0" layoutInCell="0" locked="0" relativeHeight="0" simplePos="0">
+            <wp:simplePos x="0" y="0"/>
+            <wp:positionH relativeFrom="margin">
+              <wp:posOffset>114300</wp:posOffset>
+            </wp:positionH>
+            <wp:positionV relativeFrom="paragraph">
+              <wp:posOffset>447675</wp:posOffset>
+            </wp:positionV>
+            <wp:extent cx="5734050" cy="3062288"/>
+            <wp:effectExtent b="0" l="0" r="0" t="0"/>
+            <wp:wrapSquare wrapText="bothSides" distB="114300" distT="114300" distL="114300" distR="114300"/>
+            <wp:docPr id="1" name="image2.png"/>
+            <a:graphic>
+              <a:graphicData uri="http://schemas.openxmlformats.org/drawingml/2006/picture">
+                <pic:pic>
+                  <pic:nvPicPr>
+                    <pic:cNvPr id="0" name="image2.png"/>
+                    <pic:cNvPicPr preferRelativeResize="0"/>
+                  </pic:nvPicPr>
+                  <pic:blipFill>
+                    <a:blip r:embed="rId5"/>
+                    <a:srcRect b="0" l="0" r="0" t="0"/>
+                    <a:stretch>
+                      <a:fillRect/>
+                    </a:stretch>
+                  </pic:blipFill>
+                  <pic:spPr>
+                    <a:xfrm>
+                      <a:off x="0" y="0"/>
+                      <a:ext cx="5734050" cy="3062288"/>
+                    </a:xfrm>
+                    <a:prstGeom prst="rect"/>
+                    <a:ln/>
+                  </pic:spPr>
+                </pic:pic>
+              </a:graphicData>
+            </a:graphic>
+          </wp:anchor>
+        </w:drawing>
+      </w:r>
+    </w:p>
+    <w:p>
+      <w:pPr>
+        <w:pBdr/>
+        <w:ind w:left="720" w:firstLine="0"/>
+        <w:contextualSpacing w:val="0"/>
+        <w:rPr/>
+      </w:pPr>
+      <w:r>
+        <w:rPr>
+          <w:rtl w:val="0"/>
+        </w:rPr>
+        <w:t xml:space="preserve">En esto el cliente prioriza los objetivos balanceando el valor que le aportan su coste y queda repartidos en iteraciones o entregas, estas entregas ya pueden ser de manera parcial o regular.</w:t>
+      </w:r>
+    </w:p>
+    <w:p>
+      <w:pPr>
+        <w:pBdr/>
+        <w:ind w:left="720" w:firstLine="0"/>
+        <w:contextualSpacing w:val="0"/>
+        <w:rPr/>
+      </w:pPr>
+      <w:r>
+        <w:rPr>
+          <w:rtl w:val="0"/>
+        </w:rPr>
+        <w:t xml:space="preserve">El equipo realiza una reunión y se designa un tiempo estimado la cual debe de cumplir.</w:t>
+      </w:r>
+    </w:p>
+    <w:p>
+      <w:pPr>
+        <w:pBdr/>
+        <w:ind w:left="720" w:firstLine="0"/>
+        <w:contextualSpacing w:val="0"/>
+        <w:rPr/>
+      </w:pPr>
+      <w:r>
+        <w:rPr>
+          <w:rtl w:val="0"/>
+        </w:rPr>
+      </w:r>
+    </w:p>
+    <w:p>
+      <w:pPr>
+        <w:pBdr/>
+        <w:ind w:left="720" w:firstLine="0"/>
+        <w:contextualSpacing w:val="0"/>
+        <w:rPr/>
+      </w:pPr>
+      <w:r>
+        <w:rPr>
+          <w:rtl w:val="0"/>
+        </w:rPr>
+      </w:r>
+    </w:p>
+    <w:p>
+      <w:pPr>
+        <w:pBdr/>
+        <w:ind w:left="720" w:firstLine="0"/>
+        <w:contextualSpacing w:val="0"/>
+        <w:rPr/>
+      </w:pPr>
+      <w:r>
+        <w:rPr>
+          <w:rtl w:val="0"/>
+        </w:rPr>
+      </w:r>
+    </w:p>
+    <w:p>
+      <w:pPr>
+        <w:pBdr/>
+        <w:ind w:left="720" w:firstLine="0"/>
+        <w:contextualSpacing w:val="0"/>
+        <w:jc w:val="center"/>
+        <w:rPr/>
+      </w:pPr>
+      <w:r>
+        <w:drawing>
+          <wp:inline distB="114300" distT="114300" distL="114300" distR="114300">
+            <wp:extent cx="2351250" cy="1765471"/>
+            <wp:effectExtent b="0" l="0" r="0" t="0"/>
+            <wp:docPr id="3" name="image6.jpg"/>
+            <a:graphic>
+              <a:graphicData uri="http://schemas.openxmlformats.org/drawingml/2006/picture">
+                <pic:pic>
+                  <pic:nvPicPr>
+                    <pic:cNvPr id="0" name="image6.jpg"/>
+                    <pic:cNvPicPr preferRelativeResize="0"/>
+                  </pic:nvPicPr>
+                  <pic:blipFill>
+                    <a:blip r:embed="rId6"/>
+                    <a:srcRect b="0" l="0" r="0" t="0"/>
+                    <a:stretch>
+                      <a:fillRect/>
+                    </a:stretch>
+                  </pic:blipFill>
+                  <pic:spPr>
+                    <a:xfrm>
+                      <a:off x="0" y="0"/>
+                      <a:ext cx="2351250" cy="1765471"/>
+                    </a:xfrm>
+                    <a:prstGeom prst="rect"/>
+                    <a:ln/>
+                  </pic:spPr>
+                </pic:pic>
+              </a:graphicData>
+            </a:graphic>
+          </wp:inline>
+        </w:drawing>
+      </w:r>
+      <w:r>
+        <w:rPr>
+          <w:rtl w:val="0"/>
+        </w:rPr>
+      </w:r>
+    </w:p>
+    <w:p>
+      <w:pPr>
+        <w:pBdr/>
+        <w:ind w:left="720" w:firstLine="0"/>
+        <w:contextualSpacing w:val="0"/>
+        <w:jc w:val="center"/>
+        <w:rPr>
+          <w:color w:val="0000ff"/>
+        </w:rPr>
+      </w:pPr>
+      <w:r>
+        <w:rPr>
+          <w:rtl w:val="0"/>
+        </w:rPr>
+      </w:r>
+    </w:p>
+    <w:p>
+      <w:pPr>
+        <w:pBdr/>
         <w:ind w:left="0" w:firstLine="0"/>
         <w:contextualSpacing w:val="0"/>
         <w:rPr/>
@@ -184,6 +423,27 @@
           <w:rtl w:val="0"/>
         </w:rPr>
         <w:t xml:space="preserve">Roles y responsabilidades</w:t>
+      </w:r>
+    </w:p>
+    <w:p>
+      <w:pPr>
+        <w:pBdr/>
+        <w:ind w:left="720" w:firstLine="0"/>
+        <w:contextualSpacing w:val="0"/>
+        <w:rPr>
+          <w:color w:val="ff0000"/>
+        </w:rPr>
+      </w:pPr>
+      <w:r>
+        <w:rPr>
+          <w:rtl w:val="0"/>
+        </w:rPr>
+        <w:t xml:space="preserve">En la siguiente tabla se especificarán los roles y sus respectivas responsabilidades de cada uno. La estructura de la tabla será la siguiente: </w:t>
+      </w:r>
+      <w:r>
+        <w:rPr>
+          <w:rtl w:val="0"/>
+        </w:rPr>
       </w:r>
     </w:p>
     <w:p>
@@ -777,7 +1037,7 @@
               <w:rPr>
                 <w:rtl w:val="0"/>
               </w:rPr>
-              <w:t xml:space="preserve">Carlos Ormeño Varga</w:t>
+              <w:t xml:space="preserve">Carlos Ormeño Vargas</w:t>
             </w:r>
           </w:p>
         </w:tc>
@@ -1525,6 +1785,105 @@
     <w:p>
       <w:pPr>
         <w:pBdr/>
+        <w:ind w:left="1440" w:firstLine="0"/>
+        <w:contextualSpacing w:val="0"/>
+        <w:rPr/>
+      </w:pPr>
+      <w:r>
+        <w:rPr>
+          <w:rtl w:val="0"/>
+        </w:rPr>
+      </w:r>
+    </w:p>
+    <w:p>
+      <w:pPr>
+        <w:pBdr/>
+        <w:ind w:left="1440" w:firstLine="0"/>
+        <w:contextualSpacing w:val="0"/>
+        <w:rPr/>
+      </w:pPr>
+      <w:r>
+        <w:rPr>
+          <w:rtl w:val="0"/>
+        </w:rPr>
+        <w:t xml:space="preserve">El plan de Gestión de la Configuración está alineado con las siguientes políticas de la organización:</w:t>
+      </w:r>
+    </w:p>
+    <w:p>
+      <w:pPr>
+        <w:pBdr/>
+        <w:ind w:left="1440" w:firstLine="0"/>
+        <w:contextualSpacing w:val="0"/>
+        <w:rPr/>
+      </w:pPr>
+      <w:r>
+        <w:rPr>
+          <w:rtl w:val="0"/>
+        </w:rPr>
+        <w:br w:type="textWrapping"/>
+        <w:t xml:space="preserve">Política de la Seguridad de la Información – PSI</w:t>
+        <w:br w:type="textWrapping"/>
+        <w:t xml:space="preserve">Política de seguridad en los procesos de desarrollo y soporte – PSGSI01 Manual de políticas de seguridad Sistema de Gestión de Seguridad de la información.</w:t>
+        <w:br w:type="textWrapping"/>
+        <w:t xml:space="preserve">Política de gestión de acceso de usuarios – PSGSI02 </w:t>
+      </w:r>
+    </w:p>
+    <w:p>
+      <w:pPr>
+        <w:pBdr/>
+        <w:ind w:left="1440" w:firstLine="0"/>
+        <w:contextualSpacing w:val="0"/>
+        <w:rPr/>
+      </w:pPr>
+      <w:r>
+        <w:rPr>
+          <w:rtl w:val="0"/>
+        </w:rPr>
+        <w:t xml:space="preserve">Manual de políticas de seguridad Sistema de Gestión de Seguridad de la información</w:t>
+        <w:br w:type="textWrapping"/>
+        <w:t xml:space="preserve">Política de uso de contraseñas – PSGSI03 </w:t>
+      </w:r>
+    </w:p>
+    <w:p>
+      <w:pPr>
+        <w:pBdr/>
+        <w:ind w:left="1440" w:firstLine="0"/>
+        <w:contextualSpacing w:val="0"/>
+        <w:rPr/>
+      </w:pPr>
+      <w:r>
+        <w:rPr>
+          <w:rtl w:val="0"/>
+        </w:rPr>
+        <w:t xml:space="preserve">Manual de políticas de seguridad Sistema de Gestión de Seguridad de la información</w:t>
+        <w:br w:type="textWrapping"/>
+        <w:t xml:space="preserve">Política de Intercambio de Información – PSGSI04 </w:t>
+      </w:r>
+    </w:p>
+    <w:p>
+      <w:pPr>
+        <w:pBdr/>
+        <w:ind w:left="1440" w:firstLine="0"/>
+        <w:contextualSpacing w:val="0"/>
+        <w:rPr>
+          <w:color w:val="0000ff"/>
+        </w:rPr>
+      </w:pPr>
+      <w:r>
+        <w:rPr>
+          <w:rtl w:val="0"/>
+        </w:rPr>
+        <w:t xml:space="preserve">Manual de políticas de seguridad Sistema de Gestión de Seguridad de la información</w:t>
+      </w:r>
+      <w:r>
+        <w:rPr>
+          <w:rtl w:val="0"/>
+        </w:rPr>
+      </w:r>
+    </w:p>
+    <w:p>
+      <w:pPr>
+        <w:pBdr/>
         <w:ind w:left="720" w:firstLine="0"/>
         <w:contextualSpacing w:val="0"/>
         <w:rPr>
@@ -1536,7 +1895,12 @@
           <w:color w:val="0000ff"/>
           <w:rtl w:val="0"/>
         </w:rPr>
-        <w:t xml:space="preserve">Para llevar a cabo la gestión de la configuración se van a tomar encuenta los siguientes</w:t>
+        <w:tab/>
+      </w:r>
+      <w:r>
+        <w:rPr>
+          <w:rtl w:val="0"/>
+        </w:rPr>
       </w:r>
     </w:p>
     <w:p>
@@ -1550,7 +1914,22 @@
       </w:pPr>
       <w:r>
         <w:rPr>
+          <w:rtl w:val="0"/>
+        </w:rPr>
+      </w:r>
+    </w:p>
+    <w:p>
+      <w:pPr>
+        <w:pBdr/>
+        <w:ind w:left="720" w:firstLine="0"/>
+        <w:contextualSpacing w:val="0"/>
+        <w:rPr>
           <w:color w:val="0000ff"/>
+        </w:rPr>
+      </w:pPr>
+      <w:r>
+        <w:rPr>
+          <w:color w:val="0000ff"/>
           <w:rtl w:val="0"/>
         </w:rPr>
         <w:t xml:space="preserve">Cualquier documento formal de la empresa para tomar en cuenta, por ejm: Estándares de base de datos, si es desarrollador qué accesos tiene</w:t>
@@ -1574,16 +1953,46 @@
     <w:p>
       <w:pPr>
         <w:pBdr/>
+        <w:ind w:left="1440" w:firstLine="0"/>
+        <w:contextualSpacing w:val="0"/>
+        <w:rPr/>
+      </w:pPr>
+      <w:r>
+        <w:rPr>
+          <w:rtl w:val="0"/>
+        </w:rPr>
+        <w:t xml:space="preserve">Para llevar a cabo la gestión de la configuración se van a tomar en cuenta los siguientes:</w:t>
+      </w:r>
+    </w:p>
+    <w:p>
+      <w:pPr>
+        <w:pBdr/>
         <w:ind w:left="720" w:firstLine="0"/>
         <w:contextualSpacing w:val="0"/>
+        <w:rPr/>
+      </w:pPr>
+      <w:r>
+        <w:rPr>
+          <w:rtl w:val="0"/>
+        </w:rPr>
+      </w:r>
+    </w:p>
+    <w:p>
+      <w:pPr>
+        <w:pBdr/>
+        <w:ind w:left="720" w:firstLine="0"/>
+        <w:contextualSpacing w:val="0"/>
         <w:rPr>
           <w:color w:val="0000ff"/>
         </w:rPr>
       </w:pPr>
       <w:r>
         <w:rPr>
-          <w:rtl w:val="0"/>
-        </w:rPr>
+          <w:color w:val="0000ff"/>
+          <w:rtl w:val="0"/>
+        </w:rPr>
+        <w:tab/>
+        <w:tab/>
       </w:r>
     </w:p>
     <w:p>
@@ -1642,7 +2051,7 @@
     <w:p>
       <w:pPr>
         <w:pBdr/>
-        <w:ind w:left="0" w:firstLine="0"/>
+        <w:ind w:left="1440" w:firstLine="0"/>
         <w:contextualSpacing w:val="0"/>
         <w:rPr/>
       </w:pPr>
@@ -2251,7 +2660,6 @@
         <w:contextualSpacing w:val="0"/>
         <w:rPr>
           <w:b w:val="1"/>
-          <w:color w:val="0000ff"/>
         </w:rPr>
       </w:pPr>
       <w:r>
@@ -2261,11 +2669,6 @@
         </w:rPr>
         <w:tab/>
       </w:r>
-      <w:r>
-        <w:rPr>
-          <w:rtl w:val="0"/>
-        </w:rPr>
-      </w:r>
     </w:p>
     <w:p>
       <w:pPr>
@@ -2274,24 +2677,23 @@
         <w:contextualSpacing w:val="0"/>
         <w:rPr>
           <w:b w:val="1"/>
-          <w:u w:val="single"/>
         </w:rPr>
       </w:pPr>
       <w:r>
         <w:drawing>
           <wp:inline distB="114300" distT="114300" distL="114300" distR="114300">
-            <wp:extent cx="5731200" cy="4013200"/>
+            <wp:extent cx="5731200" cy="5143500"/>
             <wp:effectExtent b="0" l="0" r="0" t="0"/>
-            <wp:docPr id="1" name="image2.png"/>
+            <wp:docPr descr="Blank Diagram - Page 1 (3).png" id="2" name="image5.png"/>
             <a:graphic>
               <a:graphicData uri="http://schemas.openxmlformats.org/drawingml/2006/picture">
                 <pic:pic>
                   <pic:nvPicPr>
-                    <pic:cNvPr id="0" name="image2.png"/>
+                    <pic:cNvPr descr="Blank Diagram - Page 1 (3).png" id="0" name="image5.png"/>
                     <pic:cNvPicPr preferRelativeResize="0"/>
                   </pic:nvPicPr>
                   <pic:blipFill>
-                    <a:blip r:embed="rId5"/>
+                    <a:blip r:embed="rId7"/>
                     <a:srcRect b="0" l="0" r="0" t="0"/>
                     <a:stretch>
                       <a:fillRect/>
@@ -2300,7 +2702,7 @@
                   <pic:spPr>
                     <a:xfrm>
                       <a:off x="0" y="0"/>
-                      <a:ext cx="5731200" cy="4013200"/>
+                      <a:ext cx="5731200" cy="5143500"/>
                     </a:xfrm>
                     <a:prstGeom prst="rect"/>
                     <a:ln/>
@@ -2311,6 +2713,22 @@
           </wp:inline>
         </w:drawing>
       </w:r>
+      <w:r>
+        <w:rPr>
+          <w:rtl w:val="0"/>
+        </w:rPr>
+      </w:r>
+    </w:p>
+    <w:p>
+      <w:pPr>
+        <w:pBdr/>
+        <w:ind w:firstLine="720"/>
+        <w:contextualSpacing w:val="0"/>
+        <w:rPr>
+          <w:b w:val="1"/>
+          <w:u w:val="single"/>
+        </w:rPr>
+      </w:pPr>
       <w:r>
         <w:rPr>
           <w:rtl w:val="0"/>

</xml_diff>

<commit_message>
adding table nomenclature of items
</commit_message>
<xml_diff>
--- a/Desarrollo/Documentos/PGC.docx
+++ b/Desarrollo/Documentos/PGC.docx
@@ -1,6 +1,6 @@
 
 <file path=word/document.xml><?xml version="1.0" encoding="utf-8"?>
-<w:document xmlns:wpc="http://schemas.microsoft.com/office/word/2010/wordprocessingCanvas" xmlns:mc="http://schemas.openxmlformats.org/markup-compatibility/2006" xmlns:o="urn:schemas-microsoft-com:office:office" xmlns:r="http://schemas.openxmlformats.org/officeDocument/2006/relationships" xmlns:m="http://schemas.openxmlformats.org/officeDocument/2006/math" xmlns:v="urn:schemas-microsoft-com:vml" xmlns:wp14="http://schemas.microsoft.com/office/word/2010/wordprocessingDrawing" xmlns:wp="http://schemas.openxmlformats.org/drawingml/2006/wordprocessingDrawing" xmlns:w10="urn:schemas-microsoft-com:office:word" xmlns:w="http://schemas.openxmlformats.org/wordprocessingml/2006/main" xmlns:w14="http://schemas.microsoft.com/office/word/2010/wordml" xmlns:w15="http://schemas.microsoft.com/office/word/2012/wordml" xmlns:wpg="http://schemas.microsoft.com/office/word/2010/wordprocessingGroup" xmlns:wpi="http://schemas.microsoft.com/office/word/2010/wordprocessingInk" xmlns:wne="http://schemas.microsoft.com/office/word/2006/wordml" xmlns:wps="http://schemas.microsoft.com/office/word/2010/wordprocessingShape" mc:Ignorable="w14 w15 wp14">
+<w:document xmlns:wpc="http://schemas.microsoft.com/office/word/2010/wordprocessingCanvas" xmlns:cx="http://schemas.microsoft.com/office/drawing/2014/chartex" xmlns:cx1="http://schemas.microsoft.com/office/drawing/2015/9/8/chartex" xmlns:cx2="http://schemas.microsoft.com/office/drawing/2015/10/21/chartex" xmlns:cx3="http://schemas.microsoft.com/office/drawing/2016/5/9/chartex" xmlns:cx4="http://schemas.microsoft.com/office/drawing/2016/5/10/chartex" xmlns:cx5="http://schemas.microsoft.com/office/drawing/2016/5/11/chartex" xmlns:cx6="http://schemas.microsoft.com/office/drawing/2016/5/12/chartex" xmlns:cx7="http://schemas.microsoft.com/office/drawing/2016/5/13/chartex" xmlns:cx8="http://schemas.microsoft.com/office/drawing/2016/5/14/chartex" xmlns:mc="http://schemas.openxmlformats.org/markup-compatibility/2006" xmlns:o="urn:schemas-microsoft-com:office:office" xmlns:r="http://schemas.openxmlformats.org/officeDocument/2006/relationships" xmlns:m="http://schemas.openxmlformats.org/officeDocument/2006/math" xmlns:v="urn:schemas-microsoft-com:vml" xmlns:wp14="http://schemas.microsoft.com/office/word/2010/wordprocessingDrawing" xmlns:wp="http://schemas.openxmlformats.org/drawingml/2006/wordprocessingDrawing" xmlns:w10="urn:schemas-microsoft-com:office:word" xmlns:w="http://schemas.openxmlformats.org/wordprocessingml/2006/main" xmlns:w14="http://schemas.microsoft.com/office/word/2010/wordml" xmlns:w15="http://schemas.microsoft.com/office/word/2012/wordml" xmlns:w16se="http://schemas.microsoft.com/office/word/2015/wordml/symex" xmlns:wpg="http://schemas.microsoft.com/office/word/2010/wordprocessingGroup" xmlns:wpi="http://schemas.microsoft.com/office/word/2010/wordprocessingInk" xmlns:wne="http://schemas.microsoft.com/office/word/2006/wordml" xmlns:wps="http://schemas.microsoft.com/office/word/2010/wordprocessingShape" mc:Ignorable="w14 w15 w16se wp14">
   <w:body>
     <w:p/>
     <w:p/>
@@ -13,7 +13,7 @@
     <w:p/>
     <w:p>
       <w:pPr>
-        <w:pStyle w:val="Puesto"/>
+        <w:pStyle w:val="Ttulo"/>
         <w:jc w:val="both"/>
         <w:rPr>
           <w:lang w:val="es-PE"/>
@@ -54,7 +54,7 @@
     </w:p>
     <w:p>
       <w:pPr>
-        <w:pStyle w:val="Puesto"/>
+        <w:pStyle w:val="Ttulo"/>
         <w:jc w:val="both"/>
         <w:rPr>
           <w:rFonts w:ascii="Calibri" w:hAnsi="Calibri" w:cs="Arial"/>
@@ -75,7 +75,7 @@
     <w:p/>
     <w:p>
       <w:pPr>
-        <w:pStyle w:val="Puesto"/>
+        <w:pStyle w:val="Ttulo"/>
         <w:jc w:val="both"/>
         <w:rPr>
           <w:rFonts w:ascii="Calibri Light" w:hAnsi="Calibri Light" w:cs="Arial"/>
@@ -434,25 +434,7 @@
                 <w:color w:val="000000"/>
                 <w:lang w:val="es-PE"/>
               </w:rPr>
-              <w:t xml:space="preserve">Wilson </w:t>
-            </w:r>
-            <w:proofErr w:type="spellStart"/>
-            <w:r>
-              <w:rPr>
-                <w:rFonts w:ascii="Calibri" w:hAnsi="Calibri" w:cs="Arial"/>
-                <w:color w:val="000000"/>
-                <w:lang w:val="es-PE"/>
-              </w:rPr>
-              <w:t>Julca</w:t>
-            </w:r>
-            <w:proofErr w:type="spellEnd"/>
-            <w:r>
-              <w:rPr>
-                <w:rFonts w:ascii="Calibri" w:hAnsi="Calibri" w:cs="Arial"/>
-                <w:color w:val="000000"/>
-                <w:lang w:val="es-PE"/>
-              </w:rPr>
-              <w:t xml:space="preserve"> Mejía</w:t>
+              <w:t>Wilson Julca Mejía</w:t>
             </w:r>
           </w:p>
         </w:tc>
@@ -483,7 +465,7 @@
     </w:p>
     <w:p>
       <w:pPr>
-        <w:pStyle w:val="TtulodeTDC"/>
+        <w:pStyle w:val="TtuloTDC"/>
         <w:jc w:val="center"/>
         <w:rPr>
           <w:b/>
@@ -525,7 +507,7 @@
       <w:sdtContent>
         <w:p>
           <w:pPr>
-            <w:pStyle w:val="TtulodeTDC"/>
+            <w:pStyle w:val="TtuloTDC"/>
           </w:pPr>
           <w:r>
             <w:rPr>
@@ -1927,7 +1909,19 @@
           <w:b/>
         </w:rPr>
         <w:lastRenderedPageBreak/>
-        <w:t>Plan de Gestión de la Configuración (PGM)</w:t>
+        <w:t xml:space="preserve">Plan de </w:t>
+      </w:r>
+      <w:r>
+        <w:rPr>
+          <w:b/>
+        </w:rPr>
+        <w:t>Gestión de la Configuración (PGC</w:t>
+      </w:r>
+      <w:r>
+        <w:rPr>
+          <w:b/>
+        </w:rPr>
+        <w:t>)</w:t>
       </w:r>
     </w:p>
     <w:p/>
@@ -1956,10 +1950,13 @@
     <w:p>
       <w:pPr>
         <w:spacing w:line="276" w:lineRule="auto"/>
-        <w:ind w:left="708"/>
+        <w:ind w:left="1416" w:hanging="708"/>
       </w:pPr>
       <w:r>
-        <w:t>La gestión de la configuración coordina el desarrollo de software para minimizar la confusión las modificaciones y así maximizar la productividad y minimizar las equivocaciones</w:t>
+        <w:t>La gestión de la configuración coordina el desarrollo de software para minimizar la confusión las modificaciones y así maximizar la productivida</w:t>
+      </w:r>
+      <w:r>
+        <w:t>d y minimizar las equivocacionec</w:t>
       </w:r>
     </w:p>
     <w:p>
@@ -1967,53 +1964,8 @@
         <w:spacing w:line="276" w:lineRule="auto"/>
         <w:ind w:left="708"/>
       </w:pPr>
-      <w:proofErr w:type="spellStart"/>
       <w:r>
-        <w:t>Kodevian</w:t>
-      </w:r>
-      <w:proofErr w:type="spellEnd"/>
-      <w:r>
-        <w:t xml:space="preserve"> Studio SAC, actualmente utiliza </w:t>
-      </w:r>
-      <w:proofErr w:type="spellStart"/>
-      <w:r>
-        <w:t>GitLab</w:t>
-      </w:r>
-      <w:proofErr w:type="spellEnd"/>
-      <w:r>
-        <w:t xml:space="preserve"> para almacenar todos sus proyectos en repositorios, utiliza repositorios por área/tecnología (</w:t>
-      </w:r>
-      <w:proofErr w:type="spellStart"/>
-      <w:r>
-        <w:t>front</w:t>
-      </w:r>
-      <w:proofErr w:type="spellEnd"/>
-      <w:r>
-        <w:t xml:space="preserve">, back, </w:t>
-      </w:r>
-      <w:proofErr w:type="spellStart"/>
-      <w:r>
-        <w:t>android</w:t>
-      </w:r>
-      <w:proofErr w:type="spellEnd"/>
-      <w:r>
-        <w:t xml:space="preserve">, </w:t>
-      </w:r>
-      <w:proofErr w:type="spellStart"/>
-      <w:r>
-        <w:t>ios</w:t>
-      </w:r>
-      <w:proofErr w:type="spellEnd"/>
-      <w:r>
-        <w:t xml:space="preserve">) para el mismo proyecto, esto ocasiona el problema de tener muchos repositorios para el mismo proyecto, pero tiene la ventaja de cada grupo de desarrollo de acuerdo a su especialidad tenga que preocuparse solo por subir o traer cambios de su área. También utiliza servidores para las diferentes etapas de desarrollo y entrega: local, test, </w:t>
-      </w:r>
-      <w:proofErr w:type="spellStart"/>
-      <w:r>
-        <w:t>stage</w:t>
-      </w:r>
-      <w:proofErr w:type="spellEnd"/>
-      <w:r>
-        <w:t xml:space="preserve"> y </w:t>
+        <w:t xml:space="preserve">Kodevian Studio SAC, actualmente utiliza GitLab para almacenar todos sus proyectos en repositorios, utiliza repositorios por área/tecnología (front, back, android, ios) para el mismo proyecto, esto ocasiona el problema de tener muchos repositorios para el mismo proyecto, pero tiene la ventaja de cada grupo de desarrollo de acuerdo a su especialidad tenga que preocuparse solo por subir o traer cambios de su área. También utiliza servidores para las diferentes etapas de desarrollo y entrega: local, test, stage y </w:t>
       </w:r>
       <w:r>
         <w:t>producción,</w:t>
@@ -2149,15 +2101,7 @@
         <w:ind w:left="720"/>
       </w:pPr>
       <w:r>
-        <w:t xml:space="preserve">Para el desarrollo del software el equipo de desarrollo sigue la metodología ágil de </w:t>
-      </w:r>
-      <w:proofErr w:type="spellStart"/>
-      <w:r>
-        <w:t>scrum</w:t>
-      </w:r>
-      <w:proofErr w:type="spellEnd"/>
-      <w:r>
-        <w:t>, trabajando en conjunto, apoyándose unos a otros y así poder aumentar la productividad.</w:t>
+        <w:t>Para el desarrollo del software el equipo de desarrollo sigue la metodología ágil de scrum, trabajando en conjunto, apoyándose unos a otros y así poder aumentar la productividad.</w:t>
       </w:r>
     </w:p>
     <w:p>
@@ -2215,7 +2159,7 @@
       <w:r>
         <w:rPr>
           <w:noProof/>
-          <w:lang w:eastAsia="es-MX"/>
+          <w:lang w:val="es-PE" w:eastAsia="es-PE"/>
         </w:rPr>
         <w:lastRenderedPageBreak/>
         <w:drawing>
@@ -2283,7 +2227,7 @@
       <w:r>
         <w:rPr>
           <w:noProof/>
-          <w:lang w:eastAsia="es-MX"/>
+          <w:lang w:val="es-PE" w:eastAsia="es-PE"/>
         </w:rPr>
         <w:lastRenderedPageBreak/>
         <w:drawing>
@@ -2575,19 +2519,9 @@
             <w:pPr>
               <w:widowControl w:val="0"/>
             </w:pPr>
-            <w:proofErr w:type="spellStart"/>
-            <w:r>
-              <w:t>Esau</w:t>
-            </w:r>
-            <w:proofErr w:type="spellEnd"/>
-            <w:r>
-              <w:t xml:space="preserve"> Ocrospoma </w:t>
-            </w:r>
-            <w:proofErr w:type="spellStart"/>
-            <w:r>
-              <w:t>Callupe</w:t>
-            </w:r>
-            <w:proofErr w:type="spellEnd"/>
+            <w:r>
+              <w:t>Esau Ocrospoma Callupe</w:t>
+            </w:r>
           </w:p>
         </w:tc>
         <w:tc>
@@ -2668,15 +2602,7 @@
               <w:widowControl w:val="0"/>
             </w:pPr>
             <w:r>
-              <w:t xml:space="preserve">Franco </w:t>
-            </w:r>
-            <w:proofErr w:type="spellStart"/>
-            <w:r>
-              <w:t>Jimenez</w:t>
-            </w:r>
-            <w:proofErr w:type="spellEnd"/>
-            <w:r>
-              <w:t xml:space="preserve"> Ledesma</w:t>
+              <w:t>Franco Jimenez Ledesma</w:t>
             </w:r>
           </w:p>
         </w:tc>
@@ -2748,13 +2674,8 @@
             <w:pPr>
               <w:widowControl w:val="0"/>
             </w:pPr>
-            <w:proofErr w:type="spellStart"/>
-            <w:r>
-              <w:t>Romel</w:t>
-            </w:r>
-            <w:proofErr w:type="spellEnd"/>
-            <w:r>
-              <w:t xml:space="preserve"> Chipana Caballero</w:t>
+            <w:r>
+              <w:t>Romel Chipana Caballero</w:t>
             </w:r>
           </w:p>
         </w:tc>
@@ -2907,13 +2828,8 @@
             <w:pPr>
               <w:widowControl w:val="0"/>
             </w:pPr>
-            <w:proofErr w:type="spellStart"/>
-            <w:r>
-              <w:t>Lennis</w:t>
-            </w:r>
-            <w:proofErr w:type="spellEnd"/>
-            <w:r>
-              <w:t xml:space="preserve"> Wong Portillo</w:t>
+            <w:r>
+              <w:t>Lennis Wong Portillo</w:t>
             </w:r>
           </w:p>
         </w:tc>
@@ -2988,15 +2904,7 @@
               <w:widowControl w:val="0"/>
             </w:pPr>
             <w:r>
-              <w:t xml:space="preserve">Franco </w:t>
-            </w:r>
-            <w:proofErr w:type="spellStart"/>
-            <w:r>
-              <w:t>Jimenez</w:t>
-            </w:r>
-            <w:proofErr w:type="spellEnd"/>
-            <w:r>
-              <w:t xml:space="preserve"> Ledesma</w:t>
+              <w:t>Franco Jimenez Ledesma</w:t>
             </w:r>
           </w:p>
         </w:tc>
@@ -3019,15 +2927,7 @@
               <w:widowControl w:val="0"/>
             </w:pPr>
             <w:r>
-              <w:t xml:space="preserve">Jefe de proyectos de </w:t>
-            </w:r>
-            <w:proofErr w:type="spellStart"/>
-            <w:r>
-              <w:t>Kodevian</w:t>
-            </w:r>
-            <w:proofErr w:type="spellEnd"/>
-            <w:r>
-              <w:t xml:space="preserve"> Studio</w:t>
+              <w:t>Jefe de proyectos de Kodevian Studio</w:t>
             </w:r>
           </w:p>
         </w:tc>
@@ -3079,15 +2979,7 @@
               <w:widowControl w:val="0"/>
             </w:pPr>
             <w:r>
-              <w:t xml:space="preserve">Wilson </w:t>
-            </w:r>
-            <w:proofErr w:type="spellStart"/>
-            <w:r>
-              <w:t>Julca</w:t>
-            </w:r>
-            <w:proofErr w:type="spellEnd"/>
-            <w:r>
-              <w:t xml:space="preserve"> Mejía</w:t>
+              <w:t>Wilson Julca Mejía</w:t>
             </w:r>
           </w:p>
         </w:tc>
@@ -3110,15 +3002,7 @@
               <w:widowControl w:val="0"/>
             </w:pPr>
             <w:r>
-              <w:t xml:space="preserve">Desarrollador iOS de </w:t>
-            </w:r>
-            <w:proofErr w:type="spellStart"/>
-            <w:r>
-              <w:t>Kodevian</w:t>
-            </w:r>
-            <w:proofErr w:type="spellEnd"/>
-            <w:r>
-              <w:t xml:space="preserve"> Studio</w:t>
+              <w:t>Desarrollador iOS de Kodevian Studio</w:t>
             </w:r>
           </w:p>
         </w:tc>
@@ -3175,13 +3059,8 @@
             </w:pPr>
             <w:r>
               <w:lastRenderedPageBreak/>
-              <w:t xml:space="preserve">Luis Campos </w:t>
-            </w:r>
-            <w:proofErr w:type="spellStart"/>
-            <w:r>
-              <w:t>Rubina</w:t>
-            </w:r>
-            <w:proofErr w:type="spellEnd"/>
+              <w:t>Luis Campos Rubina</w:t>
+            </w:r>
           </w:p>
         </w:tc>
         <w:tc>
@@ -3203,23 +3082,7 @@
               <w:widowControl w:val="0"/>
             </w:pPr>
             <w:r>
-              <w:t xml:space="preserve">Desarrollador </w:t>
-            </w:r>
-            <w:proofErr w:type="spellStart"/>
-            <w:r>
-              <w:t>BackEnd</w:t>
-            </w:r>
-            <w:proofErr w:type="spellEnd"/>
-            <w:r>
-              <w:t xml:space="preserve"> de </w:t>
-            </w:r>
-            <w:proofErr w:type="spellStart"/>
-            <w:r>
-              <w:t>Kodevian</w:t>
-            </w:r>
-            <w:proofErr w:type="spellEnd"/>
-            <w:r>
-              <w:t xml:space="preserve"> Studio</w:t>
+              <w:t>Desarrollador BackEnd de Kodevian Studio</w:t>
             </w:r>
           </w:p>
         </w:tc>
@@ -3242,29 +3105,8 @@
               <w:widowControl w:val="0"/>
             </w:pPr>
             <w:r>
-              <w:t xml:space="preserve">Desarrollar sus tareas de acuerdo a la planificación realizada y estar con constante comunicación con los desarrolladores </w:t>
-            </w:r>
-            <w:proofErr w:type="spellStart"/>
-            <w:r>
-              <w:t>android</w:t>
-            </w:r>
-            <w:proofErr w:type="spellEnd"/>
-            <w:r>
-              <w:t xml:space="preserve">, </w:t>
-            </w:r>
-            <w:proofErr w:type="spellStart"/>
-            <w:r>
-              <w:t>ios</w:t>
-            </w:r>
-            <w:proofErr w:type="spellEnd"/>
-            <w:r>
-              <w:t xml:space="preserve"> y </w:t>
-            </w:r>
-            <w:proofErr w:type="spellStart"/>
-            <w:r>
-              <w:t>front</w:t>
-            </w:r>
-            <w:proofErr w:type="spellEnd"/>
+              <w:t>Desarrollar sus tareas de acuerdo a la planificación realizada y estar con constante comunicación con los desarrolladores android, ios y front</w:t>
+            </w:r>
           </w:p>
         </w:tc>
       </w:tr>
@@ -3291,27 +3133,9 @@
             <w:pPr>
               <w:widowControl w:val="0"/>
             </w:pPr>
-            <w:proofErr w:type="spellStart"/>
-            <w:r>
-              <w:t>Percy</w:t>
-            </w:r>
-            <w:proofErr w:type="spellEnd"/>
-            <w:r>
-              <w:t xml:space="preserve"> </w:t>
-            </w:r>
-            <w:proofErr w:type="spellStart"/>
-            <w:r>
-              <w:t>Tataje</w:t>
-            </w:r>
-            <w:proofErr w:type="spellEnd"/>
-            <w:r>
-              <w:t xml:space="preserve"> </w:t>
-            </w:r>
-            <w:proofErr w:type="spellStart"/>
-            <w:r>
-              <w:t>Guzman</w:t>
-            </w:r>
-            <w:proofErr w:type="spellEnd"/>
+            <w:r>
+              <w:t>Percy Tataje Guzman</w:t>
+            </w:r>
           </w:p>
         </w:tc>
         <w:tc>
@@ -3333,15 +3157,7 @@
               <w:widowControl w:val="0"/>
             </w:pPr>
             <w:r>
-              <w:t xml:space="preserve">Desarrollador Android de </w:t>
-            </w:r>
-            <w:proofErr w:type="spellStart"/>
-            <w:r>
-              <w:t>Kodevian</w:t>
-            </w:r>
-            <w:proofErr w:type="spellEnd"/>
-            <w:r>
-              <w:t xml:space="preserve"> Studio</w:t>
+              <w:t>Desarrollador Android de Kodevian Studio</w:t>
             </w:r>
           </w:p>
         </w:tc>
@@ -3364,23 +3180,7 @@
               <w:widowControl w:val="0"/>
             </w:pPr>
             <w:r>
-              <w:t xml:space="preserve">Desarrollar sus tareas de acuerdo a la planificación realizada y cuando el producto </w:t>
-            </w:r>
-            <w:proofErr w:type="spellStart"/>
-            <w:r>
-              <w:t>este</w:t>
-            </w:r>
-            <w:proofErr w:type="spellEnd"/>
-            <w:r>
-              <w:t xml:space="preserve"> finalizado subir al </w:t>
-            </w:r>
-            <w:proofErr w:type="spellStart"/>
-            <w:r>
-              <w:t>play</w:t>
-            </w:r>
-            <w:proofErr w:type="spellEnd"/>
-            <w:r>
-              <w:t xml:space="preserve"> store</w:t>
+              <w:t>Desarrollar sus tareas de acuerdo a la planificación realizada y cuando el producto este finalizado subir al play store</w:t>
             </w:r>
           </w:p>
         </w:tc>
@@ -3408,19 +3208,9 @@
             <w:pPr>
               <w:widowControl w:val="0"/>
             </w:pPr>
-            <w:proofErr w:type="spellStart"/>
-            <w:r>
-              <w:t>Esau</w:t>
-            </w:r>
-            <w:proofErr w:type="spellEnd"/>
-            <w:r>
-              <w:t xml:space="preserve"> Ocrospoma </w:t>
-            </w:r>
-            <w:proofErr w:type="spellStart"/>
-            <w:r>
-              <w:t>Callupe</w:t>
-            </w:r>
-            <w:proofErr w:type="spellEnd"/>
+            <w:r>
+              <w:t>Esau Ocrospoma Callupe</w:t>
+            </w:r>
           </w:p>
         </w:tc>
         <w:tc>
@@ -3442,15 +3232,7 @@
               <w:widowControl w:val="0"/>
             </w:pPr>
             <w:r>
-              <w:t xml:space="preserve">Analista de requerimientos y de calidad de </w:t>
-            </w:r>
-            <w:proofErr w:type="spellStart"/>
-            <w:r>
-              <w:t>Kodevian</w:t>
-            </w:r>
-            <w:proofErr w:type="spellEnd"/>
-            <w:r>
-              <w:t xml:space="preserve"> Studio</w:t>
+              <w:t>Analista de requerimientos y de calidad de Kodevian Studio</w:t>
             </w:r>
           </w:p>
         </w:tc>
@@ -3622,47 +3404,7 @@
         <w:t xml:space="preserve">1. </w:t>
       </w:r>
       <w:r>
-        <w:t xml:space="preserve">Cada vez que se realice un cambio, realizar su </w:t>
-      </w:r>
-      <w:proofErr w:type="spellStart"/>
-      <w:r>
-        <w:t>commit</w:t>
-      </w:r>
-      <w:proofErr w:type="spellEnd"/>
-      <w:r>
-        <w:t xml:space="preserve"> y </w:t>
-      </w:r>
-      <w:proofErr w:type="spellStart"/>
-      <w:r>
-        <w:t>push</w:t>
-      </w:r>
-      <w:proofErr w:type="spellEnd"/>
-      <w:r>
-        <w:t xml:space="preserve"> en su rama correspondiente, ubicarse en la rama master hacer </w:t>
-      </w:r>
-      <w:proofErr w:type="spellStart"/>
-      <w:r>
-        <w:t>pull</w:t>
-      </w:r>
-      <w:proofErr w:type="spellEnd"/>
-      <w:r>
-        <w:t xml:space="preserve">, </w:t>
-      </w:r>
-      <w:proofErr w:type="spellStart"/>
-      <w:r>
-        <w:t>merge</w:t>
-      </w:r>
-      <w:proofErr w:type="spellEnd"/>
-      <w:r>
-        <w:t xml:space="preserve"> y </w:t>
-      </w:r>
-      <w:proofErr w:type="spellStart"/>
-      <w:r>
-        <w:t>push</w:t>
-      </w:r>
-      <w:proofErr w:type="spellEnd"/>
-      <w:r>
-        <w:t>, luego retornar a su rama para seguir realizando cambios</w:t>
+        <w:t>Cada vez que se realice un cambio, realizar su commit y push en su rama correspondiente, ubicarse en la rama master hacer pull, merge y push, luego retornar a su rama para seguir realizando cambios</w:t>
       </w:r>
     </w:p>
     <w:p>
@@ -3721,7 +3463,6 @@
           <w:u w:val="single"/>
         </w:rPr>
       </w:pPr>
-      <w:proofErr w:type="spellStart"/>
       <w:r>
         <w:rPr>
           <w:b/>
@@ -3729,30 +3470,13 @@
         </w:rPr>
         <w:t>GitHub</w:t>
       </w:r>
-      <w:proofErr w:type="spellEnd"/>
     </w:p>
     <w:p>
       <w:pPr>
         <w:ind w:left="2160"/>
       </w:pPr>
       <w:r>
-        <w:t xml:space="preserve">Durante el proceso de gestión de la configuración se utilizará la herramienta </w:t>
-      </w:r>
-      <w:proofErr w:type="spellStart"/>
-      <w:r>
-        <w:t>Github</w:t>
-      </w:r>
-      <w:proofErr w:type="spellEnd"/>
-      <w:r>
-        <w:t xml:space="preserve"> para el control de versiones del producto. Cada miembro del equipo debe crear su rama con Nombres y Apellidos en el repositorio que se creó en </w:t>
-      </w:r>
-      <w:proofErr w:type="spellStart"/>
-      <w:r>
-        <w:t>Github</w:t>
-      </w:r>
-      <w:proofErr w:type="spellEnd"/>
-      <w:r>
-        <w:t xml:space="preserve"> para el proyecto, en donde harán sus modificaciones y así tener al resto del equipo con la última versión.</w:t>
+        <w:t>Durante el proceso de gestión de la configuración se utilizará la herramienta Github para el control de versiones del producto. Cada miembro del equipo debe crear su rama con Nombres y Apellidos en el repositorio que se creó en Github para el proyecto, en donde harán sus modificaciones y así tener al resto del equipo con la última versión.</w:t>
       </w:r>
     </w:p>
     <w:p>
@@ -3776,39 +3500,7 @@
         <w:ind w:left="2160"/>
       </w:pPr>
       <w:r>
-        <w:t xml:space="preserve">Entorno de desarrollo que está disponible para </w:t>
-      </w:r>
-      <w:proofErr w:type="spellStart"/>
-      <w:r>
-        <w:t>windows</w:t>
-      </w:r>
-      <w:proofErr w:type="spellEnd"/>
-      <w:r>
-        <w:t xml:space="preserve">, </w:t>
-      </w:r>
-      <w:proofErr w:type="spellStart"/>
-      <w:r>
-        <w:t>linux</w:t>
-      </w:r>
-      <w:proofErr w:type="spellEnd"/>
-      <w:r>
-        <w:t xml:space="preserve">  y </w:t>
-      </w:r>
-      <w:proofErr w:type="spellStart"/>
-      <w:r>
-        <w:t>MacOs</w:t>
-      </w:r>
-      <w:proofErr w:type="spellEnd"/>
-      <w:r>
-        <w:t xml:space="preserve"> destinado para el desarrollo de aplicaciones </w:t>
-      </w:r>
-      <w:proofErr w:type="spellStart"/>
-      <w:r>
-        <w:t>android</w:t>
-      </w:r>
-      <w:proofErr w:type="spellEnd"/>
-      <w:r>
-        <w:t>.</w:t>
+        <w:t>Entorno de desarrollo que está disponible para windows, linux  y MacOs destinado para el desarrollo de aplicaciones android.</w:t>
       </w:r>
     </w:p>
     <w:p>
@@ -3827,7 +3519,6 @@
           <w:u w:val="single"/>
         </w:rPr>
       </w:pPr>
-      <w:proofErr w:type="spellStart"/>
       <w:r>
         <w:rPr>
           <w:b/>
@@ -3835,22 +3526,13 @@
         </w:rPr>
         <w:t>XCode</w:t>
       </w:r>
-      <w:proofErr w:type="spellEnd"/>
     </w:p>
     <w:p>
       <w:pPr>
         <w:ind w:left="2160"/>
       </w:pPr>
       <w:r>
-        <w:t xml:space="preserve">Entorno de desarrollo para </w:t>
-      </w:r>
-      <w:proofErr w:type="spellStart"/>
-      <w:r>
-        <w:t>MacOS</w:t>
-      </w:r>
-      <w:proofErr w:type="spellEnd"/>
-      <w:r>
-        <w:t xml:space="preserve"> que contiene un conjunto de herramientas destinadas al desarrollo de aplicaciones iOS.</w:t>
+        <w:t>Entorno de desarrollo para MacOS que contiene un conjunto de herramientas destinadas al desarrollo de aplicaciones iOS.</w:t>
       </w:r>
     </w:p>
     <w:p>
@@ -3861,7 +3543,6 @@
           <w:u w:val="single"/>
         </w:rPr>
       </w:pPr>
-      <w:proofErr w:type="spellStart"/>
       <w:r>
         <w:rPr>
           <w:b/>
@@ -3869,7 +3550,6 @@
         </w:rPr>
         <w:t>PyCharm</w:t>
       </w:r>
-      <w:proofErr w:type="spellEnd"/>
     </w:p>
     <w:p>
       <w:pPr>
@@ -3993,15 +3673,7 @@
         <w:ind w:left="2160"/>
       </w:pPr>
       <w:r>
-        <w:t xml:space="preserve">El entorno de producción puede incluir un servidor único o un </w:t>
-      </w:r>
-      <w:proofErr w:type="spellStart"/>
-      <w:r>
-        <w:t>cluster</w:t>
-      </w:r>
-      <w:proofErr w:type="spellEnd"/>
-      <w:r>
-        <w:t xml:space="preserve"> de servidores. Es el entorno donde trabajan los usuarios finales y se t</w:t>
+        <w:t>El entorno de producción puede incluir un servidor único o un cluster de servidores. Es el entorno donde trabajan los usuarios finales y se t</w:t>
       </w:r>
       <w:r>
         <w:t>rabaja con los datos de negocio.</w:t>
@@ -4031,7 +3703,7 @@
       <w:r>
         <w:rPr>
           <w:noProof/>
-          <w:lang w:eastAsia="es-MX"/>
+          <w:lang w:val="es-PE" w:eastAsia="es-PE"/>
         </w:rPr>
         <w:drawing>
           <wp:inline distT="114300" distB="114300" distL="114300" distR="114300" wp14:anchorId="21CCA515" wp14:editId="42E5CED3">
@@ -4260,27 +3932,7 @@
           <w:sz w:val="22"/>
           <w:szCs w:val="22"/>
         </w:rPr>
-        <w:t xml:space="preserve">La nomenclatura de los ítems de la configuración </w:t>
-      </w:r>
-      <w:proofErr w:type="gramStart"/>
-      <w:r>
-        <w:rPr>
-          <w:rFonts w:ascii="Calibri" w:hAnsi="Calibri"/>
-          <w:color w:val="000000"/>
-          <w:sz w:val="22"/>
-          <w:szCs w:val="22"/>
-        </w:rPr>
-        <w:t>serán</w:t>
-      </w:r>
-      <w:proofErr w:type="gramEnd"/>
-      <w:r>
-        <w:rPr>
-          <w:rFonts w:ascii="Calibri" w:hAnsi="Calibri"/>
-          <w:color w:val="000000"/>
-          <w:sz w:val="22"/>
-          <w:szCs w:val="22"/>
-        </w:rPr>
-        <w:t xml:space="preserve"> según el siguiente formato:</w:t>
+        <w:t>La nomenclatura de los ítems de la configuración serán según el siguiente formato:</w:t>
       </w:r>
     </w:p>
     <w:p>
@@ -4312,27 +3964,7 @@
           <w:sz w:val="22"/>
           <w:szCs w:val="22"/>
         </w:rPr>
-        <w:t xml:space="preserve">Para documentos que pertenecen al desarrollo deberán iniciar con las iniciales del nombre del proyecto y las iniciales del documento, separadas por un </w:t>
-      </w:r>
-      <w:proofErr w:type="spellStart"/>
-      <w:r>
-        <w:rPr>
-          <w:rFonts w:ascii="Calibri" w:hAnsi="Calibri"/>
-          <w:color w:val="000000"/>
-          <w:sz w:val="22"/>
-          <w:szCs w:val="22"/>
-        </w:rPr>
-        <w:t>guión</w:t>
-      </w:r>
-      <w:proofErr w:type="spellEnd"/>
-      <w:r>
-        <w:rPr>
-          <w:rFonts w:ascii="Calibri" w:hAnsi="Calibri"/>
-          <w:color w:val="000000"/>
-          <w:sz w:val="22"/>
-          <w:szCs w:val="22"/>
-        </w:rPr>
-        <w:t xml:space="preserve"> bajo. [Iniciales del proyecto]_ [Iniciales del documento]. Ejemplo: KS_PP.</w:t>
+        <w:t>Para documentos que pertenecen al desarrollo deberán iniciar con las iniciales del nombre del proyecto y las iniciales del documento, separadas por un guión bajo. [Iniciales del proyecto]_ [Iniciales del documento]. Ejemplo: KS_PP.</w:t>
       </w:r>
     </w:p>
     <w:p>
@@ -4351,17 +3983,8 @@
           <w:rFonts w:ascii="Calibri" w:hAnsi="Calibri"/>
           <w:color w:val="000000"/>
         </w:rPr>
-        <w:t xml:space="preserve">Para documentos que cuentan </w:t>
+        <w:t>Para documentos que cuentan co</w:t>
       </w:r>
-      <w:proofErr w:type="spellStart"/>
-      <w:r>
-        <w:rPr>
-          <w:rFonts w:ascii="Calibri" w:hAnsi="Calibri"/>
-          <w:color w:val="000000"/>
-        </w:rPr>
-        <w:t>co</w:t>
-      </w:r>
-      <w:proofErr w:type="spellEnd"/>
       <w:r>
         <w:rPr>
           <w:b/>
@@ -4423,58 +4046,13 @@
         <w:t>Extensión:</w:t>
       </w:r>
       <w:r>
-        <w:t xml:space="preserve"> Corresponde a la tipo de archivo de cada </w:t>
-      </w:r>
-      <w:proofErr w:type="spellStart"/>
-      <w:r>
-        <w:t>item</w:t>
-      </w:r>
-      <w:proofErr w:type="spellEnd"/>
-      <w:r>
-        <w:t>, que pueden ser: Word (</w:t>
-      </w:r>
-      <w:proofErr w:type="spellStart"/>
-      <w:r>
-        <w:t>docx</w:t>
-      </w:r>
-      <w:proofErr w:type="spellEnd"/>
-      <w:r>
-        <w:t xml:space="preserve">), </w:t>
-      </w:r>
-      <w:proofErr w:type="gramStart"/>
-      <w:r>
-        <w:t>PDF(</w:t>
-      </w:r>
-      <w:proofErr w:type="gramEnd"/>
-      <w:r>
-        <w:t>.</w:t>
-      </w:r>
-      <w:proofErr w:type="spellStart"/>
-      <w:r>
-        <w:t>pdf</w:t>
-      </w:r>
-      <w:proofErr w:type="spellEnd"/>
-      <w:r>
-        <w:t xml:space="preserve">), </w:t>
+        <w:t xml:space="preserve"> Corresponde a la tipo de archivo de cada item, que pueden ser: Word (docx), </w:t>
       </w:r>
       <w:r>
-        <w:t>Excel (</w:t>
+        <w:t xml:space="preserve">PDF(.pdf), </w:t>
       </w:r>
-      <w:proofErr w:type="spellStart"/>
       <w:r>
-        <w:t>xslx</w:t>
-      </w:r>
-      <w:proofErr w:type="spellEnd"/>
-      <w:r>
-        <w:t>), MS Project (</w:t>
-      </w:r>
-      <w:proofErr w:type="spellStart"/>
-      <w:r>
-        <w:t>mpp</w:t>
-      </w:r>
-      <w:proofErr w:type="spellEnd"/>
-      <w:r>
-        <w:t>), entre otros.</w:t>
+        <w:t>Excel (xslx), MS Project (mpp), entre otros.</w:t>
       </w:r>
     </w:p>
     <w:p>
@@ -6802,25 +6380,7 @@
                 <w:color w:val="000000"/>
                 <w:lang w:val="es-PE" w:eastAsia="es-PE"/>
               </w:rPr>
-              <w:t xml:space="preserve">Project </w:t>
-            </w:r>
-            <w:proofErr w:type="spellStart"/>
-            <w:r>
-              <w:rPr>
-                <w:rFonts w:eastAsia="Times New Roman"/>
-                <w:color w:val="000000"/>
-                <w:lang w:val="es-PE" w:eastAsia="es-PE"/>
-              </w:rPr>
-              <w:t>Charter</w:t>
-            </w:r>
-            <w:proofErr w:type="spellEnd"/>
-            <w:r>
-              <w:rPr>
-                <w:rFonts w:eastAsia="Times New Roman"/>
-                <w:color w:val="000000"/>
-                <w:lang w:val="es-PE" w:eastAsia="es-PE"/>
-              </w:rPr>
-              <w:t xml:space="preserve"> del Proyecto</w:t>
+              <w:t>Project Charter del Proyecto</w:t>
             </w:r>
           </w:p>
         </w:tc>
@@ -8977,23 +8537,13 @@
                 <w:lang w:val="es-PE" w:eastAsia="es-PE"/>
               </w:rPr>
             </w:pPr>
-            <w:proofErr w:type="spellStart"/>
             <w:r>
               <w:rPr>
                 <w:rFonts w:eastAsia="Times New Roman"/>
                 <w:color w:val="000000"/>
                 <w:lang w:val="es-PE" w:eastAsia="es-PE"/>
               </w:rPr>
-              <w:t>Codigo</w:t>
-            </w:r>
-            <w:proofErr w:type="spellEnd"/>
-            <w:r>
-              <w:rPr>
-                <w:rFonts w:eastAsia="Times New Roman"/>
-                <w:color w:val="000000"/>
-                <w:lang w:val="es-PE" w:eastAsia="es-PE"/>
-              </w:rPr>
-              <w:t xml:space="preserve"> Fuente Android</w:t>
+              <w:t>Codigo Fuente Android</w:t>
             </w:r>
           </w:p>
         </w:tc>
@@ -9788,18 +9338,8 @@
                 <w:color w:val="000000"/>
                 <w:lang w:val="es-PE" w:eastAsia="es-PE"/>
               </w:rPr>
-              <w:t>.</w:t>
-            </w:r>
-            <w:proofErr w:type="spellStart"/>
-            <w:r>
-              <w:rPr>
-                <w:rFonts w:eastAsia="Times New Roman"/>
-                <w:color w:val="000000"/>
-                <w:lang w:val="es-PE" w:eastAsia="es-PE"/>
-              </w:rPr>
-              <w:t>iso</w:t>
-            </w:r>
-            <w:proofErr w:type="spellEnd"/>
+              <w:t>.iso</w:t>
+            </w:r>
           </w:p>
         </w:tc>
         <w:tc>
@@ -9888,8 +9428,6 @@
         <w:spacing w:line="240" w:lineRule="auto"/>
         <w:jc w:val="both"/>
       </w:pPr>
-      <w:bookmarkStart w:id="18" w:name="_GoBack"/>
-      <w:bookmarkEnd w:id="18"/>
       <w:r>
         <w:rPr>
           <w:color w:val="000000"/>
@@ -9915,9 +9453,9 @@
           <w:lang w:val="es-PE"/>
         </w:rPr>
       </w:pPr>
-      <w:bookmarkStart w:id="19" w:name="_Toc430766206"/>
-      <w:bookmarkStart w:id="20" w:name="_Toc436227255"/>
-      <w:bookmarkStart w:id="21" w:name="_Toc481837468"/>
+      <w:bookmarkStart w:id="18" w:name="_Toc430766206"/>
+      <w:bookmarkStart w:id="19" w:name="_Toc436227255"/>
+      <w:bookmarkStart w:id="20" w:name="_Toc481837468"/>
       <w:r>
         <w:rPr>
           <w:b/>
@@ -9926,9 +9464,9 @@
         </w:rPr>
         <w:t>Nomenclatura de la identificación</w:t>
       </w:r>
+      <w:bookmarkEnd w:id="18"/>
       <w:bookmarkEnd w:id="19"/>
       <w:bookmarkEnd w:id="20"/>
-      <w:bookmarkEnd w:id="21"/>
     </w:p>
     <w:p>
       <w:pPr>
@@ -10049,21 +9587,7 @@
         <w:rPr>
           <w:color w:val="000000"/>
         </w:rPr>
-        <w:t>ACRÓNIMO_NOMBRE_PROYECTO]</w:t>
-      </w:r>
-      <w:proofErr w:type="gramStart"/>
-      <w:r>
-        <w:rPr>
-          <w:color w:val="000000"/>
-        </w:rPr>
-        <w:t>_[</w:t>
-      </w:r>
-      <w:proofErr w:type="gramEnd"/>
-      <w:r>
-        <w:rPr>
-          <w:color w:val="000000"/>
-        </w:rPr>
-        <w:t>ACRÓNIMO_TIPO_ARTEFACTO][ACRÓNIMO_NOMBRE_DOCUMENTO]</w:t>
+        <w:t>ACRÓNIMO_NOMBRE_PROYECTO]_[ACRÓNIMO_TIPO_ARTEFACTO][ACRÓNIMO_NOMBRE_DOCUMENTO]</w:t>
       </w:r>
     </w:p>
     <w:p>
@@ -10203,21 +9727,7 @@
         <w:rPr>
           <w:color w:val="000000"/>
         </w:rPr>
-        <w:t xml:space="preserve">odelo de diseño (nombre del </w:t>
-      </w:r>
-      <w:proofErr w:type="spellStart"/>
-      <w:r>
-        <w:rPr>
-          <w:color w:val="000000"/>
-        </w:rPr>
-        <w:t>item</w:t>
-      </w:r>
-      <w:proofErr w:type="spellEnd"/>
-      <w:r>
-        <w:rPr>
-          <w:color w:val="000000"/>
-        </w:rPr>
-        <w:t>).</w:t>
+        <w:t>odelo de diseño (nombre del item).</w:t>
       </w:r>
     </w:p>
     <w:p>
@@ -10254,21 +9764,7 @@
         <w:rPr>
           <w:color w:val="000000"/>
         </w:rPr>
-        <w:t>ACRÓNIMO_NOMBRE_PROYECTO</w:t>
-      </w:r>
-      <w:proofErr w:type="gramStart"/>
-      <w:r>
-        <w:rPr>
-          <w:color w:val="000000"/>
-        </w:rPr>
-        <w:t>]_</w:t>
-      </w:r>
-      <w:proofErr w:type="gramEnd"/>
-      <w:r>
-        <w:rPr>
-          <w:color w:val="000000"/>
-        </w:rPr>
-        <w:t xml:space="preserve">[ACRÓNIMO_TIPO_ARTEFACTO][ACRÓNIMO_NOMBRE_DOCUMENTO]_[NUMERO] </w:t>
+        <w:t xml:space="preserve">ACRÓNIMO_NOMBRE_PROYECTO]_[ACRÓNIMO_TIPO_ARTEFACTO][ACRÓNIMO_NOMBRE_DOCUMENTO]_[NUMERO] </w:t>
       </w:r>
     </w:p>
     <w:p>
@@ -10290,19 +9786,11 @@
           <w:color w:val="000000"/>
         </w:rPr>
       </w:pPr>
-      <w:proofErr w:type="gramStart"/>
       <w:r>
         <w:rPr>
           <w:color w:val="000000"/>
         </w:rPr>
-        <w:t>EJEMPLO :</w:t>
-      </w:r>
-      <w:proofErr w:type="gramEnd"/>
-      <w:r>
-        <w:rPr>
-          <w:color w:val="000000"/>
-        </w:rPr>
-        <w:t xml:space="preserve"> -</w:t>
+        <w:t>EJEMPLO : -</w:t>
       </w:r>
       <w:r>
         <w:rPr>
@@ -10375,7 +9863,7 @@
         <w:rPr>
           <w:bCs/>
           <w:noProof/>
-          <w:lang w:eastAsia="es-MX"/>
+          <w:lang w:val="es-PE" w:eastAsia="es-PE"/>
         </w:rPr>
         <w:drawing>
           <wp:anchor distT="0" distB="0" distL="114300" distR="114300" simplePos="0" relativeHeight="251689984" behindDoc="0" locked="0" layoutInCell="1" allowOverlap="1" wp14:anchorId="2893C4AC" wp14:editId="47ECC08B">
@@ -10565,16 +10053,8 @@
         <w:rPr>
           <w:color w:val="000000"/>
         </w:rPr>
-        <w:t xml:space="preserve">Por ejemplo: Si ya contamos con la siguiente nomenclatura: SGE_ANMT  que hace referencia al ítem: MATRIZ TRAZAVILIDAD UC vs REQUISITOS y deseamos agregar un nueva nomenclatura para el ítem: MATRIZ TRAZAVILIDAD UC vs CLASES, agregaremos la siguiente nomenclatura: </w:t>
+        <w:t>Por ejemplo: Si ya contamos con la siguiente nomenclatura: SGE_ANMT  que hace referencia al ítem: MATRIZ TRAZAVILIDAD UC vs REQUISITOS y deseamos agregar un nueva nomenclatura para el ítem: MATRIZ TRAZAVILIDAD UC vs CLASES, agregaremos la siguiente nomenclatura: SGE_ANMTuccl</w:t>
       </w:r>
-      <w:proofErr w:type="spellStart"/>
-      <w:r>
-        <w:rPr>
-          <w:color w:val="000000"/>
-        </w:rPr>
-        <w:t>SGE_ANMTuccl</w:t>
-      </w:r>
-      <w:proofErr w:type="spellEnd"/>
     </w:p>
     <w:p>
       <w:pPr>
@@ -10594,9 +10074,9 @@
           <w:lang w:val="es-PE"/>
         </w:rPr>
       </w:pPr>
-      <w:bookmarkStart w:id="22" w:name="_Toc430766207"/>
-      <w:bookmarkStart w:id="23" w:name="_Toc436227256"/>
-      <w:bookmarkStart w:id="24" w:name="_Toc481837469"/>
+      <w:bookmarkStart w:id="21" w:name="_Toc430766207"/>
+      <w:bookmarkStart w:id="22" w:name="_Toc436227256"/>
+      <w:bookmarkStart w:id="23" w:name="_Toc481837469"/>
       <w:r>
         <w:rPr>
           <w:b/>
@@ -10605,9 +10085,9 @@
         </w:rPr>
         <w:t>Lista de Ítems con la nomenclatura.</w:t>
       </w:r>
+      <w:bookmarkEnd w:id="21"/>
       <w:bookmarkEnd w:id="22"/>
       <w:bookmarkEnd w:id="23"/>
-      <w:bookmarkEnd w:id="24"/>
     </w:p>
     <w:p>
       <w:pPr>
@@ -10920,7 +10400,6 @@
                 <w:lang w:eastAsia="es-PE"/>
               </w:rPr>
             </w:pPr>
-            <w:proofErr w:type="spellStart"/>
             <w:r>
               <w:rPr>
                 <w:rFonts w:eastAsia="Times New Roman" w:cs="Times New Roman"/>
@@ -10929,7 +10408,6 @@
               </w:rPr>
               <w:t>CRO.mpp</w:t>
             </w:r>
-            <w:proofErr w:type="spellEnd"/>
           </w:p>
         </w:tc>
         <w:tc>
@@ -11327,7 +10805,6 @@
                 <w:lang w:eastAsia="es-PE"/>
               </w:rPr>
             </w:pPr>
-            <w:proofErr w:type="spellStart"/>
             <w:r>
               <w:rPr>
                 <w:rFonts w:eastAsia="Times New Roman" w:cs="Times New Roman"/>
@@ -11336,7 +10813,6 @@
               </w:rPr>
               <w:t>SGE_IMES.php</w:t>
             </w:r>
-            <w:proofErr w:type="spellEnd"/>
           </w:p>
         </w:tc>
         <w:tc>
@@ -11537,18 +11013,8 @@
                 <w:color w:val="000000"/>
                 <w:lang w:eastAsia="es-PE"/>
               </w:rPr>
-              <w:t>SGE-</w:t>
-            </w:r>
-            <w:proofErr w:type="spellStart"/>
-            <w:r>
-              <w:rPr>
-                <w:rFonts w:eastAsia="Times New Roman" w:cs="Times New Roman"/>
-                <w:color w:val="000000"/>
-                <w:lang w:eastAsia="es-PE"/>
-              </w:rPr>
-              <w:t>COCF.nj</w:t>
-            </w:r>
-            <w:proofErr w:type="spellEnd"/>
+              <w:t>SGE-COCF.nj</w:t>
+            </w:r>
           </w:p>
         </w:tc>
         <w:tc>
@@ -11648,18 +11114,8 @@
                 <w:color w:val="000000"/>
                 <w:lang w:eastAsia="es-PE"/>
               </w:rPr>
-              <w:t>SGE-</w:t>
-            </w:r>
-            <w:proofErr w:type="spellStart"/>
-            <w:r>
-              <w:rPr>
-                <w:rFonts w:eastAsia="Times New Roman" w:cs="Times New Roman"/>
-                <w:color w:val="000000"/>
-                <w:lang w:eastAsia="es-PE"/>
-              </w:rPr>
-              <w:t>COSBD.sql</w:t>
-            </w:r>
-            <w:proofErr w:type="spellEnd"/>
+              <w:t>SGE-COSBD.sql</w:t>
+            </w:r>
           </w:p>
         </w:tc>
         <w:tc>
@@ -11961,18 +11417,8 @@
                 <w:color w:val="000000"/>
                 <w:lang w:eastAsia="es-PE"/>
               </w:rPr>
-              <w:t>SGE-</w:t>
-            </w:r>
-            <w:proofErr w:type="spellStart"/>
-            <w:r>
-              <w:rPr>
-                <w:rFonts w:eastAsia="Times New Roman" w:cs="Times New Roman"/>
-                <w:color w:val="000000"/>
-                <w:lang w:eastAsia="es-PE"/>
-              </w:rPr>
-              <w:t>ANCP.mpp</w:t>
-            </w:r>
-            <w:proofErr w:type="spellEnd"/>
+              <w:t>SGE-ANCP.mpp</w:t>
+            </w:r>
           </w:p>
         </w:tc>
         <w:tc>
@@ -12476,16 +11922,7 @@
                 <w:color w:val="000000"/>
                 <w:lang w:eastAsia="es-PE"/>
               </w:rPr>
-              <w:t>SGE-</w:t>
-            </w:r>
-            <w:proofErr w:type="spellStart"/>
-            <w:r>
-              <w:rPr>
-                <w:rFonts w:eastAsia="Times New Roman" w:cs="Times New Roman"/>
-                <w:color w:val="000000"/>
-                <w:lang w:eastAsia="es-PE"/>
-              </w:rPr>
-              <w:t>AN</w:t>
+              <w:t>SGE-AN</w:t>
             </w:r>
             <w:r>
               <w:rPr>
@@ -12503,7 +11940,6 @@
               </w:rPr>
               <w:t>A.dcox</w:t>
             </w:r>
-            <w:proofErr w:type="spellEnd"/>
           </w:p>
         </w:tc>
         <w:tc>
@@ -12813,18 +12249,8 @@
                 <w:color w:val="000000"/>
                 <w:lang w:eastAsia="es-PE"/>
               </w:rPr>
-              <w:t>SGE-</w:t>
-            </w:r>
-            <w:proofErr w:type="spellStart"/>
-            <w:r>
-              <w:rPr>
-                <w:rFonts w:eastAsia="Times New Roman" w:cs="Times New Roman"/>
-                <w:color w:val="000000"/>
-                <w:lang w:eastAsia="es-PE"/>
-              </w:rPr>
-              <w:t>COMBD,mwb</w:t>
-            </w:r>
-            <w:proofErr w:type="spellEnd"/>
+              <w:t>SGE-COMBD,mwb</w:t>
+            </w:r>
           </w:p>
         </w:tc>
         <w:tc>
@@ -13126,18 +12552,8 @@
                 <w:color w:val="000000"/>
                 <w:lang w:eastAsia="es-PE"/>
               </w:rPr>
-              <w:t>SGB-</w:t>
-            </w:r>
-            <w:proofErr w:type="spellStart"/>
-            <w:r>
-              <w:rPr>
-                <w:rFonts w:eastAsia="Times New Roman" w:cs="Times New Roman"/>
-                <w:color w:val="000000"/>
-                <w:lang w:eastAsia="es-PE"/>
-              </w:rPr>
-              <w:t>COCF.nj</w:t>
-            </w:r>
-            <w:proofErr w:type="spellEnd"/>
+              <w:t>SGB-COCF.nj</w:t>
+            </w:r>
           </w:p>
         </w:tc>
         <w:tc>
@@ -14495,10 +13911,1639 @@
     </w:p>
     <w:p>
       <w:pPr>
-        <w:ind w:left="1416"/>
-        <w:jc w:val="both"/>
+        <w:spacing w:after="0" w:line="240" w:lineRule="auto"/>
+        <w:rPr>
+          <w:rFonts w:ascii="Times New Roman" w:eastAsia="Times New Roman" w:hAnsi="Times New Roman" w:cs="Times New Roman"/>
+          <w:sz w:val="24"/>
+          <w:szCs w:val="24"/>
+          <w:lang w:val="es-PE" w:eastAsia="es-PE"/>
+        </w:rPr>
       </w:pPr>
     </w:p>
+    <w:p>
+      <w:pPr>
+        <w:spacing w:after="0" w:line="240" w:lineRule="auto"/>
+        <w:ind w:left="720"/>
+        <w:rPr>
+          <w:rFonts w:ascii="Times New Roman" w:eastAsia="Times New Roman" w:hAnsi="Times New Roman" w:cs="Times New Roman"/>
+          <w:sz w:val="24"/>
+          <w:szCs w:val="24"/>
+          <w:lang w:val="es-PE" w:eastAsia="es-PE"/>
+        </w:rPr>
+      </w:pPr>
+      <w:r>
+        <w:rPr>
+          <w:rFonts w:ascii="Arial" w:eastAsia="Times New Roman" w:hAnsi="Arial" w:cs="Arial"/>
+          <w:b/>
+          <w:bCs/>
+          <w:color w:val="000000"/>
+          <w:u w:val="single"/>
+          <w:lang w:val="es-PE" w:eastAsia="es-PE"/>
+        </w:rPr>
+        <w:t>Nomenclatura de los Items de configuración(CI):</w:t>
+      </w:r>
+    </w:p>
+    <w:p>
+      <w:pPr>
+        <w:spacing w:after="240" w:line="240" w:lineRule="auto"/>
+        <w:rPr>
+          <w:rFonts w:ascii="Times New Roman" w:eastAsia="Times New Roman" w:hAnsi="Times New Roman" w:cs="Times New Roman"/>
+          <w:sz w:val="24"/>
+          <w:szCs w:val="24"/>
+          <w:lang w:val="es-PE" w:eastAsia="es-PE"/>
+        </w:rPr>
+      </w:pPr>
+    </w:p>
+    <w:tbl>
+      <w:tblPr>
+        <w:tblW w:w="0" w:type="auto"/>
+        <w:tblCellMar>
+          <w:top w:w="15" w:type="dxa"/>
+          <w:left w:w="15" w:type="dxa"/>
+          <w:bottom w:w="15" w:type="dxa"/>
+          <w:right w:w="15" w:type="dxa"/>
+        </w:tblCellMar>
+        <w:tblLook w:val="04A0" w:firstRow="1" w:lastRow="0" w:firstColumn="1" w:lastColumn="0" w:noHBand="0" w:noVBand="1"/>
+      </w:tblPr>
+      <w:tblGrid>
+        <w:gridCol w:w="1570"/>
+        <w:gridCol w:w="5507"/>
+        <w:gridCol w:w="1741"/>
+      </w:tblGrid>
+      <w:tr>
+        <w:trPr>
+          <w:trHeight w:val="440"/>
+        </w:trPr>
+        <w:tc>
+          <w:tcPr>
+            <w:tcW w:w="0" w:type="auto"/>
+            <w:tcBorders>
+              <w:top w:val="single" w:sz="8" w:space="0" w:color="000000"/>
+              <w:left w:val="single" w:sz="8" w:space="0" w:color="000000"/>
+              <w:bottom w:val="single" w:sz="8" w:space="0" w:color="000000"/>
+              <w:right w:val="single" w:sz="8" w:space="0" w:color="000000"/>
+            </w:tcBorders>
+            <w:tcMar>
+              <w:top w:w="100" w:type="dxa"/>
+              <w:left w:w="100" w:type="dxa"/>
+              <w:bottom w:w="100" w:type="dxa"/>
+              <w:right w:w="100" w:type="dxa"/>
+            </w:tcMar>
+            <w:hideMark/>
+          </w:tcPr>
+          <w:p>
+            <w:pPr>
+              <w:spacing w:after="0" w:line="240" w:lineRule="auto"/>
+              <w:jc w:val="center"/>
+              <w:rPr>
+                <w:rFonts w:ascii="Times New Roman" w:eastAsia="Times New Roman" w:hAnsi="Times New Roman" w:cs="Times New Roman"/>
+                <w:sz w:val="24"/>
+                <w:szCs w:val="24"/>
+                <w:lang w:val="es-PE" w:eastAsia="es-PE"/>
+              </w:rPr>
+            </w:pPr>
+            <w:r>
+              <w:rPr>
+                <w:rFonts w:ascii="Arial" w:eastAsia="Times New Roman" w:hAnsi="Arial" w:cs="Arial"/>
+                <w:color w:val="000000"/>
+                <w:lang w:val="es-PE" w:eastAsia="es-PE"/>
+              </w:rPr>
+              <w:t>Nomenclatura</w:t>
+            </w:r>
+          </w:p>
+        </w:tc>
+        <w:tc>
+          <w:tcPr>
+            <w:tcW w:w="0" w:type="auto"/>
+            <w:tcBorders>
+              <w:top w:val="single" w:sz="8" w:space="0" w:color="000000"/>
+              <w:left w:val="single" w:sz="8" w:space="0" w:color="000000"/>
+              <w:bottom w:val="single" w:sz="8" w:space="0" w:color="000000"/>
+              <w:right w:val="single" w:sz="8" w:space="0" w:color="000000"/>
+            </w:tcBorders>
+            <w:tcMar>
+              <w:top w:w="100" w:type="dxa"/>
+              <w:left w:w="100" w:type="dxa"/>
+              <w:bottom w:w="100" w:type="dxa"/>
+              <w:right w:w="100" w:type="dxa"/>
+            </w:tcMar>
+            <w:hideMark/>
+          </w:tcPr>
+          <w:p>
+            <w:pPr>
+              <w:spacing w:after="0" w:line="240" w:lineRule="auto"/>
+              <w:jc w:val="center"/>
+              <w:rPr>
+                <w:rFonts w:ascii="Times New Roman" w:eastAsia="Times New Roman" w:hAnsi="Times New Roman" w:cs="Times New Roman"/>
+                <w:sz w:val="24"/>
+                <w:szCs w:val="24"/>
+                <w:lang w:val="es-PE" w:eastAsia="es-PE"/>
+              </w:rPr>
+            </w:pPr>
+            <w:r>
+              <w:rPr>
+                <w:rFonts w:ascii="Arial" w:eastAsia="Times New Roman" w:hAnsi="Arial" w:cs="Arial"/>
+                <w:color w:val="000000"/>
+                <w:lang w:val="es-PE" w:eastAsia="es-PE"/>
+              </w:rPr>
+              <w:t>Entregable</w:t>
+            </w:r>
+          </w:p>
+        </w:tc>
+        <w:tc>
+          <w:tcPr>
+            <w:tcW w:w="0" w:type="auto"/>
+            <w:tcBorders>
+              <w:top w:val="single" w:sz="8" w:space="0" w:color="000000"/>
+              <w:left w:val="single" w:sz="8" w:space="0" w:color="000000"/>
+              <w:bottom w:val="single" w:sz="8" w:space="0" w:color="000000"/>
+              <w:right w:val="single" w:sz="8" w:space="0" w:color="000000"/>
+            </w:tcBorders>
+            <w:tcMar>
+              <w:top w:w="100" w:type="dxa"/>
+              <w:left w:w="100" w:type="dxa"/>
+              <w:bottom w:w="100" w:type="dxa"/>
+              <w:right w:w="100" w:type="dxa"/>
+            </w:tcMar>
+            <w:hideMark/>
+          </w:tcPr>
+          <w:p>
+            <w:pPr>
+              <w:spacing w:after="0" w:line="240" w:lineRule="auto"/>
+              <w:jc w:val="center"/>
+              <w:rPr>
+                <w:rFonts w:ascii="Times New Roman" w:eastAsia="Times New Roman" w:hAnsi="Times New Roman" w:cs="Times New Roman"/>
+                <w:sz w:val="24"/>
+                <w:szCs w:val="24"/>
+                <w:lang w:val="es-PE" w:eastAsia="es-PE"/>
+              </w:rPr>
+            </w:pPr>
+            <w:r>
+              <w:rPr>
+                <w:rFonts w:ascii="Arial" w:eastAsia="Times New Roman" w:hAnsi="Arial" w:cs="Arial"/>
+                <w:color w:val="000000"/>
+                <w:lang w:val="es-PE" w:eastAsia="es-PE"/>
+              </w:rPr>
+              <w:t>Tipo</w:t>
+            </w:r>
+          </w:p>
+        </w:tc>
+      </w:tr>
+      <w:tr>
+        <w:tc>
+          <w:tcPr>
+            <w:tcW w:w="0" w:type="auto"/>
+            <w:tcBorders>
+              <w:top w:val="single" w:sz="8" w:space="0" w:color="000000"/>
+              <w:left w:val="single" w:sz="8" w:space="0" w:color="000000"/>
+              <w:bottom w:val="single" w:sz="8" w:space="0" w:color="000000"/>
+              <w:right w:val="single" w:sz="8" w:space="0" w:color="000000"/>
+            </w:tcBorders>
+            <w:tcMar>
+              <w:top w:w="100" w:type="dxa"/>
+              <w:left w:w="100" w:type="dxa"/>
+              <w:bottom w:w="100" w:type="dxa"/>
+              <w:right w:w="100" w:type="dxa"/>
+            </w:tcMar>
+            <w:hideMark/>
+          </w:tcPr>
+          <w:p>
+            <w:pPr>
+              <w:spacing w:after="0" w:line="240" w:lineRule="auto"/>
+              <w:rPr>
+                <w:rFonts w:ascii="Times New Roman" w:eastAsia="Times New Roman" w:hAnsi="Times New Roman" w:cs="Times New Roman"/>
+                <w:sz w:val="24"/>
+                <w:szCs w:val="24"/>
+                <w:lang w:val="es-PE" w:eastAsia="es-PE"/>
+              </w:rPr>
+            </w:pPr>
+            <w:r>
+              <w:rPr>
+                <w:rFonts w:ascii="Arial" w:eastAsia="Times New Roman" w:hAnsi="Arial" w:cs="Arial"/>
+                <w:color w:val="000000"/>
+                <w:lang w:val="es-PE" w:eastAsia="es-PE"/>
+              </w:rPr>
+              <w:t>AN</w:t>
+            </w:r>
+            <w:r>
+              <w:rPr>
+                <w:rFonts w:ascii="Arial" w:eastAsia="Times New Roman" w:hAnsi="Arial" w:cs="Arial"/>
+                <w:color w:val="000000"/>
+                <w:lang w:val="es-PE" w:eastAsia="es-PE"/>
+              </w:rPr>
+              <w:t>PP</w:t>
+            </w:r>
+          </w:p>
+        </w:tc>
+        <w:tc>
+          <w:tcPr>
+            <w:tcW w:w="0" w:type="auto"/>
+            <w:tcBorders>
+              <w:top w:val="single" w:sz="8" w:space="0" w:color="000000"/>
+              <w:left w:val="single" w:sz="8" w:space="0" w:color="000000"/>
+              <w:bottom w:val="single" w:sz="8" w:space="0" w:color="000000"/>
+              <w:right w:val="single" w:sz="8" w:space="0" w:color="000000"/>
+            </w:tcBorders>
+            <w:tcMar>
+              <w:top w:w="100" w:type="dxa"/>
+              <w:left w:w="100" w:type="dxa"/>
+              <w:bottom w:w="100" w:type="dxa"/>
+              <w:right w:w="100" w:type="dxa"/>
+            </w:tcMar>
+            <w:hideMark/>
+          </w:tcPr>
+          <w:p>
+            <w:pPr>
+              <w:spacing w:after="0" w:line="240" w:lineRule="auto"/>
+              <w:rPr>
+                <w:rFonts w:ascii="Times New Roman" w:eastAsia="Times New Roman" w:hAnsi="Times New Roman" w:cs="Times New Roman"/>
+                <w:sz w:val="24"/>
+                <w:szCs w:val="24"/>
+                <w:lang w:val="es-PE" w:eastAsia="es-PE"/>
+              </w:rPr>
+            </w:pPr>
+            <w:r>
+              <w:rPr>
+                <w:rFonts w:ascii="Arial" w:eastAsia="Times New Roman" w:hAnsi="Arial" w:cs="Arial"/>
+                <w:color w:val="000000"/>
+                <w:lang w:val="es-PE" w:eastAsia="es-PE"/>
+              </w:rPr>
+              <w:t>Plan del Proyecto</w:t>
+            </w:r>
+          </w:p>
+        </w:tc>
+        <w:tc>
+          <w:tcPr>
+            <w:tcW w:w="0" w:type="auto"/>
+            <w:tcBorders>
+              <w:top w:val="single" w:sz="8" w:space="0" w:color="000000"/>
+              <w:left w:val="single" w:sz="8" w:space="0" w:color="000000"/>
+              <w:bottom w:val="single" w:sz="8" w:space="0" w:color="000000"/>
+              <w:right w:val="single" w:sz="8" w:space="0" w:color="000000"/>
+            </w:tcBorders>
+            <w:tcMar>
+              <w:top w:w="100" w:type="dxa"/>
+              <w:left w:w="100" w:type="dxa"/>
+              <w:bottom w:w="100" w:type="dxa"/>
+              <w:right w:w="100" w:type="dxa"/>
+            </w:tcMar>
+            <w:hideMark/>
+          </w:tcPr>
+          <w:p>
+            <w:pPr>
+              <w:spacing w:after="0" w:line="240" w:lineRule="auto"/>
+              <w:rPr>
+                <w:rFonts w:ascii="Times New Roman" w:eastAsia="Times New Roman" w:hAnsi="Times New Roman" w:cs="Times New Roman"/>
+                <w:sz w:val="24"/>
+                <w:szCs w:val="24"/>
+                <w:lang w:val="es-PE" w:eastAsia="es-PE"/>
+              </w:rPr>
+            </w:pPr>
+            <w:r>
+              <w:rPr>
+                <w:rFonts w:ascii="Arial" w:eastAsia="Times New Roman" w:hAnsi="Arial" w:cs="Arial"/>
+                <w:color w:val="000000"/>
+                <w:lang w:val="es-PE" w:eastAsia="es-PE"/>
+              </w:rPr>
+              <w:t>analisis</w:t>
+            </w:r>
+          </w:p>
+        </w:tc>
+      </w:tr>
+      <w:tr>
+        <w:tc>
+          <w:tcPr>
+            <w:tcW w:w="0" w:type="auto"/>
+            <w:tcBorders>
+              <w:top w:val="single" w:sz="8" w:space="0" w:color="000000"/>
+              <w:left w:val="single" w:sz="8" w:space="0" w:color="000000"/>
+              <w:bottom w:val="single" w:sz="8" w:space="0" w:color="000000"/>
+              <w:right w:val="single" w:sz="8" w:space="0" w:color="000000"/>
+            </w:tcBorders>
+            <w:tcMar>
+              <w:top w:w="100" w:type="dxa"/>
+              <w:left w:w="100" w:type="dxa"/>
+              <w:bottom w:w="100" w:type="dxa"/>
+              <w:right w:w="100" w:type="dxa"/>
+            </w:tcMar>
+            <w:hideMark/>
+          </w:tcPr>
+          <w:p>
+            <w:pPr>
+              <w:spacing w:after="0" w:line="240" w:lineRule="auto"/>
+              <w:rPr>
+                <w:rFonts w:ascii="Times New Roman" w:eastAsia="Times New Roman" w:hAnsi="Times New Roman" w:cs="Times New Roman"/>
+                <w:sz w:val="24"/>
+                <w:szCs w:val="24"/>
+                <w:lang w:val="es-PE" w:eastAsia="es-PE"/>
+              </w:rPr>
+            </w:pPr>
+            <w:r>
+              <w:rPr>
+                <w:rFonts w:ascii="Arial" w:eastAsia="Times New Roman" w:hAnsi="Arial" w:cs="Arial"/>
+                <w:color w:val="000000"/>
+                <w:lang w:val="es-PE" w:eastAsia="es-PE"/>
+              </w:rPr>
+              <w:t>DI</w:t>
+            </w:r>
+            <w:r>
+              <w:rPr>
+                <w:rFonts w:ascii="Arial" w:eastAsia="Times New Roman" w:hAnsi="Arial" w:cs="Arial"/>
+                <w:color w:val="000000"/>
+                <w:lang w:val="es-PE" w:eastAsia="es-PE"/>
+              </w:rPr>
+              <w:t>CP</w:t>
+            </w:r>
+          </w:p>
+        </w:tc>
+        <w:tc>
+          <w:tcPr>
+            <w:tcW w:w="0" w:type="auto"/>
+            <w:tcBorders>
+              <w:top w:val="single" w:sz="8" w:space="0" w:color="000000"/>
+              <w:left w:val="single" w:sz="8" w:space="0" w:color="000000"/>
+              <w:bottom w:val="single" w:sz="8" w:space="0" w:color="000000"/>
+              <w:right w:val="single" w:sz="8" w:space="0" w:color="000000"/>
+            </w:tcBorders>
+            <w:tcMar>
+              <w:top w:w="100" w:type="dxa"/>
+              <w:left w:w="100" w:type="dxa"/>
+              <w:bottom w:w="100" w:type="dxa"/>
+              <w:right w:w="100" w:type="dxa"/>
+            </w:tcMar>
+            <w:hideMark/>
+          </w:tcPr>
+          <w:p>
+            <w:pPr>
+              <w:spacing w:after="0" w:line="240" w:lineRule="auto"/>
+              <w:rPr>
+                <w:rFonts w:ascii="Times New Roman" w:eastAsia="Times New Roman" w:hAnsi="Times New Roman" w:cs="Times New Roman"/>
+                <w:sz w:val="24"/>
+                <w:szCs w:val="24"/>
+                <w:lang w:val="es-PE" w:eastAsia="es-PE"/>
+              </w:rPr>
+            </w:pPr>
+            <w:r>
+              <w:rPr>
+                <w:rFonts w:ascii="Arial" w:eastAsia="Times New Roman" w:hAnsi="Arial" w:cs="Arial"/>
+                <w:color w:val="000000"/>
+                <w:lang w:val="es-PE" w:eastAsia="es-PE"/>
+              </w:rPr>
+              <w:t>Cronograma del proyecto</w:t>
+            </w:r>
+          </w:p>
+        </w:tc>
+        <w:tc>
+          <w:tcPr>
+            <w:tcW w:w="0" w:type="auto"/>
+            <w:tcBorders>
+              <w:top w:val="single" w:sz="8" w:space="0" w:color="000000"/>
+              <w:left w:val="single" w:sz="8" w:space="0" w:color="000000"/>
+              <w:bottom w:val="single" w:sz="8" w:space="0" w:color="000000"/>
+              <w:right w:val="single" w:sz="8" w:space="0" w:color="000000"/>
+            </w:tcBorders>
+            <w:tcMar>
+              <w:top w:w="100" w:type="dxa"/>
+              <w:left w:w="100" w:type="dxa"/>
+              <w:bottom w:w="100" w:type="dxa"/>
+              <w:right w:w="100" w:type="dxa"/>
+            </w:tcMar>
+            <w:hideMark/>
+          </w:tcPr>
+          <w:p>
+            <w:pPr>
+              <w:spacing w:after="0" w:line="240" w:lineRule="auto"/>
+              <w:rPr>
+                <w:rFonts w:ascii="Times New Roman" w:eastAsia="Times New Roman" w:hAnsi="Times New Roman" w:cs="Times New Roman"/>
+                <w:sz w:val="24"/>
+                <w:szCs w:val="24"/>
+                <w:lang w:val="es-PE" w:eastAsia="es-PE"/>
+              </w:rPr>
+            </w:pPr>
+            <w:r>
+              <w:rPr>
+                <w:rFonts w:ascii="Arial" w:eastAsia="Times New Roman" w:hAnsi="Arial" w:cs="Arial"/>
+                <w:color w:val="000000"/>
+                <w:lang w:val="es-PE" w:eastAsia="es-PE"/>
+              </w:rPr>
+              <w:t>diseño</w:t>
+            </w:r>
+          </w:p>
+        </w:tc>
+      </w:tr>
+      <w:tr>
+        <w:tc>
+          <w:tcPr>
+            <w:tcW w:w="0" w:type="auto"/>
+            <w:tcBorders>
+              <w:top w:val="single" w:sz="8" w:space="0" w:color="000000"/>
+              <w:left w:val="single" w:sz="8" w:space="0" w:color="000000"/>
+              <w:bottom w:val="single" w:sz="8" w:space="0" w:color="000000"/>
+              <w:right w:val="single" w:sz="8" w:space="0" w:color="000000"/>
+            </w:tcBorders>
+            <w:tcMar>
+              <w:top w:w="100" w:type="dxa"/>
+              <w:left w:w="100" w:type="dxa"/>
+              <w:bottom w:w="100" w:type="dxa"/>
+              <w:right w:w="100" w:type="dxa"/>
+            </w:tcMar>
+            <w:hideMark/>
+          </w:tcPr>
+          <w:p>
+            <w:pPr>
+              <w:spacing w:after="0" w:line="240" w:lineRule="auto"/>
+              <w:rPr>
+                <w:rFonts w:ascii="Times New Roman" w:eastAsia="Times New Roman" w:hAnsi="Times New Roman" w:cs="Times New Roman"/>
+                <w:sz w:val="24"/>
+                <w:szCs w:val="24"/>
+                <w:lang w:val="es-PE" w:eastAsia="es-PE"/>
+              </w:rPr>
+            </w:pPr>
+            <w:r>
+              <w:rPr>
+                <w:rFonts w:ascii="Arial" w:eastAsia="Times New Roman" w:hAnsi="Arial" w:cs="Arial"/>
+                <w:color w:val="000000"/>
+                <w:lang w:val="es-PE" w:eastAsia="es-PE"/>
+              </w:rPr>
+              <w:t>DI</w:t>
+            </w:r>
+            <w:r>
+              <w:rPr>
+                <w:rFonts w:ascii="Arial" w:eastAsia="Times New Roman" w:hAnsi="Arial" w:cs="Arial"/>
+                <w:color w:val="000000"/>
+                <w:lang w:val="es-PE" w:eastAsia="es-PE"/>
+              </w:rPr>
+              <w:t>DN</w:t>
+            </w:r>
+          </w:p>
+        </w:tc>
+        <w:tc>
+          <w:tcPr>
+            <w:tcW w:w="0" w:type="auto"/>
+            <w:tcBorders>
+              <w:top w:val="single" w:sz="8" w:space="0" w:color="000000"/>
+              <w:left w:val="single" w:sz="8" w:space="0" w:color="000000"/>
+              <w:bottom w:val="single" w:sz="8" w:space="0" w:color="000000"/>
+              <w:right w:val="single" w:sz="8" w:space="0" w:color="000000"/>
+            </w:tcBorders>
+            <w:tcMar>
+              <w:top w:w="100" w:type="dxa"/>
+              <w:left w:w="100" w:type="dxa"/>
+              <w:bottom w:w="100" w:type="dxa"/>
+              <w:right w:w="100" w:type="dxa"/>
+            </w:tcMar>
+            <w:hideMark/>
+          </w:tcPr>
+          <w:p>
+            <w:pPr>
+              <w:spacing w:after="0" w:line="240" w:lineRule="auto"/>
+              <w:rPr>
+                <w:rFonts w:ascii="Times New Roman" w:eastAsia="Times New Roman" w:hAnsi="Times New Roman" w:cs="Times New Roman"/>
+                <w:sz w:val="24"/>
+                <w:szCs w:val="24"/>
+                <w:lang w:val="es-PE" w:eastAsia="es-PE"/>
+              </w:rPr>
+            </w:pPr>
+            <w:r>
+              <w:rPr>
+                <w:rFonts w:ascii="Arial" w:eastAsia="Times New Roman" w:hAnsi="Arial" w:cs="Arial"/>
+                <w:color w:val="000000"/>
+                <w:lang w:val="es-PE" w:eastAsia="es-PE"/>
+              </w:rPr>
+              <w:t>Documento de Negocio</w:t>
+            </w:r>
+          </w:p>
+        </w:tc>
+        <w:tc>
+          <w:tcPr>
+            <w:tcW w:w="0" w:type="auto"/>
+            <w:tcBorders>
+              <w:top w:val="single" w:sz="8" w:space="0" w:color="000000"/>
+              <w:left w:val="single" w:sz="8" w:space="0" w:color="000000"/>
+              <w:bottom w:val="single" w:sz="8" w:space="0" w:color="000000"/>
+              <w:right w:val="single" w:sz="8" w:space="0" w:color="000000"/>
+            </w:tcBorders>
+            <w:tcMar>
+              <w:top w:w="100" w:type="dxa"/>
+              <w:left w:w="100" w:type="dxa"/>
+              <w:bottom w:w="100" w:type="dxa"/>
+              <w:right w:w="100" w:type="dxa"/>
+            </w:tcMar>
+            <w:hideMark/>
+          </w:tcPr>
+          <w:p>
+            <w:pPr>
+              <w:spacing w:after="0" w:line="240" w:lineRule="auto"/>
+              <w:rPr>
+                <w:rFonts w:ascii="Times New Roman" w:eastAsia="Times New Roman" w:hAnsi="Times New Roman" w:cs="Times New Roman"/>
+                <w:sz w:val="24"/>
+                <w:szCs w:val="24"/>
+                <w:lang w:val="es-PE" w:eastAsia="es-PE"/>
+              </w:rPr>
+            </w:pPr>
+            <w:r>
+              <w:rPr>
+                <w:rFonts w:ascii="Arial" w:eastAsia="Times New Roman" w:hAnsi="Arial" w:cs="Arial"/>
+                <w:color w:val="000000"/>
+                <w:lang w:val="es-PE" w:eastAsia="es-PE"/>
+              </w:rPr>
+              <w:t>diseño</w:t>
+            </w:r>
+          </w:p>
+        </w:tc>
+      </w:tr>
+      <w:tr>
+        <w:tc>
+          <w:tcPr>
+            <w:tcW w:w="0" w:type="auto"/>
+            <w:tcBorders>
+              <w:top w:val="single" w:sz="8" w:space="0" w:color="000000"/>
+              <w:left w:val="single" w:sz="8" w:space="0" w:color="000000"/>
+              <w:bottom w:val="single" w:sz="8" w:space="0" w:color="000000"/>
+              <w:right w:val="single" w:sz="8" w:space="0" w:color="000000"/>
+            </w:tcBorders>
+            <w:tcMar>
+              <w:top w:w="100" w:type="dxa"/>
+              <w:left w:w="100" w:type="dxa"/>
+              <w:bottom w:w="100" w:type="dxa"/>
+              <w:right w:w="100" w:type="dxa"/>
+            </w:tcMar>
+            <w:hideMark/>
+          </w:tcPr>
+          <w:p>
+            <w:pPr>
+              <w:spacing w:after="0" w:line="240" w:lineRule="auto"/>
+              <w:rPr>
+                <w:rFonts w:ascii="Times New Roman" w:eastAsia="Times New Roman" w:hAnsi="Times New Roman" w:cs="Times New Roman"/>
+                <w:sz w:val="24"/>
+                <w:szCs w:val="24"/>
+                <w:lang w:val="es-PE" w:eastAsia="es-PE"/>
+              </w:rPr>
+            </w:pPr>
+            <w:r>
+              <w:rPr>
+                <w:rFonts w:ascii="Arial" w:eastAsia="Times New Roman" w:hAnsi="Arial" w:cs="Arial"/>
+                <w:color w:val="000000"/>
+                <w:lang w:val="es-PE" w:eastAsia="es-PE"/>
+              </w:rPr>
+              <w:t>AN</w:t>
+            </w:r>
+            <w:r>
+              <w:rPr>
+                <w:rFonts w:ascii="Arial" w:eastAsia="Times New Roman" w:hAnsi="Arial" w:cs="Arial"/>
+                <w:color w:val="000000"/>
+                <w:lang w:val="es-PE" w:eastAsia="es-PE"/>
+              </w:rPr>
+              <w:t>DR</w:t>
+            </w:r>
+          </w:p>
+        </w:tc>
+        <w:tc>
+          <w:tcPr>
+            <w:tcW w:w="0" w:type="auto"/>
+            <w:tcBorders>
+              <w:top w:val="single" w:sz="8" w:space="0" w:color="000000"/>
+              <w:left w:val="single" w:sz="8" w:space="0" w:color="000000"/>
+              <w:bottom w:val="single" w:sz="8" w:space="0" w:color="000000"/>
+              <w:right w:val="single" w:sz="8" w:space="0" w:color="000000"/>
+            </w:tcBorders>
+            <w:tcMar>
+              <w:top w:w="100" w:type="dxa"/>
+              <w:left w:w="100" w:type="dxa"/>
+              <w:bottom w:w="100" w:type="dxa"/>
+              <w:right w:w="100" w:type="dxa"/>
+            </w:tcMar>
+            <w:hideMark/>
+          </w:tcPr>
+          <w:p>
+            <w:pPr>
+              <w:spacing w:after="0" w:line="240" w:lineRule="auto"/>
+              <w:rPr>
+                <w:rFonts w:ascii="Times New Roman" w:eastAsia="Times New Roman" w:hAnsi="Times New Roman" w:cs="Times New Roman"/>
+                <w:sz w:val="24"/>
+                <w:szCs w:val="24"/>
+                <w:lang w:val="es-PE" w:eastAsia="es-PE"/>
+              </w:rPr>
+            </w:pPr>
+            <w:r>
+              <w:rPr>
+                <w:rFonts w:ascii="Arial" w:eastAsia="Times New Roman" w:hAnsi="Arial" w:cs="Arial"/>
+                <w:color w:val="000000"/>
+                <w:lang w:val="es-PE" w:eastAsia="es-PE"/>
+              </w:rPr>
+              <w:t>Documento de Requerimientos</w:t>
+            </w:r>
+          </w:p>
+        </w:tc>
+        <w:tc>
+          <w:tcPr>
+            <w:tcW w:w="0" w:type="auto"/>
+            <w:tcBorders>
+              <w:top w:val="single" w:sz="8" w:space="0" w:color="000000"/>
+              <w:left w:val="single" w:sz="8" w:space="0" w:color="000000"/>
+              <w:bottom w:val="single" w:sz="8" w:space="0" w:color="000000"/>
+              <w:right w:val="single" w:sz="8" w:space="0" w:color="000000"/>
+            </w:tcBorders>
+            <w:tcMar>
+              <w:top w:w="100" w:type="dxa"/>
+              <w:left w:w="100" w:type="dxa"/>
+              <w:bottom w:w="100" w:type="dxa"/>
+              <w:right w:w="100" w:type="dxa"/>
+            </w:tcMar>
+            <w:hideMark/>
+          </w:tcPr>
+          <w:p>
+            <w:pPr>
+              <w:spacing w:after="0" w:line="240" w:lineRule="auto"/>
+              <w:rPr>
+                <w:rFonts w:ascii="Times New Roman" w:eastAsia="Times New Roman" w:hAnsi="Times New Roman" w:cs="Times New Roman"/>
+                <w:sz w:val="24"/>
+                <w:szCs w:val="24"/>
+                <w:lang w:val="es-PE" w:eastAsia="es-PE"/>
+              </w:rPr>
+            </w:pPr>
+            <w:r>
+              <w:rPr>
+                <w:rFonts w:ascii="Arial" w:eastAsia="Times New Roman" w:hAnsi="Arial" w:cs="Arial"/>
+                <w:color w:val="000000"/>
+                <w:lang w:val="es-PE" w:eastAsia="es-PE"/>
+              </w:rPr>
+              <w:t>analisis</w:t>
+            </w:r>
+          </w:p>
+        </w:tc>
+      </w:tr>
+      <w:tr>
+        <w:tc>
+          <w:tcPr>
+            <w:tcW w:w="0" w:type="auto"/>
+            <w:tcBorders>
+              <w:top w:val="single" w:sz="8" w:space="0" w:color="000000"/>
+              <w:left w:val="single" w:sz="8" w:space="0" w:color="000000"/>
+              <w:bottom w:val="single" w:sz="8" w:space="0" w:color="000000"/>
+              <w:right w:val="single" w:sz="8" w:space="0" w:color="000000"/>
+            </w:tcBorders>
+            <w:tcMar>
+              <w:top w:w="100" w:type="dxa"/>
+              <w:left w:w="100" w:type="dxa"/>
+              <w:bottom w:w="100" w:type="dxa"/>
+              <w:right w:w="100" w:type="dxa"/>
+            </w:tcMar>
+            <w:hideMark/>
+          </w:tcPr>
+          <w:p>
+            <w:pPr>
+              <w:spacing w:after="0" w:line="240" w:lineRule="auto"/>
+              <w:rPr>
+                <w:rFonts w:ascii="Times New Roman" w:eastAsia="Times New Roman" w:hAnsi="Times New Roman" w:cs="Times New Roman"/>
+                <w:sz w:val="24"/>
+                <w:szCs w:val="24"/>
+                <w:lang w:val="es-PE" w:eastAsia="es-PE"/>
+              </w:rPr>
+            </w:pPr>
+            <w:r>
+              <w:rPr>
+                <w:rFonts w:ascii="Arial" w:eastAsia="Times New Roman" w:hAnsi="Arial" w:cs="Arial"/>
+                <w:color w:val="000000"/>
+                <w:lang w:val="es-PE" w:eastAsia="es-PE"/>
+              </w:rPr>
+              <w:t>DI</w:t>
+            </w:r>
+            <w:r>
+              <w:rPr>
+                <w:rFonts w:ascii="Arial" w:eastAsia="Times New Roman" w:hAnsi="Arial" w:cs="Arial"/>
+                <w:color w:val="000000"/>
+                <w:lang w:val="es-PE" w:eastAsia="es-PE"/>
+              </w:rPr>
+              <w:t>ECU</w:t>
+            </w:r>
+          </w:p>
+        </w:tc>
+        <w:tc>
+          <w:tcPr>
+            <w:tcW w:w="0" w:type="auto"/>
+            <w:tcBorders>
+              <w:top w:val="single" w:sz="8" w:space="0" w:color="000000"/>
+              <w:left w:val="single" w:sz="8" w:space="0" w:color="000000"/>
+              <w:bottom w:val="single" w:sz="8" w:space="0" w:color="000000"/>
+              <w:right w:val="single" w:sz="8" w:space="0" w:color="000000"/>
+            </w:tcBorders>
+            <w:tcMar>
+              <w:top w:w="100" w:type="dxa"/>
+              <w:left w:w="100" w:type="dxa"/>
+              <w:bottom w:w="100" w:type="dxa"/>
+              <w:right w:w="100" w:type="dxa"/>
+            </w:tcMar>
+            <w:hideMark/>
+          </w:tcPr>
+          <w:p>
+            <w:pPr>
+              <w:spacing w:after="0" w:line="240" w:lineRule="auto"/>
+              <w:rPr>
+                <w:rFonts w:ascii="Times New Roman" w:eastAsia="Times New Roman" w:hAnsi="Times New Roman" w:cs="Times New Roman"/>
+                <w:sz w:val="24"/>
+                <w:szCs w:val="24"/>
+                <w:lang w:val="es-PE" w:eastAsia="es-PE"/>
+              </w:rPr>
+            </w:pPr>
+            <w:r>
+              <w:rPr>
+                <w:rFonts w:ascii="Arial" w:eastAsia="Times New Roman" w:hAnsi="Arial" w:cs="Arial"/>
+                <w:color w:val="000000"/>
+                <w:lang w:val="es-PE" w:eastAsia="es-PE"/>
+              </w:rPr>
+              <w:t>Especificación de Caso de Uso(Aca falta poner que caso de usos son)</w:t>
+            </w:r>
+          </w:p>
+        </w:tc>
+        <w:tc>
+          <w:tcPr>
+            <w:tcW w:w="0" w:type="auto"/>
+            <w:tcBorders>
+              <w:top w:val="single" w:sz="8" w:space="0" w:color="000000"/>
+              <w:left w:val="single" w:sz="8" w:space="0" w:color="000000"/>
+              <w:bottom w:val="single" w:sz="8" w:space="0" w:color="000000"/>
+              <w:right w:val="single" w:sz="8" w:space="0" w:color="000000"/>
+            </w:tcBorders>
+            <w:tcMar>
+              <w:top w:w="100" w:type="dxa"/>
+              <w:left w:w="100" w:type="dxa"/>
+              <w:bottom w:w="100" w:type="dxa"/>
+              <w:right w:w="100" w:type="dxa"/>
+            </w:tcMar>
+            <w:hideMark/>
+          </w:tcPr>
+          <w:p>
+            <w:pPr>
+              <w:spacing w:after="0" w:line="240" w:lineRule="auto"/>
+              <w:rPr>
+                <w:rFonts w:ascii="Times New Roman" w:eastAsia="Times New Roman" w:hAnsi="Times New Roman" w:cs="Times New Roman"/>
+                <w:sz w:val="24"/>
+                <w:szCs w:val="24"/>
+                <w:lang w:val="es-PE" w:eastAsia="es-PE"/>
+              </w:rPr>
+            </w:pPr>
+            <w:r>
+              <w:rPr>
+                <w:rFonts w:ascii="Arial" w:eastAsia="Times New Roman" w:hAnsi="Arial" w:cs="Arial"/>
+                <w:color w:val="000000"/>
+                <w:lang w:val="es-PE" w:eastAsia="es-PE"/>
+              </w:rPr>
+              <w:t>diseño</w:t>
+            </w:r>
+          </w:p>
+        </w:tc>
+      </w:tr>
+      <w:tr>
+        <w:tc>
+          <w:tcPr>
+            <w:tcW w:w="0" w:type="auto"/>
+            <w:tcBorders>
+              <w:top w:val="single" w:sz="8" w:space="0" w:color="000000"/>
+              <w:left w:val="single" w:sz="8" w:space="0" w:color="000000"/>
+              <w:bottom w:val="single" w:sz="8" w:space="0" w:color="000000"/>
+              <w:right w:val="single" w:sz="8" w:space="0" w:color="000000"/>
+            </w:tcBorders>
+            <w:tcMar>
+              <w:top w:w="100" w:type="dxa"/>
+              <w:left w:w="100" w:type="dxa"/>
+              <w:bottom w:w="100" w:type="dxa"/>
+              <w:right w:w="100" w:type="dxa"/>
+            </w:tcMar>
+            <w:hideMark/>
+          </w:tcPr>
+          <w:p>
+            <w:pPr>
+              <w:spacing w:after="0" w:line="240" w:lineRule="auto"/>
+              <w:rPr>
+                <w:rFonts w:ascii="Times New Roman" w:eastAsia="Times New Roman" w:hAnsi="Times New Roman" w:cs="Times New Roman"/>
+                <w:sz w:val="24"/>
+                <w:szCs w:val="24"/>
+                <w:lang w:val="es-PE" w:eastAsia="es-PE"/>
+              </w:rPr>
+            </w:pPr>
+            <w:r>
+              <w:rPr>
+                <w:rFonts w:ascii="Arial" w:eastAsia="Times New Roman" w:hAnsi="Arial" w:cs="Arial"/>
+                <w:color w:val="000000"/>
+                <w:lang w:val="es-PE" w:eastAsia="es-PE"/>
+              </w:rPr>
+              <w:t>AN</w:t>
+            </w:r>
+            <w:r>
+              <w:rPr>
+                <w:rFonts w:ascii="Arial" w:eastAsia="Times New Roman" w:hAnsi="Arial" w:cs="Arial"/>
+                <w:color w:val="000000"/>
+                <w:lang w:val="es-PE" w:eastAsia="es-PE"/>
+              </w:rPr>
+              <w:t>DA</w:t>
+            </w:r>
+          </w:p>
+        </w:tc>
+        <w:tc>
+          <w:tcPr>
+            <w:tcW w:w="0" w:type="auto"/>
+            <w:tcBorders>
+              <w:top w:val="single" w:sz="8" w:space="0" w:color="000000"/>
+              <w:left w:val="single" w:sz="8" w:space="0" w:color="000000"/>
+              <w:bottom w:val="single" w:sz="8" w:space="0" w:color="000000"/>
+              <w:right w:val="single" w:sz="8" w:space="0" w:color="000000"/>
+            </w:tcBorders>
+            <w:tcMar>
+              <w:top w:w="100" w:type="dxa"/>
+              <w:left w:w="100" w:type="dxa"/>
+              <w:bottom w:w="100" w:type="dxa"/>
+              <w:right w:w="100" w:type="dxa"/>
+            </w:tcMar>
+            <w:hideMark/>
+          </w:tcPr>
+          <w:p>
+            <w:pPr>
+              <w:spacing w:after="0" w:line="240" w:lineRule="auto"/>
+              <w:rPr>
+                <w:rFonts w:ascii="Times New Roman" w:eastAsia="Times New Roman" w:hAnsi="Times New Roman" w:cs="Times New Roman"/>
+                <w:sz w:val="24"/>
+                <w:szCs w:val="24"/>
+                <w:lang w:val="es-PE" w:eastAsia="es-PE"/>
+              </w:rPr>
+            </w:pPr>
+            <w:r>
+              <w:rPr>
+                <w:rFonts w:ascii="Arial" w:eastAsia="Times New Roman" w:hAnsi="Arial" w:cs="Arial"/>
+                <w:color w:val="000000"/>
+                <w:lang w:val="es-PE" w:eastAsia="es-PE"/>
+              </w:rPr>
+              <w:t>Documento de análisis</w:t>
+            </w:r>
+          </w:p>
+        </w:tc>
+        <w:tc>
+          <w:tcPr>
+            <w:tcW w:w="0" w:type="auto"/>
+            <w:tcBorders>
+              <w:top w:val="single" w:sz="8" w:space="0" w:color="000000"/>
+              <w:left w:val="single" w:sz="8" w:space="0" w:color="000000"/>
+              <w:bottom w:val="single" w:sz="8" w:space="0" w:color="000000"/>
+              <w:right w:val="single" w:sz="8" w:space="0" w:color="000000"/>
+            </w:tcBorders>
+            <w:tcMar>
+              <w:top w:w="100" w:type="dxa"/>
+              <w:left w:w="100" w:type="dxa"/>
+              <w:bottom w:w="100" w:type="dxa"/>
+              <w:right w:w="100" w:type="dxa"/>
+            </w:tcMar>
+            <w:hideMark/>
+          </w:tcPr>
+          <w:p>
+            <w:pPr>
+              <w:spacing w:after="0" w:line="240" w:lineRule="auto"/>
+              <w:rPr>
+                <w:rFonts w:ascii="Times New Roman" w:eastAsia="Times New Roman" w:hAnsi="Times New Roman" w:cs="Times New Roman"/>
+                <w:sz w:val="24"/>
+                <w:szCs w:val="24"/>
+                <w:lang w:val="es-PE" w:eastAsia="es-PE"/>
+              </w:rPr>
+            </w:pPr>
+            <w:r>
+              <w:rPr>
+                <w:rFonts w:ascii="Arial" w:eastAsia="Times New Roman" w:hAnsi="Arial" w:cs="Arial"/>
+                <w:color w:val="000000"/>
+                <w:lang w:val="es-PE" w:eastAsia="es-PE"/>
+              </w:rPr>
+              <w:t>analisis</w:t>
+            </w:r>
+          </w:p>
+        </w:tc>
+      </w:tr>
+      <w:tr>
+        <w:tc>
+          <w:tcPr>
+            <w:tcW w:w="0" w:type="auto"/>
+            <w:tcBorders>
+              <w:top w:val="single" w:sz="8" w:space="0" w:color="000000"/>
+              <w:left w:val="single" w:sz="8" w:space="0" w:color="000000"/>
+              <w:bottom w:val="single" w:sz="8" w:space="0" w:color="000000"/>
+              <w:right w:val="single" w:sz="8" w:space="0" w:color="000000"/>
+            </w:tcBorders>
+            <w:tcMar>
+              <w:top w:w="100" w:type="dxa"/>
+              <w:left w:w="100" w:type="dxa"/>
+              <w:bottom w:w="100" w:type="dxa"/>
+              <w:right w:w="100" w:type="dxa"/>
+            </w:tcMar>
+            <w:hideMark/>
+          </w:tcPr>
+          <w:p>
+            <w:pPr>
+              <w:spacing w:after="0" w:line="240" w:lineRule="auto"/>
+              <w:rPr>
+                <w:rFonts w:ascii="Times New Roman" w:eastAsia="Times New Roman" w:hAnsi="Times New Roman" w:cs="Times New Roman"/>
+                <w:sz w:val="24"/>
+                <w:szCs w:val="24"/>
+                <w:lang w:val="es-PE" w:eastAsia="es-PE"/>
+              </w:rPr>
+            </w:pPr>
+            <w:r>
+              <w:rPr>
+                <w:rFonts w:ascii="Arial" w:eastAsia="Times New Roman" w:hAnsi="Arial" w:cs="Arial"/>
+                <w:color w:val="000000"/>
+                <w:lang w:val="es-PE" w:eastAsia="es-PE"/>
+              </w:rPr>
+              <w:t>DI</w:t>
+            </w:r>
+            <w:r>
+              <w:rPr>
+                <w:rFonts w:ascii="Arial" w:eastAsia="Times New Roman" w:hAnsi="Arial" w:cs="Arial"/>
+                <w:color w:val="000000"/>
+                <w:lang w:val="es-PE" w:eastAsia="es-PE"/>
+              </w:rPr>
+              <w:t>DD</w:t>
+            </w:r>
+          </w:p>
+        </w:tc>
+        <w:tc>
+          <w:tcPr>
+            <w:tcW w:w="0" w:type="auto"/>
+            <w:tcBorders>
+              <w:top w:val="single" w:sz="8" w:space="0" w:color="000000"/>
+              <w:left w:val="single" w:sz="8" w:space="0" w:color="000000"/>
+              <w:bottom w:val="single" w:sz="8" w:space="0" w:color="000000"/>
+              <w:right w:val="single" w:sz="8" w:space="0" w:color="000000"/>
+            </w:tcBorders>
+            <w:tcMar>
+              <w:top w:w="100" w:type="dxa"/>
+              <w:left w:w="100" w:type="dxa"/>
+              <w:bottom w:w="100" w:type="dxa"/>
+              <w:right w:w="100" w:type="dxa"/>
+            </w:tcMar>
+            <w:hideMark/>
+          </w:tcPr>
+          <w:p>
+            <w:pPr>
+              <w:spacing w:after="0" w:line="240" w:lineRule="auto"/>
+              <w:rPr>
+                <w:rFonts w:ascii="Times New Roman" w:eastAsia="Times New Roman" w:hAnsi="Times New Roman" w:cs="Times New Roman"/>
+                <w:sz w:val="24"/>
+                <w:szCs w:val="24"/>
+                <w:lang w:val="es-PE" w:eastAsia="es-PE"/>
+              </w:rPr>
+            </w:pPr>
+            <w:r>
+              <w:rPr>
+                <w:rFonts w:ascii="Arial" w:eastAsia="Times New Roman" w:hAnsi="Arial" w:cs="Arial"/>
+                <w:color w:val="000000"/>
+                <w:lang w:val="es-PE" w:eastAsia="es-PE"/>
+              </w:rPr>
+              <w:t>Documento de diseño</w:t>
+            </w:r>
+          </w:p>
+        </w:tc>
+        <w:tc>
+          <w:tcPr>
+            <w:tcW w:w="0" w:type="auto"/>
+            <w:tcBorders>
+              <w:top w:val="single" w:sz="8" w:space="0" w:color="000000"/>
+              <w:left w:val="single" w:sz="8" w:space="0" w:color="000000"/>
+              <w:bottom w:val="single" w:sz="8" w:space="0" w:color="000000"/>
+              <w:right w:val="single" w:sz="8" w:space="0" w:color="000000"/>
+            </w:tcBorders>
+            <w:tcMar>
+              <w:top w:w="100" w:type="dxa"/>
+              <w:left w:w="100" w:type="dxa"/>
+              <w:bottom w:w="100" w:type="dxa"/>
+              <w:right w:w="100" w:type="dxa"/>
+            </w:tcMar>
+            <w:hideMark/>
+          </w:tcPr>
+          <w:p>
+            <w:pPr>
+              <w:spacing w:after="0" w:line="240" w:lineRule="auto"/>
+              <w:rPr>
+                <w:rFonts w:ascii="Times New Roman" w:eastAsia="Times New Roman" w:hAnsi="Times New Roman" w:cs="Times New Roman"/>
+                <w:sz w:val="24"/>
+                <w:szCs w:val="24"/>
+                <w:lang w:val="es-PE" w:eastAsia="es-PE"/>
+              </w:rPr>
+            </w:pPr>
+            <w:r>
+              <w:rPr>
+                <w:rFonts w:ascii="Arial" w:eastAsia="Times New Roman" w:hAnsi="Arial" w:cs="Arial"/>
+                <w:color w:val="000000"/>
+                <w:lang w:val="es-PE" w:eastAsia="es-PE"/>
+              </w:rPr>
+              <w:t>diseño</w:t>
+            </w:r>
+          </w:p>
+        </w:tc>
+      </w:tr>
+      <w:tr>
+        <w:tc>
+          <w:tcPr>
+            <w:tcW w:w="0" w:type="auto"/>
+            <w:tcBorders>
+              <w:top w:val="single" w:sz="8" w:space="0" w:color="000000"/>
+              <w:left w:val="single" w:sz="8" w:space="0" w:color="000000"/>
+              <w:bottom w:val="single" w:sz="8" w:space="0" w:color="000000"/>
+              <w:right w:val="single" w:sz="8" w:space="0" w:color="000000"/>
+            </w:tcBorders>
+            <w:tcMar>
+              <w:top w:w="100" w:type="dxa"/>
+              <w:left w:w="100" w:type="dxa"/>
+              <w:bottom w:w="100" w:type="dxa"/>
+              <w:right w:w="100" w:type="dxa"/>
+            </w:tcMar>
+            <w:hideMark/>
+          </w:tcPr>
+          <w:p>
+            <w:pPr>
+              <w:spacing w:after="0" w:line="240" w:lineRule="auto"/>
+              <w:rPr>
+                <w:rFonts w:ascii="Times New Roman" w:eastAsia="Times New Roman" w:hAnsi="Times New Roman" w:cs="Times New Roman"/>
+                <w:sz w:val="24"/>
+                <w:szCs w:val="24"/>
+                <w:lang w:val="es-PE" w:eastAsia="es-PE"/>
+              </w:rPr>
+            </w:pPr>
+            <w:r>
+              <w:rPr>
+                <w:rFonts w:ascii="Arial" w:eastAsia="Times New Roman" w:hAnsi="Arial" w:cs="Arial"/>
+                <w:color w:val="000000"/>
+                <w:lang w:val="es-PE" w:eastAsia="es-PE"/>
+              </w:rPr>
+              <w:t>IM</w:t>
+            </w:r>
+            <w:r>
+              <w:rPr>
+                <w:rFonts w:ascii="Arial" w:eastAsia="Times New Roman" w:hAnsi="Arial" w:cs="Arial"/>
+                <w:color w:val="000000"/>
+                <w:lang w:val="es-PE" w:eastAsia="es-PE"/>
+              </w:rPr>
+              <w:t>DAS</w:t>
+            </w:r>
+          </w:p>
+        </w:tc>
+        <w:tc>
+          <w:tcPr>
+            <w:tcW w:w="0" w:type="auto"/>
+            <w:tcBorders>
+              <w:top w:val="single" w:sz="8" w:space="0" w:color="000000"/>
+              <w:left w:val="single" w:sz="8" w:space="0" w:color="000000"/>
+              <w:bottom w:val="single" w:sz="8" w:space="0" w:color="000000"/>
+              <w:right w:val="single" w:sz="8" w:space="0" w:color="000000"/>
+            </w:tcBorders>
+            <w:tcMar>
+              <w:top w:w="100" w:type="dxa"/>
+              <w:left w:w="100" w:type="dxa"/>
+              <w:bottom w:w="100" w:type="dxa"/>
+              <w:right w:w="100" w:type="dxa"/>
+            </w:tcMar>
+            <w:hideMark/>
+          </w:tcPr>
+          <w:p>
+            <w:pPr>
+              <w:spacing w:after="0" w:line="240" w:lineRule="auto"/>
+              <w:rPr>
+                <w:rFonts w:ascii="Times New Roman" w:eastAsia="Times New Roman" w:hAnsi="Times New Roman" w:cs="Times New Roman"/>
+                <w:sz w:val="24"/>
+                <w:szCs w:val="24"/>
+                <w:lang w:val="es-PE" w:eastAsia="es-PE"/>
+              </w:rPr>
+            </w:pPr>
+            <w:r>
+              <w:rPr>
+                <w:rFonts w:ascii="Arial" w:eastAsia="Times New Roman" w:hAnsi="Arial" w:cs="Arial"/>
+                <w:color w:val="000000"/>
+                <w:lang w:val="es-PE" w:eastAsia="es-PE"/>
+              </w:rPr>
+              <w:t>Documento de arquitectura  de Software</w:t>
+            </w:r>
+          </w:p>
+        </w:tc>
+        <w:tc>
+          <w:tcPr>
+            <w:tcW w:w="0" w:type="auto"/>
+            <w:tcBorders>
+              <w:top w:val="single" w:sz="8" w:space="0" w:color="000000"/>
+              <w:left w:val="single" w:sz="8" w:space="0" w:color="000000"/>
+              <w:bottom w:val="single" w:sz="8" w:space="0" w:color="000000"/>
+              <w:right w:val="single" w:sz="8" w:space="0" w:color="000000"/>
+            </w:tcBorders>
+            <w:tcMar>
+              <w:top w:w="100" w:type="dxa"/>
+              <w:left w:w="100" w:type="dxa"/>
+              <w:bottom w:w="100" w:type="dxa"/>
+              <w:right w:w="100" w:type="dxa"/>
+            </w:tcMar>
+            <w:hideMark/>
+          </w:tcPr>
+          <w:p>
+            <w:pPr>
+              <w:spacing w:after="0" w:line="240" w:lineRule="auto"/>
+              <w:rPr>
+                <w:rFonts w:ascii="Times New Roman" w:eastAsia="Times New Roman" w:hAnsi="Times New Roman" w:cs="Times New Roman"/>
+                <w:sz w:val="24"/>
+                <w:szCs w:val="24"/>
+                <w:lang w:val="es-PE" w:eastAsia="es-PE"/>
+              </w:rPr>
+            </w:pPr>
+            <w:r>
+              <w:rPr>
+                <w:rFonts w:ascii="Arial" w:eastAsia="Times New Roman" w:hAnsi="Arial" w:cs="Arial"/>
+                <w:color w:val="000000"/>
+                <w:lang w:val="es-PE" w:eastAsia="es-PE"/>
+              </w:rPr>
+              <w:t>implementación</w:t>
+            </w:r>
+          </w:p>
+        </w:tc>
+      </w:tr>
+      <w:tr>
+        <w:tc>
+          <w:tcPr>
+            <w:tcW w:w="0" w:type="auto"/>
+            <w:tcBorders>
+              <w:top w:val="single" w:sz="8" w:space="0" w:color="000000"/>
+              <w:left w:val="single" w:sz="8" w:space="0" w:color="000000"/>
+              <w:bottom w:val="single" w:sz="8" w:space="0" w:color="000000"/>
+              <w:right w:val="single" w:sz="8" w:space="0" w:color="000000"/>
+            </w:tcBorders>
+            <w:tcMar>
+              <w:top w:w="100" w:type="dxa"/>
+              <w:left w:w="100" w:type="dxa"/>
+              <w:bottom w:w="100" w:type="dxa"/>
+              <w:right w:w="100" w:type="dxa"/>
+            </w:tcMar>
+            <w:hideMark/>
+          </w:tcPr>
+          <w:p>
+            <w:pPr>
+              <w:spacing w:after="0" w:line="240" w:lineRule="auto"/>
+              <w:rPr>
+                <w:rFonts w:ascii="Times New Roman" w:eastAsia="Times New Roman" w:hAnsi="Times New Roman" w:cs="Times New Roman"/>
+                <w:sz w:val="24"/>
+                <w:szCs w:val="24"/>
+                <w:lang w:val="es-PE" w:eastAsia="es-PE"/>
+              </w:rPr>
+            </w:pPr>
+            <w:r>
+              <w:rPr>
+                <w:rFonts w:ascii="Arial" w:eastAsia="Times New Roman" w:hAnsi="Arial" w:cs="Arial"/>
+                <w:color w:val="000000"/>
+                <w:lang w:val="es-PE" w:eastAsia="es-PE"/>
+              </w:rPr>
+              <w:t>IM</w:t>
+            </w:r>
+            <w:r>
+              <w:rPr>
+                <w:rFonts w:ascii="Arial" w:eastAsia="Times New Roman" w:hAnsi="Arial" w:cs="Arial"/>
+                <w:color w:val="000000"/>
+                <w:lang w:val="es-PE" w:eastAsia="es-PE"/>
+              </w:rPr>
+              <w:t>BA</w:t>
+            </w:r>
+          </w:p>
+        </w:tc>
+        <w:tc>
+          <w:tcPr>
+            <w:tcW w:w="0" w:type="auto"/>
+            <w:tcBorders>
+              <w:top w:val="single" w:sz="8" w:space="0" w:color="000000"/>
+              <w:left w:val="single" w:sz="8" w:space="0" w:color="000000"/>
+              <w:bottom w:val="single" w:sz="8" w:space="0" w:color="000000"/>
+              <w:right w:val="single" w:sz="8" w:space="0" w:color="000000"/>
+            </w:tcBorders>
+            <w:tcMar>
+              <w:top w:w="100" w:type="dxa"/>
+              <w:left w:w="100" w:type="dxa"/>
+              <w:bottom w:w="100" w:type="dxa"/>
+              <w:right w:w="100" w:type="dxa"/>
+            </w:tcMar>
+            <w:hideMark/>
+          </w:tcPr>
+          <w:p>
+            <w:pPr>
+              <w:spacing w:after="0" w:line="240" w:lineRule="auto"/>
+              <w:rPr>
+                <w:rFonts w:ascii="Times New Roman" w:eastAsia="Times New Roman" w:hAnsi="Times New Roman" w:cs="Times New Roman"/>
+                <w:sz w:val="24"/>
+                <w:szCs w:val="24"/>
+                <w:lang w:val="es-PE" w:eastAsia="es-PE"/>
+              </w:rPr>
+            </w:pPr>
+            <w:r>
+              <w:rPr>
+                <w:rFonts w:ascii="Arial" w:eastAsia="Times New Roman" w:hAnsi="Arial" w:cs="Arial"/>
+                <w:color w:val="000000"/>
+                <w:lang w:val="es-PE" w:eastAsia="es-PE"/>
+              </w:rPr>
+              <w:t>Backend-api</w:t>
+            </w:r>
+          </w:p>
+        </w:tc>
+        <w:tc>
+          <w:tcPr>
+            <w:tcW w:w="0" w:type="auto"/>
+            <w:tcBorders>
+              <w:top w:val="single" w:sz="8" w:space="0" w:color="000000"/>
+              <w:left w:val="single" w:sz="8" w:space="0" w:color="000000"/>
+              <w:bottom w:val="single" w:sz="8" w:space="0" w:color="000000"/>
+              <w:right w:val="single" w:sz="8" w:space="0" w:color="000000"/>
+            </w:tcBorders>
+            <w:tcMar>
+              <w:top w:w="100" w:type="dxa"/>
+              <w:left w:w="100" w:type="dxa"/>
+              <w:bottom w:w="100" w:type="dxa"/>
+              <w:right w:w="100" w:type="dxa"/>
+            </w:tcMar>
+            <w:hideMark/>
+          </w:tcPr>
+          <w:p>
+            <w:pPr>
+              <w:spacing w:after="0" w:line="240" w:lineRule="auto"/>
+              <w:rPr>
+                <w:rFonts w:ascii="Times New Roman" w:eastAsia="Times New Roman" w:hAnsi="Times New Roman" w:cs="Times New Roman"/>
+                <w:sz w:val="24"/>
+                <w:szCs w:val="24"/>
+                <w:lang w:val="es-PE" w:eastAsia="es-PE"/>
+              </w:rPr>
+            </w:pPr>
+            <w:r>
+              <w:rPr>
+                <w:rFonts w:ascii="Arial" w:eastAsia="Times New Roman" w:hAnsi="Arial" w:cs="Arial"/>
+                <w:color w:val="000000"/>
+                <w:lang w:val="es-PE" w:eastAsia="es-PE"/>
+              </w:rPr>
+              <w:t>implementación</w:t>
+            </w:r>
+          </w:p>
+        </w:tc>
+      </w:tr>
+      <w:tr>
+        <w:tc>
+          <w:tcPr>
+            <w:tcW w:w="0" w:type="auto"/>
+            <w:tcBorders>
+              <w:top w:val="single" w:sz="8" w:space="0" w:color="000000"/>
+              <w:left w:val="single" w:sz="8" w:space="0" w:color="000000"/>
+              <w:bottom w:val="single" w:sz="8" w:space="0" w:color="000000"/>
+              <w:right w:val="single" w:sz="8" w:space="0" w:color="000000"/>
+            </w:tcBorders>
+            <w:tcMar>
+              <w:top w:w="100" w:type="dxa"/>
+              <w:left w:w="100" w:type="dxa"/>
+              <w:bottom w:w="100" w:type="dxa"/>
+              <w:right w:w="100" w:type="dxa"/>
+            </w:tcMar>
+            <w:hideMark/>
+          </w:tcPr>
+          <w:p>
+            <w:pPr>
+              <w:spacing w:after="0" w:line="240" w:lineRule="auto"/>
+              <w:rPr>
+                <w:rFonts w:ascii="Times New Roman" w:eastAsia="Times New Roman" w:hAnsi="Times New Roman" w:cs="Times New Roman"/>
+                <w:sz w:val="24"/>
+                <w:szCs w:val="24"/>
+                <w:lang w:val="es-PE" w:eastAsia="es-PE"/>
+              </w:rPr>
+            </w:pPr>
+            <w:r>
+              <w:rPr>
+                <w:rFonts w:ascii="Arial" w:eastAsia="Times New Roman" w:hAnsi="Arial" w:cs="Arial"/>
+                <w:color w:val="000000"/>
+                <w:lang w:val="es-PE" w:eastAsia="es-PE"/>
+              </w:rPr>
+              <w:t>IM</w:t>
+            </w:r>
+            <w:r>
+              <w:rPr>
+                <w:rFonts w:ascii="Arial" w:eastAsia="Times New Roman" w:hAnsi="Arial" w:cs="Arial"/>
+                <w:color w:val="000000"/>
+                <w:lang w:val="es-PE" w:eastAsia="es-PE"/>
+              </w:rPr>
+              <w:t>CFA</w:t>
+            </w:r>
+          </w:p>
+        </w:tc>
+        <w:tc>
+          <w:tcPr>
+            <w:tcW w:w="0" w:type="auto"/>
+            <w:tcBorders>
+              <w:top w:val="single" w:sz="8" w:space="0" w:color="000000"/>
+              <w:left w:val="single" w:sz="8" w:space="0" w:color="000000"/>
+              <w:bottom w:val="single" w:sz="8" w:space="0" w:color="000000"/>
+              <w:right w:val="single" w:sz="8" w:space="0" w:color="000000"/>
+            </w:tcBorders>
+            <w:tcMar>
+              <w:top w:w="100" w:type="dxa"/>
+              <w:left w:w="100" w:type="dxa"/>
+              <w:bottom w:w="100" w:type="dxa"/>
+              <w:right w:w="100" w:type="dxa"/>
+            </w:tcMar>
+            <w:hideMark/>
+          </w:tcPr>
+          <w:p>
+            <w:pPr>
+              <w:spacing w:after="0" w:line="240" w:lineRule="auto"/>
+              <w:rPr>
+                <w:rFonts w:ascii="Times New Roman" w:eastAsia="Times New Roman" w:hAnsi="Times New Roman" w:cs="Times New Roman"/>
+                <w:sz w:val="24"/>
+                <w:szCs w:val="24"/>
+                <w:lang w:val="es-PE" w:eastAsia="es-PE"/>
+              </w:rPr>
+            </w:pPr>
+            <w:r>
+              <w:rPr>
+                <w:rFonts w:ascii="Arial" w:eastAsia="Times New Roman" w:hAnsi="Arial" w:cs="Arial"/>
+                <w:color w:val="000000"/>
+                <w:lang w:val="es-PE" w:eastAsia="es-PE"/>
+              </w:rPr>
+              <w:t>Código Fuente(IOS)</w:t>
+            </w:r>
+          </w:p>
+        </w:tc>
+        <w:tc>
+          <w:tcPr>
+            <w:tcW w:w="0" w:type="auto"/>
+            <w:tcBorders>
+              <w:top w:val="single" w:sz="8" w:space="0" w:color="000000"/>
+              <w:left w:val="single" w:sz="8" w:space="0" w:color="000000"/>
+              <w:bottom w:val="single" w:sz="8" w:space="0" w:color="000000"/>
+              <w:right w:val="single" w:sz="8" w:space="0" w:color="000000"/>
+            </w:tcBorders>
+            <w:tcMar>
+              <w:top w:w="100" w:type="dxa"/>
+              <w:left w:w="100" w:type="dxa"/>
+              <w:bottom w:w="100" w:type="dxa"/>
+              <w:right w:w="100" w:type="dxa"/>
+            </w:tcMar>
+            <w:hideMark/>
+          </w:tcPr>
+          <w:p>
+            <w:pPr>
+              <w:spacing w:after="0" w:line="240" w:lineRule="auto"/>
+              <w:rPr>
+                <w:rFonts w:ascii="Times New Roman" w:eastAsia="Times New Roman" w:hAnsi="Times New Roman" w:cs="Times New Roman"/>
+                <w:sz w:val="24"/>
+                <w:szCs w:val="24"/>
+                <w:lang w:val="es-PE" w:eastAsia="es-PE"/>
+              </w:rPr>
+            </w:pPr>
+            <w:r>
+              <w:rPr>
+                <w:rFonts w:ascii="Arial" w:eastAsia="Times New Roman" w:hAnsi="Arial" w:cs="Arial"/>
+                <w:color w:val="000000"/>
+                <w:lang w:val="es-PE" w:eastAsia="es-PE"/>
+              </w:rPr>
+              <w:t>implementación</w:t>
+            </w:r>
+          </w:p>
+        </w:tc>
+      </w:tr>
+      <w:tr>
+        <w:tc>
+          <w:tcPr>
+            <w:tcW w:w="0" w:type="auto"/>
+            <w:tcBorders>
+              <w:top w:val="single" w:sz="8" w:space="0" w:color="000000"/>
+              <w:left w:val="single" w:sz="8" w:space="0" w:color="000000"/>
+              <w:bottom w:val="single" w:sz="8" w:space="0" w:color="000000"/>
+              <w:right w:val="single" w:sz="8" w:space="0" w:color="000000"/>
+            </w:tcBorders>
+            <w:tcMar>
+              <w:top w:w="100" w:type="dxa"/>
+              <w:left w:w="100" w:type="dxa"/>
+              <w:bottom w:w="100" w:type="dxa"/>
+              <w:right w:w="100" w:type="dxa"/>
+            </w:tcMar>
+            <w:hideMark/>
+          </w:tcPr>
+          <w:p>
+            <w:pPr>
+              <w:spacing w:after="0" w:line="240" w:lineRule="auto"/>
+              <w:rPr>
+                <w:rFonts w:ascii="Times New Roman" w:eastAsia="Times New Roman" w:hAnsi="Times New Roman" w:cs="Times New Roman"/>
+                <w:sz w:val="24"/>
+                <w:szCs w:val="24"/>
+                <w:lang w:val="es-PE" w:eastAsia="es-PE"/>
+              </w:rPr>
+            </w:pPr>
+            <w:r>
+              <w:rPr>
+                <w:rFonts w:ascii="Arial" w:eastAsia="Times New Roman" w:hAnsi="Arial" w:cs="Arial"/>
+                <w:color w:val="000000"/>
+                <w:lang w:val="es-PE" w:eastAsia="es-PE"/>
+              </w:rPr>
+              <w:t>IM</w:t>
+            </w:r>
+            <w:r>
+              <w:rPr>
+                <w:rFonts w:ascii="Arial" w:eastAsia="Times New Roman" w:hAnsi="Arial" w:cs="Arial"/>
+                <w:color w:val="000000"/>
+                <w:lang w:val="es-PE" w:eastAsia="es-PE"/>
+              </w:rPr>
+              <w:t>CFI</w:t>
+            </w:r>
+          </w:p>
+        </w:tc>
+        <w:tc>
+          <w:tcPr>
+            <w:tcW w:w="0" w:type="auto"/>
+            <w:tcBorders>
+              <w:top w:val="single" w:sz="8" w:space="0" w:color="000000"/>
+              <w:left w:val="single" w:sz="8" w:space="0" w:color="000000"/>
+              <w:bottom w:val="single" w:sz="8" w:space="0" w:color="000000"/>
+              <w:right w:val="single" w:sz="8" w:space="0" w:color="000000"/>
+            </w:tcBorders>
+            <w:tcMar>
+              <w:top w:w="100" w:type="dxa"/>
+              <w:left w:w="100" w:type="dxa"/>
+              <w:bottom w:w="100" w:type="dxa"/>
+              <w:right w:w="100" w:type="dxa"/>
+            </w:tcMar>
+            <w:hideMark/>
+          </w:tcPr>
+          <w:p>
+            <w:pPr>
+              <w:spacing w:after="0" w:line="240" w:lineRule="auto"/>
+              <w:rPr>
+                <w:rFonts w:ascii="Times New Roman" w:eastAsia="Times New Roman" w:hAnsi="Times New Roman" w:cs="Times New Roman"/>
+                <w:sz w:val="24"/>
+                <w:szCs w:val="24"/>
+                <w:lang w:val="es-PE" w:eastAsia="es-PE"/>
+              </w:rPr>
+            </w:pPr>
+            <w:r>
+              <w:rPr>
+                <w:rFonts w:ascii="Arial" w:eastAsia="Times New Roman" w:hAnsi="Arial" w:cs="Arial"/>
+                <w:color w:val="000000"/>
+                <w:lang w:val="es-PE" w:eastAsia="es-PE"/>
+              </w:rPr>
+              <w:t>Codigo Fuente(Android)</w:t>
+            </w:r>
+          </w:p>
+        </w:tc>
+        <w:tc>
+          <w:tcPr>
+            <w:tcW w:w="0" w:type="auto"/>
+            <w:tcBorders>
+              <w:top w:val="single" w:sz="8" w:space="0" w:color="000000"/>
+              <w:left w:val="single" w:sz="8" w:space="0" w:color="000000"/>
+              <w:bottom w:val="single" w:sz="8" w:space="0" w:color="000000"/>
+              <w:right w:val="single" w:sz="8" w:space="0" w:color="000000"/>
+            </w:tcBorders>
+            <w:tcMar>
+              <w:top w:w="100" w:type="dxa"/>
+              <w:left w:w="100" w:type="dxa"/>
+              <w:bottom w:w="100" w:type="dxa"/>
+              <w:right w:w="100" w:type="dxa"/>
+            </w:tcMar>
+            <w:hideMark/>
+          </w:tcPr>
+          <w:p>
+            <w:pPr>
+              <w:spacing w:after="0" w:line="240" w:lineRule="auto"/>
+              <w:rPr>
+                <w:rFonts w:ascii="Times New Roman" w:eastAsia="Times New Roman" w:hAnsi="Times New Roman" w:cs="Times New Roman"/>
+                <w:sz w:val="24"/>
+                <w:szCs w:val="24"/>
+                <w:lang w:val="es-PE" w:eastAsia="es-PE"/>
+              </w:rPr>
+            </w:pPr>
+            <w:r>
+              <w:rPr>
+                <w:rFonts w:ascii="Arial" w:eastAsia="Times New Roman" w:hAnsi="Arial" w:cs="Arial"/>
+                <w:color w:val="000000"/>
+                <w:lang w:val="es-PE" w:eastAsia="es-PE"/>
+              </w:rPr>
+              <w:t>implementación</w:t>
+            </w:r>
+          </w:p>
+        </w:tc>
+      </w:tr>
+      <w:tr>
+        <w:tc>
+          <w:tcPr>
+            <w:tcW w:w="0" w:type="auto"/>
+            <w:tcBorders>
+              <w:top w:val="single" w:sz="8" w:space="0" w:color="000000"/>
+              <w:left w:val="single" w:sz="8" w:space="0" w:color="000000"/>
+              <w:bottom w:val="single" w:sz="8" w:space="0" w:color="000000"/>
+              <w:right w:val="single" w:sz="8" w:space="0" w:color="000000"/>
+            </w:tcBorders>
+            <w:tcMar>
+              <w:top w:w="100" w:type="dxa"/>
+              <w:left w:w="100" w:type="dxa"/>
+              <w:bottom w:w="100" w:type="dxa"/>
+              <w:right w:w="100" w:type="dxa"/>
+            </w:tcMar>
+            <w:hideMark/>
+          </w:tcPr>
+          <w:p>
+            <w:pPr>
+              <w:spacing w:after="0" w:line="240" w:lineRule="auto"/>
+              <w:rPr>
+                <w:rFonts w:ascii="Times New Roman" w:eastAsia="Times New Roman" w:hAnsi="Times New Roman" w:cs="Times New Roman"/>
+                <w:sz w:val="24"/>
+                <w:szCs w:val="24"/>
+                <w:lang w:val="es-PE" w:eastAsia="es-PE"/>
+              </w:rPr>
+            </w:pPr>
+            <w:r>
+              <w:rPr>
+                <w:rFonts w:ascii="Arial" w:eastAsia="Times New Roman" w:hAnsi="Arial" w:cs="Arial"/>
+                <w:color w:val="000000"/>
+                <w:lang w:val="es-PE" w:eastAsia="es-PE"/>
+              </w:rPr>
+              <w:t>AN</w:t>
+            </w:r>
+            <w:bookmarkStart w:id="24" w:name="_GoBack"/>
+            <w:bookmarkEnd w:id="24"/>
+            <w:r>
+              <w:rPr>
+                <w:rFonts w:ascii="Arial" w:eastAsia="Times New Roman" w:hAnsi="Arial" w:cs="Arial"/>
+                <w:color w:val="000000"/>
+                <w:lang w:val="es-PE" w:eastAsia="es-PE"/>
+              </w:rPr>
+              <w:t>ECP</w:t>
+            </w:r>
+          </w:p>
+        </w:tc>
+        <w:tc>
+          <w:tcPr>
+            <w:tcW w:w="0" w:type="auto"/>
+            <w:tcBorders>
+              <w:top w:val="single" w:sz="8" w:space="0" w:color="000000"/>
+              <w:left w:val="single" w:sz="8" w:space="0" w:color="000000"/>
+              <w:bottom w:val="single" w:sz="8" w:space="0" w:color="000000"/>
+              <w:right w:val="single" w:sz="8" w:space="0" w:color="000000"/>
+            </w:tcBorders>
+            <w:tcMar>
+              <w:top w:w="100" w:type="dxa"/>
+              <w:left w:w="100" w:type="dxa"/>
+              <w:bottom w:w="100" w:type="dxa"/>
+              <w:right w:w="100" w:type="dxa"/>
+            </w:tcMar>
+            <w:hideMark/>
+          </w:tcPr>
+          <w:p>
+            <w:pPr>
+              <w:spacing w:after="0" w:line="240" w:lineRule="auto"/>
+              <w:rPr>
+                <w:rFonts w:ascii="Times New Roman" w:eastAsia="Times New Roman" w:hAnsi="Times New Roman" w:cs="Times New Roman"/>
+                <w:sz w:val="24"/>
+                <w:szCs w:val="24"/>
+                <w:lang w:val="es-PE" w:eastAsia="es-PE"/>
+              </w:rPr>
+            </w:pPr>
+            <w:r>
+              <w:rPr>
+                <w:rFonts w:ascii="Arial" w:eastAsia="Times New Roman" w:hAnsi="Arial" w:cs="Arial"/>
+                <w:color w:val="000000"/>
+                <w:lang w:val="es-PE" w:eastAsia="es-PE"/>
+              </w:rPr>
+              <w:t>Especificación de casos de prueba</w:t>
+            </w:r>
+          </w:p>
+        </w:tc>
+        <w:tc>
+          <w:tcPr>
+            <w:tcW w:w="0" w:type="auto"/>
+            <w:tcBorders>
+              <w:top w:val="single" w:sz="8" w:space="0" w:color="000000"/>
+              <w:left w:val="single" w:sz="8" w:space="0" w:color="000000"/>
+              <w:bottom w:val="single" w:sz="8" w:space="0" w:color="000000"/>
+              <w:right w:val="single" w:sz="8" w:space="0" w:color="000000"/>
+            </w:tcBorders>
+            <w:tcMar>
+              <w:top w:w="100" w:type="dxa"/>
+              <w:left w:w="100" w:type="dxa"/>
+              <w:bottom w:w="100" w:type="dxa"/>
+              <w:right w:w="100" w:type="dxa"/>
+            </w:tcMar>
+            <w:hideMark/>
+          </w:tcPr>
+          <w:p>
+            <w:pPr>
+              <w:spacing w:after="0" w:line="240" w:lineRule="auto"/>
+              <w:rPr>
+                <w:rFonts w:ascii="Times New Roman" w:eastAsia="Times New Roman" w:hAnsi="Times New Roman" w:cs="Times New Roman"/>
+                <w:sz w:val="24"/>
+                <w:szCs w:val="24"/>
+                <w:lang w:val="es-PE" w:eastAsia="es-PE"/>
+              </w:rPr>
+            </w:pPr>
+            <w:r>
+              <w:rPr>
+                <w:rFonts w:ascii="Arial" w:eastAsia="Times New Roman" w:hAnsi="Arial" w:cs="Arial"/>
+                <w:color w:val="000000"/>
+                <w:lang w:val="es-PE" w:eastAsia="es-PE"/>
+              </w:rPr>
+              <w:t>analisis</w:t>
+            </w:r>
+          </w:p>
+        </w:tc>
+      </w:tr>
+    </w:tbl>
     <w:p>
       <w:pPr>
         <w:jc w:val="both"/>
@@ -14544,7 +15589,7 @@
 </file>
 
 <file path=word/endnotes.xml><?xml version="1.0" encoding="utf-8"?>
-<w:endnotes xmlns:wpc="http://schemas.microsoft.com/office/word/2010/wordprocessingCanvas" xmlns:mc="http://schemas.openxmlformats.org/markup-compatibility/2006" xmlns:o="urn:schemas-microsoft-com:office:office" xmlns:r="http://schemas.openxmlformats.org/officeDocument/2006/relationships" xmlns:m="http://schemas.openxmlformats.org/officeDocument/2006/math" xmlns:v="urn:schemas-microsoft-com:vml" xmlns:wp14="http://schemas.microsoft.com/office/word/2010/wordprocessingDrawing" xmlns:wp="http://schemas.openxmlformats.org/drawingml/2006/wordprocessingDrawing" xmlns:w10="urn:schemas-microsoft-com:office:word" xmlns:w="http://schemas.openxmlformats.org/wordprocessingml/2006/main" xmlns:w14="http://schemas.microsoft.com/office/word/2010/wordml" xmlns:w15="http://schemas.microsoft.com/office/word/2012/wordml" xmlns:wpg="http://schemas.microsoft.com/office/word/2010/wordprocessingGroup" xmlns:wpi="http://schemas.microsoft.com/office/word/2010/wordprocessingInk" xmlns:wne="http://schemas.microsoft.com/office/word/2006/wordml" xmlns:wps="http://schemas.microsoft.com/office/word/2010/wordprocessingShape" mc:Ignorable="w14 w15 wp14">
+<w:endnotes xmlns:wpc="http://schemas.microsoft.com/office/word/2010/wordprocessingCanvas" xmlns:cx="http://schemas.microsoft.com/office/drawing/2014/chartex" xmlns:cx1="http://schemas.microsoft.com/office/drawing/2015/9/8/chartex" xmlns:cx2="http://schemas.microsoft.com/office/drawing/2015/10/21/chartex" xmlns:cx3="http://schemas.microsoft.com/office/drawing/2016/5/9/chartex" xmlns:cx4="http://schemas.microsoft.com/office/drawing/2016/5/10/chartex" xmlns:cx5="http://schemas.microsoft.com/office/drawing/2016/5/11/chartex" xmlns:cx6="http://schemas.microsoft.com/office/drawing/2016/5/12/chartex" xmlns:cx7="http://schemas.microsoft.com/office/drawing/2016/5/13/chartex" xmlns:cx8="http://schemas.microsoft.com/office/drawing/2016/5/14/chartex" xmlns:mc="http://schemas.openxmlformats.org/markup-compatibility/2006" xmlns:o="urn:schemas-microsoft-com:office:office" xmlns:r="http://schemas.openxmlformats.org/officeDocument/2006/relationships" xmlns:m="http://schemas.openxmlformats.org/officeDocument/2006/math" xmlns:v="urn:schemas-microsoft-com:vml" xmlns:wp14="http://schemas.microsoft.com/office/word/2010/wordprocessingDrawing" xmlns:wp="http://schemas.openxmlformats.org/drawingml/2006/wordprocessingDrawing" xmlns:w10="urn:schemas-microsoft-com:office:word" xmlns:w="http://schemas.openxmlformats.org/wordprocessingml/2006/main" xmlns:w14="http://schemas.microsoft.com/office/word/2010/wordml" xmlns:w15="http://schemas.microsoft.com/office/word/2012/wordml" xmlns:w16se="http://schemas.microsoft.com/office/word/2015/wordml/symex" xmlns:wpg="http://schemas.microsoft.com/office/word/2010/wordprocessingGroup" xmlns:wpi="http://schemas.microsoft.com/office/word/2010/wordprocessingInk" xmlns:wne="http://schemas.microsoft.com/office/word/2006/wordml" xmlns:wps="http://schemas.microsoft.com/office/word/2010/wordprocessingShape" mc:Ignorable="w14 w15 w16se wp14">
   <w:endnote w:type="separator" w:id="-1">
     <w:p>
       <w:pPr>
@@ -14569,7 +15614,7 @@
 </file>
 
 <file path=word/footer1.xml><?xml version="1.0" encoding="utf-8"?>
-<w:ftr xmlns:wpc="http://schemas.microsoft.com/office/word/2010/wordprocessingCanvas" xmlns:mc="http://schemas.openxmlformats.org/markup-compatibility/2006" xmlns:o="urn:schemas-microsoft-com:office:office" xmlns:r="http://schemas.openxmlformats.org/officeDocument/2006/relationships" xmlns:m="http://schemas.openxmlformats.org/officeDocument/2006/math" xmlns:v="urn:schemas-microsoft-com:vml" xmlns:wp14="http://schemas.microsoft.com/office/word/2010/wordprocessingDrawing" xmlns:wp="http://schemas.openxmlformats.org/drawingml/2006/wordprocessingDrawing" xmlns:w10="urn:schemas-microsoft-com:office:word" xmlns:w="http://schemas.openxmlformats.org/wordprocessingml/2006/main" xmlns:w14="http://schemas.microsoft.com/office/word/2010/wordml" xmlns:w15="http://schemas.microsoft.com/office/word/2012/wordml" xmlns:wpg="http://schemas.microsoft.com/office/word/2010/wordprocessingGroup" xmlns:wpi="http://schemas.microsoft.com/office/word/2010/wordprocessingInk" xmlns:wne="http://schemas.microsoft.com/office/word/2006/wordml" xmlns:wps="http://schemas.microsoft.com/office/word/2010/wordprocessingShape" mc:Ignorable="w14 w15 wp14">
+<w:ftr xmlns:wpc="http://schemas.microsoft.com/office/word/2010/wordprocessingCanvas" xmlns:cx="http://schemas.microsoft.com/office/drawing/2014/chartex" xmlns:cx1="http://schemas.microsoft.com/office/drawing/2015/9/8/chartex" xmlns:cx2="http://schemas.microsoft.com/office/drawing/2015/10/21/chartex" xmlns:cx3="http://schemas.microsoft.com/office/drawing/2016/5/9/chartex" xmlns:cx4="http://schemas.microsoft.com/office/drawing/2016/5/10/chartex" xmlns:cx5="http://schemas.microsoft.com/office/drawing/2016/5/11/chartex" xmlns:cx6="http://schemas.microsoft.com/office/drawing/2016/5/12/chartex" xmlns:cx7="http://schemas.microsoft.com/office/drawing/2016/5/13/chartex" xmlns:cx8="http://schemas.microsoft.com/office/drawing/2016/5/14/chartex" xmlns:mc="http://schemas.openxmlformats.org/markup-compatibility/2006" xmlns:o="urn:schemas-microsoft-com:office:office" xmlns:r="http://schemas.openxmlformats.org/officeDocument/2006/relationships" xmlns:m="http://schemas.openxmlformats.org/officeDocument/2006/math" xmlns:v="urn:schemas-microsoft-com:vml" xmlns:wp14="http://schemas.microsoft.com/office/word/2010/wordprocessingDrawing" xmlns:wp="http://schemas.openxmlformats.org/drawingml/2006/wordprocessingDrawing" xmlns:w10="urn:schemas-microsoft-com:office:word" xmlns:w="http://schemas.openxmlformats.org/wordprocessingml/2006/main" xmlns:w14="http://schemas.microsoft.com/office/word/2010/wordml" xmlns:w15="http://schemas.microsoft.com/office/word/2012/wordml" xmlns:w16se="http://schemas.microsoft.com/office/word/2015/wordml/symex" xmlns:wpg="http://schemas.microsoft.com/office/word/2010/wordprocessingGroup" xmlns:wpi="http://schemas.microsoft.com/office/word/2010/wordprocessingInk" xmlns:wne="http://schemas.microsoft.com/office/word/2006/wordml" xmlns:wps="http://schemas.microsoft.com/office/word/2010/wordprocessingShape" mc:Ignorable="w14 w15 w16se wp14">
   <w:tbl>
     <w:tblPr>
       <w:tblW w:w="5000" w:type="pct"/>
@@ -14645,21 +15690,12 @@
               <w:szCs w:val="18"/>
             </w:rPr>
           </w:pPr>
-          <w:proofErr w:type="spellStart"/>
           <w:r>
             <w:rPr>
               <w:rFonts w:ascii="Arial" w:hAnsi="Arial" w:cs="Arial"/>
               <w:color w:val="0070C0"/>
             </w:rPr>
-            <w:t>Kodevian</w:t>
-          </w:r>
-          <w:proofErr w:type="spellEnd"/>
-          <w:r>
-            <w:rPr>
-              <w:rFonts w:ascii="Arial" w:hAnsi="Arial" w:cs="Arial"/>
-              <w:color w:val="0070C0"/>
-            </w:rPr>
-            <w:t xml:space="preserve"> Studio SAC</w:t>
+            <w:t>Kodevian Studio SAC</w:t>
           </w:r>
         </w:p>
       </w:tc>
@@ -14709,7 +15745,7 @@
 </file>
 
 <file path=word/footnotes.xml><?xml version="1.0" encoding="utf-8"?>
-<w:footnotes xmlns:wpc="http://schemas.microsoft.com/office/word/2010/wordprocessingCanvas" xmlns:mc="http://schemas.openxmlformats.org/markup-compatibility/2006" xmlns:o="urn:schemas-microsoft-com:office:office" xmlns:r="http://schemas.openxmlformats.org/officeDocument/2006/relationships" xmlns:m="http://schemas.openxmlformats.org/officeDocument/2006/math" xmlns:v="urn:schemas-microsoft-com:vml" xmlns:wp14="http://schemas.microsoft.com/office/word/2010/wordprocessingDrawing" xmlns:wp="http://schemas.openxmlformats.org/drawingml/2006/wordprocessingDrawing" xmlns:w10="urn:schemas-microsoft-com:office:word" xmlns:w="http://schemas.openxmlformats.org/wordprocessingml/2006/main" xmlns:w14="http://schemas.microsoft.com/office/word/2010/wordml" xmlns:w15="http://schemas.microsoft.com/office/word/2012/wordml" xmlns:wpg="http://schemas.microsoft.com/office/word/2010/wordprocessingGroup" xmlns:wpi="http://schemas.microsoft.com/office/word/2010/wordprocessingInk" xmlns:wne="http://schemas.microsoft.com/office/word/2006/wordml" xmlns:wps="http://schemas.microsoft.com/office/word/2010/wordprocessingShape" mc:Ignorable="w14 w15 wp14">
+<w:footnotes xmlns:wpc="http://schemas.microsoft.com/office/word/2010/wordprocessingCanvas" xmlns:cx="http://schemas.microsoft.com/office/drawing/2014/chartex" xmlns:cx1="http://schemas.microsoft.com/office/drawing/2015/9/8/chartex" xmlns:cx2="http://schemas.microsoft.com/office/drawing/2015/10/21/chartex" xmlns:cx3="http://schemas.microsoft.com/office/drawing/2016/5/9/chartex" xmlns:cx4="http://schemas.microsoft.com/office/drawing/2016/5/10/chartex" xmlns:cx5="http://schemas.microsoft.com/office/drawing/2016/5/11/chartex" xmlns:cx6="http://schemas.microsoft.com/office/drawing/2016/5/12/chartex" xmlns:cx7="http://schemas.microsoft.com/office/drawing/2016/5/13/chartex" xmlns:cx8="http://schemas.microsoft.com/office/drawing/2016/5/14/chartex" xmlns:mc="http://schemas.openxmlformats.org/markup-compatibility/2006" xmlns:o="urn:schemas-microsoft-com:office:office" xmlns:r="http://schemas.openxmlformats.org/officeDocument/2006/relationships" xmlns:m="http://schemas.openxmlformats.org/officeDocument/2006/math" xmlns:v="urn:schemas-microsoft-com:vml" xmlns:wp14="http://schemas.microsoft.com/office/word/2010/wordprocessingDrawing" xmlns:wp="http://schemas.openxmlformats.org/drawingml/2006/wordprocessingDrawing" xmlns:w10="urn:schemas-microsoft-com:office:word" xmlns:w="http://schemas.openxmlformats.org/wordprocessingml/2006/main" xmlns:w14="http://schemas.microsoft.com/office/word/2010/wordml" xmlns:w15="http://schemas.microsoft.com/office/word/2012/wordml" xmlns:w16se="http://schemas.microsoft.com/office/word/2015/wordml/symex" xmlns:wpg="http://schemas.microsoft.com/office/word/2010/wordprocessingGroup" xmlns:wpi="http://schemas.microsoft.com/office/word/2010/wordprocessingInk" xmlns:wne="http://schemas.microsoft.com/office/word/2006/wordml" xmlns:wps="http://schemas.microsoft.com/office/word/2010/wordprocessingShape" mc:Ignorable="w14 w15 w16se wp14">
   <w:footnote w:type="separator" w:id="-1">
     <w:p>
       <w:pPr>
@@ -14734,7 +15770,7 @@
 </file>
 
 <file path=word/header1.xml><?xml version="1.0" encoding="utf-8"?>
-<w:hdr xmlns:wpc="http://schemas.microsoft.com/office/word/2010/wordprocessingCanvas" xmlns:mc="http://schemas.openxmlformats.org/markup-compatibility/2006" xmlns:o="urn:schemas-microsoft-com:office:office" xmlns:r="http://schemas.openxmlformats.org/officeDocument/2006/relationships" xmlns:m="http://schemas.openxmlformats.org/officeDocument/2006/math" xmlns:v="urn:schemas-microsoft-com:vml" xmlns:wp14="http://schemas.microsoft.com/office/word/2010/wordprocessingDrawing" xmlns:wp="http://schemas.openxmlformats.org/drawingml/2006/wordprocessingDrawing" xmlns:w10="urn:schemas-microsoft-com:office:word" xmlns:w="http://schemas.openxmlformats.org/wordprocessingml/2006/main" xmlns:w14="http://schemas.microsoft.com/office/word/2010/wordml" xmlns:w15="http://schemas.microsoft.com/office/word/2012/wordml" xmlns:wpg="http://schemas.microsoft.com/office/word/2010/wordprocessingGroup" xmlns:wpi="http://schemas.microsoft.com/office/word/2010/wordprocessingInk" xmlns:wne="http://schemas.microsoft.com/office/word/2006/wordml" xmlns:wps="http://schemas.microsoft.com/office/word/2010/wordprocessingShape" mc:Ignorable="w14 w15 wp14">
+<w:hdr xmlns:wpc="http://schemas.microsoft.com/office/word/2010/wordprocessingCanvas" xmlns:cx="http://schemas.microsoft.com/office/drawing/2014/chartex" xmlns:cx1="http://schemas.microsoft.com/office/drawing/2015/9/8/chartex" xmlns:cx2="http://schemas.microsoft.com/office/drawing/2015/10/21/chartex" xmlns:cx3="http://schemas.microsoft.com/office/drawing/2016/5/9/chartex" xmlns:cx4="http://schemas.microsoft.com/office/drawing/2016/5/10/chartex" xmlns:cx5="http://schemas.microsoft.com/office/drawing/2016/5/11/chartex" xmlns:cx6="http://schemas.microsoft.com/office/drawing/2016/5/12/chartex" xmlns:cx7="http://schemas.microsoft.com/office/drawing/2016/5/13/chartex" xmlns:cx8="http://schemas.microsoft.com/office/drawing/2016/5/14/chartex" xmlns:mc="http://schemas.openxmlformats.org/markup-compatibility/2006" xmlns:o="urn:schemas-microsoft-com:office:office" xmlns:r="http://schemas.openxmlformats.org/officeDocument/2006/relationships" xmlns:m="http://schemas.openxmlformats.org/officeDocument/2006/math" xmlns:v="urn:schemas-microsoft-com:vml" xmlns:wp14="http://schemas.microsoft.com/office/word/2010/wordprocessingDrawing" xmlns:wp="http://schemas.openxmlformats.org/drawingml/2006/wordprocessingDrawing" xmlns:w10="urn:schemas-microsoft-com:office:word" xmlns:w="http://schemas.openxmlformats.org/wordprocessingml/2006/main" xmlns:w14="http://schemas.microsoft.com/office/word/2010/wordml" xmlns:w15="http://schemas.microsoft.com/office/word/2012/wordml" xmlns:w16se="http://schemas.microsoft.com/office/word/2015/wordml/symex" xmlns:wpg="http://schemas.microsoft.com/office/word/2010/wordprocessingGroup" xmlns:wpi="http://schemas.microsoft.com/office/word/2010/wordprocessingInk" xmlns:wne="http://schemas.microsoft.com/office/word/2006/wordml" xmlns:wps="http://schemas.microsoft.com/office/word/2010/wordprocessingShape" mc:Ignorable="w14 w15 w16se wp14">
   <w:p>
     <w:pPr>
       <w:pStyle w:val="Sinespaciado"/>
@@ -14750,7 +15786,7 @@
     <w:r>
       <w:rPr>
         <w:noProof/>
-        <w:lang w:val="es-MX" w:eastAsia="es-MX" w:bidi="ar-SA"/>
+        <w:lang w:val="es-PE" w:eastAsia="es-PE" w:bidi="ar-SA"/>
       </w:rPr>
       <w:drawing>
         <wp:anchor distT="0" distB="0" distL="114300" distR="114300" simplePos="0" relativeHeight="251658240" behindDoc="0" locked="0" layoutInCell="1" allowOverlap="1">
@@ -14815,7 +15851,6 @@
         </wp:anchor>
       </w:drawing>
     </w:r>
-    <w:proofErr w:type="spellStart"/>
     <w:r>
       <w:rPr>
         <w:rFonts w:ascii="Arial" w:hAnsi="Arial" w:cs="Arial"/>
@@ -14823,17 +15858,7 @@
         <w:sz w:val="22"/>
         <w:szCs w:val="22"/>
       </w:rPr>
-      <w:t>Kodevian</w:t>
-    </w:r>
-    <w:proofErr w:type="spellEnd"/>
-    <w:r>
-      <w:rPr>
-        <w:rFonts w:ascii="Arial" w:hAnsi="Arial" w:cs="Arial"/>
-        <w:color w:val="000000"/>
-        <w:sz w:val="22"/>
-        <w:szCs w:val="22"/>
-      </w:rPr>
-      <w:t xml:space="preserve"> Studio SAC</w:t>
+      <w:t>Kodevian Studio SAC</w:t>
     </w:r>
   </w:p>
   <w:p>
@@ -14850,8 +15875,8 @@
 </file>
 
 <file path=word/numbering.xml><?xml version="1.0" encoding="utf-8"?>
-<w:numbering xmlns:wpc="http://schemas.microsoft.com/office/word/2010/wordprocessingCanvas" xmlns:mc="http://schemas.openxmlformats.org/markup-compatibility/2006" xmlns:o="urn:schemas-microsoft-com:office:office" xmlns:r="http://schemas.openxmlformats.org/officeDocument/2006/relationships" xmlns:m="http://schemas.openxmlformats.org/officeDocument/2006/math" xmlns:v="urn:schemas-microsoft-com:vml" xmlns:wp14="http://schemas.microsoft.com/office/word/2010/wordprocessingDrawing" xmlns:wp="http://schemas.openxmlformats.org/drawingml/2006/wordprocessingDrawing" xmlns:w10="urn:schemas-microsoft-com:office:word" xmlns:w="http://schemas.openxmlformats.org/wordprocessingml/2006/main" xmlns:w14="http://schemas.microsoft.com/office/word/2010/wordml" xmlns:w15="http://schemas.microsoft.com/office/word/2012/wordml" xmlns:wpg="http://schemas.microsoft.com/office/word/2010/wordprocessingGroup" xmlns:wpi="http://schemas.microsoft.com/office/word/2010/wordprocessingInk" xmlns:wne="http://schemas.microsoft.com/office/word/2006/wordml" xmlns:wps="http://schemas.microsoft.com/office/word/2010/wordprocessingShape" mc:Ignorable="w14 w15 wp14">
-  <w:abstractNum w:abstractNumId="0">
+<w:numbering xmlns:wpc="http://schemas.microsoft.com/office/word/2010/wordprocessingCanvas" xmlns:cx="http://schemas.microsoft.com/office/drawing/2014/chartex" xmlns:cx1="http://schemas.microsoft.com/office/drawing/2015/9/8/chartex" xmlns:cx2="http://schemas.microsoft.com/office/drawing/2015/10/21/chartex" xmlns:cx3="http://schemas.microsoft.com/office/drawing/2016/5/9/chartex" xmlns:cx4="http://schemas.microsoft.com/office/drawing/2016/5/10/chartex" xmlns:cx5="http://schemas.microsoft.com/office/drawing/2016/5/11/chartex" xmlns:cx6="http://schemas.microsoft.com/office/drawing/2016/5/12/chartex" xmlns:cx7="http://schemas.microsoft.com/office/drawing/2016/5/13/chartex" xmlns:cx8="http://schemas.microsoft.com/office/drawing/2016/5/14/chartex" xmlns:mc="http://schemas.openxmlformats.org/markup-compatibility/2006" xmlns:o="urn:schemas-microsoft-com:office:office" xmlns:r="http://schemas.openxmlformats.org/officeDocument/2006/relationships" xmlns:m="http://schemas.openxmlformats.org/officeDocument/2006/math" xmlns:v="urn:schemas-microsoft-com:vml" xmlns:wp14="http://schemas.microsoft.com/office/word/2010/wordprocessingDrawing" xmlns:wp="http://schemas.openxmlformats.org/drawingml/2006/wordprocessingDrawing" xmlns:w10="urn:schemas-microsoft-com:office:word" xmlns:w="http://schemas.openxmlformats.org/wordprocessingml/2006/main" xmlns:w14="http://schemas.microsoft.com/office/word/2010/wordml" xmlns:w15="http://schemas.microsoft.com/office/word/2012/wordml" xmlns:w16se="http://schemas.microsoft.com/office/word/2015/wordml/symex" xmlns:wpg="http://schemas.microsoft.com/office/word/2010/wordprocessingGroup" xmlns:wpi="http://schemas.microsoft.com/office/word/2010/wordprocessingInk" xmlns:wne="http://schemas.microsoft.com/office/word/2006/wordml" xmlns:wps="http://schemas.microsoft.com/office/word/2010/wordprocessingShape" mc:Ignorable="w14 w15 w16se wp14">
+  <w:abstractNum w:abstractNumId="0" w15:restartNumberingAfterBreak="0">
     <w:nsid w:val="0FA5613B"/>
     <w:multiLevelType w:val="multilevel"/>
     <w:tmpl w:val="071E6B68"/>
@@ -14938,7 +15963,7 @@
       </w:pPr>
     </w:lvl>
   </w:abstractNum>
-  <w:abstractNum w:abstractNumId="1">
+  <w:abstractNum w:abstractNumId="1" w15:restartNumberingAfterBreak="0">
     <w:nsid w:val="16834AA3"/>
     <w:multiLevelType w:val="multilevel"/>
     <w:tmpl w:val="2BEAFEC0"/>
@@ -15051,7 +16076,7 @@
       </w:rPr>
     </w:lvl>
   </w:abstractNum>
-  <w:abstractNum w:abstractNumId="2">
+  <w:abstractNum w:abstractNumId="2" w15:restartNumberingAfterBreak="0">
     <w:nsid w:val="29D8733C"/>
     <w:multiLevelType w:val="hybridMultilevel"/>
     <w:tmpl w:val="8B3C1D84"/>
@@ -15140,7 +16165,7 @@
       </w:pPr>
     </w:lvl>
   </w:abstractNum>
-  <w:abstractNum w:abstractNumId="3">
+  <w:abstractNum w:abstractNumId="3" w15:restartNumberingAfterBreak="0">
     <w:nsid w:val="400013AF"/>
     <w:multiLevelType w:val="hybridMultilevel"/>
     <w:tmpl w:val="F47CFD92"/>
@@ -15229,7 +16254,7 @@
       </w:pPr>
     </w:lvl>
   </w:abstractNum>
-  <w:abstractNum w:abstractNumId="4">
+  <w:abstractNum w:abstractNumId="4" w15:restartNumberingAfterBreak="0">
     <w:nsid w:val="40763B6E"/>
     <w:multiLevelType w:val="multilevel"/>
     <w:tmpl w:val="3ECA2B20"/>
@@ -15342,7 +16367,7 @@
       </w:rPr>
     </w:lvl>
   </w:abstractNum>
-  <w:abstractNum w:abstractNumId="5">
+  <w:abstractNum w:abstractNumId="5" w15:restartNumberingAfterBreak="0">
     <w:nsid w:val="5253060D"/>
     <w:multiLevelType w:val="multilevel"/>
     <w:tmpl w:val="A322EA02"/>
@@ -15455,7 +16480,7 @@
       </w:rPr>
     </w:lvl>
   </w:abstractNum>
-  <w:abstractNum w:abstractNumId="6">
+  <w:abstractNum w:abstractNumId="6" w15:restartNumberingAfterBreak="0">
     <w:nsid w:val="5842221B"/>
     <w:multiLevelType w:val="hybridMultilevel"/>
     <w:tmpl w:val="00CAA1EA"/>
@@ -15544,7 +16569,7 @@
       </w:pPr>
     </w:lvl>
   </w:abstractNum>
-  <w:abstractNum w:abstractNumId="7">
+  <w:abstractNum w:abstractNumId="7" w15:restartNumberingAfterBreak="0">
     <w:nsid w:val="58A74EC5"/>
     <w:multiLevelType w:val="hybridMultilevel"/>
     <w:tmpl w:val="EF18106E"/>
@@ -15657,7 +16682,7 @@
       </w:rPr>
     </w:lvl>
   </w:abstractNum>
-  <w:abstractNum w:abstractNumId="8">
+  <w:abstractNum w:abstractNumId="8" w15:restartNumberingAfterBreak="0">
     <w:nsid w:val="6F4E4039"/>
     <w:multiLevelType w:val="multilevel"/>
     <w:tmpl w:val="1196147A"/>
@@ -15770,7 +16795,7 @@
       </w:rPr>
     </w:lvl>
   </w:abstractNum>
-  <w:abstractNum w:abstractNumId="9">
+  <w:abstractNum w:abstractNumId="9" w15:restartNumberingAfterBreak="0">
     <w:nsid w:val="714D5CE2"/>
     <w:multiLevelType w:val="multilevel"/>
     <w:tmpl w:val="D422C9A8"/>
@@ -15892,7 +16917,7 @@
       </w:rPr>
     </w:lvl>
   </w:abstractNum>
-  <w:abstractNum w:abstractNumId="10">
+  <w:abstractNum w:abstractNumId="10" w15:restartNumberingAfterBreak="0">
     <w:nsid w:val="7B2516DA"/>
     <w:multiLevelType w:val="multilevel"/>
     <w:tmpl w:val="9EB03FF8"/>
@@ -16042,7 +17067,7 @@
 </file>
 
 <file path=word/styles.xml><?xml version="1.0" encoding="utf-8"?>
-<w:styles xmlns:mc="http://schemas.openxmlformats.org/markup-compatibility/2006" xmlns:r="http://schemas.openxmlformats.org/officeDocument/2006/relationships" xmlns:w="http://schemas.openxmlformats.org/wordprocessingml/2006/main" xmlns:w14="http://schemas.microsoft.com/office/word/2010/wordml" xmlns:w15="http://schemas.microsoft.com/office/word/2012/wordml" mc:Ignorable="w14 w15">
+<w:styles xmlns:mc="http://schemas.openxmlformats.org/markup-compatibility/2006" xmlns:r="http://schemas.openxmlformats.org/officeDocument/2006/relationships" xmlns:w="http://schemas.openxmlformats.org/wordprocessingml/2006/main" xmlns:w14="http://schemas.microsoft.com/office/word/2010/wordml" xmlns:w15="http://schemas.microsoft.com/office/word/2012/wordml" xmlns:w16se="http://schemas.microsoft.com/office/word/2015/wordml/symex" mc:Ignorable="w14 w15 w16se">
   <w:docDefaults>
     <w:rPrDefault>
       <w:rPr>
@@ -16058,7 +17083,7 @@
       </w:pPr>
     </w:pPrDefault>
   </w:docDefaults>
-  <w:latentStyles w:defLockedState="0" w:defUIPriority="99" w:defSemiHidden="0" w:defUnhideWhenUsed="0" w:defQFormat="0" w:count="371">
+  <w:latentStyles w:defLockedState="0" w:defUIPriority="99" w:defSemiHidden="0" w:defUnhideWhenUsed="0" w:defQFormat="0" w:count="374">
     <w:lsdException w:name="Normal" w:uiPriority="0" w:qFormat="1"/>
     <w:lsdException w:name="heading 1" w:uiPriority="9" w:qFormat="1"/>
     <w:lsdException w:name="heading 2" w:semiHidden="1" w:uiPriority="9" w:unhideWhenUsed="1" w:qFormat="1"/>
@@ -16164,7 +17189,6 @@
     <w:lsdException w:name="HTML Sample" w:semiHidden="1" w:unhideWhenUsed="1"/>
     <w:lsdException w:name="HTML Typewriter" w:semiHidden="1" w:unhideWhenUsed="1"/>
     <w:lsdException w:name="HTML Variable" w:semiHidden="1" w:unhideWhenUsed="1"/>
-    <w:lsdException w:name="Normal Table" w:semiHidden="1" w:unhideWhenUsed="1"/>
     <w:lsdException w:name="annotation subject" w:semiHidden="1" w:unhideWhenUsed="1"/>
     <w:lsdException w:name="No List" w:semiHidden="1" w:unhideWhenUsed="1"/>
     <w:lsdException w:name="Outline List 1" w:semiHidden="1" w:unhideWhenUsed="1"/>
@@ -16209,7 +17233,6 @@
     <w:lsdException w:name="Table Professional" w:semiHidden="1" w:unhideWhenUsed="1"/>
     <w:lsdException w:name="Table Subtle 1" w:semiHidden="1" w:unhideWhenUsed="1"/>
     <w:lsdException w:name="Table Subtle 2" w:semiHidden="1" w:unhideWhenUsed="1"/>
-    <w:lsdException w:name="Table Web 1" w:semiHidden="1" w:unhideWhenUsed="1"/>
     <w:lsdException w:name="Table Web 2" w:semiHidden="1" w:unhideWhenUsed="1"/>
     <w:lsdException w:name="Table Web 3" w:semiHidden="1" w:unhideWhenUsed="1"/>
     <w:lsdException w:name="Balloon Text" w:semiHidden="1" w:unhideWhenUsed="1"/>
@@ -16430,6 +17453,9 @@
     <w:lsdException w:name="List Table 5 Dark Accent 6" w:uiPriority="50"/>
     <w:lsdException w:name="List Table 6 Colorful Accent 6" w:uiPriority="51"/>
     <w:lsdException w:name="List Table 7 Colorful Accent 6" w:uiPriority="52"/>
+    <w:lsdException w:name="Mention" w:semiHidden="1" w:unhideWhenUsed="1"/>
+    <w:lsdException w:name="Smart Hyperlink" w:semiHidden="1" w:unhideWhenUsed="1"/>
+    <w:lsdException w:name="Hashtag" w:semiHidden="1" w:unhideWhenUsed="1"/>
   </w:latentStyles>
   <w:style w:type="paragraph" w:default="1" w:styleId="Normal">
     <w:name w:val="Normal"/>
@@ -16628,11 +17654,11 @@
       <w:lang w:val="es-CO" w:bidi="en-US"/>
     </w:rPr>
   </w:style>
-  <w:style w:type="paragraph" w:styleId="Puesto">
+  <w:style w:type="paragraph" w:styleId="Ttulo">
     <w:name w:val="Title"/>
     <w:basedOn w:val="Normal"/>
     <w:next w:val="Normal"/>
-    <w:link w:val="PuestoCar"/>
+    <w:link w:val="TtuloCar"/>
     <w:rsid w:val="00ED695B"/>
     <w:pPr>
       <w:widowControl w:val="0"/>
@@ -16648,10 +17674,10 @@
       <w:lang w:val="en-US"/>
     </w:rPr>
   </w:style>
-  <w:style w:type="character" w:customStyle="1" w:styleId="PuestoCar">
-    <w:name w:val="Puesto Car"/>
+  <w:style w:type="character" w:customStyle="1" w:styleId="TtuloCar">
+    <w:name w:val="Título Car"/>
     <w:basedOn w:val="Fuentedeprrafopredeter"/>
-    <w:link w:val="Puesto"/>
+    <w:link w:val="Ttulo"/>
     <w:rsid w:val="00ED695B"/>
     <w:rPr>
       <w:rFonts w:ascii="Arial" w:eastAsia="Times New Roman" w:hAnsi="Arial" w:cs="Times New Roman"/>
@@ -16691,7 +17717,7 @@
       <w:szCs w:val="32"/>
     </w:rPr>
   </w:style>
-  <w:style w:type="paragraph" w:styleId="TtulodeTDC">
+  <w:style w:type="paragraph" w:styleId="TtuloTDC">
     <w:name w:val="TOC Heading"/>
     <w:basedOn w:val="Ttulo1"/>
     <w:next w:val="Normal"/>
@@ -17092,7 +18118,7 @@
 </file>
 
 <file path=customXml/itemProps1.xml><?xml version="1.0" encoding="utf-8"?>
-<ds:datastoreItem xmlns:ds="http://schemas.openxmlformats.org/officeDocument/2006/customXml" ds:itemID="{41AE94C7-D5B1-4B12-B589-D955DAB82929}">
+<ds:datastoreItem xmlns:ds="http://schemas.openxmlformats.org/officeDocument/2006/customXml" ds:itemID="{E9A37148-6C76-4C03-A0A2-CFE126351728}">
   <ds:schemaRefs>
     <ds:schemaRef ds:uri="http://schemas.openxmlformats.org/officeDocument/2006/bibliography"/>
   </ds:schemaRefs>

</xml_diff>

<commit_message>
update items of nomenclature
</commit_message>
<xml_diff>
--- a/Desarrollo/Documentos/PGC.docx
+++ b/Desarrollo/Documentos/PGC.docx
@@ -514,8 +514,6 @@
               </w:rPr>
               <w:t>1</w:t>
             </w:r>
-            <w:bookmarkStart w:id="0" w:name="_GoBack"/>
-            <w:bookmarkEnd w:id="0"/>
           </w:p>
         </w:tc>
         <w:tc>
@@ -2104,7 +2102,7 @@
           <w:color w:val="000000" w:themeColor="text1"/>
         </w:rPr>
       </w:pPr>
-      <w:bookmarkStart w:id="1" w:name="_Toc481837455"/>
+      <w:bookmarkStart w:id="0" w:name="_Toc481837455"/>
       <w:r>
         <w:rPr>
           <w:b/>
@@ -2112,7 +2110,7 @@
         </w:rPr>
         <w:t>Introducción</w:t>
       </w:r>
-      <w:bookmarkEnd w:id="1"/>
+      <w:bookmarkEnd w:id="0"/>
     </w:p>
     <w:p>
       <w:pPr>
@@ -2152,7 +2150,7 @@
           <w:b/>
         </w:rPr>
       </w:pPr>
-      <w:bookmarkStart w:id="2" w:name="_Toc481837456"/>
+      <w:bookmarkStart w:id="1" w:name="_Toc481837456"/>
       <w:r>
         <w:rPr>
           <w:b/>
@@ -2160,7 +2158,7 @@
         </w:rPr>
         <w:t>Propósito</w:t>
       </w:r>
-      <w:bookmarkEnd w:id="2"/>
+      <w:bookmarkEnd w:id="1"/>
     </w:p>
     <w:p>
       <w:pPr>
@@ -2174,7 +2172,7 @@
           <w:color w:val="auto"/>
         </w:rPr>
       </w:pPr>
-      <w:bookmarkStart w:id="3" w:name="_Toc481837457"/>
+      <w:bookmarkStart w:id="2" w:name="_Toc481837457"/>
       <w:r>
         <w:rPr>
           <w:b/>
@@ -2182,7 +2180,7 @@
         </w:rPr>
         <w:t>Aplicabilidad</w:t>
       </w:r>
-      <w:bookmarkEnd w:id="3"/>
+      <w:bookmarkEnd w:id="2"/>
     </w:p>
     <w:p>
       <w:pPr>
@@ -2196,7 +2194,7 @@
           <w:color w:val="auto"/>
         </w:rPr>
       </w:pPr>
-      <w:bookmarkStart w:id="4" w:name="_Toc481837458"/>
+      <w:bookmarkStart w:id="3" w:name="_Toc481837458"/>
       <w:r>
         <w:rPr>
           <w:b/>
@@ -2204,7 +2202,7 @@
         </w:rPr>
         <w:t>Definiciones, Acrónimos y Abreviaciones</w:t>
       </w:r>
-      <w:bookmarkEnd w:id="4"/>
+      <w:bookmarkEnd w:id="3"/>
     </w:p>
     <w:p>
       <w:pPr>
@@ -2224,7 +2222,7 @@
           <w:color w:val="000000" w:themeColor="text1"/>
         </w:rPr>
       </w:pPr>
-      <w:bookmarkStart w:id="5" w:name="_Toc481837459"/>
+      <w:bookmarkStart w:id="4" w:name="_Toc481837459"/>
       <w:r>
         <w:rPr>
           <w:b/>
@@ -2239,7 +2237,7 @@
         </w:rPr>
         <w:t>Configuración de Software</w:t>
       </w:r>
-      <w:bookmarkEnd w:id="5"/>
+      <w:bookmarkEnd w:id="4"/>
     </w:p>
     <w:p>
       <w:pPr>
@@ -2253,7 +2251,7 @@
           <w:color w:val="auto"/>
         </w:rPr>
       </w:pPr>
-      <w:bookmarkStart w:id="6" w:name="_Toc481837460"/>
+      <w:bookmarkStart w:id="5" w:name="_Toc481837460"/>
       <w:r>
         <w:rPr>
           <w:b/>
@@ -2261,7 +2259,7 @@
         </w:rPr>
         <w:t>Organización</w:t>
       </w:r>
-      <w:bookmarkEnd w:id="6"/>
+      <w:bookmarkEnd w:id="5"/>
     </w:p>
     <w:p>
       <w:pPr>
@@ -2514,7 +2512,7 @@
           <w:color w:val="auto"/>
         </w:rPr>
       </w:pPr>
-      <w:bookmarkStart w:id="7" w:name="_Toc481837461"/>
+      <w:bookmarkStart w:id="6" w:name="_Toc481837461"/>
       <w:r>
         <w:rPr>
           <w:b/>
@@ -2522,7 +2520,7 @@
         </w:rPr>
         <w:t>Roles y responsabilidades</w:t>
       </w:r>
-      <w:bookmarkEnd w:id="7"/>
+      <w:bookmarkEnd w:id="6"/>
     </w:p>
     <w:p>
       <w:pPr>
@@ -3453,7 +3451,7 @@
           <w:color w:val="000000" w:themeColor="text1"/>
         </w:rPr>
       </w:pPr>
-      <w:bookmarkStart w:id="8" w:name="_Toc481837462"/>
+      <w:bookmarkStart w:id="7" w:name="_Toc481837462"/>
       <w:r>
         <w:rPr>
           <w:b/>
@@ -3461,7 +3459,7 @@
         </w:rPr>
         <w:t>Políticas, directrices y procedimientos</w:t>
       </w:r>
-      <w:bookmarkEnd w:id="8"/>
+      <w:bookmarkEnd w:id="7"/>
     </w:p>
     <w:p>
       <w:pPr>
@@ -3611,7 +3609,7 @@
           <w:color w:val="auto"/>
         </w:rPr>
       </w:pPr>
-      <w:bookmarkStart w:id="9" w:name="_Toc481837463"/>
+      <w:bookmarkStart w:id="8" w:name="_Toc481837463"/>
       <w:r>
         <w:rPr>
           <w:b/>
@@ -3619,7 +3617,7 @@
         </w:rPr>
         <w:t>Herramientas, entorno e infraestructura</w:t>
       </w:r>
-      <w:bookmarkEnd w:id="9"/>
+      <w:bookmarkEnd w:id="8"/>
     </w:p>
     <w:p/>
     <w:p>
@@ -3941,7 +3939,7 @@
           <w:color w:val="auto"/>
         </w:rPr>
       </w:pPr>
-      <w:bookmarkStart w:id="10" w:name="_Toc481837464"/>
+      <w:bookmarkStart w:id="9" w:name="_Toc481837464"/>
       <w:r>
         <w:rPr>
           <w:b/>
@@ -3956,7 +3954,7 @@
         </w:rPr>
         <w:t>:</w:t>
       </w:r>
-      <w:bookmarkEnd w:id="10"/>
+      <w:bookmarkEnd w:id="9"/>
     </w:p>
     <w:p/>
     <w:p>
@@ -3980,8 +3978,8 @@
           <w:lang w:val="es-PE"/>
         </w:rPr>
       </w:pPr>
-      <w:bookmarkStart w:id="11" w:name="_Toc436227252"/>
-      <w:bookmarkStart w:id="12" w:name="_Toc481837465"/>
+      <w:bookmarkStart w:id="10" w:name="_Toc436227252"/>
+      <w:bookmarkStart w:id="11" w:name="_Toc481837465"/>
       <w:r>
         <w:rPr>
           <w:rFonts w:ascii="Calibri Light" w:hAnsi="Calibri Light"/>
@@ -3993,8 +3991,8 @@
         </w:rPr>
         <w:t>Actividades de la gestión de la configuración</w:t>
       </w:r>
+      <w:bookmarkEnd w:id="10"/>
       <w:bookmarkEnd w:id="11"/>
-      <w:bookmarkEnd w:id="12"/>
     </w:p>
     <w:p>
       <w:pPr>
@@ -4017,9 +4015,9 @@
           <w:lang w:val="es-PE"/>
         </w:rPr>
       </w:pPr>
-      <w:bookmarkStart w:id="13" w:name="_Toc430766204"/>
-      <w:bookmarkStart w:id="14" w:name="_Toc436227253"/>
-      <w:bookmarkStart w:id="15" w:name="_Toc481837466"/>
+      <w:bookmarkStart w:id="12" w:name="_Toc430766204"/>
+      <w:bookmarkStart w:id="13" w:name="_Toc436227253"/>
+      <w:bookmarkStart w:id="14" w:name="_Toc481837466"/>
       <w:r>
         <w:rPr>
           <w:rFonts w:cs="Arial"/>
@@ -4031,11 +4029,11 @@
         </w:rPr>
         <w:t>Identificación</w:t>
       </w:r>
-      <w:bookmarkStart w:id="16" w:name="_Toc430766205"/>
-      <w:bookmarkStart w:id="17" w:name="_Toc436227254"/>
+      <w:bookmarkStart w:id="15" w:name="_Toc430766205"/>
+      <w:bookmarkStart w:id="16" w:name="_Toc436227254"/>
+      <w:bookmarkEnd w:id="12"/>
       <w:bookmarkEnd w:id="13"/>
       <w:bookmarkEnd w:id="14"/>
-      <w:bookmarkEnd w:id="15"/>
     </w:p>
     <w:p>
       <w:pPr>
@@ -4044,54 +4042,29 @@
           <w:ilvl w:val="2"/>
           <w:numId w:val="7"/>
         </w:numPr>
+        <w:spacing w:before="0" w:after="160"/>
+      </w:pPr>
+      <w:bookmarkStart w:id="17" w:name="_Toc481837467"/>
+      <w:r>
         <w:rPr>
           <w:b/>
           <w:color w:val="auto"/>
           <w:lang w:val="es-PE"/>
         </w:rPr>
-      </w:pPr>
-      <w:bookmarkStart w:id="18" w:name="_Toc481837467"/>
-      <w:r>
-        <w:rPr>
-          <w:b/>
-          <w:color w:val="auto"/>
-          <w:lang w:val="es-PE"/>
-        </w:rPr>
-        <w:t>Elementos</w:t>
-      </w:r>
-      <w:r>
-        <w:rPr>
-          <w:b/>
-          <w:color w:val="auto"/>
-        </w:rPr>
-        <w:t xml:space="preserve"> de la </w:t>
-      </w:r>
-      <w:r>
-        <w:rPr>
-          <w:b/>
-          <w:color w:val="auto"/>
-          <w:lang w:val="es-PE"/>
-        </w:rPr>
-        <w:t>configuración</w:t>
-      </w:r>
+        <w:t xml:space="preserve">Inventario de los CI clasificados e identificados </w:t>
+      </w:r>
+      <w:bookmarkEnd w:id="15"/>
       <w:bookmarkEnd w:id="16"/>
       <w:bookmarkEnd w:id="17"/>
-      <w:bookmarkEnd w:id="18"/>
-      <w:r>
-        <w:rPr>
-          <w:b/>
-          <w:color w:val="auto"/>
-          <w:lang w:val="es-PE"/>
-        </w:rPr>
-        <w:tab/>
-      </w:r>
     </w:p>
     <w:p>
       <w:pPr>
-        <w:pStyle w:val="NormalWeb"/>
-        <w:spacing w:before="0" w:beforeAutospacing="0" w:after="160" w:afterAutospacing="0"/>
+        <w:pStyle w:val="Ttulo3"/>
+        <w:spacing w:before="0" w:after="160"/>
         <w:ind w:left="1776"/>
       </w:pPr>
+      <w:bookmarkStart w:id="18" w:name="_GoBack"/>
+      <w:bookmarkEnd w:id="18"/>
       <w:r>
         <w:rPr>
           <w:rFonts w:ascii="Calibri" w:hAnsi="Calibri"/>
@@ -9773,7 +9746,19 @@
           <w:color w:val="000000"/>
         </w:rPr>
         <w:lastRenderedPageBreak/>
-        <w:t>Ejemplo, para identificar el modelo de diseño, que es del tipo de artefacto  Diseño, del proyecto SGE, tenemos:</w:t>
+        <w:t xml:space="preserve">Ejemplo, para identificar el modelo de diseño, que es del tipo de artefacto  Diseño, del proyecto </w:t>
+      </w:r>
+      <w:r>
+        <w:rPr>
+          <w:color w:val="000000"/>
+        </w:rPr>
+        <w:t>AINNI</w:t>
+      </w:r>
+      <w:r>
+        <w:rPr>
+          <w:color w:val="000000"/>
+        </w:rPr>
+        <w:t>, tenemos:</w:t>
       </w:r>
       <w:r>
         <w:t xml:space="preserve"> </w:t>
@@ -9784,7 +9769,7 @@
           <w:color w:val="FF0000"/>
           <w:sz w:val="24"/>
         </w:rPr>
-        <w:t>SGE</w:t>
+        <w:t>AINNI</w:t>
       </w:r>
       <w:r>
         <w:rPr>
@@ -9826,11 +9811,18 @@
           <w:bCs/>
           <w:color w:val="FF0000"/>
         </w:rPr>
-        <w:t>SGE:</w:t>
+        <w:t>AINNI</w:t>
       </w:r>
       <w:r>
         <w:rPr>
           <w:bCs/>
+          <w:color w:val="FF0000"/>
+        </w:rPr>
+        <w:t>:</w:t>
+      </w:r>
+      <w:r>
+        <w:rPr>
+          <w:bCs/>
         </w:rPr>
         <w:t xml:space="preserve"> </w:t>
       </w:r>
@@ -9838,7 +9830,13 @@
         <w:rPr>
           <w:color w:val="000000"/>
         </w:rPr>
-        <w:t>Sistema de gestión de encuestas (nombre de proyecto).</w:t>
+        <w:t xml:space="preserve">Aplicativo Informativo de noticias Nacionales e Internacionales </w:t>
+      </w:r>
+      <w:r>
+        <w:rPr>
+          <w:color w:val="000000"/>
+        </w:rPr>
+        <w:t>(nombre de proyecto).</w:t>
       </w:r>
     </w:p>
     <w:p>
@@ -9963,7 +9961,7 @@
         <w:rPr>
           <w:color w:val="FF0000"/>
         </w:rPr>
-        <w:t>SGE</w:t>
+        <w:t>AINNI</w:t>
       </w:r>
       <w:r>
         <w:rPr>
@@ -10220,7 +10218,31 @@
         <w:rPr>
           <w:color w:val="000000"/>
         </w:rPr>
-        <w:t>Por ejemplo: Si ya contamos con la siguiente nomenclatura: SGE_ANMT  que hace referencia al ítem: MATRIZ TRAZAVILIDAD UC vs REQUISITOS y deseamos agregar un nueva nomenclatura para el ítem: MATRIZ TRAZAVILIDAD UC vs CLASES, agregaremos la siguiente nomenclatura: SGE_ANMTuccl</w:t>
+        <w:t xml:space="preserve">Por ejemplo: Si ya contamos con la siguiente nomenclatura: </w:t>
+      </w:r>
+      <w:r>
+        <w:rPr>
+          <w:color w:val="000000"/>
+        </w:rPr>
+        <w:t>AINNI</w:t>
+      </w:r>
+      <w:r>
+        <w:rPr>
+          <w:color w:val="000000"/>
+        </w:rPr>
+        <w:t xml:space="preserve">_ANMT  que hace referencia al ítem: MATRIZ TRAZAVILIDAD UC vs REQUISITOS y deseamos agregar un nueva nomenclatura para el ítem: MATRIZ TRAZAVILIDAD UC vs CLASES, agregaremos la siguiente nomenclatura: </w:t>
+      </w:r>
+      <w:r>
+        <w:rPr>
+          <w:color w:val="000000"/>
+        </w:rPr>
+        <w:t>AINNI</w:t>
+      </w:r>
+      <w:r>
+        <w:rPr>
+          <w:color w:val="000000"/>
+        </w:rPr>
+        <w:t>_ANMTuccl</w:t>
       </w:r>
     </w:p>
     <w:p>
@@ -10573,6 +10595,7 @@
                 <w:color w:val="000000"/>
                 <w:lang w:eastAsia="es-PE"/>
               </w:rPr>
+              <w:lastRenderedPageBreak/>
               <w:t>CRO.mpp</w:t>
             </w:r>
           </w:p>
@@ -10674,7 +10697,6 @@
                 <w:color w:val="000000"/>
                 <w:lang w:eastAsia="es-PE"/>
               </w:rPr>
-              <w:lastRenderedPageBreak/>
               <w:t>PC.docx</w:t>
             </w:r>
           </w:p>
@@ -10978,7 +11000,15 @@
                 <w:color w:val="000000"/>
                 <w:lang w:eastAsia="es-PE"/>
               </w:rPr>
-              <w:t>SGE_IMES.php</w:t>
+              <w:t>AINNI</w:t>
+            </w:r>
+            <w:r>
+              <w:rPr>
+                <w:rFonts w:eastAsia="Times New Roman" w:cs="Times New Roman"/>
+                <w:color w:val="000000"/>
+                <w:lang w:eastAsia="es-PE"/>
+              </w:rPr>
+              <w:t>_IMES.php</w:t>
             </w:r>
           </w:p>
         </w:tc>
@@ -11042,7 +11072,7 @@
                 <w:color w:val="000000"/>
                 <w:lang w:eastAsia="es-PE"/>
               </w:rPr>
-              <w:t>SGE</w:t>
+              <w:t>AINNI</w:t>
             </w:r>
           </w:p>
         </w:tc>
@@ -11079,7 +11109,15 @@
                 <w:color w:val="000000"/>
                 <w:lang w:eastAsia="es-PE"/>
               </w:rPr>
-              <w:t>SGE_ANDN.docx</w:t>
+              <w:t>AINNI</w:t>
+            </w:r>
+            <w:r>
+              <w:rPr>
+                <w:rFonts w:eastAsia="Times New Roman" w:cs="Times New Roman"/>
+                <w:color w:val="000000"/>
+                <w:lang w:eastAsia="es-PE"/>
+              </w:rPr>
+              <w:t>_ANDN.docx</w:t>
             </w:r>
           </w:p>
         </w:tc>
@@ -11143,7 +11181,7 @@
                 <w:color w:val="000000"/>
                 <w:lang w:eastAsia="es-PE"/>
               </w:rPr>
-              <w:t>SGE</w:t>
+              <w:t>AINNI</w:t>
             </w:r>
           </w:p>
         </w:tc>
@@ -11180,7 +11218,15 @@
                 <w:color w:val="000000"/>
                 <w:lang w:eastAsia="es-PE"/>
               </w:rPr>
-              <w:t>SGE-COCF.nj</w:t>
+              <w:t>AINNI_</w:t>
+            </w:r>
+            <w:r>
+              <w:rPr>
+                <w:rFonts w:eastAsia="Times New Roman" w:cs="Times New Roman"/>
+                <w:color w:val="000000"/>
+                <w:lang w:eastAsia="es-PE"/>
+              </w:rPr>
+              <w:t>COCF.nj</w:t>
             </w:r>
           </w:p>
         </w:tc>
@@ -11244,7 +11290,7 @@
                 <w:color w:val="000000"/>
                 <w:lang w:eastAsia="es-PE"/>
               </w:rPr>
-              <w:t>SGE</w:t>
+              <w:t>AINNI</w:t>
             </w:r>
           </w:p>
         </w:tc>
@@ -11281,7 +11327,15 @@
                 <w:color w:val="000000"/>
                 <w:lang w:eastAsia="es-PE"/>
               </w:rPr>
-              <w:t>SGE-COSBD.sql</w:t>
+              <w:t>AINNI_</w:t>
+            </w:r>
+            <w:r>
+              <w:rPr>
+                <w:rFonts w:eastAsia="Times New Roman" w:cs="Times New Roman"/>
+                <w:color w:val="000000"/>
+                <w:lang w:eastAsia="es-PE"/>
+              </w:rPr>
+              <w:t>COSBD.sql</w:t>
             </w:r>
           </w:p>
         </w:tc>
@@ -11345,7 +11399,7 @@
                 <w:color w:val="000000"/>
                 <w:lang w:eastAsia="es-PE"/>
               </w:rPr>
-              <w:t>SGE</w:t>
+              <w:t>AINNI</w:t>
             </w:r>
           </w:p>
         </w:tc>
@@ -11382,7 +11436,15 @@
                 <w:color w:val="000000"/>
                 <w:lang w:eastAsia="es-PE"/>
               </w:rPr>
-              <w:t>SGE-COAXML.xml</w:t>
+              <w:t>AINNI_</w:t>
+            </w:r>
+            <w:r>
+              <w:rPr>
+                <w:rFonts w:eastAsia="Times New Roman" w:cs="Times New Roman"/>
+                <w:color w:val="000000"/>
+                <w:lang w:eastAsia="es-PE"/>
+              </w:rPr>
+              <w:t>COAXML.xml</w:t>
             </w:r>
           </w:p>
         </w:tc>
@@ -11446,7 +11508,7 @@
                 <w:color w:val="000000"/>
                 <w:lang w:eastAsia="es-PE"/>
               </w:rPr>
-              <w:t>SGE</w:t>
+              <w:t>AINNI</w:t>
             </w:r>
           </w:p>
         </w:tc>
@@ -11483,7 +11545,15 @@
                 <w:color w:val="000000"/>
                 <w:lang w:eastAsia="es-PE"/>
               </w:rPr>
-              <w:t>SGE-ANPP.docx</w:t>
+              <w:t>AINNI_</w:t>
+            </w:r>
+            <w:r>
+              <w:rPr>
+                <w:rFonts w:eastAsia="Times New Roman" w:cs="Times New Roman"/>
+                <w:color w:val="000000"/>
+                <w:lang w:eastAsia="es-PE"/>
+              </w:rPr>
+              <w:t>ANPP.docx</w:t>
             </w:r>
           </w:p>
         </w:tc>
@@ -11547,7 +11617,7 @@
                 <w:color w:val="000000"/>
                 <w:lang w:eastAsia="es-PE"/>
               </w:rPr>
-              <w:t>SGE</w:t>
+              <w:t>AINNI</w:t>
             </w:r>
           </w:p>
         </w:tc>
@@ -11584,7 +11654,15 @@
                 <w:color w:val="000000"/>
                 <w:lang w:eastAsia="es-PE"/>
               </w:rPr>
-              <w:t>SGE-ANCP.mpp</w:t>
+              <w:t>AINNI_</w:t>
+            </w:r>
+            <w:r>
+              <w:rPr>
+                <w:rFonts w:eastAsia="Times New Roman" w:cs="Times New Roman"/>
+                <w:color w:val="000000"/>
+                <w:lang w:eastAsia="es-PE"/>
+              </w:rPr>
+              <w:t>ANCP.mpp</w:t>
             </w:r>
           </w:p>
         </w:tc>
@@ -11648,7 +11726,7 @@
                 <w:color w:val="000000"/>
                 <w:lang w:eastAsia="es-PE"/>
               </w:rPr>
-              <w:t>SGE</w:t>
+              <w:t>AINNI</w:t>
             </w:r>
           </w:p>
         </w:tc>
@@ -11685,7 +11763,15 @@
                 <w:color w:val="000000"/>
                 <w:lang w:eastAsia="es-PE"/>
               </w:rPr>
-              <w:t>SGE-ANLRQ.xlsx</w:t>
+              <w:t>AINNI_</w:t>
+            </w:r>
+            <w:r>
+              <w:rPr>
+                <w:rFonts w:eastAsia="Times New Roman" w:cs="Times New Roman"/>
+                <w:color w:val="000000"/>
+                <w:lang w:eastAsia="es-PE"/>
+              </w:rPr>
+              <w:t>ANLRQ.xlsx</w:t>
             </w:r>
           </w:p>
         </w:tc>
@@ -11749,7 +11835,7 @@
                 <w:color w:val="000000"/>
                 <w:lang w:eastAsia="es-PE"/>
               </w:rPr>
-              <w:t>SGE</w:t>
+              <w:t>AINNI</w:t>
             </w:r>
           </w:p>
         </w:tc>
@@ -11786,7 +11872,15 @@
                 <w:color w:val="000000"/>
                 <w:lang w:eastAsia="es-PE"/>
               </w:rPr>
-              <w:t>SGE-ARDA.docx</w:t>
+              <w:t>AINNI_</w:t>
+            </w:r>
+            <w:r>
+              <w:rPr>
+                <w:rFonts w:eastAsia="Times New Roman" w:cs="Times New Roman"/>
+                <w:color w:val="000000"/>
+                <w:lang w:eastAsia="es-PE"/>
+              </w:rPr>
+              <w:t>ARDA.docx</w:t>
             </w:r>
           </w:p>
         </w:tc>
@@ -11850,7 +11944,7 @@
                 <w:color w:val="000000"/>
                 <w:lang w:eastAsia="es-PE"/>
               </w:rPr>
-              <w:t>SGE</w:t>
+              <w:t>AINNI</w:t>
             </w:r>
           </w:p>
         </w:tc>
@@ -11887,7 +11981,15 @@
                 <w:color w:val="000000"/>
                 <w:lang w:eastAsia="es-PE"/>
               </w:rPr>
-              <w:t>SGE-DIMD.docx</w:t>
+              <w:t>AINNI_</w:t>
+            </w:r>
+            <w:r>
+              <w:rPr>
+                <w:rFonts w:eastAsia="Times New Roman" w:cs="Times New Roman"/>
+                <w:color w:val="000000"/>
+                <w:lang w:eastAsia="es-PE"/>
+              </w:rPr>
+              <w:t>DIMD.docx</w:t>
             </w:r>
           </w:p>
         </w:tc>
@@ -11951,7 +12053,7 @@
                 <w:color w:val="000000"/>
                 <w:lang w:eastAsia="es-PE"/>
               </w:rPr>
-              <w:t>SGE</w:t>
+              <w:t>AINNI</w:t>
             </w:r>
           </w:p>
         </w:tc>
@@ -11988,7 +12090,15 @@
                 <w:color w:val="000000"/>
                 <w:lang w:eastAsia="es-PE"/>
               </w:rPr>
-              <w:t>SGE-DIDMD.docx</w:t>
+              <w:t>AINNI_</w:t>
+            </w:r>
+            <w:r>
+              <w:rPr>
+                <w:rFonts w:eastAsia="Times New Roman" w:cs="Times New Roman"/>
+                <w:color w:val="000000"/>
+                <w:lang w:eastAsia="es-PE"/>
+              </w:rPr>
+              <w:t>DIDMD.docx</w:t>
             </w:r>
           </w:p>
         </w:tc>
@@ -12052,7 +12162,7 @@
                 <w:color w:val="000000"/>
                 <w:lang w:eastAsia="es-PE"/>
               </w:rPr>
-              <w:t>SGE</w:t>
+              <w:t>AINNI</w:t>
             </w:r>
           </w:p>
         </w:tc>
@@ -12089,7 +12199,15 @@
                 <w:color w:val="000000"/>
                 <w:lang w:eastAsia="es-PE"/>
               </w:rPr>
-              <w:t>SGE-AN</w:t>
+              <w:t>AINNI_</w:t>
+            </w:r>
+            <w:r>
+              <w:rPr>
+                <w:rFonts w:eastAsia="Times New Roman" w:cs="Times New Roman"/>
+                <w:color w:val="000000"/>
+                <w:lang w:eastAsia="es-PE"/>
+              </w:rPr>
+              <w:t>AN</w:t>
             </w:r>
             <w:r>
               <w:rPr>
@@ -12177,7 +12295,7 @@
                 <w:color w:val="000000"/>
                 <w:lang w:eastAsia="es-PE"/>
               </w:rPr>
-              <w:t>SGE</w:t>
+              <w:t>AINNI</w:t>
             </w:r>
           </w:p>
         </w:tc>
@@ -12214,7 +12332,15 @@
                 <w:color w:val="000000"/>
                 <w:lang w:eastAsia="es-PE"/>
               </w:rPr>
-              <w:t>SGE-ANMT.xlsx</w:t>
+              <w:t>AINNI_</w:t>
+            </w:r>
+            <w:r>
+              <w:rPr>
+                <w:rFonts w:eastAsia="Times New Roman" w:cs="Times New Roman"/>
+                <w:color w:val="000000"/>
+                <w:lang w:eastAsia="es-PE"/>
+              </w:rPr>
+              <w:t>ANMT.xlsx</w:t>
             </w:r>
           </w:p>
         </w:tc>
@@ -12278,7 +12404,7 @@
                 <w:color w:val="000000"/>
                 <w:lang w:eastAsia="es-PE"/>
               </w:rPr>
-              <w:t>SGE</w:t>
+              <w:t>AINNI</w:t>
             </w:r>
           </w:p>
         </w:tc>
@@ -12315,7 +12441,15 @@
                 <w:color w:val="000000"/>
                 <w:lang w:eastAsia="es-PE"/>
               </w:rPr>
-              <w:t>SGE-ANMTuccl.xlsx</w:t>
+              <w:t>AINNI_</w:t>
+            </w:r>
+            <w:r>
+              <w:rPr>
+                <w:rFonts w:eastAsia="Times New Roman" w:cs="Times New Roman"/>
+                <w:color w:val="000000"/>
+                <w:lang w:eastAsia="es-PE"/>
+              </w:rPr>
+              <w:t>ANMTuccl.xlsx</w:t>
             </w:r>
           </w:p>
         </w:tc>
@@ -12379,7 +12513,7 @@
                 <w:color w:val="000000"/>
                 <w:lang w:eastAsia="es-PE"/>
               </w:rPr>
-              <w:t>SGE</w:t>
+              <w:t>AINNI</w:t>
             </w:r>
           </w:p>
         </w:tc>
@@ -12416,7 +12550,15 @@
                 <w:color w:val="000000"/>
                 <w:lang w:eastAsia="es-PE"/>
               </w:rPr>
-              <w:t>SGE-COMBD,mwb</w:t>
+              <w:t>AINNI_</w:t>
+            </w:r>
+            <w:r>
+              <w:rPr>
+                <w:rFonts w:eastAsia="Times New Roman" w:cs="Times New Roman"/>
+                <w:color w:val="000000"/>
+                <w:lang w:eastAsia="es-PE"/>
+              </w:rPr>
+              <w:t>COMBD,mwb</w:t>
             </w:r>
           </w:p>
         </w:tc>
@@ -12480,7 +12622,7 @@
                 <w:color w:val="000000"/>
                 <w:lang w:eastAsia="es-PE"/>
               </w:rPr>
-              <w:t>SGE</w:t>
+              <w:t>AINNI</w:t>
             </w:r>
           </w:p>
         </w:tc>
@@ -12517,7 +12659,15 @@
                 <w:color w:val="000000"/>
                 <w:lang w:eastAsia="es-PE"/>
               </w:rPr>
-              <w:t>SGE-PRDCP.docx</w:t>
+              <w:t>AINNI_</w:t>
+            </w:r>
+            <w:r>
+              <w:rPr>
+                <w:rFonts w:eastAsia="Times New Roman" w:cs="Times New Roman"/>
+                <w:color w:val="000000"/>
+                <w:lang w:eastAsia="es-PE"/>
+              </w:rPr>
+              <w:t>PRDCP.docx</w:t>
             </w:r>
           </w:p>
         </w:tc>
@@ -12581,7 +12731,7 @@
                 <w:color w:val="000000"/>
                 <w:lang w:eastAsia="es-PE"/>
               </w:rPr>
-              <w:t>SGE</w:t>
+              <w:t>AINNI</w:t>
             </w:r>
           </w:p>
         </w:tc>
@@ -12618,7 +12768,15 @@
                 <w:color w:val="000000"/>
                 <w:lang w:eastAsia="es-PE"/>
               </w:rPr>
-              <w:t>SGB-ANDN.docx</w:t>
+              <w:t>AINNI</w:t>
+            </w:r>
+            <w:r>
+              <w:rPr>
+                <w:rFonts w:eastAsia="Times New Roman" w:cs="Times New Roman"/>
+                <w:color w:val="000000"/>
+                <w:lang w:eastAsia="es-PE"/>
+              </w:rPr>
+              <w:t>_ANCUS_01.docx</w:t>
             </w:r>
           </w:p>
         </w:tc>
@@ -12650,7 +12808,7 @@
                 <w:color w:val="000000"/>
                 <w:lang w:eastAsia="es-PE"/>
               </w:rPr>
-              <w:t>DOCUMENTO DE NEGOCIO</w:t>
+              <w:t>ESPECIFICACIÓN DE CUS GESTIONAR TEMAS</w:t>
             </w:r>
           </w:p>
         </w:tc>
@@ -12682,7 +12840,7 @@
                 <w:color w:val="000000"/>
                 <w:lang w:eastAsia="es-PE"/>
               </w:rPr>
-              <w:t>SGB</w:t>
+              <w:t>AINNI</w:t>
             </w:r>
           </w:p>
         </w:tc>
@@ -12719,7 +12877,15 @@
                 <w:color w:val="000000"/>
                 <w:lang w:eastAsia="es-PE"/>
               </w:rPr>
-              <w:t>SGB-COCF.nj</w:t>
+              <w:t>AINNI</w:t>
+            </w:r>
+            <w:r>
+              <w:rPr>
+                <w:rFonts w:eastAsia="Times New Roman" w:cs="Times New Roman"/>
+                <w:color w:val="000000"/>
+                <w:lang w:eastAsia="es-PE"/>
+              </w:rPr>
+              <w:t>_ANCUS_02.docx</w:t>
             </w:r>
           </w:p>
         </w:tc>
@@ -12751,7 +12917,7 @@
                 <w:color w:val="000000"/>
                 <w:lang w:eastAsia="es-PE"/>
               </w:rPr>
-              <w:t>CODIGO FUENTE</w:t>
+              <w:t>ESPECIFICACIÓN DE CUS GESTIONAR PREGUNTAS</w:t>
             </w:r>
           </w:p>
         </w:tc>
@@ -12783,7 +12949,7 @@
                 <w:color w:val="000000"/>
                 <w:lang w:eastAsia="es-PE"/>
               </w:rPr>
-              <w:t>SGB</w:t>
+              <w:t>AINNI</w:t>
             </w:r>
           </w:p>
         </w:tc>
@@ -12820,7 +12986,15 @@
                 <w:color w:val="000000"/>
                 <w:lang w:eastAsia="es-PE"/>
               </w:rPr>
-              <w:t>SGB-PRDCP.docx</w:t>
+              <w:t>AINNI</w:t>
+            </w:r>
+            <w:r>
+              <w:rPr>
+                <w:rFonts w:eastAsia="Times New Roman" w:cs="Times New Roman"/>
+                <w:color w:val="000000"/>
+                <w:lang w:eastAsia="es-PE"/>
+              </w:rPr>
+              <w:t>_ANCUS_03.docx</w:t>
             </w:r>
           </w:p>
         </w:tc>
@@ -12852,7 +13026,7 @@
                 <w:color w:val="000000"/>
                 <w:lang w:eastAsia="es-PE"/>
               </w:rPr>
-              <w:t>DOCUMENTO DE CASOS DE PRUEBA</w:t>
+              <w:t>ESPECIFICACIÓN DE CUS GESTIONAR ENCUESTAS</w:t>
             </w:r>
           </w:p>
         </w:tc>
@@ -12884,7 +13058,7 @@
                 <w:color w:val="000000"/>
                 <w:lang w:eastAsia="es-PE"/>
               </w:rPr>
-              <w:t>SGB</w:t>
+              <w:t>AINNI</w:t>
             </w:r>
           </w:p>
         </w:tc>
@@ -12921,7 +13095,15 @@
                 <w:color w:val="000000"/>
                 <w:lang w:eastAsia="es-PE"/>
               </w:rPr>
-              <w:t>SGV-ANDN.docx</w:t>
+              <w:t>AINNI</w:t>
+            </w:r>
+            <w:r>
+              <w:rPr>
+                <w:rFonts w:eastAsia="Times New Roman" w:cs="Times New Roman"/>
+                <w:color w:val="000000"/>
+                <w:lang w:eastAsia="es-PE"/>
+              </w:rPr>
+              <w:t>_ANCUS_04.docx</w:t>
             </w:r>
           </w:p>
         </w:tc>
@@ -12953,7 +13135,7 @@
                 <w:color w:val="000000"/>
                 <w:lang w:eastAsia="es-PE"/>
               </w:rPr>
-              <w:t>DOCUMENTO DE NEGOCIO</w:t>
+              <w:t>ESPECIFICACIÓN DE CUS GESTIONAR ADMINISTRADORES</w:t>
             </w:r>
           </w:p>
         </w:tc>
@@ -12985,916 +13167,7 @@
                 <w:color w:val="000000"/>
                 <w:lang w:eastAsia="es-PE"/>
               </w:rPr>
-              <w:t>SGV</w:t>
-            </w:r>
-          </w:p>
-        </w:tc>
-      </w:tr>
-      <w:tr>
-        <w:trPr>
-          <w:trHeight w:val="300"/>
-        </w:trPr>
-        <w:tc>
-          <w:tcPr>
-            <w:tcW w:w="2400" w:type="dxa"/>
-            <w:tcBorders>
-              <w:top w:val="nil"/>
-              <w:left w:val="single" w:sz="4" w:space="0" w:color="auto"/>
-              <w:bottom w:val="single" w:sz="4" w:space="0" w:color="auto"/>
-              <w:right w:val="single" w:sz="4" w:space="0" w:color="auto"/>
-            </w:tcBorders>
-            <w:shd w:val="clear" w:color="auto" w:fill="auto"/>
-            <w:vAlign w:val="center"/>
-            <w:hideMark/>
-          </w:tcPr>
-          <w:p>
-            <w:pPr>
-              <w:spacing w:after="0" w:line="240" w:lineRule="auto"/>
-              <w:rPr>
-                <w:rFonts w:eastAsia="Times New Roman" w:cs="Times New Roman"/>
-                <w:color w:val="000000"/>
-                <w:lang w:eastAsia="es-PE"/>
-              </w:rPr>
-            </w:pPr>
-            <w:r>
-              <w:rPr>
-                <w:rFonts w:eastAsia="Times New Roman" w:cs="Times New Roman"/>
-                <w:color w:val="000000"/>
-                <w:lang w:eastAsia="es-PE"/>
-              </w:rPr>
-              <w:t>SGV-DIMD.docx</w:t>
-            </w:r>
-          </w:p>
-        </w:tc>
-        <w:tc>
-          <w:tcPr>
-            <w:tcW w:w="6020" w:type="dxa"/>
-            <w:tcBorders>
-              <w:top w:val="nil"/>
-              <w:left w:val="nil"/>
-              <w:bottom w:val="single" w:sz="4" w:space="0" w:color="auto"/>
-              <w:right w:val="single" w:sz="4" w:space="0" w:color="auto"/>
-            </w:tcBorders>
-            <w:shd w:val="clear" w:color="auto" w:fill="auto"/>
-            <w:vAlign w:val="center"/>
-            <w:hideMark/>
-          </w:tcPr>
-          <w:p>
-            <w:pPr>
-              <w:spacing w:after="0" w:line="240" w:lineRule="auto"/>
-              <w:rPr>
-                <w:rFonts w:eastAsia="Times New Roman" w:cs="Times New Roman"/>
-                <w:color w:val="000000"/>
-                <w:lang w:eastAsia="es-PE"/>
-              </w:rPr>
-            </w:pPr>
-            <w:r>
-              <w:rPr>
-                <w:rFonts w:eastAsia="Times New Roman" w:cs="Times New Roman"/>
-                <w:color w:val="000000"/>
-                <w:lang w:eastAsia="es-PE"/>
-              </w:rPr>
-              <w:t>MODELO DE DISEÑO</w:t>
-            </w:r>
-          </w:p>
-        </w:tc>
-        <w:tc>
-          <w:tcPr>
-            <w:tcW w:w="1720" w:type="dxa"/>
-            <w:tcBorders>
-              <w:top w:val="nil"/>
-              <w:left w:val="nil"/>
-              <w:bottom w:val="single" w:sz="4" w:space="0" w:color="auto"/>
-              <w:right w:val="single" w:sz="4" w:space="0" w:color="auto"/>
-            </w:tcBorders>
-            <w:shd w:val="clear" w:color="auto" w:fill="auto"/>
-            <w:vAlign w:val="center"/>
-            <w:hideMark/>
-          </w:tcPr>
-          <w:p>
-            <w:pPr>
-              <w:spacing w:after="0" w:line="240" w:lineRule="auto"/>
-              <w:rPr>
-                <w:rFonts w:eastAsia="Times New Roman" w:cs="Times New Roman"/>
-                <w:color w:val="000000"/>
-                <w:lang w:eastAsia="es-PE"/>
-              </w:rPr>
-            </w:pPr>
-            <w:r>
-              <w:rPr>
-                <w:rFonts w:eastAsia="Times New Roman" w:cs="Times New Roman"/>
-                <w:color w:val="000000"/>
-                <w:lang w:eastAsia="es-PE"/>
-              </w:rPr>
-              <w:t>SGV</w:t>
-            </w:r>
-          </w:p>
-        </w:tc>
-      </w:tr>
-      <w:tr>
-        <w:trPr>
-          <w:trHeight w:val="300"/>
-        </w:trPr>
-        <w:tc>
-          <w:tcPr>
-            <w:tcW w:w="2400" w:type="dxa"/>
-            <w:tcBorders>
-              <w:top w:val="nil"/>
-              <w:left w:val="single" w:sz="4" w:space="0" w:color="auto"/>
-              <w:bottom w:val="single" w:sz="4" w:space="0" w:color="auto"/>
-              <w:right w:val="single" w:sz="4" w:space="0" w:color="auto"/>
-            </w:tcBorders>
-            <w:shd w:val="clear" w:color="auto" w:fill="auto"/>
-            <w:vAlign w:val="center"/>
-            <w:hideMark/>
-          </w:tcPr>
-          <w:p>
-            <w:pPr>
-              <w:spacing w:after="0" w:line="240" w:lineRule="auto"/>
-              <w:rPr>
-                <w:rFonts w:eastAsia="Times New Roman" w:cs="Times New Roman"/>
-                <w:color w:val="000000"/>
-                <w:lang w:eastAsia="es-PE"/>
-              </w:rPr>
-            </w:pPr>
-            <w:r>
-              <w:rPr>
-                <w:rFonts w:eastAsia="Times New Roman" w:cs="Times New Roman"/>
-                <w:color w:val="000000"/>
-                <w:lang w:eastAsia="es-PE"/>
-              </w:rPr>
-              <w:t>SGV-COMBD.docx</w:t>
-            </w:r>
-          </w:p>
-        </w:tc>
-        <w:tc>
-          <w:tcPr>
-            <w:tcW w:w="6020" w:type="dxa"/>
-            <w:tcBorders>
-              <w:top w:val="nil"/>
-              <w:left w:val="nil"/>
-              <w:bottom w:val="single" w:sz="4" w:space="0" w:color="auto"/>
-              <w:right w:val="single" w:sz="4" w:space="0" w:color="auto"/>
-            </w:tcBorders>
-            <w:shd w:val="clear" w:color="auto" w:fill="auto"/>
-            <w:vAlign w:val="center"/>
-            <w:hideMark/>
-          </w:tcPr>
-          <w:p>
-            <w:pPr>
-              <w:spacing w:after="0" w:line="240" w:lineRule="auto"/>
-              <w:rPr>
-                <w:rFonts w:eastAsia="Times New Roman" w:cs="Times New Roman"/>
-                <w:color w:val="000000"/>
-                <w:lang w:eastAsia="es-PE"/>
-              </w:rPr>
-            </w:pPr>
-            <w:r>
-              <w:rPr>
-                <w:rFonts w:eastAsia="Times New Roman" w:cs="Times New Roman"/>
-                <w:color w:val="000000"/>
-                <w:lang w:eastAsia="es-PE"/>
-              </w:rPr>
-              <w:t>MODELO DE BASE DE DATOS</w:t>
-            </w:r>
-          </w:p>
-        </w:tc>
-        <w:tc>
-          <w:tcPr>
-            <w:tcW w:w="1720" w:type="dxa"/>
-            <w:tcBorders>
-              <w:top w:val="nil"/>
-              <w:left w:val="nil"/>
-              <w:bottom w:val="single" w:sz="4" w:space="0" w:color="auto"/>
-              <w:right w:val="single" w:sz="4" w:space="0" w:color="auto"/>
-            </w:tcBorders>
-            <w:shd w:val="clear" w:color="auto" w:fill="auto"/>
-            <w:vAlign w:val="center"/>
-            <w:hideMark/>
-          </w:tcPr>
-          <w:p>
-            <w:pPr>
-              <w:spacing w:after="0" w:line="240" w:lineRule="auto"/>
-              <w:rPr>
-                <w:rFonts w:eastAsia="Times New Roman" w:cs="Times New Roman"/>
-                <w:color w:val="000000"/>
-                <w:lang w:eastAsia="es-PE"/>
-              </w:rPr>
-            </w:pPr>
-            <w:r>
-              <w:rPr>
-                <w:rFonts w:eastAsia="Times New Roman" w:cs="Times New Roman"/>
-                <w:color w:val="000000"/>
-                <w:lang w:eastAsia="es-PE"/>
-              </w:rPr>
-              <w:t>SGV</w:t>
-            </w:r>
-          </w:p>
-        </w:tc>
-      </w:tr>
-      <w:tr>
-        <w:trPr>
-          <w:trHeight w:val="300"/>
-        </w:trPr>
-        <w:tc>
-          <w:tcPr>
-            <w:tcW w:w="2400" w:type="dxa"/>
-            <w:tcBorders>
-              <w:top w:val="nil"/>
-              <w:left w:val="single" w:sz="4" w:space="0" w:color="auto"/>
-              <w:bottom w:val="single" w:sz="4" w:space="0" w:color="auto"/>
-              <w:right w:val="single" w:sz="4" w:space="0" w:color="auto"/>
-            </w:tcBorders>
-            <w:shd w:val="clear" w:color="auto" w:fill="auto"/>
-            <w:vAlign w:val="center"/>
-            <w:hideMark/>
-          </w:tcPr>
-          <w:p>
-            <w:pPr>
-              <w:spacing w:after="0" w:line="240" w:lineRule="auto"/>
-              <w:rPr>
-                <w:rFonts w:eastAsia="Times New Roman" w:cs="Times New Roman"/>
-                <w:color w:val="000000"/>
-                <w:lang w:eastAsia="es-PE"/>
-              </w:rPr>
-            </w:pPr>
-            <w:r>
-              <w:rPr>
-                <w:rFonts w:eastAsia="Times New Roman" w:cs="Times New Roman"/>
-                <w:color w:val="000000"/>
-                <w:lang w:eastAsia="es-PE"/>
-              </w:rPr>
-              <w:t>STU-ARDA.docx</w:t>
-            </w:r>
-          </w:p>
-        </w:tc>
-        <w:tc>
-          <w:tcPr>
-            <w:tcW w:w="6020" w:type="dxa"/>
-            <w:tcBorders>
-              <w:top w:val="nil"/>
-              <w:left w:val="nil"/>
-              <w:bottom w:val="single" w:sz="4" w:space="0" w:color="auto"/>
-              <w:right w:val="single" w:sz="4" w:space="0" w:color="auto"/>
-            </w:tcBorders>
-            <w:shd w:val="clear" w:color="auto" w:fill="auto"/>
-            <w:vAlign w:val="center"/>
-            <w:hideMark/>
-          </w:tcPr>
-          <w:p>
-            <w:pPr>
-              <w:spacing w:after="0" w:line="240" w:lineRule="auto"/>
-              <w:rPr>
-                <w:rFonts w:eastAsia="Times New Roman" w:cs="Times New Roman"/>
-                <w:color w:val="000000"/>
-                <w:lang w:eastAsia="es-PE"/>
-              </w:rPr>
-            </w:pPr>
-            <w:r>
-              <w:rPr>
-                <w:rFonts w:eastAsia="Times New Roman" w:cs="Times New Roman"/>
-                <w:color w:val="000000"/>
-                <w:lang w:eastAsia="es-PE"/>
-              </w:rPr>
-              <w:t>MODELO DE ARQUITECTURA</w:t>
-            </w:r>
-          </w:p>
-        </w:tc>
-        <w:tc>
-          <w:tcPr>
-            <w:tcW w:w="1720" w:type="dxa"/>
-            <w:tcBorders>
-              <w:top w:val="nil"/>
-              <w:left w:val="nil"/>
-              <w:bottom w:val="single" w:sz="4" w:space="0" w:color="auto"/>
-              <w:right w:val="single" w:sz="4" w:space="0" w:color="auto"/>
-            </w:tcBorders>
-            <w:shd w:val="clear" w:color="auto" w:fill="auto"/>
-            <w:vAlign w:val="center"/>
-            <w:hideMark/>
-          </w:tcPr>
-          <w:p>
-            <w:pPr>
-              <w:spacing w:after="0" w:line="240" w:lineRule="auto"/>
-              <w:rPr>
-                <w:rFonts w:eastAsia="Times New Roman" w:cs="Times New Roman"/>
-                <w:color w:val="000000"/>
-                <w:lang w:eastAsia="es-PE"/>
-              </w:rPr>
-            </w:pPr>
-            <w:r>
-              <w:rPr>
-                <w:rFonts w:eastAsia="Times New Roman" w:cs="Times New Roman"/>
-                <w:color w:val="000000"/>
-                <w:lang w:eastAsia="es-PE"/>
-              </w:rPr>
-              <w:t>STU</w:t>
-            </w:r>
-          </w:p>
-        </w:tc>
-      </w:tr>
-      <w:tr>
-        <w:trPr>
-          <w:trHeight w:val="300"/>
-        </w:trPr>
-        <w:tc>
-          <w:tcPr>
-            <w:tcW w:w="2400" w:type="dxa"/>
-            <w:tcBorders>
-              <w:top w:val="nil"/>
-              <w:left w:val="single" w:sz="4" w:space="0" w:color="auto"/>
-              <w:bottom w:val="single" w:sz="4" w:space="0" w:color="auto"/>
-              <w:right w:val="single" w:sz="4" w:space="0" w:color="auto"/>
-            </w:tcBorders>
-            <w:shd w:val="clear" w:color="auto" w:fill="auto"/>
-            <w:vAlign w:val="center"/>
-            <w:hideMark/>
-          </w:tcPr>
-          <w:p>
-            <w:pPr>
-              <w:spacing w:after="0" w:line="240" w:lineRule="auto"/>
-              <w:rPr>
-                <w:rFonts w:eastAsia="Times New Roman" w:cs="Times New Roman"/>
-                <w:color w:val="000000"/>
-                <w:lang w:eastAsia="es-PE"/>
-              </w:rPr>
-            </w:pPr>
-            <w:r>
-              <w:rPr>
-                <w:rFonts w:eastAsia="Times New Roman" w:cs="Times New Roman"/>
-                <w:color w:val="000000"/>
-                <w:lang w:eastAsia="es-PE"/>
-              </w:rPr>
-              <w:t>STU-ANDN.docx</w:t>
-            </w:r>
-          </w:p>
-        </w:tc>
-        <w:tc>
-          <w:tcPr>
-            <w:tcW w:w="6020" w:type="dxa"/>
-            <w:tcBorders>
-              <w:top w:val="nil"/>
-              <w:left w:val="nil"/>
-              <w:bottom w:val="single" w:sz="4" w:space="0" w:color="auto"/>
-              <w:right w:val="single" w:sz="4" w:space="0" w:color="auto"/>
-            </w:tcBorders>
-            <w:shd w:val="clear" w:color="auto" w:fill="auto"/>
-            <w:vAlign w:val="center"/>
-            <w:hideMark/>
-          </w:tcPr>
-          <w:p>
-            <w:pPr>
-              <w:spacing w:after="0" w:line="240" w:lineRule="auto"/>
-              <w:rPr>
-                <w:rFonts w:eastAsia="Times New Roman" w:cs="Times New Roman"/>
-                <w:color w:val="000000"/>
-                <w:lang w:eastAsia="es-PE"/>
-              </w:rPr>
-            </w:pPr>
-            <w:r>
-              <w:rPr>
-                <w:rFonts w:eastAsia="Times New Roman" w:cs="Times New Roman"/>
-                <w:color w:val="000000"/>
-                <w:lang w:eastAsia="es-PE"/>
-              </w:rPr>
-              <w:t>DOCUMENTO DE NEGOCIO</w:t>
-            </w:r>
-          </w:p>
-        </w:tc>
-        <w:tc>
-          <w:tcPr>
-            <w:tcW w:w="1720" w:type="dxa"/>
-            <w:tcBorders>
-              <w:top w:val="nil"/>
-              <w:left w:val="nil"/>
-              <w:bottom w:val="single" w:sz="4" w:space="0" w:color="auto"/>
-              <w:right w:val="single" w:sz="4" w:space="0" w:color="auto"/>
-            </w:tcBorders>
-            <w:shd w:val="clear" w:color="auto" w:fill="auto"/>
-            <w:vAlign w:val="center"/>
-            <w:hideMark/>
-          </w:tcPr>
-          <w:p>
-            <w:pPr>
-              <w:spacing w:after="0" w:line="240" w:lineRule="auto"/>
-              <w:rPr>
-                <w:rFonts w:eastAsia="Times New Roman" w:cs="Times New Roman"/>
-                <w:color w:val="000000"/>
-                <w:lang w:eastAsia="es-PE"/>
-              </w:rPr>
-            </w:pPr>
-            <w:r>
-              <w:rPr>
-                <w:rFonts w:eastAsia="Times New Roman" w:cs="Times New Roman"/>
-                <w:color w:val="000000"/>
-                <w:lang w:eastAsia="es-PE"/>
-              </w:rPr>
-              <w:t>STU</w:t>
-            </w:r>
-          </w:p>
-        </w:tc>
-      </w:tr>
-      <w:tr>
-        <w:trPr>
-          <w:trHeight w:val="300"/>
-        </w:trPr>
-        <w:tc>
-          <w:tcPr>
-            <w:tcW w:w="2400" w:type="dxa"/>
-            <w:tcBorders>
-              <w:top w:val="nil"/>
-              <w:left w:val="single" w:sz="4" w:space="0" w:color="auto"/>
-              <w:bottom w:val="single" w:sz="4" w:space="0" w:color="auto"/>
-              <w:right w:val="single" w:sz="4" w:space="0" w:color="auto"/>
-            </w:tcBorders>
-            <w:shd w:val="clear" w:color="auto" w:fill="auto"/>
-            <w:vAlign w:val="center"/>
-            <w:hideMark/>
-          </w:tcPr>
-          <w:p>
-            <w:pPr>
-              <w:spacing w:after="0" w:line="240" w:lineRule="auto"/>
-              <w:rPr>
-                <w:rFonts w:eastAsia="Times New Roman" w:cs="Times New Roman"/>
-                <w:color w:val="000000"/>
-                <w:lang w:eastAsia="es-PE"/>
-              </w:rPr>
-            </w:pPr>
-            <w:r>
-              <w:rPr>
-                <w:rFonts w:eastAsia="Times New Roman" w:cs="Times New Roman"/>
-                <w:color w:val="000000"/>
-                <w:lang w:eastAsia="es-PE"/>
-              </w:rPr>
-              <w:t>STU-ANLRQ.xlsx</w:t>
-            </w:r>
-          </w:p>
-        </w:tc>
-        <w:tc>
-          <w:tcPr>
-            <w:tcW w:w="6020" w:type="dxa"/>
-            <w:tcBorders>
-              <w:top w:val="nil"/>
-              <w:left w:val="nil"/>
-              <w:bottom w:val="single" w:sz="4" w:space="0" w:color="auto"/>
-              <w:right w:val="single" w:sz="4" w:space="0" w:color="auto"/>
-            </w:tcBorders>
-            <w:shd w:val="clear" w:color="auto" w:fill="auto"/>
-            <w:vAlign w:val="center"/>
-            <w:hideMark/>
-          </w:tcPr>
-          <w:p>
-            <w:pPr>
-              <w:spacing w:after="0" w:line="240" w:lineRule="auto"/>
-              <w:rPr>
-                <w:rFonts w:eastAsia="Times New Roman" w:cs="Times New Roman"/>
-                <w:color w:val="000000"/>
-                <w:lang w:eastAsia="es-PE"/>
-              </w:rPr>
-            </w:pPr>
-            <w:r>
-              <w:rPr>
-                <w:rFonts w:eastAsia="Times New Roman" w:cs="Times New Roman"/>
-                <w:color w:val="000000"/>
-                <w:lang w:eastAsia="es-PE"/>
-              </w:rPr>
-              <w:t>LISTA DE REQUISITOS</w:t>
-            </w:r>
-          </w:p>
-        </w:tc>
-        <w:tc>
-          <w:tcPr>
-            <w:tcW w:w="1720" w:type="dxa"/>
-            <w:tcBorders>
-              <w:top w:val="nil"/>
-              <w:left w:val="nil"/>
-              <w:bottom w:val="single" w:sz="4" w:space="0" w:color="auto"/>
-              <w:right w:val="single" w:sz="4" w:space="0" w:color="auto"/>
-            </w:tcBorders>
-            <w:shd w:val="clear" w:color="auto" w:fill="auto"/>
-            <w:vAlign w:val="center"/>
-            <w:hideMark/>
-          </w:tcPr>
-          <w:p>
-            <w:pPr>
-              <w:spacing w:after="0" w:line="240" w:lineRule="auto"/>
-              <w:rPr>
-                <w:rFonts w:eastAsia="Times New Roman" w:cs="Times New Roman"/>
-                <w:color w:val="000000"/>
-                <w:lang w:eastAsia="es-PE"/>
-              </w:rPr>
-            </w:pPr>
-            <w:r>
-              <w:rPr>
-                <w:rFonts w:eastAsia="Times New Roman" w:cs="Times New Roman"/>
-                <w:color w:val="000000"/>
-                <w:lang w:eastAsia="es-PE"/>
-              </w:rPr>
-              <w:t>STU</w:t>
-            </w:r>
-          </w:p>
-        </w:tc>
-      </w:tr>
-      <w:tr>
-        <w:trPr>
-          <w:trHeight w:val="300"/>
-        </w:trPr>
-        <w:tc>
-          <w:tcPr>
-            <w:tcW w:w="2400" w:type="dxa"/>
-            <w:tcBorders>
-              <w:top w:val="nil"/>
-              <w:left w:val="single" w:sz="4" w:space="0" w:color="auto"/>
-              <w:bottom w:val="single" w:sz="4" w:space="0" w:color="auto"/>
-              <w:right w:val="single" w:sz="4" w:space="0" w:color="auto"/>
-            </w:tcBorders>
-            <w:shd w:val="clear" w:color="auto" w:fill="auto"/>
-            <w:vAlign w:val="center"/>
-            <w:hideMark/>
-          </w:tcPr>
-          <w:p>
-            <w:pPr>
-              <w:spacing w:after="0" w:line="240" w:lineRule="auto"/>
-              <w:rPr>
-                <w:rFonts w:eastAsia="Times New Roman" w:cs="Times New Roman"/>
-                <w:color w:val="000000"/>
-                <w:lang w:eastAsia="es-PE"/>
-              </w:rPr>
-            </w:pPr>
-            <w:r>
-              <w:rPr>
-                <w:rFonts w:eastAsia="Times New Roman" w:cs="Times New Roman"/>
-                <w:color w:val="000000"/>
-                <w:lang w:eastAsia="es-PE"/>
-              </w:rPr>
-              <w:t>SGE_ANCUS_01.docx</w:t>
-            </w:r>
-          </w:p>
-        </w:tc>
-        <w:tc>
-          <w:tcPr>
-            <w:tcW w:w="6020" w:type="dxa"/>
-            <w:tcBorders>
-              <w:top w:val="nil"/>
-              <w:left w:val="nil"/>
-              <w:bottom w:val="single" w:sz="4" w:space="0" w:color="auto"/>
-              <w:right w:val="single" w:sz="4" w:space="0" w:color="auto"/>
-            </w:tcBorders>
-            <w:shd w:val="clear" w:color="auto" w:fill="auto"/>
-            <w:vAlign w:val="center"/>
-            <w:hideMark/>
-          </w:tcPr>
-          <w:p>
-            <w:pPr>
-              <w:spacing w:after="0" w:line="240" w:lineRule="auto"/>
-              <w:rPr>
-                <w:rFonts w:eastAsia="Times New Roman" w:cs="Times New Roman"/>
-                <w:color w:val="000000"/>
-                <w:lang w:eastAsia="es-PE"/>
-              </w:rPr>
-            </w:pPr>
-            <w:r>
-              <w:rPr>
-                <w:rFonts w:eastAsia="Times New Roman" w:cs="Times New Roman"/>
-                <w:color w:val="000000"/>
-                <w:lang w:eastAsia="es-PE"/>
-              </w:rPr>
-              <w:t>ESPECIFICACIÓN DE CUS GESTIONAR TEMAS</w:t>
-            </w:r>
-          </w:p>
-        </w:tc>
-        <w:tc>
-          <w:tcPr>
-            <w:tcW w:w="1720" w:type="dxa"/>
-            <w:tcBorders>
-              <w:top w:val="nil"/>
-              <w:left w:val="nil"/>
-              <w:bottom w:val="single" w:sz="4" w:space="0" w:color="auto"/>
-              <w:right w:val="single" w:sz="4" w:space="0" w:color="auto"/>
-            </w:tcBorders>
-            <w:shd w:val="clear" w:color="auto" w:fill="auto"/>
-            <w:vAlign w:val="center"/>
-            <w:hideMark/>
-          </w:tcPr>
-          <w:p>
-            <w:pPr>
-              <w:spacing w:after="0" w:line="240" w:lineRule="auto"/>
-              <w:rPr>
-                <w:rFonts w:eastAsia="Times New Roman" w:cs="Times New Roman"/>
-                <w:color w:val="000000"/>
-                <w:lang w:eastAsia="es-PE"/>
-              </w:rPr>
-            </w:pPr>
-            <w:r>
-              <w:rPr>
-                <w:rFonts w:eastAsia="Times New Roman" w:cs="Times New Roman"/>
-                <w:color w:val="000000"/>
-                <w:lang w:eastAsia="es-PE"/>
-              </w:rPr>
-              <w:t>SGE</w:t>
-            </w:r>
-          </w:p>
-        </w:tc>
-      </w:tr>
-      <w:tr>
-        <w:trPr>
-          <w:trHeight w:val="300"/>
-        </w:trPr>
-        <w:tc>
-          <w:tcPr>
-            <w:tcW w:w="2400" w:type="dxa"/>
-            <w:tcBorders>
-              <w:top w:val="nil"/>
-              <w:left w:val="single" w:sz="4" w:space="0" w:color="auto"/>
-              <w:bottom w:val="single" w:sz="4" w:space="0" w:color="auto"/>
-              <w:right w:val="single" w:sz="4" w:space="0" w:color="auto"/>
-            </w:tcBorders>
-            <w:shd w:val="clear" w:color="auto" w:fill="auto"/>
-            <w:vAlign w:val="center"/>
-            <w:hideMark/>
-          </w:tcPr>
-          <w:p>
-            <w:pPr>
-              <w:spacing w:after="0" w:line="240" w:lineRule="auto"/>
-              <w:rPr>
-                <w:rFonts w:eastAsia="Times New Roman" w:cs="Times New Roman"/>
-                <w:color w:val="000000"/>
-                <w:lang w:eastAsia="es-PE"/>
-              </w:rPr>
-            </w:pPr>
-            <w:r>
-              <w:rPr>
-                <w:rFonts w:eastAsia="Times New Roman" w:cs="Times New Roman"/>
-                <w:color w:val="000000"/>
-                <w:lang w:eastAsia="es-PE"/>
-              </w:rPr>
-              <w:t>SGE_ANCUS_02.docx</w:t>
-            </w:r>
-          </w:p>
-        </w:tc>
-        <w:tc>
-          <w:tcPr>
-            <w:tcW w:w="6020" w:type="dxa"/>
-            <w:tcBorders>
-              <w:top w:val="nil"/>
-              <w:left w:val="nil"/>
-              <w:bottom w:val="single" w:sz="4" w:space="0" w:color="auto"/>
-              <w:right w:val="single" w:sz="4" w:space="0" w:color="auto"/>
-            </w:tcBorders>
-            <w:shd w:val="clear" w:color="auto" w:fill="auto"/>
-            <w:vAlign w:val="center"/>
-            <w:hideMark/>
-          </w:tcPr>
-          <w:p>
-            <w:pPr>
-              <w:spacing w:after="0" w:line="240" w:lineRule="auto"/>
-              <w:rPr>
-                <w:rFonts w:eastAsia="Times New Roman" w:cs="Times New Roman"/>
-                <w:color w:val="000000"/>
-                <w:lang w:eastAsia="es-PE"/>
-              </w:rPr>
-            </w:pPr>
-            <w:r>
-              <w:rPr>
-                <w:rFonts w:eastAsia="Times New Roman" w:cs="Times New Roman"/>
-                <w:color w:val="000000"/>
-                <w:lang w:eastAsia="es-PE"/>
-              </w:rPr>
-              <w:t>ESPECIFICACIÓN DE CUS GESTIONAR PREGUNTAS</w:t>
-            </w:r>
-          </w:p>
-        </w:tc>
-        <w:tc>
-          <w:tcPr>
-            <w:tcW w:w="1720" w:type="dxa"/>
-            <w:tcBorders>
-              <w:top w:val="nil"/>
-              <w:left w:val="nil"/>
-              <w:bottom w:val="single" w:sz="4" w:space="0" w:color="auto"/>
-              <w:right w:val="single" w:sz="4" w:space="0" w:color="auto"/>
-            </w:tcBorders>
-            <w:shd w:val="clear" w:color="auto" w:fill="auto"/>
-            <w:vAlign w:val="center"/>
-            <w:hideMark/>
-          </w:tcPr>
-          <w:p>
-            <w:pPr>
-              <w:spacing w:after="0" w:line="240" w:lineRule="auto"/>
-              <w:rPr>
-                <w:rFonts w:eastAsia="Times New Roman" w:cs="Times New Roman"/>
-                <w:color w:val="000000"/>
-                <w:lang w:eastAsia="es-PE"/>
-              </w:rPr>
-            </w:pPr>
-            <w:r>
-              <w:rPr>
-                <w:rFonts w:eastAsia="Times New Roman" w:cs="Times New Roman"/>
-                <w:color w:val="000000"/>
-                <w:lang w:eastAsia="es-PE"/>
-              </w:rPr>
-              <w:t>SGE</w:t>
-            </w:r>
-          </w:p>
-        </w:tc>
-      </w:tr>
-      <w:tr>
-        <w:trPr>
-          <w:trHeight w:val="300"/>
-        </w:trPr>
-        <w:tc>
-          <w:tcPr>
-            <w:tcW w:w="2400" w:type="dxa"/>
-            <w:tcBorders>
-              <w:top w:val="nil"/>
-              <w:left w:val="single" w:sz="4" w:space="0" w:color="auto"/>
-              <w:bottom w:val="single" w:sz="4" w:space="0" w:color="auto"/>
-              <w:right w:val="single" w:sz="4" w:space="0" w:color="auto"/>
-            </w:tcBorders>
-            <w:shd w:val="clear" w:color="auto" w:fill="auto"/>
-            <w:vAlign w:val="center"/>
-            <w:hideMark/>
-          </w:tcPr>
-          <w:p>
-            <w:pPr>
-              <w:spacing w:after="0" w:line="240" w:lineRule="auto"/>
-              <w:rPr>
-                <w:rFonts w:eastAsia="Times New Roman" w:cs="Times New Roman"/>
-                <w:color w:val="000000"/>
-                <w:lang w:eastAsia="es-PE"/>
-              </w:rPr>
-            </w:pPr>
-            <w:r>
-              <w:rPr>
-                <w:rFonts w:eastAsia="Times New Roman" w:cs="Times New Roman"/>
-                <w:color w:val="000000"/>
-                <w:lang w:eastAsia="es-PE"/>
-              </w:rPr>
-              <w:t>SGE_ANCUS_03.docx</w:t>
-            </w:r>
-          </w:p>
-        </w:tc>
-        <w:tc>
-          <w:tcPr>
-            <w:tcW w:w="6020" w:type="dxa"/>
-            <w:tcBorders>
-              <w:top w:val="nil"/>
-              <w:left w:val="nil"/>
-              <w:bottom w:val="single" w:sz="4" w:space="0" w:color="auto"/>
-              <w:right w:val="single" w:sz="4" w:space="0" w:color="auto"/>
-            </w:tcBorders>
-            <w:shd w:val="clear" w:color="auto" w:fill="auto"/>
-            <w:vAlign w:val="center"/>
-            <w:hideMark/>
-          </w:tcPr>
-          <w:p>
-            <w:pPr>
-              <w:spacing w:after="0" w:line="240" w:lineRule="auto"/>
-              <w:rPr>
-                <w:rFonts w:eastAsia="Times New Roman" w:cs="Times New Roman"/>
-                <w:color w:val="000000"/>
-                <w:lang w:eastAsia="es-PE"/>
-              </w:rPr>
-            </w:pPr>
-            <w:r>
-              <w:rPr>
-                <w:rFonts w:eastAsia="Times New Roman" w:cs="Times New Roman"/>
-                <w:color w:val="000000"/>
-                <w:lang w:eastAsia="es-PE"/>
-              </w:rPr>
-              <w:t>ESPECIFICACIÓN DE CUS GESTIONAR ENCUESTAS</w:t>
-            </w:r>
-          </w:p>
-        </w:tc>
-        <w:tc>
-          <w:tcPr>
-            <w:tcW w:w="1720" w:type="dxa"/>
-            <w:tcBorders>
-              <w:top w:val="nil"/>
-              <w:left w:val="nil"/>
-              <w:bottom w:val="single" w:sz="4" w:space="0" w:color="auto"/>
-              <w:right w:val="single" w:sz="4" w:space="0" w:color="auto"/>
-            </w:tcBorders>
-            <w:shd w:val="clear" w:color="auto" w:fill="auto"/>
-            <w:vAlign w:val="center"/>
-            <w:hideMark/>
-          </w:tcPr>
-          <w:p>
-            <w:pPr>
-              <w:spacing w:after="0" w:line="240" w:lineRule="auto"/>
-              <w:rPr>
-                <w:rFonts w:eastAsia="Times New Roman" w:cs="Times New Roman"/>
-                <w:color w:val="000000"/>
-                <w:lang w:eastAsia="es-PE"/>
-              </w:rPr>
-            </w:pPr>
-            <w:r>
-              <w:rPr>
-                <w:rFonts w:eastAsia="Times New Roman" w:cs="Times New Roman"/>
-                <w:color w:val="000000"/>
-                <w:lang w:eastAsia="es-PE"/>
-              </w:rPr>
-              <w:t>SGE</w:t>
-            </w:r>
-          </w:p>
-        </w:tc>
-      </w:tr>
-      <w:tr>
-        <w:trPr>
-          <w:trHeight w:val="300"/>
-        </w:trPr>
-        <w:tc>
-          <w:tcPr>
-            <w:tcW w:w="2400" w:type="dxa"/>
-            <w:tcBorders>
-              <w:top w:val="nil"/>
-              <w:left w:val="single" w:sz="4" w:space="0" w:color="auto"/>
-              <w:bottom w:val="single" w:sz="4" w:space="0" w:color="auto"/>
-              <w:right w:val="single" w:sz="4" w:space="0" w:color="auto"/>
-            </w:tcBorders>
-            <w:shd w:val="clear" w:color="auto" w:fill="auto"/>
-            <w:vAlign w:val="center"/>
-            <w:hideMark/>
-          </w:tcPr>
-          <w:p>
-            <w:pPr>
-              <w:spacing w:after="0" w:line="240" w:lineRule="auto"/>
-              <w:rPr>
-                <w:rFonts w:eastAsia="Times New Roman" w:cs="Times New Roman"/>
-                <w:color w:val="000000"/>
-                <w:lang w:eastAsia="es-PE"/>
-              </w:rPr>
-            </w:pPr>
-            <w:r>
-              <w:rPr>
-                <w:rFonts w:eastAsia="Times New Roman" w:cs="Times New Roman"/>
-                <w:color w:val="000000"/>
-                <w:lang w:eastAsia="es-PE"/>
-              </w:rPr>
-              <w:t>SGE_ANCUS_04.docx</w:t>
-            </w:r>
-          </w:p>
-        </w:tc>
-        <w:tc>
-          <w:tcPr>
-            <w:tcW w:w="6020" w:type="dxa"/>
-            <w:tcBorders>
-              <w:top w:val="nil"/>
-              <w:left w:val="nil"/>
-              <w:bottom w:val="single" w:sz="4" w:space="0" w:color="auto"/>
-              <w:right w:val="single" w:sz="4" w:space="0" w:color="auto"/>
-            </w:tcBorders>
-            <w:shd w:val="clear" w:color="auto" w:fill="auto"/>
-            <w:vAlign w:val="center"/>
-            <w:hideMark/>
-          </w:tcPr>
-          <w:p>
-            <w:pPr>
-              <w:spacing w:after="0" w:line="240" w:lineRule="auto"/>
-              <w:rPr>
-                <w:rFonts w:eastAsia="Times New Roman" w:cs="Times New Roman"/>
-                <w:color w:val="000000"/>
-                <w:lang w:eastAsia="es-PE"/>
-              </w:rPr>
-            </w:pPr>
-            <w:r>
-              <w:rPr>
-                <w:rFonts w:eastAsia="Times New Roman" w:cs="Times New Roman"/>
-                <w:color w:val="000000"/>
-                <w:lang w:eastAsia="es-PE"/>
-              </w:rPr>
-              <w:t>ESPECIFICACIÓN DE CUS GESTIONAR ADMINISTRADORES</w:t>
-            </w:r>
-          </w:p>
-        </w:tc>
-        <w:tc>
-          <w:tcPr>
-            <w:tcW w:w="1720" w:type="dxa"/>
-            <w:tcBorders>
-              <w:top w:val="nil"/>
-              <w:left w:val="nil"/>
-              <w:bottom w:val="single" w:sz="4" w:space="0" w:color="auto"/>
-              <w:right w:val="single" w:sz="4" w:space="0" w:color="auto"/>
-            </w:tcBorders>
-            <w:shd w:val="clear" w:color="auto" w:fill="auto"/>
-            <w:vAlign w:val="center"/>
-            <w:hideMark/>
-          </w:tcPr>
-          <w:p>
-            <w:pPr>
-              <w:spacing w:after="0" w:line="240" w:lineRule="auto"/>
-              <w:rPr>
-                <w:rFonts w:eastAsia="Times New Roman" w:cs="Times New Roman"/>
-                <w:color w:val="000000"/>
-                <w:lang w:eastAsia="es-PE"/>
-              </w:rPr>
-            </w:pPr>
-            <w:r>
-              <w:rPr>
-                <w:rFonts w:eastAsia="Times New Roman" w:cs="Times New Roman"/>
-                <w:color w:val="000000"/>
-                <w:lang w:eastAsia="es-PE"/>
-              </w:rPr>
-              <w:t>SGE</w:t>
+              <w:t>AINNI</w:t>
             </w:r>
           </w:p>
         </w:tc>
@@ -13931,7 +13204,15 @@
                 <w:color w:val="000000"/>
                 <w:lang w:eastAsia="es-PE"/>
               </w:rPr>
-              <w:t>SGE_ANCUS_05.docx</w:t>
+              <w:t>AINNI</w:t>
+            </w:r>
+            <w:r>
+              <w:rPr>
+                <w:rFonts w:eastAsia="Times New Roman" w:cs="Times New Roman"/>
+                <w:color w:val="000000"/>
+                <w:lang w:eastAsia="es-PE"/>
+              </w:rPr>
+              <w:t>_ANCUS_05.docx</w:t>
             </w:r>
           </w:p>
         </w:tc>
@@ -13995,7 +13276,7 @@
                 <w:color w:val="000000"/>
                 <w:lang w:eastAsia="es-PE"/>
               </w:rPr>
-              <w:t>SGE</w:t>
+              <w:t>AINNI</w:t>
             </w:r>
           </w:p>
         </w:tc>
@@ -14020,1723 +13301,6 @@
         </w:rPr>
         <w:t>: Lista de ítems con nomenclatura.</w:t>
       </w:r>
-    </w:p>
-    <w:p>
-      <w:pPr>
-        <w:suppressAutoHyphens/>
-        <w:spacing w:line="254" w:lineRule="auto"/>
-      </w:pPr>
-    </w:p>
-    <w:p>
-      <w:pPr>
-        <w:jc w:val="both"/>
-        <w:rPr>
-          <w:color w:val="000000"/>
-        </w:rPr>
-      </w:pPr>
-    </w:p>
-    <w:p>
-      <w:pPr>
-        <w:jc w:val="both"/>
-        <w:rPr>
-          <w:color w:val="000000"/>
-        </w:rPr>
-      </w:pPr>
-    </w:p>
-    <w:p>
-      <w:pPr>
-        <w:pStyle w:val="Ttulo3"/>
-        <w:keepLines w:val="0"/>
-        <w:widowControl w:val="0"/>
-        <w:suppressAutoHyphens/>
-        <w:spacing w:before="120" w:after="60" w:line="240" w:lineRule="atLeast"/>
-        <w:ind w:left="1056"/>
-        <w:rPr>
-          <w:b/>
-          <w:i/>
-          <w:color w:val="000000" w:themeColor="text1"/>
-          <w:lang w:val="es-PE"/>
-        </w:rPr>
-      </w:pPr>
-      <w:r>
-        <w:rPr>
-          <w:b/>
-          <w:color w:val="000000" w:themeColor="text1"/>
-          <w:lang w:val="es-PE"/>
-        </w:rPr>
-        <w:lastRenderedPageBreak/>
-        <w:t xml:space="preserve"> </w:t>
-      </w:r>
-    </w:p>
-    <w:p>
-      <w:pPr>
-        <w:jc w:val="both"/>
-        <w:rPr>
-          <w:vertAlign w:val="superscript"/>
-        </w:rPr>
-      </w:pPr>
-    </w:p>
-    <w:p>
-      <w:pPr>
-        <w:spacing w:after="0" w:line="240" w:lineRule="auto"/>
-        <w:rPr>
-          <w:rFonts w:ascii="Times New Roman" w:eastAsia="Times New Roman" w:hAnsi="Times New Roman" w:cs="Times New Roman"/>
-          <w:sz w:val="24"/>
-          <w:szCs w:val="24"/>
-          <w:lang w:val="es-PE" w:eastAsia="es-PE"/>
-        </w:rPr>
-      </w:pPr>
-    </w:p>
-    <w:p>
-      <w:pPr>
-        <w:spacing w:after="0" w:line="240" w:lineRule="auto"/>
-        <w:ind w:left="720"/>
-        <w:rPr>
-          <w:rFonts w:ascii="Times New Roman" w:eastAsia="Times New Roman" w:hAnsi="Times New Roman" w:cs="Times New Roman"/>
-          <w:sz w:val="24"/>
-          <w:szCs w:val="24"/>
-          <w:lang w:val="es-PE" w:eastAsia="es-PE"/>
-        </w:rPr>
-      </w:pPr>
-      <w:r>
-        <w:rPr>
-          <w:rFonts w:ascii="Arial" w:eastAsia="Times New Roman" w:hAnsi="Arial" w:cs="Arial"/>
-          <w:b/>
-          <w:bCs/>
-          <w:color w:val="000000"/>
-          <w:u w:val="single"/>
-          <w:lang w:val="es-PE" w:eastAsia="es-PE"/>
-        </w:rPr>
-        <w:t>Nomenclatura de los Items de configuración(CI):</w:t>
-      </w:r>
-    </w:p>
-    <w:p>
-      <w:pPr>
-        <w:spacing w:after="240" w:line="240" w:lineRule="auto"/>
-        <w:rPr>
-          <w:rFonts w:ascii="Times New Roman" w:eastAsia="Times New Roman" w:hAnsi="Times New Roman" w:cs="Times New Roman"/>
-          <w:sz w:val="24"/>
-          <w:szCs w:val="24"/>
-          <w:lang w:val="es-PE" w:eastAsia="es-PE"/>
-        </w:rPr>
-      </w:pPr>
-    </w:p>
-    <w:tbl>
-      <w:tblPr>
-        <w:tblW w:w="0" w:type="auto"/>
-        <w:tblCellMar>
-          <w:top w:w="15" w:type="dxa"/>
-          <w:left w:w="15" w:type="dxa"/>
-          <w:bottom w:w="15" w:type="dxa"/>
-          <w:right w:w="15" w:type="dxa"/>
-        </w:tblCellMar>
-        <w:tblLook w:val="04A0" w:firstRow="1" w:lastRow="0" w:firstColumn="1" w:lastColumn="0" w:noHBand="0" w:noVBand="1"/>
-      </w:tblPr>
-      <w:tblGrid>
-        <w:gridCol w:w="1570"/>
-        <w:gridCol w:w="5507"/>
-        <w:gridCol w:w="1741"/>
-      </w:tblGrid>
-      <w:tr>
-        <w:trPr>
-          <w:trHeight w:val="440"/>
-        </w:trPr>
-        <w:tc>
-          <w:tcPr>
-            <w:tcW w:w="0" w:type="auto"/>
-            <w:tcBorders>
-              <w:top w:val="single" w:sz="8" w:space="0" w:color="000000"/>
-              <w:left w:val="single" w:sz="8" w:space="0" w:color="000000"/>
-              <w:bottom w:val="single" w:sz="8" w:space="0" w:color="000000"/>
-              <w:right w:val="single" w:sz="8" w:space="0" w:color="000000"/>
-            </w:tcBorders>
-            <w:tcMar>
-              <w:top w:w="100" w:type="dxa"/>
-              <w:left w:w="100" w:type="dxa"/>
-              <w:bottom w:w="100" w:type="dxa"/>
-              <w:right w:w="100" w:type="dxa"/>
-            </w:tcMar>
-            <w:hideMark/>
-          </w:tcPr>
-          <w:p>
-            <w:pPr>
-              <w:spacing w:after="0" w:line="240" w:lineRule="auto"/>
-              <w:jc w:val="center"/>
-              <w:rPr>
-                <w:rFonts w:ascii="Times New Roman" w:eastAsia="Times New Roman" w:hAnsi="Times New Roman" w:cs="Times New Roman"/>
-                <w:sz w:val="24"/>
-                <w:szCs w:val="24"/>
-                <w:lang w:val="es-PE" w:eastAsia="es-PE"/>
-              </w:rPr>
-            </w:pPr>
-            <w:r>
-              <w:rPr>
-                <w:rFonts w:ascii="Arial" w:eastAsia="Times New Roman" w:hAnsi="Arial" w:cs="Arial"/>
-                <w:color w:val="000000"/>
-                <w:lang w:val="es-PE" w:eastAsia="es-PE"/>
-              </w:rPr>
-              <w:t>Nomenclatura</w:t>
-            </w:r>
-          </w:p>
-        </w:tc>
-        <w:tc>
-          <w:tcPr>
-            <w:tcW w:w="0" w:type="auto"/>
-            <w:tcBorders>
-              <w:top w:val="single" w:sz="8" w:space="0" w:color="000000"/>
-              <w:left w:val="single" w:sz="8" w:space="0" w:color="000000"/>
-              <w:bottom w:val="single" w:sz="8" w:space="0" w:color="000000"/>
-              <w:right w:val="single" w:sz="8" w:space="0" w:color="000000"/>
-            </w:tcBorders>
-            <w:tcMar>
-              <w:top w:w="100" w:type="dxa"/>
-              <w:left w:w="100" w:type="dxa"/>
-              <w:bottom w:w="100" w:type="dxa"/>
-              <w:right w:w="100" w:type="dxa"/>
-            </w:tcMar>
-            <w:hideMark/>
-          </w:tcPr>
-          <w:p>
-            <w:pPr>
-              <w:spacing w:after="0" w:line="240" w:lineRule="auto"/>
-              <w:jc w:val="center"/>
-              <w:rPr>
-                <w:rFonts w:ascii="Times New Roman" w:eastAsia="Times New Roman" w:hAnsi="Times New Roman" w:cs="Times New Roman"/>
-                <w:sz w:val="24"/>
-                <w:szCs w:val="24"/>
-                <w:lang w:val="es-PE" w:eastAsia="es-PE"/>
-              </w:rPr>
-            </w:pPr>
-            <w:r>
-              <w:rPr>
-                <w:rFonts w:ascii="Arial" w:eastAsia="Times New Roman" w:hAnsi="Arial" w:cs="Arial"/>
-                <w:color w:val="000000"/>
-                <w:lang w:val="es-PE" w:eastAsia="es-PE"/>
-              </w:rPr>
-              <w:t>Entregable</w:t>
-            </w:r>
-          </w:p>
-        </w:tc>
-        <w:tc>
-          <w:tcPr>
-            <w:tcW w:w="0" w:type="auto"/>
-            <w:tcBorders>
-              <w:top w:val="single" w:sz="8" w:space="0" w:color="000000"/>
-              <w:left w:val="single" w:sz="8" w:space="0" w:color="000000"/>
-              <w:bottom w:val="single" w:sz="8" w:space="0" w:color="000000"/>
-              <w:right w:val="single" w:sz="8" w:space="0" w:color="000000"/>
-            </w:tcBorders>
-            <w:tcMar>
-              <w:top w:w="100" w:type="dxa"/>
-              <w:left w:w="100" w:type="dxa"/>
-              <w:bottom w:w="100" w:type="dxa"/>
-              <w:right w:w="100" w:type="dxa"/>
-            </w:tcMar>
-            <w:hideMark/>
-          </w:tcPr>
-          <w:p>
-            <w:pPr>
-              <w:spacing w:after="0" w:line="240" w:lineRule="auto"/>
-              <w:jc w:val="center"/>
-              <w:rPr>
-                <w:rFonts w:ascii="Times New Roman" w:eastAsia="Times New Roman" w:hAnsi="Times New Roman" w:cs="Times New Roman"/>
-                <w:sz w:val="24"/>
-                <w:szCs w:val="24"/>
-                <w:lang w:val="es-PE" w:eastAsia="es-PE"/>
-              </w:rPr>
-            </w:pPr>
-            <w:r>
-              <w:rPr>
-                <w:rFonts w:ascii="Arial" w:eastAsia="Times New Roman" w:hAnsi="Arial" w:cs="Arial"/>
-                <w:color w:val="000000"/>
-                <w:lang w:val="es-PE" w:eastAsia="es-PE"/>
-              </w:rPr>
-              <w:t>Tipo</w:t>
-            </w:r>
-          </w:p>
-        </w:tc>
-      </w:tr>
-      <w:tr>
-        <w:tc>
-          <w:tcPr>
-            <w:tcW w:w="0" w:type="auto"/>
-            <w:tcBorders>
-              <w:top w:val="single" w:sz="8" w:space="0" w:color="000000"/>
-              <w:left w:val="single" w:sz="8" w:space="0" w:color="000000"/>
-              <w:bottom w:val="single" w:sz="8" w:space="0" w:color="000000"/>
-              <w:right w:val="single" w:sz="8" w:space="0" w:color="000000"/>
-            </w:tcBorders>
-            <w:tcMar>
-              <w:top w:w="100" w:type="dxa"/>
-              <w:left w:w="100" w:type="dxa"/>
-              <w:bottom w:w="100" w:type="dxa"/>
-              <w:right w:w="100" w:type="dxa"/>
-            </w:tcMar>
-            <w:hideMark/>
-          </w:tcPr>
-          <w:p>
-            <w:pPr>
-              <w:spacing w:after="0" w:line="240" w:lineRule="auto"/>
-              <w:rPr>
-                <w:rFonts w:ascii="Times New Roman" w:eastAsia="Times New Roman" w:hAnsi="Times New Roman" w:cs="Times New Roman"/>
-                <w:sz w:val="24"/>
-                <w:szCs w:val="24"/>
-                <w:lang w:val="es-PE" w:eastAsia="es-PE"/>
-              </w:rPr>
-            </w:pPr>
-            <w:r>
-              <w:rPr>
-                <w:rFonts w:ascii="Arial" w:eastAsia="Times New Roman" w:hAnsi="Arial" w:cs="Arial"/>
-                <w:color w:val="000000"/>
-                <w:lang w:val="es-PE" w:eastAsia="es-PE"/>
-              </w:rPr>
-              <w:t>AN</w:t>
-            </w:r>
-            <w:r>
-              <w:rPr>
-                <w:rFonts w:ascii="Arial" w:eastAsia="Times New Roman" w:hAnsi="Arial" w:cs="Arial"/>
-                <w:color w:val="000000"/>
-                <w:lang w:val="es-PE" w:eastAsia="es-PE"/>
-              </w:rPr>
-              <w:t>PP</w:t>
-            </w:r>
-          </w:p>
-        </w:tc>
-        <w:tc>
-          <w:tcPr>
-            <w:tcW w:w="0" w:type="auto"/>
-            <w:tcBorders>
-              <w:top w:val="single" w:sz="8" w:space="0" w:color="000000"/>
-              <w:left w:val="single" w:sz="8" w:space="0" w:color="000000"/>
-              <w:bottom w:val="single" w:sz="8" w:space="0" w:color="000000"/>
-              <w:right w:val="single" w:sz="8" w:space="0" w:color="000000"/>
-            </w:tcBorders>
-            <w:tcMar>
-              <w:top w:w="100" w:type="dxa"/>
-              <w:left w:w="100" w:type="dxa"/>
-              <w:bottom w:w="100" w:type="dxa"/>
-              <w:right w:w="100" w:type="dxa"/>
-            </w:tcMar>
-            <w:hideMark/>
-          </w:tcPr>
-          <w:p>
-            <w:pPr>
-              <w:spacing w:after="0" w:line="240" w:lineRule="auto"/>
-              <w:rPr>
-                <w:rFonts w:ascii="Times New Roman" w:eastAsia="Times New Roman" w:hAnsi="Times New Roman" w:cs="Times New Roman"/>
-                <w:sz w:val="24"/>
-                <w:szCs w:val="24"/>
-                <w:lang w:val="es-PE" w:eastAsia="es-PE"/>
-              </w:rPr>
-            </w:pPr>
-            <w:r>
-              <w:rPr>
-                <w:rFonts w:ascii="Arial" w:eastAsia="Times New Roman" w:hAnsi="Arial" w:cs="Arial"/>
-                <w:color w:val="000000"/>
-                <w:lang w:val="es-PE" w:eastAsia="es-PE"/>
-              </w:rPr>
-              <w:t>Plan del Proyecto</w:t>
-            </w:r>
-          </w:p>
-        </w:tc>
-        <w:tc>
-          <w:tcPr>
-            <w:tcW w:w="0" w:type="auto"/>
-            <w:tcBorders>
-              <w:top w:val="single" w:sz="8" w:space="0" w:color="000000"/>
-              <w:left w:val="single" w:sz="8" w:space="0" w:color="000000"/>
-              <w:bottom w:val="single" w:sz="8" w:space="0" w:color="000000"/>
-              <w:right w:val="single" w:sz="8" w:space="0" w:color="000000"/>
-            </w:tcBorders>
-            <w:tcMar>
-              <w:top w:w="100" w:type="dxa"/>
-              <w:left w:w="100" w:type="dxa"/>
-              <w:bottom w:w="100" w:type="dxa"/>
-              <w:right w:w="100" w:type="dxa"/>
-            </w:tcMar>
-            <w:hideMark/>
-          </w:tcPr>
-          <w:p>
-            <w:pPr>
-              <w:spacing w:after="0" w:line="240" w:lineRule="auto"/>
-              <w:rPr>
-                <w:rFonts w:ascii="Times New Roman" w:eastAsia="Times New Roman" w:hAnsi="Times New Roman" w:cs="Times New Roman"/>
-                <w:sz w:val="24"/>
-                <w:szCs w:val="24"/>
-                <w:lang w:val="es-PE" w:eastAsia="es-PE"/>
-              </w:rPr>
-            </w:pPr>
-            <w:r>
-              <w:rPr>
-                <w:rFonts w:ascii="Arial" w:eastAsia="Times New Roman" w:hAnsi="Arial" w:cs="Arial"/>
-                <w:color w:val="000000"/>
-                <w:lang w:val="es-PE" w:eastAsia="es-PE"/>
-              </w:rPr>
-              <w:t>analisis</w:t>
-            </w:r>
-          </w:p>
-        </w:tc>
-      </w:tr>
-      <w:tr>
-        <w:tc>
-          <w:tcPr>
-            <w:tcW w:w="0" w:type="auto"/>
-            <w:tcBorders>
-              <w:top w:val="single" w:sz="8" w:space="0" w:color="000000"/>
-              <w:left w:val="single" w:sz="8" w:space="0" w:color="000000"/>
-              <w:bottom w:val="single" w:sz="8" w:space="0" w:color="000000"/>
-              <w:right w:val="single" w:sz="8" w:space="0" w:color="000000"/>
-            </w:tcBorders>
-            <w:tcMar>
-              <w:top w:w="100" w:type="dxa"/>
-              <w:left w:w="100" w:type="dxa"/>
-              <w:bottom w:w="100" w:type="dxa"/>
-              <w:right w:w="100" w:type="dxa"/>
-            </w:tcMar>
-            <w:hideMark/>
-          </w:tcPr>
-          <w:p>
-            <w:pPr>
-              <w:spacing w:after="0" w:line="240" w:lineRule="auto"/>
-              <w:rPr>
-                <w:rFonts w:ascii="Times New Roman" w:eastAsia="Times New Roman" w:hAnsi="Times New Roman" w:cs="Times New Roman"/>
-                <w:sz w:val="24"/>
-                <w:szCs w:val="24"/>
-                <w:lang w:val="es-PE" w:eastAsia="es-PE"/>
-              </w:rPr>
-            </w:pPr>
-            <w:r>
-              <w:rPr>
-                <w:rFonts w:ascii="Arial" w:eastAsia="Times New Roman" w:hAnsi="Arial" w:cs="Arial"/>
-                <w:color w:val="000000"/>
-                <w:lang w:val="es-PE" w:eastAsia="es-PE"/>
-              </w:rPr>
-              <w:t>DI</w:t>
-            </w:r>
-            <w:r>
-              <w:rPr>
-                <w:rFonts w:ascii="Arial" w:eastAsia="Times New Roman" w:hAnsi="Arial" w:cs="Arial"/>
-                <w:color w:val="000000"/>
-                <w:lang w:val="es-PE" w:eastAsia="es-PE"/>
-              </w:rPr>
-              <w:t>CP</w:t>
-            </w:r>
-          </w:p>
-        </w:tc>
-        <w:tc>
-          <w:tcPr>
-            <w:tcW w:w="0" w:type="auto"/>
-            <w:tcBorders>
-              <w:top w:val="single" w:sz="8" w:space="0" w:color="000000"/>
-              <w:left w:val="single" w:sz="8" w:space="0" w:color="000000"/>
-              <w:bottom w:val="single" w:sz="8" w:space="0" w:color="000000"/>
-              <w:right w:val="single" w:sz="8" w:space="0" w:color="000000"/>
-            </w:tcBorders>
-            <w:tcMar>
-              <w:top w:w="100" w:type="dxa"/>
-              <w:left w:w="100" w:type="dxa"/>
-              <w:bottom w:w="100" w:type="dxa"/>
-              <w:right w:w="100" w:type="dxa"/>
-            </w:tcMar>
-            <w:hideMark/>
-          </w:tcPr>
-          <w:p>
-            <w:pPr>
-              <w:spacing w:after="0" w:line="240" w:lineRule="auto"/>
-              <w:rPr>
-                <w:rFonts w:ascii="Times New Roman" w:eastAsia="Times New Roman" w:hAnsi="Times New Roman" w:cs="Times New Roman"/>
-                <w:sz w:val="24"/>
-                <w:szCs w:val="24"/>
-                <w:lang w:val="es-PE" w:eastAsia="es-PE"/>
-              </w:rPr>
-            </w:pPr>
-            <w:r>
-              <w:rPr>
-                <w:rFonts w:ascii="Arial" w:eastAsia="Times New Roman" w:hAnsi="Arial" w:cs="Arial"/>
-                <w:color w:val="000000"/>
-                <w:lang w:val="es-PE" w:eastAsia="es-PE"/>
-              </w:rPr>
-              <w:t>Cronograma del proyecto</w:t>
-            </w:r>
-          </w:p>
-        </w:tc>
-        <w:tc>
-          <w:tcPr>
-            <w:tcW w:w="0" w:type="auto"/>
-            <w:tcBorders>
-              <w:top w:val="single" w:sz="8" w:space="0" w:color="000000"/>
-              <w:left w:val="single" w:sz="8" w:space="0" w:color="000000"/>
-              <w:bottom w:val="single" w:sz="8" w:space="0" w:color="000000"/>
-              <w:right w:val="single" w:sz="8" w:space="0" w:color="000000"/>
-            </w:tcBorders>
-            <w:tcMar>
-              <w:top w:w="100" w:type="dxa"/>
-              <w:left w:w="100" w:type="dxa"/>
-              <w:bottom w:w="100" w:type="dxa"/>
-              <w:right w:w="100" w:type="dxa"/>
-            </w:tcMar>
-            <w:hideMark/>
-          </w:tcPr>
-          <w:p>
-            <w:pPr>
-              <w:spacing w:after="0" w:line="240" w:lineRule="auto"/>
-              <w:rPr>
-                <w:rFonts w:ascii="Times New Roman" w:eastAsia="Times New Roman" w:hAnsi="Times New Roman" w:cs="Times New Roman"/>
-                <w:sz w:val="24"/>
-                <w:szCs w:val="24"/>
-                <w:lang w:val="es-PE" w:eastAsia="es-PE"/>
-              </w:rPr>
-            </w:pPr>
-            <w:r>
-              <w:rPr>
-                <w:rFonts w:ascii="Arial" w:eastAsia="Times New Roman" w:hAnsi="Arial" w:cs="Arial"/>
-                <w:color w:val="000000"/>
-                <w:lang w:val="es-PE" w:eastAsia="es-PE"/>
-              </w:rPr>
-              <w:t>diseño</w:t>
-            </w:r>
-          </w:p>
-        </w:tc>
-      </w:tr>
-      <w:tr>
-        <w:tc>
-          <w:tcPr>
-            <w:tcW w:w="0" w:type="auto"/>
-            <w:tcBorders>
-              <w:top w:val="single" w:sz="8" w:space="0" w:color="000000"/>
-              <w:left w:val="single" w:sz="8" w:space="0" w:color="000000"/>
-              <w:bottom w:val="single" w:sz="8" w:space="0" w:color="000000"/>
-              <w:right w:val="single" w:sz="8" w:space="0" w:color="000000"/>
-            </w:tcBorders>
-            <w:tcMar>
-              <w:top w:w="100" w:type="dxa"/>
-              <w:left w:w="100" w:type="dxa"/>
-              <w:bottom w:w="100" w:type="dxa"/>
-              <w:right w:w="100" w:type="dxa"/>
-            </w:tcMar>
-            <w:hideMark/>
-          </w:tcPr>
-          <w:p>
-            <w:pPr>
-              <w:spacing w:after="0" w:line="240" w:lineRule="auto"/>
-              <w:rPr>
-                <w:rFonts w:ascii="Times New Roman" w:eastAsia="Times New Roman" w:hAnsi="Times New Roman" w:cs="Times New Roman"/>
-                <w:sz w:val="24"/>
-                <w:szCs w:val="24"/>
-                <w:lang w:val="es-PE" w:eastAsia="es-PE"/>
-              </w:rPr>
-            </w:pPr>
-            <w:r>
-              <w:rPr>
-                <w:rFonts w:ascii="Arial" w:eastAsia="Times New Roman" w:hAnsi="Arial" w:cs="Arial"/>
-                <w:color w:val="000000"/>
-                <w:lang w:val="es-PE" w:eastAsia="es-PE"/>
-              </w:rPr>
-              <w:t>DI</w:t>
-            </w:r>
-            <w:r>
-              <w:rPr>
-                <w:rFonts w:ascii="Arial" w:eastAsia="Times New Roman" w:hAnsi="Arial" w:cs="Arial"/>
-                <w:color w:val="000000"/>
-                <w:lang w:val="es-PE" w:eastAsia="es-PE"/>
-              </w:rPr>
-              <w:t>DN</w:t>
-            </w:r>
-          </w:p>
-        </w:tc>
-        <w:tc>
-          <w:tcPr>
-            <w:tcW w:w="0" w:type="auto"/>
-            <w:tcBorders>
-              <w:top w:val="single" w:sz="8" w:space="0" w:color="000000"/>
-              <w:left w:val="single" w:sz="8" w:space="0" w:color="000000"/>
-              <w:bottom w:val="single" w:sz="8" w:space="0" w:color="000000"/>
-              <w:right w:val="single" w:sz="8" w:space="0" w:color="000000"/>
-            </w:tcBorders>
-            <w:tcMar>
-              <w:top w:w="100" w:type="dxa"/>
-              <w:left w:w="100" w:type="dxa"/>
-              <w:bottom w:w="100" w:type="dxa"/>
-              <w:right w:w="100" w:type="dxa"/>
-            </w:tcMar>
-            <w:hideMark/>
-          </w:tcPr>
-          <w:p>
-            <w:pPr>
-              <w:spacing w:after="0" w:line="240" w:lineRule="auto"/>
-              <w:rPr>
-                <w:rFonts w:ascii="Times New Roman" w:eastAsia="Times New Roman" w:hAnsi="Times New Roman" w:cs="Times New Roman"/>
-                <w:sz w:val="24"/>
-                <w:szCs w:val="24"/>
-                <w:lang w:val="es-PE" w:eastAsia="es-PE"/>
-              </w:rPr>
-            </w:pPr>
-            <w:r>
-              <w:rPr>
-                <w:rFonts w:ascii="Arial" w:eastAsia="Times New Roman" w:hAnsi="Arial" w:cs="Arial"/>
-                <w:color w:val="000000"/>
-                <w:lang w:val="es-PE" w:eastAsia="es-PE"/>
-              </w:rPr>
-              <w:t>Documento de Negocio</w:t>
-            </w:r>
-          </w:p>
-        </w:tc>
-        <w:tc>
-          <w:tcPr>
-            <w:tcW w:w="0" w:type="auto"/>
-            <w:tcBorders>
-              <w:top w:val="single" w:sz="8" w:space="0" w:color="000000"/>
-              <w:left w:val="single" w:sz="8" w:space="0" w:color="000000"/>
-              <w:bottom w:val="single" w:sz="8" w:space="0" w:color="000000"/>
-              <w:right w:val="single" w:sz="8" w:space="0" w:color="000000"/>
-            </w:tcBorders>
-            <w:tcMar>
-              <w:top w:w="100" w:type="dxa"/>
-              <w:left w:w="100" w:type="dxa"/>
-              <w:bottom w:w="100" w:type="dxa"/>
-              <w:right w:w="100" w:type="dxa"/>
-            </w:tcMar>
-            <w:hideMark/>
-          </w:tcPr>
-          <w:p>
-            <w:pPr>
-              <w:spacing w:after="0" w:line="240" w:lineRule="auto"/>
-              <w:rPr>
-                <w:rFonts w:ascii="Times New Roman" w:eastAsia="Times New Roman" w:hAnsi="Times New Roman" w:cs="Times New Roman"/>
-                <w:sz w:val="24"/>
-                <w:szCs w:val="24"/>
-                <w:lang w:val="es-PE" w:eastAsia="es-PE"/>
-              </w:rPr>
-            </w:pPr>
-            <w:r>
-              <w:rPr>
-                <w:rFonts w:ascii="Arial" w:eastAsia="Times New Roman" w:hAnsi="Arial" w:cs="Arial"/>
-                <w:color w:val="000000"/>
-                <w:lang w:val="es-PE" w:eastAsia="es-PE"/>
-              </w:rPr>
-              <w:t>diseño</w:t>
-            </w:r>
-          </w:p>
-        </w:tc>
-      </w:tr>
-      <w:tr>
-        <w:tc>
-          <w:tcPr>
-            <w:tcW w:w="0" w:type="auto"/>
-            <w:tcBorders>
-              <w:top w:val="single" w:sz="8" w:space="0" w:color="000000"/>
-              <w:left w:val="single" w:sz="8" w:space="0" w:color="000000"/>
-              <w:bottom w:val="single" w:sz="8" w:space="0" w:color="000000"/>
-              <w:right w:val="single" w:sz="8" w:space="0" w:color="000000"/>
-            </w:tcBorders>
-            <w:tcMar>
-              <w:top w:w="100" w:type="dxa"/>
-              <w:left w:w="100" w:type="dxa"/>
-              <w:bottom w:w="100" w:type="dxa"/>
-              <w:right w:w="100" w:type="dxa"/>
-            </w:tcMar>
-            <w:hideMark/>
-          </w:tcPr>
-          <w:p>
-            <w:pPr>
-              <w:spacing w:after="0" w:line="240" w:lineRule="auto"/>
-              <w:rPr>
-                <w:rFonts w:ascii="Times New Roman" w:eastAsia="Times New Roman" w:hAnsi="Times New Roman" w:cs="Times New Roman"/>
-                <w:sz w:val="24"/>
-                <w:szCs w:val="24"/>
-                <w:lang w:val="es-PE" w:eastAsia="es-PE"/>
-              </w:rPr>
-            </w:pPr>
-            <w:r>
-              <w:rPr>
-                <w:rFonts w:ascii="Arial" w:eastAsia="Times New Roman" w:hAnsi="Arial" w:cs="Arial"/>
-                <w:color w:val="000000"/>
-                <w:lang w:val="es-PE" w:eastAsia="es-PE"/>
-              </w:rPr>
-              <w:t>AN</w:t>
-            </w:r>
-            <w:r>
-              <w:rPr>
-                <w:rFonts w:ascii="Arial" w:eastAsia="Times New Roman" w:hAnsi="Arial" w:cs="Arial"/>
-                <w:color w:val="000000"/>
-                <w:lang w:val="es-PE" w:eastAsia="es-PE"/>
-              </w:rPr>
-              <w:t>DR</w:t>
-            </w:r>
-          </w:p>
-        </w:tc>
-        <w:tc>
-          <w:tcPr>
-            <w:tcW w:w="0" w:type="auto"/>
-            <w:tcBorders>
-              <w:top w:val="single" w:sz="8" w:space="0" w:color="000000"/>
-              <w:left w:val="single" w:sz="8" w:space="0" w:color="000000"/>
-              <w:bottom w:val="single" w:sz="8" w:space="0" w:color="000000"/>
-              <w:right w:val="single" w:sz="8" w:space="0" w:color="000000"/>
-            </w:tcBorders>
-            <w:tcMar>
-              <w:top w:w="100" w:type="dxa"/>
-              <w:left w:w="100" w:type="dxa"/>
-              <w:bottom w:w="100" w:type="dxa"/>
-              <w:right w:w="100" w:type="dxa"/>
-            </w:tcMar>
-            <w:hideMark/>
-          </w:tcPr>
-          <w:p>
-            <w:pPr>
-              <w:spacing w:after="0" w:line="240" w:lineRule="auto"/>
-              <w:rPr>
-                <w:rFonts w:ascii="Times New Roman" w:eastAsia="Times New Roman" w:hAnsi="Times New Roman" w:cs="Times New Roman"/>
-                <w:sz w:val="24"/>
-                <w:szCs w:val="24"/>
-                <w:lang w:val="es-PE" w:eastAsia="es-PE"/>
-              </w:rPr>
-            </w:pPr>
-            <w:r>
-              <w:rPr>
-                <w:rFonts w:ascii="Arial" w:eastAsia="Times New Roman" w:hAnsi="Arial" w:cs="Arial"/>
-                <w:color w:val="000000"/>
-                <w:lang w:val="es-PE" w:eastAsia="es-PE"/>
-              </w:rPr>
-              <w:t>Documento de Requerimientos</w:t>
-            </w:r>
-          </w:p>
-        </w:tc>
-        <w:tc>
-          <w:tcPr>
-            <w:tcW w:w="0" w:type="auto"/>
-            <w:tcBorders>
-              <w:top w:val="single" w:sz="8" w:space="0" w:color="000000"/>
-              <w:left w:val="single" w:sz="8" w:space="0" w:color="000000"/>
-              <w:bottom w:val="single" w:sz="8" w:space="0" w:color="000000"/>
-              <w:right w:val="single" w:sz="8" w:space="0" w:color="000000"/>
-            </w:tcBorders>
-            <w:tcMar>
-              <w:top w:w="100" w:type="dxa"/>
-              <w:left w:w="100" w:type="dxa"/>
-              <w:bottom w:w="100" w:type="dxa"/>
-              <w:right w:w="100" w:type="dxa"/>
-            </w:tcMar>
-            <w:hideMark/>
-          </w:tcPr>
-          <w:p>
-            <w:pPr>
-              <w:spacing w:after="0" w:line="240" w:lineRule="auto"/>
-              <w:rPr>
-                <w:rFonts w:ascii="Times New Roman" w:eastAsia="Times New Roman" w:hAnsi="Times New Roman" w:cs="Times New Roman"/>
-                <w:sz w:val="24"/>
-                <w:szCs w:val="24"/>
-                <w:lang w:val="es-PE" w:eastAsia="es-PE"/>
-              </w:rPr>
-            </w:pPr>
-            <w:r>
-              <w:rPr>
-                <w:rFonts w:ascii="Arial" w:eastAsia="Times New Roman" w:hAnsi="Arial" w:cs="Arial"/>
-                <w:color w:val="000000"/>
-                <w:lang w:val="es-PE" w:eastAsia="es-PE"/>
-              </w:rPr>
-              <w:t>analisis</w:t>
-            </w:r>
-          </w:p>
-        </w:tc>
-      </w:tr>
-      <w:tr>
-        <w:tc>
-          <w:tcPr>
-            <w:tcW w:w="0" w:type="auto"/>
-            <w:tcBorders>
-              <w:top w:val="single" w:sz="8" w:space="0" w:color="000000"/>
-              <w:left w:val="single" w:sz="8" w:space="0" w:color="000000"/>
-              <w:bottom w:val="single" w:sz="8" w:space="0" w:color="000000"/>
-              <w:right w:val="single" w:sz="8" w:space="0" w:color="000000"/>
-            </w:tcBorders>
-            <w:tcMar>
-              <w:top w:w="100" w:type="dxa"/>
-              <w:left w:w="100" w:type="dxa"/>
-              <w:bottom w:w="100" w:type="dxa"/>
-              <w:right w:w="100" w:type="dxa"/>
-            </w:tcMar>
-            <w:hideMark/>
-          </w:tcPr>
-          <w:p>
-            <w:pPr>
-              <w:spacing w:after="0" w:line="240" w:lineRule="auto"/>
-              <w:rPr>
-                <w:rFonts w:ascii="Times New Roman" w:eastAsia="Times New Roman" w:hAnsi="Times New Roman" w:cs="Times New Roman"/>
-                <w:sz w:val="24"/>
-                <w:szCs w:val="24"/>
-                <w:lang w:val="es-PE" w:eastAsia="es-PE"/>
-              </w:rPr>
-            </w:pPr>
-            <w:r>
-              <w:rPr>
-                <w:rFonts w:ascii="Arial" w:eastAsia="Times New Roman" w:hAnsi="Arial" w:cs="Arial"/>
-                <w:color w:val="000000"/>
-                <w:lang w:val="es-PE" w:eastAsia="es-PE"/>
-              </w:rPr>
-              <w:t>DI</w:t>
-            </w:r>
-            <w:r>
-              <w:rPr>
-                <w:rFonts w:ascii="Arial" w:eastAsia="Times New Roman" w:hAnsi="Arial" w:cs="Arial"/>
-                <w:color w:val="000000"/>
-                <w:lang w:val="es-PE" w:eastAsia="es-PE"/>
-              </w:rPr>
-              <w:t>ECU</w:t>
-            </w:r>
-          </w:p>
-        </w:tc>
-        <w:tc>
-          <w:tcPr>
-            <w:tcW w:w="0" w:type="auto"/>
-            <w:tcBorders>
-              <w:top w:val="single" w:sz="8" w:space="0" w:color="000000"/>
-              <w:left w:val="single" w:sz="8" w:space="0" w:color="000000"/>
-              <w:bottom w:val="single" w:sz="8" w:space="0" w:color="000000"/>
-              <w:right w:val="single" w:sz="8" w:space="0" w:color="000000"/>
-            </w:tcBorders>
-            <w:tcMar>
-              <w:top w:w="100" w:type="dxa"/>
-              <w:left w:w="100" w:type="dxa"/>
-              <w:bottom w:w="100" w:type="dxa"/>
-              <w:right w:w="100" w:type="dxa"/>
-            </w:tcMar>
-            <w:hideMark/>
-          </w:tcPr>
-          <w:p>
-            <w:pPr>
-              <w:spacing w:after="0" w:line="240" w:lineRule="auto"/>
-              <w:rPr>
-                <w:rFonts w:ascii="Times New Roman" w:eastAsia="Times New Roman" w:hAnsi="Times New Roman" w:cs="Times New Roman"/>
-                <w:sz w:val="24"/>
-                <w:szCs w:val="24"/>
-                <w:lang w:val="es-PE" w:eastAsia="es-PE"/>
-              </w:rPr>
-            </w:pPr>
-            <w:r>
-              <w:rPr>
-                <w:rFonts w:ascii="Arial" w:eastAsia="Times New Roman" w:hAnsi="Arial" w:cs="Arial"/>
-                <w:color w:val="000000"/>
-                <w:lang w:val="es-PE" w:eastAsia="es-PE"/>
-              </w:rPr>
-              <w:t>Especificación de Caso de Uso(Aca falta poner que caso de usos son)</w:t>
-            </w:r>
-          </w:p>
-        </w:tc>
-        <w:tc>
-          <w:tcPr>
-            <w:tcW w:w="0" w:type="auto"/>
-            <w:tcBorders>
-              <w:top w:val="single" w:sz="8" w:space="0" w:color="000000"/>
-              <w:left w:val="single" w:sz="8" w:space="0" w:color="000000"/>
-              <w:bottom w:val="single" w:sz="8" w:space="0" w:color="000000"/>
-              <w:right w:val="single" w:sz="8" w:space="0" w:color="000000"/>
-            </w:tcBorders>
-            <w:tcMar>
-              <w:top w:w="100" w:type="dxa"/>
-              <w:left w:w="100" w:type="dxa"/>
-              <w:bottom w:w="100" w:type="dxa"/>
-              <w:right w:w="100" w:type="dxa"/>
-            </w:tcMar>
-            <w:hideMark/>
-          </w:tcPr>
-          <w:p>
-            <w:pPr>
-              <w:spacing w:after="0" w:line="240" w:lineRule="auto"/>
-              <w:rPr>
-                <w:rFonts w:ascii="Times New Roman" w:eastAsia="Times New Roman" w:hAnsi="Times New Roman" w:cs="Times New Roman"/>
-                <w:sz w:val="24"/>
-                <w:szCs w:val="24"/>
-                <w:lang w:val="es-PE" w:eastAsia="es-PE"/>
-              </w:rPr>
-            </w:pPr>
-            <w:r>
-              <w:rPr>
-                <w:rFonts w:ascii="Arial" w:eastAsia="Times New Roman" w:hAnsi="Arial" w:cs="Arial"/>
-                <w:color w:val="000000"/>
-                <w:lang w:val="es-PE" w:eastAsia="es-PE"/>
-              </w:rPr>
-              <w:t>diseño</w:t>
-            </w:r>
-          </w:p>
-        </w:tc>
-      </w:tr>
-      <w:tr>
-        <w:tc>
-          <w:tcPr>
-            <w:tcW w:w="0" w:type="auto"/>
-            <w:tcBorders>
-              <w:top w:val="single" w:sz="8" w:space="0" w:color="000000"/>
-              <w:left w:val="single" w:sz="8" w:space="0" w:color="000000"/>
-              <w:bottom w:val="single" w:sz="8" w:space="0" w:color="000000"/>
-              <w:right w:val="single" w:sz="8" w:space="0" w:color="000000"/>
-            </w:tcBorders>
-            <w:tcMar>
-              <w:top w:w="100" w:type="dxa"/>
-              <w:left w:w="100" w:type="dxa"/>
-              <w:bottom w:w="100" w:type="dxa"/>
-              <w:right w:w="100" w:type="dxa"/>
-            </w:tcMar>
-            <w:hideMark/>
-          </w:tcPr>
-          <w:p>
-            <w:pPr>
-              <w:spacing w:after="0" w:line="240" w:lineRule="auto"/>
-              <w:rPr>
-                <w:rFonts w:ascii="Times New Roman" w:eastAsia="Times New Roman" w:hAnsi="Times New Roman" w:cs="Times New Roman"/>
-                <w:sz w:val="24"/>
-                <w:szCs w:val="24"/>
-                <w:lang w:val="es-PE" w:eastAsia="es-PE"/>
-              </w:rPr>
-            </w:pPr>
-            <w:r>
-              <w:rPr>
-                <w:rFonts w:ascii="Arial" w:eastAsia="Times New Roman" w:hAnsi="Arial" w:cs="Arial"/>
-                <w:color w:val="000000"/>
-                <w:lang w:val="es-PE" w:eastAsia="es-PE"/>
-              </w:rPr>
-              <w:t>AN</w:t>
-            </w:r>
-            <w:r>
-              <w:rPr>
-                <w:rFonts w:ascii="Arial" w:eastAsia="Times New Roman" w:hAnsi="Arial" w:cs="Arial"/>
-                <w:color w:val="000000"/>
-                <w:lang w:val="es-PE" w:eastAsia="es-PE"/>
-              </w:rPr>
-              <w:t>DA</w:t>
-            </w:r>
-          </w:p>
-        </w:tc>
-        <w:tc>
-          <w:tcPr>
-            <w:tcW w:w="0" w:type="auto"/>
-            <w:tcBorders>
-              <w:top w:val="single" w:sz="8" w:space="0" w:color="000000"/>
-              <w:left w:val="single" w:sz="8" w:space="0" w:color="000000"/>
-              <w:bottom w:val="single" w:sz="8" w:space="0" w:color="000000"/>
-              <w:right w:val="single" w:sz="8" w:space="0" w:color="000000"/>
-            </w:tcBorders>
-            <w:tcMar>
-              <w:top w:w="100" w:type="dxa"/>
-              <w:left w:w="100" w:type="dxa"/>
-              <w:bottom w:w="100" w:type="dxa"/>
-              <w:right w:w="100" w:type="dxa"/>
-            </w:tcMar>
-            <w:hideMark/>
-          </w:tcPr>
-          <w:p>
-            <w:pPr>
-              <w:spacing w:after="0" w:line="240" w:lineRule="auto"/>
-              <w:rPr>
-                <w:rFonts w:ascii="Times New Roman" w:eastAsia="Times New Roman" w:hAnsi="Times New Roman" w:cs="Times New Roman"/>
-                <w:sz w:val="24"/>
-                <w:szCs w:val="24"/>
-                <w:lang w:val="es-PE" w:eastAsia="es-PE"/>
-              </w:rPr>
-            </w:pPr>
-            <w:r>
-              <w:rPr>
-                <w:rFonts w:ascii="Arial" w:eastAsia="Times New Roman" w:hAnsi="Arial" w:cs="Arial"/>
-                <w:color w:val="000000"/>
-                <w:lang w:val="es-PE" w:eastAsia="es-PE"/>
-              </w:rPr>
-              <w:t>Documento de análisis</w:t>
-            </w:r>
-          </w:p>
-        </w:tc>
-        <w:tc>
-          <w:tcPr>
-            <w:tcW w:w="0" w:type="auto"/>
-            <w:tcBorders>
-              <w:top w:val="single" w:sz="8" w:space="0" w:color="000000"/>
-              <w:left w:val="single" w:sz="8" w:space="0" w:color="000000"/>
-              <w:bottom w:val="single" w:sz="8" w:space="0" w:color="000000"/>
-              <w:right w:val="single" w:sz="8" w:space="0" w:color="000000"/>
-            </w:tcBorders>
-            <w:tcMar>
-              <w:top w:w="100" w:type="dxa"/>
-              <w:left w:w="100" w:type="dxa"/>
-              <w:bottom w:w="100" w:type="dxa"/>
-              <w:right w:w="100" w:type="dxa"/>
-            </w:tcMar>
-            <w:hideMark/>
-          </w:tcPr>
-          <w:p>
-            <w:pPr>
-              <w:spacing w:after="0" w:line="240" w:lineRule="auto"/>
-              <w:rPr>
-                <w:rFonts w:ascii="Times New Roman" w:eastAsia="Times New Roman" w:hAnsi="Times New Roman" w:cs="Times New Roman"/>
-                <w:sz w:val="24"/>
-                <w:szCs w:val="24"/>
-                <w:lang w:val="es-PE" w:eastAsia="es-PE"/>
-              </w:rPr>
-            </w:pPr>
-            <w:r>
-              <w:rPr>
-                <w:rFonts w:ascii="Arial" w:eastAsia="Times New Roman" w:hAnsi="Arial" w:cs="Arial"/>
-                <w:color w:val="000000"/>
-                <w:lang w:val="es-PE" w:eastAsia="es-PE"/>
-              </w:rPr>
-              <w:t>analisis</w:t>
-            </w:r>
-          </w:p>
-        </w:tc>
-      </w:tr>
-      <w:tr>
-        <w:tc>
-          <w:tcPr>
-            <w:tcW w:w="0" w:type="auto"/>
-            <w:tcBorders>
-              <w:top w:val="single" w:sz="8" w:space="0" w:color="000000"/>
-              <w:left w:val="single" w:sz="8" w:space="0" w:color="000000"/>
-              <w:bottom w:val="single" w:sz="8" w:space="0" w:color="000000"/>
-              <w:right w:val="single" w:sz="8" w:space="0" w:color="000000"/>
-            </w:tcBorders>
-            <w:tcMar>
-              <w:top w:w="100" w:type="dxa"/>
-              <w:left w:w="100" w:type="dxa"/>
-              <w:bottom w:w="100" w:type="dxa"/>
-              <w:right w:w="100" w:type="dxa"/>
-            </w:tcMar>
-            <w:hideMark/>
-          </w:tcPr>
-          <w:p>
-            <w:pPr>
-              <w:spacing w:after="0" w:line="240" w:lineRule="auto"/>
-              <w:rPr>
-                <w:rFonts w:ascii="Times New Roman" w:eastAsia="Times New Roman" w:hAnsi="Times New Roman" w:cs="Times New Roman"/>
-                <w:sz w:val="24"/>
-                <w:szCs w:val="24"/>
-                <w:lang w:val="es-PE" w:eastAsia="es-PE"/>
-              </w:rPr>
-            </w:pPr>
-            <w:r>
-              <w:rPr>
-                <w:rFonts w:ascii="Arial" w:eastAsia="Times New Roman" w:hAnsi="Arial" w:cs="Arial"/>
-                <w:color w:val="000000"/>
-                <w:lang w:val="es-PE" w:eastAsia="es-PE"/>
-              </w:rPr>
-              <w:t>DI</w:t>
-            </w:r>
-            <w:r>
-              <w:rPr>
-                <w:rFonts w:ascii="Arial" w:eastAsia="Times New Roman" w:hAnsi="Arial" w:cs="Arial"/>
-                <w:color w:val="000000"/>
-                <w:lang w:val="es-PE" w:eastAsia="es-PE"/>
-              </w:rPr>
-              <w:t>DD</w:t>
-            </w:r>
-          </w:p>
-        </w:tc>
-        <w:tc>
-          <w:tcPr>
-            <w:tcW w:w="0" w:type="auto"/>
-            <w:tcBorders>
-              <w:top w:val="single" w:sz="8" w:space="0" w:color="000000"/>
-              <w:left w:val="single" w:sz="8" w:space="0" w:color="000000"/>
-              <w:bottom w:val="single" w:sz="8" w:space="0" w:color="000000"/>
-              <w:right w:val="single" w:sz="8" w:space="0" w:color="000000"/>
-            </w:tcBorders>
-            <w:tcMar>
-              <w:top w:w="100" w:type="dxa"/>
-              <w:left w:w="100" w:type="dxa"/>
-              <w:bottom w:w="100" w:type="dxa"/>
-              <w:right w:w="100" w:type="dxa"/>
-            </w:tcMar>
-            <w:hideMark/>
-          </w:tcPr>
-          <w:p>
-            <w:pPr>
-              <w:spacing w:after="0" w:line="240" w:lineRule="auto"/>
-              <w:rPr>
-                <w:rFonts w:ascii="Times New Roman" w:eastAsia="Times New Roman" w:hAnsi="Times New Roman" w:cs="Times New Roman"/>
-                <w:sz w:val="24"/>
-                <w:szCs w:val="24"/>
-                <w:lang w:val="es-PE" w:eastAsia="es-PE"/>
-              </w:rPr>
-            </w:pPr>
-            <w:r>
-              <w:rPr>
-                <w:rFonts w:ascii="Arial" w:eastAsia="Times New Roman" w:hAnsi="Arial" w:cs="Arial"/>
-                <w:color w:val="000000"/>
-                <w:lang w:val="es-PE" w:eastAsia="es-PE"/>
-              </w:rPr>
-              <w:t>Documento de diseño</w:t>
-            </w:r>
-          </w:p>
-        </w:tc>
-        <w:tc>
-          <w:tcPr>
-            <w:tcW w:w="0" w:type="auto"/>
-            <w:tcBorders>
-              <w:top w:val="single" w:sz="8" w:space="0" w:color="000000"/>
-              <w:left w:val="single" w:sz="8" w:space="0" w:color="000000"/>
-              <w:bottom w:val="single" w:sz="8" w:space="0" w:color="000000"/>
-              <w:right w:val="single" w:sz="8" w:space="0" w:color="000000"/>
-            </w:tcBorders>
-            <w:tcMar>
-              <w:top w:w="100" w:type="dxa"/>
-              <w:left w:w="100" w:type="dxa"/>
-              <w:bottom w:w="100" w:type="dxa"/>
-              <w:right w:w="100" w:type="dxa"/>
-            </w:tcMar>
-            <w:hideMark/>
-          </w:tcPr>
-          <w:p>
-            <w:pPr>
-              <w:spacing w:after="0" w:line="240" w:lineRule="auto"/>
-              <w:rPr>
-                <w:rFonts w:ascii="Times New Roman" w:eastAsia="Times New Roman" w:hAnsi="Times New Roman" w:cs="Times New Roman"/>
-                <w:sz w:val="24"/>
-                <w:szCs w:val="24"/>
-                <w:lang w:val="es-PE" w:eastAsia="es-PE"/>
-              </w:rPr>
-            </w:pPr>
-            <w:r>
-              <w:rPr>
-                <w:rFonts w:ascii="Arial" w:eastAsia="Times New Roman" w:hAnsi="Arial" w:cs="Arial"/>
-                <w:color w:val="000000"/>
-                <w:lang w:val="es-PE" w:eastAsia="es-PE"/>
-              </w:rPr>
-              <w:t>diseño</w:t>
-            </w:r>
-          </w:p>
-        </w:tc>
-      </w:tr>
-      <w:tr>
-        <w:tc>
-          <w:tcPr>
-            <w:tcW w:w="0" w:type="auto"/>
-            <w:tcBorders>
-              <w:top w:val="single" w:sz="8" w:space="0" w:color="000000"/>
-              <w:left w:val="single" w:sz="8" w:space="0" w:color="000000"/>
-              <w:bottom w:val="single" w:sz="8" w:space="0" w:color="000000"/>
-              <w:right w:val="single" w:sz="8" w:space="0" w:color="000000"/>
-            </w:tcBorders>
-            <w:tcMar>
-              <w:top w:w="100" w:type="dxa"/>
-              <w:left w:w="100" w:type="dxa"/>
-              <w:bottom w:w="100" w:type="dxa"/>
-              <w:right w:w="100" w:type="dxa"/>
-            </w:tcMar>
-            <w:hideMark/>
-          </w:tcPr>
-          <w:p>
-            <w:pPr>
-              <w:spacing w:after="0" w:line="240" w:lineRule="auto"/>
-              <w:rPr>
-                <w:rFonts w:ascii="Times New Roman" w:eastAsia="Times New Roman" w:hAnsi="Times New Roman" w:cs="Times New Roman"/>
-                <w:sz w:val="24"/>
-                <w:szCs w:val="24"/>
-                <w:lang w:val="es-PE" w:eastAsia="es-PE"/>
-              </w:rPr>
-            </w:pPr>
-            <w:r>
-              <w:rPr>
-                <w:rFonts w:ascii="Arial" w:eastAsia="Times New Roman" w:hAnsi="Arial" w:cs="Arial"/>
-                <w:color w:val="000000"/>
-                <w:lang w:val="es-PE" w:eastAsia="es-PE"/>
-              </w:rPr>
-              <w:t>IM</w:t>
-            </w:r>
-            <w:r>
-              <w:rPr>
-                <w:rFonts w:ascii="Arial" w:eastAsia="Times New Roman" w:hAnsi="Arial" w:cs="Arial"/>
-                <w:color w:val="000000"/>
-                <w:lang w:val="es-PE" w:eastAsia="es-PE"/>
-              </w:rPr>
-              <w:t>DAS</w:t>
-            </w:r>
-          </w:p>
-        </w:tc>
-        <w:tc>
-          <w:tcPr>
-            <w:tcW w:w="0" w:type="auto"/>
-            <w:tcBorders>
-              <w:top w:val="single" w:sz="8" w:space="0" w:color="000000"/>
-              <w:left w:val="single" w:sz="8" w:space="0" w:color="000000"/>
-              <w:bottom w:val="single" w:sz="8" w:space="0" w:color="000000"/>
-              <w:right w:val="single" w:sz="8" w:space="0" w:color="000000"/>
-            </w:tcBorders>
-            <w:tcMar>
-              <w:top w:w="100" w:type="dxa"/>
-              <w:left w:w="100" w:type="dxa"/>
-              <w:bottom w:w="100" w:type="dxa"/>
-              <w:right w:w="100" w:type="dxa"/>
-            </w:tcMar>
-            <w:hideMark/>
-          </w:tcPr>
-          <w:p>
-            <w:pPr>
-              <w:spacing w:after="0" w:line="240" w:lineRule="auto"/>
-              <w:rPr>
-                <w:rFonts w:ascii="Times New Roman" w:eastAsia="Times New Roman" w:hAnsi="Times New Roman" w:cs="Times New Roman"/>
-                <w:sz w:val="24"/>
-                <w:szCs w:val="24"/>
-                <w:lang w:val="es-PE" w:eastAsia="es-PE"/>
-              </w:rPr>
-            </w:pPr>
-            <w:r>
-              <w:rPr>
-                <w:rFonts w:ascii="Arial" w:eastAsia="Times New Roman" w:hAnsi="Arial" w:cs="Arial"/>
-                <w:color w:val="000000"/>
-                <w:lang w:val="es-PE" w:eastAsia="es-PE"/>
-              </w:rPr>
-              <w:t>Documento de arquitectura  de Software</w:t>
-            </w:r>
-          </w:p>
-        </w:tc>
-        <w:tc>
-          <w:tcPr>
-            <w:tcW w:w="0" w:type="auto"/>
-            <w:tcBorders>
-              <w:top w:val="single" w:sz="8" w:space="0" w:color="000000"/>
-              <w:left w:val="single" w:sz="8" w:space="0" w:color="000000"/>
-              <w:bottom w:val="single" w:sz="8" w:space="0" w:color="000000"/>
-              <w:right w:val="single" w:sz="8" w:space="0" w:color="000000"/>
-            </w:tcBorders>
-            <w:tcMar>
-              <w:top w:w="100" w:type="dxa"/>
-              <w:left w:w="100" w:type="dxa"/>
-              <w:bottom w:w="100" w:type="dxa"/>
-              <w:right w:w="100" w:type="dxa"/>
-            </w:tcMar>
-            <w:hideMark/>
-          </w:tcPr>
-          <w:p>
-            <w:pPr>
-              <w:spacing w:after="0" w:line="240" w:lineRule="auto"/>
-              <w:rPr>
-                <w:rFonts w:ascii="Times New Roman" w:eastAsia="Times New Roman" w:hAnsi="Times New Roman" w:cs="Times New Roman"/>
-                <w:sz w:val="24"/>
-                <w:szCs w:val="24"/>
-                <w:lang w:val="es-PE" w:eastAsia="es-PE"/>
-              </w:rPr>
-            </w:pPr>
-            <w:r>
-              <w:rPr>
-                <w:rFonts w:ascii="Arial" w:eastAsia="Times New Roman" w:hAnsi="Arial" w:cs="Arial"/>
-                <w:color w:val="000000"/>
-                <w:lang w:val="es-PE" w:eastAsia="es-PE"/>
-              </w:rPr>
-              <w:t>implementación</w:t>
-            </w:r>
-          </w:p>
-        </w:tc>
-      </w:tr>
-      <w:tr>
-        <w:tc>
-          <w:tcPr>
-            <w:tcW w:w="0" w:type="auto"/>
-            <w:tcBorders>
-              <w:top w:val="single" w:sz="8" w:space="0" w:color="000000"/>
-              <w:left w:val="single" w:sz="8" w:space="0" w:color="000000"/>
-              <w:bottom w:val="single" w:sz="8" w:space="0" w:color="000000"/>
-              <w:right w:val="single" w:sz="8" w:space="0" w:color="000000"/>
-            </w:tcBorders>
-            <w:tcMar>
-              <w:top w:w="100" w:type="dxa"/>
-              <w:left w:w="100" w:type="dxa"/>
-              <w:bottom w:w="100" w:type="dxa"/>
-              <w:right w:w="100" w:type="dxa"/>
-            </w:tcMar>
-            <w:hideMark/>
-          </w:tcPr>
-          <w:p>
-            <w:pPr>
-              <w:spacing w:after="0" w:line="240" w:lineRule="auto"/>
-              <w:rPr>
-                <w:rFonts w:ascii="Times New Roman" w:eastAsia="Times New Roman" w:hAnsi="Times New Roman" w:cs="Times New Roman"/>
-                <w:sz w:val="24"/>
-                <w:szCs w:val="24"/>
-                <w:lang w:val="es-PE" w:eastAsia="es-PE"/>
-              </w:rPr>
-            </w:pPr>
-            <w:r>
-              <w:rPr>
-                <w:rFonts w:ascii="Arial" w:eastAsia="Times New Roman" w:hAnsi="Arial" w:cs="Arial"/>
-                <w:color w:val="000000"/>
-                <w:lang w:val="es-PE" w:eastAsia="es-PE"/>
-              </w:rPr>
-              <w:t>IM</w:t>
-            </w:r>
-            <w:r>
-              <w:rPr>
-                <w:rFonts w:ascii="Arial" w:eastAsia="Times New Roman" w:hAnsi="Arial" w:cs="Arial"/>
-                <w:color w:val="000000"/>
-                <w:lang w:val="es-PE" w:eastAsia="es-PE"/>
-              </w:rPr>
-              <w:t>BA</w:t>
-            </w:r>
-          </w:p>
-        </w:tc>
-        <w:tc>
-          <w:tcPr>
-            <w:tcW w:w="0" w:type="auto"/>
-            <w:tcBorders>
-              <w:top w:val="single" w:sz="8" w:space="0" w:color="000000"/>
-              <w:left w:val="single" w:sz="8" w:space="0" w:color="000000"/>
-              <w:bottom w:val="single" w:sz="8" w:space="0" w:color="000000"/>
-              <w:right w:val="single" w:sz="8" w:space="0" w:color="000000"/>
-            </w:tcBorders>
-            <w:tcMar>
-              <w:top w:w="100" w:type="dxa"/>
-              <w:left w:w="100" w:type="dxa"/>
-              <w:bottom w:w="100" w:type="dxa"/>
-              <w:right w:w="100" w:type="dxa"/>
-            </w:tcMar>
-            <w:hideMark/>
-          </w:tcPr>
-          <w:p>
-            <w:pPr>
-              <w:spacing w:after="0" w:line="240" w:lineRule="auto"/>
-              <w:rPr>
-                <w:rFonts w:ascii="Times New Roman" w:eastAsia="Times New Roman" w:hAnsi="Times New Roman" w:cs="Times New Roman"/>
-                <w:sz w:val="24"/>
-                <w:szCs w:val="24"/>
-                <w:lang w:val="es-PE" w:eastAsia="es-PE"/>
-              </w:rPr>
-            </w:pPr>
-            <w:r>
-              <w:rPr>
-                <w:rFonts w:ascii="Arial" w:eastAsia="Times New Roman" w:hAnsi="Arial" w:cs="Arial"/>
-                <w:color w:val="000000"/>
-                <w:lang w:val="es-PE" w:eastAsia="es-PE"/>
-              </w:rPr>
-              <w:t>Backend-api</w:t>
-            </w:r>
-          </w:p>
-        </w:tc>
-        <w:tc>
-          <w:tcPr>
-            <w:tcW w:w="0" w:type="auto"/>
-            <w:tcBorders>
-              <w:top w:val="single" w:sz="8" w:space="0" w:color="000000"/>
-              <w:left w:val="single" w:sz="8" w:space="0" w:color="000000"/>
-              <w:bottom w:val="single" w:sz="8" w:space="0" w:color="000000"/>
-              <w:right w:val="single" w:sz="8" w:space="0" w:color="000000"/>
-            </w:tcBorders>
-            <w:tcMar>
-              <w:top w:w="100" w:type="dxa"/>
-              <w:left w:w="100" w:type="dxa"/>
-              <w:bottom w:w="100" w:type="dxa"/>
-              <w:right w:w="100" w:type="dxa"/>
-            </w:tcMar>
-            <w:hideMark/>
-          </w:tcPr>
-          <w:p>
-            <w:pPr>
-              <w:spacing w:after="0" w:line="240" w:lineRule="auto"/>
-              <w:rPr>
-                <w:rFonts w:ascii="Times New Roman" w:eastAsia="Times New Roman" w:hAnsi="Times New Roman" w:cs="Times New Roman"/>
-                <w:sz w:val="24"/>
-                <w:szCs w:val="24"/>
-                <w:lang w:val="es-PE" w:eastAsia="es-PE"/>
-              </w:rPr>
-            </w:pPr>
-            <w:r>
-              <w:rPr>
-                <w:rFonts w:ascii="Arial" w:eastAsia="Times New Roman" w:hAnsi="Arial" w:cs="Arial"/>
-                <w:color w:val="000000"/>
-                <w:lang w:val="es-PE" w:eastAsia="es-PE"/>
-              </w:rPr>
-              <w:t>implementación</w:t>
-            </w:r>
-          </w:p>
-        </w:tc>
-      </w:tr>
-      <w:tr>
-        <w:tc>
-          <w:tcPr>
-            <w:tcW w:w="0" w:type="auto"/>
-            <w:tcBorders>
-              <w:top w:val="single" w:sz="8" w:space="0" w:color="000000"/>
-              <w:left w:val="single" w:sz="8" w:space="0" w:color="000000"/>
-              <w:bottom w:val="single" w:sz="8" w:space="0" w:color="000000"/>
-              <w:right w:val="single" w:sz="8" w:space="0" w:color="000000"/>
-            </w:tcBorders>
-            <w:tcMar>
-              <w:top w:w="100" w:type="dxa"/>
-              <w:left w:w="100" w:type="dxa"/>
-              <w:bottom w:w="100" w:type="dxa"/>
-              <w:right w:w="100" w:type="dxa"/>
-            </w:tcMar>
-            <w:hideMark/>
-          </w:tcPr>
-          <w:p>
-            <w:pPr>
-              <w:spacing w:after="0" w:line="240" w:lineRule="auto"/>
-              <w:rPr>
-                <w:rFonts w:ascii="Times New Roman" w:eastAsia="Times New Roman" w:hAnsi="Times New Roman" w:cs="Times New Roman"/>
-                <w:sz w:val="24"/>
-                <w:szCs w:val="24"/>
-                <w:lang w:val="es-PE" w:eastAsia="es-PE"/>
-              </w:rPr>
-            </w:pPr>
-            <w:r>
-              <w:rPr>
-                <w:rFonts w:ascii="Arial" w:eastAsia="Times New Roman" w:hAnsi="Arial" w:cs="Arial"/>
-                <w:color w:val="000000"/>
-                <w:lang w:val="es-PE" w:eastAsia="es-PE"/>
-              </w:rPr>
-              <w:t>IM</w:t>
-            </w:r>
-            <w:r>
-              <w:rPr>
-                <w:rFonts w:ascii="Arial" w:eastAsia="Times New Roman" w:hAnsi="Arial" w:cs="Arial"/>
-                <w:color w:val="000000"/>
-                <w:lang w:val="es-PE" w:eastAsia="es-PE"/>
-              </w:rPr>
-              <w:t>CFA</w:t>
-            </w:r>
-          </w:p>
-        </w:tc>
-        <w:tc>
-          <w:tcPr>
-            <w:tcW w:w="0" w:type="auto"/>
-            <w:tcBorders>
-              <w:top w:val="single" w:sz="8" w:space="0" w:color="000000"/>
-              <w:left w:val="single" w:sz="8" w:space="0" w:color="000000"/>
-              <w:bottom w:val="single" w:sz="8" w:space="0" w:color="000000"/>
-              <w:right w:val="single" w:sz="8" w:space="0" w:color="000000"/>
-            </w:tcBorders>
-            <w:tcMar>
-              <w:top w:w="100" w:type="dxa"/>
-              <w:left w:w="100" w:type="dxa"/>
-              <w:bottom w:w="100" w:type="dxa"/>
-              <w:right w:w="100" w:type="dxa"/>
-            </w:tcMar>
-            <w:hideMark/>
-          </w:tcPr>
-          <w:p>
-            <w:pPr>
-              <w:spacing w:after="0" w:line="240" w:lineRule="auto"/>
-              <w:rPr>
-                <w:rFonts w:ascii="Times New Roman" w:eastAsia="Times New Roman" w:hAnsi="Times New Roman" w:cs="Times New Roman"/>
-                <w:sz w:val="24"/>
-                <w:szCs w:val="24"/>
-                <w:lang w:val="es-PE" w:eastAsia="es-PE"/>
-              </w:rPr>
-            </w:pPr>
-            <w:r>
-              <w:rPr>
-                <w:rFonts w:ascii="Arial" w:eastAsia="Times New Roman" w:hAnsi="Arial" w:cs="Arial"/>
-                <w:color w:val="000000"/>
-                <w:lang w:val="es-PE" w:eastAsia="es-PE"/>
-              </w:rPr>
-              <w:t>Código Fuente(IOS)</w:t>
-            </w:r>
-          </w:p>
-        </w:tc>
-        <w:tc>
-          <w:tcPr>
-            <w:tcW w:w="0" w:type="auto"/>
-            <w:tcBorders>
-              <w:top w:val="single" w:sz="8" w:space="0" w:color="000000"/>
-              <w:left w:val="single" w:sz="8" w:space="0" w:color="000000"/>
-              <w:bottom w:val="single" w:sz="8" w:space="0" w:color="000000"/>
-              <w:right w:val="single" w:sz="8" w:space="0" w:color="000000"/>
-            </w:tcBorders>
-            <w:tcMar>
-              <w:top w:w="100" w:type="dxa"/>
-              <w:left w:w="100" w:type="dxa"/>
-              <w:bottom w:w="100" w:type="dxa"/>
-              <w:right w:w="100" w:type="dxa"/>
-            </w:tcMar>
-            <w:hideMark/>
-          </w:tcPr>
-          <w:p>
-            <w:pPr>
-              <w:spacing w:after="0" w:line="240" w:lineRule="auto"/>
-              <w:rPr>
-                <w:rFonts w:ascii="Times New Roman" w:eastAsia="Times New Roman" w:hAnsi="Times New Roman" w:cs="Times New Roman"/>
-                <w:sz w:val="24"/>
-                <w:szCs w:val="24"/>
-                <w:lang w:val="es-PE" w:eastAsia="es-PE"/>
-              </w:rPr>
-            </w:pPr>
-            <w:r>
-              <w:rPr>
-                <w:rFonts w:ascii="Arial" w:eastAsia="Times New Roman" w:hAnsi="Arial" w:cs="Arial"/>
-                <w:color w:val="000000"/>
-                <w:lang w:val="es-PE" w:eastAsia="es-PE"/>
-              </w:rPr>
-              <w:t>implementación</w:t>
-            </w:r>
-          </w:p>
-        </w:tc>
-      </w:tr>
-      <w:tr>
-        <w:tc>
-          <w:tcPr>
-            <w:tcW w:w="0" w:type="auto"/>
-            <w:tcBorders>
-              <w:top w:val="single" w:sz="8" w:space="0" w:color="000000"/>
-              <w:left w:val="single" w:sz="8" w:space="0" w:color="000000"/>
-              <w:bottom w:val="single" w:sz="8" w:space="0" w:color="000000"/>
-              <w:right w:val="single" w:sz="8" w:space="0" w:color="000000"/>
-            </w:tcBorders>
-            <w:tcMar>
-              <w:top w:w="100" w:type="dxa"/>
-              <w:left w:w="100" w:type="dxa"/>
-              <w:bottom w:w="100" w:type="dxa"/>
-              <w:right w:w="100" w:type="dxa"/>
-            </w:tcMar>
-            <w:hideMark/>
-          </w:tcPr>
-          <w:p>
-            <w:pPr>
-              <w:spacing w:after="0" w:line="240" w:lineRule="auto"/>
-              <w:rPr>
-                <w:rFonts w:ascii="Times New Roman" w:eastAsia="Times New Roman" w:hAnsi="Times New Roman" w:cs="Times New Roman"/>
-                <w:sz w:val="24"/>
-                <w:szCs w:val="24"/>
-                <w:lang w:val="es-PE" w:eastAsia="es-PE"/>
-              </w:rPr>
-            </w:pPr>
-            <w:r>
-              <w:rPr>
-                <w:rFonts w:ascii="Arial" w:eastAsia="Times New Roman" w:hAnsi="Arial" w:cs="Arial"/>
-                <w:color w:val="000000"/>
-                <w:lang w:val="es-PE" w:eastAsia="es-PE"/>
-              </w:rPr>
-              <w:t>IM</w:t>
-            </w:r>
-            <w:r>
-              <w:rPr>
-                <w:rFonts w:ascii="Arial" w:eastAsia="Times New Roman" w:hAnsi="Arial" w:cs="Arial"/>
-                <w:color w:val="000000"/>
-                <w:lang w:val="es-PE" w:eastAsia="es-PE"/>
-              </w:rPr>
-              <w:t>CFI</w:t>
-            </w:r>
-          </w:p>
-        </w:tc>
-        <w:tc>
-          <w:tcPr>
-            <w:tcW w:w="0" w:type="auto"/>
-            <w:tcBorders>
-              <w:top w:val="single" w:sz="8" w:space="0" w:color="000000"/>
-              <w:left w:val="single" w:sz="8" w:space="0" w:color="000000"/>
-              <w:bottom w:val="single" w:sz="8" w:space="0" w:color="000000"/>
-              <w:right w:val="single" w:sz="8" w:space="0" w:color="000000"/>
-            </w:tcBorders>
-            <w:tcMar>
-              <w:top w:w="100" w:type="dxa"/>
-              <w:left w:w="100" w:type="dxa"/>
-              <w:bottom w:w="100" w:type="dxa"/>
-              <w:right w:w="100" w:type="dxa"/>
-            </w:tcMar>
-            <w:hideMark/>
-          </w:tcPr>
-          <w:p>
-            <w:pPr>
-              <w:spacing w:after="0" w:line="240" w:lineRule="auto"/>
-              <w:rPr>
-                <w:rFonts w:ascii="Times New Roman" w:eastAsia="Times New Roman" w:hAnsi="Times New Roman" w:cs="Times New Roman"/>
-                <w:sz w:val="24"/>
-                <w:szCs w:val="24"/>
-                <w:lang w:val="es-PE" w:eastAsia="es-PE"/>
-              </w:rPr>
-            </w:pPr>
-            <w:r>
-              <w:rPr>
-                <w:rFonts w:ascii="Arial" w:eastAsia="Times New Roman" w:hAnsi="Arial" w:cs="Arial"/>
-                <w:color w:val="000000"/>
-                <w:lang w:val="es-PE" w:eastAsia="es-PE"/>
-              </w:rPr>
-              <w:t>Codigo Fuente(Android)</w:t>
-            </w:r>
-          </w:p>
-        </w:tc>
-        <w:tc>
-          <w:tcPr>
-            <w:tcW w:w="0" w:type="auto"/>
-            <w:tcBorders>
-              <w:top w:val="single" w:sz="8" w:space="0" w:color="000000"/>
-              <w:left w:val="single" w:sz="8" w:space="0" w:color="000000"/>
-              <w:bottom w:val="single" w:sz="8" w:space="0" w:color="000000"/>
-              <w:right w:val="single" w:sz="8" w:space="0" w:color="000000"/>
-            </w:tcBorders>
-            <w:tcMar>
-              <w:top w:w="100" w:type="dxa"/>
-              <w:left w:w="100" w:type="dxa"/>
-              <w:bottom w:w="100" w:type="dxa"/>
-              <w:right w:w="100" w:type="dxa"/>
-            </w:tcMar>
-            <w:hideMark/>
-          </w:tcPr>
-          <w:p>
-            <w:pPr>
-              <w:spacing w:after="0" w:line="240" w:lineRule="auto"/>
-              <w:rPr>
-                <w:rFonts w:ascii="Times New Roman" w:eastAsia="Times New Roman" w:hAnsi="Times New Roman" w:cs="Times New Roman"/>
-                <w:sz w:val="24"/>
-                <w:szCs w:val="24"/>
-                <w:lang w:val="es-PE" w:eastAsia="es-PE"/>
-              </w:rPr>
-            </w:pPr>
-            <w:r>
-              <w:rPr>
-                <w:rFonts w:ascii="Arial" w:eastAsia="Times New Roman" w:hAnsi="Arial" w:cs="Arial"/>
-                <w:color w:val="000000"/>
-                <w:lang w:val="es-PE" w:eastAsia="es-PE"/>
-              </w:rPr>
-              <w:t>implementación</w:t>
-            </w:r>
-          </w:p>
-        </w:tc>
-      </w:tr>
-      <w:tr>
-        <w:tc>
-          <w:tcPr>
-            <w:tcW w:w="0" w:type="auto"/>
-            <w:tcBorders>
-              <w:top w:val="single" w:sz="8" w:space="0" w:color="000000"/>
-              <w:left w:val="single" w:sz="8" w:space="0" w:color="000000"/>
-              <w:bottom w:val="single" w:sz="8" w:space="0" w:color="000000"/>
-              <w:right w:val="single" w:sz="8" w:space="0" w:color="000000"/>
-            </w:tcBorders>
-            <w:tcMar>
-              <w:top w:w="100" w:type="dxa"/>
-              <w:left w:w="100" w:type="dxa"/>
-              <w:bottom w:w="100" w:type="dxa"/>
-              <w:right w:w="100" w:type="dxa"/>
-            </w:tcMar>
-            <w:hideMark/>
-          </w:tcPr>
-          <w:p>
-            <w:pPr>
-              <w:spacing w:after="0" w:line="240" w:lineRule="auto"/>
-              <w:rPr>
-                <w:rFonts w:ascii="Times New Roman" w:eastAsia="Times New Roman" w:hAnsi="Times New Roman" w:cs="Times New Roman"/>
-                <w:sz w:val="24"/>
-                <w:szCs w:val="24"/>
-                <w:lang w:val="es-PE" w:eastAsia="es-PE"/>
-              </w:rPr>
-            </w:pPr>
-            <w:r>
-              <w:rPr>
-                <w:rFonts w:ascii="Arial" w:eastAsia="Times New Roman" w:hAnsi="Arial" w:cs="Arial"/>
-                <w:color w:val="000000"/>
-                <w:lang w:val="es-PE" w:eastAsia="es-PE"/>
-              </w:rPr>
-              <w:t>AN</w:t>
-            </w:r>
-            <w:r>
-              <w:rPr>
-                <w:rFonts w:ascii="Arial" w:eastAsia="Times New Roman" w:hAnsi="Arial" w:cs="Arial"/>
-                <w:color w:val="000000"/>
-                <w:lang w:val="es-PE" w:eastAsia="es-PE"/>
-              </w:rPr>
-              <w:t>ECP</w:t>
-            </w:r>
-          </w:p>
-        </w:tc>
-        <w:tc>
-          <w:tcPr>
-            <w:tcW w:w="0" w:type="auto"/>
-            <w:tcBorders>
-              <w:top w:val="single" w:sz="8" w:space="0" w:color="000000"/>
-              <w:left w:val="single" w:sz="8" w:space="0" w:color="000000"/>
-              <w:bottom w:val="single" w:sz="8" w:space="0" w:color="000000"/>
-              <w:right w:val="single" w:sz="8" w:space="0" w:color="000000"/>
-            </w:tcBorders>
-            <w:tcMar>
-              <w:top w:w="100" w:type="dxa"/>
-              <w:left w:w="100" w:type="dxa"/>
-              <w:bottom w:w="100" w:type="dxa"/>
-              <w:right w:w="100" w:type="dxa"/>
-            </w:tcMar>
-            <w:hideMark/>
-          </w:tcPr>
-          <w:p>
-            <w:pPr>
-              <w:spacing w:after="0" w:line="240" w:lineRule="auto"/>
-              <w:rPr>
-                <w:rFonts w:ascii="Times New Roman" w:eastAsia="Times New Roman" w:hAnsi="Times New Roman" w:cs="Times New Roman"/>
-                <w:sz w:val="24"/>
-                <w:szCs w:val="24"/>
-                <w:lang w:val="es-PE" w:eastAsia="es-PE"/>
-              </w:rPr>
-            </w:pPr>
-            <w:r>
-              <w:rPr>
-                <w:rFonts w:ascii="Arial" w:eastAsia="Times New Roman" w:hAnsi="Arial" w:cs="Arial"/>
-                <w:color w:val="000000"/>
-                <w:lang w:val="es-PE" w:eastAsia="es-PE"/>
-              </w:rPr>
-              <w:t>Especificación de casos de prueba</w:t>
-            </w:r>
-          </w:p>
-        </w:tc>
-        <w:tc>
-          <w:tcPr>
-            <w:tcW w:w="0" w:type="auto"/>
-            <w:tcBorders>
-              <w:top w:val="single" w:sz="8" w:space="0" w:color="000000"/>
-              <w:left w:val="single" w:sz="8" w:space="0" w:color="000000"/>
-              <w:bottom w:val="single" w:sz="8" w:space="0" w:color="000000"/>
-              <w:right w:val="single" w:sz="8" w:space="0" w:color="000000"/>
-            </w:tcBorders>
-            <w:tcMar>
-              <w:top w:w="100" w:type="dxa"/>
-              <w:left w:w="100" w:type="dxa"/>
-              <w:bottom w:w="100" w:type="dxa"/>
-              <w:right w:w="100" w:type="dxa"/>
-            </w:tcMar>
-            <w:hideMark/>
-          </w:tcPr>
-          <w:p>
-            <w:pPr>
-              <w:spacing w:after="0" w:line="240" w:lineRule="auto"/>
-              <w:rPr>
-                <w:rFonts w:ascii="Times New Roman" w:eastAsia="Times New Roman" w:hAnsi="Times New Roman" w:cs="Times New Roman"/>
-                <w:sz w:val="24"/>
-                <w:szCs w:val="24"/>
-                <w:lang w:val="es-PE" w:eastAsia="es-PE"/>
-              </w:rPr>
-            </w:pPr>
-            <w:r>
-              <w:rPr>
-                <w:rFonts w:ascii="Arial" w:eastAsia="Times New Roman" w:hAnsi="Arial" w:cs="Arial"/>
-                <w:color w:val="000000"/>
-                <w:lang w:val="es-PE" w:eastAsia="es-PE"/>
-              </w:rPr>
-              <w:t>analisis</w:t>
-            </w:r>
-          </w:p>
-        </w:tc>
-      </w:tr>
-    </w:tbl>
-    <w:p>
-      <w:pPr>
-        <w:jc w:val="both"/>
-      </w:pPr>
-    </w:p>
-    <w:p>
-      <w:pPr>
-        <w:ind w:left="1776"/>
-        <w:rPr>
-          <w:lang w:val="es-PE"/>
-        </w:rPr>
-      </w:pPr>
-    </w:p>
-    <w:p>
-      <w:pPr>
-        <w:ind w:left="1416"/>
-      </w:pPr>
-    </w:p>
-    <w:p/>
-    <w:p>
-      <w:pPr>
-        <w:sectPr>
-          <w:pgSz w:w="12240" w:h="15840"/>
-          <w:pgMar w:top="1418" w:right="1701" w:bottom="1418" w:left="1701" w:header="709" w:footer="709" w:gutter="0"/>
-          <w:cols w:space="708"/>
-          <w:docGrid w:linePitch="360"/>
-        </w:sectPr>
-      </w:pPr>
     </w:p>
     <w:p>
       <w:pPr>
@@ -15892,7 +13456,7 @@
             <w:rPr>
               <w:noProof/>
             </w:rPr>
-            <w:t>2</w:t>
+            <w:t>13</w:t>
           </w:r>
           <w:r>
             <w:fldChar w:fldCharType="end"/>
@@ -18291,7 +15855,7 @@
 </file>
 
 <file path=customXml/itemProps1.xml><?xml version="1.0" encoding="utf-8"?>
-<ds:datastoreItem xmlns:ds="http://schemas.openxmlformats.org/officeDocument/2006/customXml" ds:itemID="{C83BA2EA-A2F0-2042-B1BA-25D7593FE439}">
+<ds:datastoreItem xmlns:ds="http://schemas.openxmlformats.org/officeDocument/2006/customXml" ds:itemID="{8D284A20-583A-C84E-B61B-01B89B29BA5C}">
   <ds:schemaRefs>
     <ds:schemaRef ds:uri="http://schemas.openxmlformats.org/officeDocument/2006/bibliography"/>
   </ds:schemaRefs>

</xml_diff>

<commit_message>
update table of items nomenclature
</commit_message>
<xml_diff>
--- a/Desarrollo/Documentos/PGC.docx
+++ b/Desarrollo/Documentos/PGC.docx
@@ -4063,8 +4063,6 @@
         <w:spacing w:before="0" w:after="160"/>
         <w:ind w:left="1776"/>
       </w:pPr>
-      <w:bookmarkStart w:id="18" w:name="_GoBack"/>
-      <w:bookmarkEnd w:id="18"/>
       <w:r>
         <w:rPr>
           <w:rFonts w:ascii="Calibri" w:hAnsi="Calibri"/>
@@ -8522,7 +8520,7 @@
                 <w:color w:val="000000"/>
                 <w:lang w:val="es-PE" w:eastAsia="es-PE"/>
               </w:rPr>
-              <w:t>PY?</w:t>
+              <w:t>PY</w:t>
             </w:r>
           </w:p>
         </w:tc>
@@ -9000,7 +8998,7 @@
                 <w:color w:val="000000"/>
                 <w:lang w:val="es-PE" w:eastAsia="es-PE"/>
               </w:rPr>
-              <w:t>IPA?</w:t>
+              <w:t>IPA</w:t>
             </w:r>
           </w:p>
         </w:tc>
@@ -9478,7 +9476,7 @@
                 <w:color w:val="000000"/>
                 <w:lang w:val="es-PE" w:eastAsia="es-PE"/>
               </w:rPr>
-              <w:t>.iso</w:t>
+              <w:t>iso</w:t>
             </w:r>
           </w:p>
         </w:tc>
@@ -9593,9 +9591,9 @@
           <w:lang w:val="es-PE"/>
         </w:rPr>
       </w:pPr>
-      <w:bookmarkStart w:id="19" w:name="_Toc430766206"/>
-      <w:bookmarkStart w:id="20" w:name="_Toc436227255"/>
-      <w:bookmarkStart w:id="21" w:name="_Toc481837468"/>
+      <w:bookmarkStart w:id="18" w:name="_Toc430766206"/>
+      <w:bookmarkStart w:id="19" w:name="_Toc436227255"/>
+      <w:bookmarkStart w:id="20" w:name="_Toc481837468"/>
       <w:r>
         <w:rPr>
           <w:b/>
@@ -9604,9 +9602,9 @@
         </w:rPr>
         <w:t>Nomenclatura de la identificación</w:t>
       </w:r>
+      <w:bookmarkEnd w:id="18"/>
       <w:bookmarkEnd w:id="19"/>
       <w:bookmarkEnd w:id="20"/>
-      <w:bookmarkEnd w:id="21"/>
     </w:p>
     <w:p>
       <w:pPr>
@@ -10247,6 +10245,16 @@
     </w:p>
     <w:p>
       <w:pPr>
+        <w:pStyle w:val="Prrafodelista"/>
+        <w:ind w:left="1416"/>
+        <w:jc w:val="both"/>
+        <w:rPr>
+          <w:color w:val="000000"/>
+        </w:rPr>
+      </w:pPr>
+    </w:p>
+    <w:p>
+      <w:pPr>
         <w:pStyle w:val="Ttulo3"/>
         <w:keepLines w:val="0"/>
         <w:widowControl w:val="0"/>
@@ -10263,9 +10271,9 @@
           <w:lang w:val="es-PE"/>
         </w:rPr>
       </w:pPr>
-      <w:bookmarkStart w:id="22" w:name="_Toc430766207"/>
-      <w:bookmarkStart w:id="23" w:name="_Toc436227256"/>
-      <w:bookmarkStart w:id="24" w:name="_Toc481837469"/>
+      <w:bookmarkStart w:id="21" w:name="_Toc430766207"/>
+      <w:bookmarkStart w:id="22" w:name="_Toc436227256"/>
+      <w:bookmarkStart w:id="23" w:name="_Toc481837469"/>
       <w:r>
         <w:rPr>
           <w:b/>
@@ -10274,9 +10282,9 @@
         </w:rPr>
         <w:t>Lista de Ítems con la nomenclatura.</w:t>
       </w:r>
+      <w:bookmarkEnd w:id="21"/>
       <w:bookmarkEnd w:id="22"/>
       <w:bookmarkEnd w:id="23"/>
-      <w:bookmarkEnd w:id="24"/>
     </w:p>
     <w:p>
       <w:pPr>
@@ -10333,6 +10341,16 @@
       <w:r>
         <w:t>Proyecto: Son las siglas del proyecto al cual pertenece el entregable.</w:t>
       </w:r>
+    </w:p>
+    <w:p>
+      <w:pPr>
+        <w:pStyle w:val="Prrafodelista"/>
+        <w:suppressAutoHyphens/>
+        <w:spacing w:line="254" w:lineRule="auto"/>
+        <w:ind w:left="2148"/>
+      </w:pPr>
+      <w:bookmarkStart w:id="24" w:name="_GoBack"/>
+      <w:bookmarkEnd w:id="24"/>
     </w:p>
     <w:tbl>
       <w:tblPr>
@@ -10385,6 +10403,7 @@
                 <w:color w:val="000000"/>
                 <w:lang w:eastAsia="es-PE"/>
               </w:rPr>
+              <w:lastRenderedPageBreak/>
               <w:t>Nomenclatura</w:t>
             </w:r>
           </w:p>
@@ -10595,7 +10614,6 @@
                 <w:color w:val="000000"/>
                 <w:lang w:eastAsia="es-PE"/>
               </w:rPr>
-              <w:lastRenderedPageBreak/>
               <w:t>CRO.mpp</w:t>
             </w:r>
           </w:p>
@@ -11008,7 +11026,31 @@
                 <w:color w:val="000000"/>
                 <w:lang w:eastAsia="es-PE"/>
               </w:rPr>
-              <w:t>_IMES.php</w:t>
+              <w:t>_</w:t>
+            </w:r>
+            <w:r>
+              <w:rPr>
+                <w:rFonts w:eastAsia="Times New Roman" w:cs="Times New Roman"/>
+                <w:color w:val="000000"/>
+                <w:lang w:eastAsia="es-PE"/>
+              </w:rPr>
+              <w:t>FSW</w:t>
+            </w:r>
+            <w:r>
+              <w:rPr>
+                <w:rFonts w:eastAsia="Times New Roman" w:cs="Times New Roman"/>
+                <w:color w:val="000000"/>
+                <w:lang w:eastAsia="es-PE"/>
+              </w:rPr>
+              <w:t>.</w:t>
+            </w:r>
+            <w:r>
+              <w:rPr>
+                <w:rFonts w:eastAsia="Times New Roman" w:cs="Times New Roman"/>
+                <w:color w:val="000000"/>
+                <w:lang w:eastAsia="es-PE"/>
+              </w:rPr>
+              <w:t>py</w:t>
             </w:r>
           </w:p>
         </w:tc>
@@ -11041,6 +11083,14 @@
                 <w:lang w:eastAsia="es-PE"/>
               </w:rPr>
               <w:t>EJECUTABLE DEL SISTEMA</w:t>
+            </w:r>
+            <w:r>
+              <w:rPr>
+                <w:rFonts w:eastAsia="Times New Roman" w:cs="Times New Roman"/>
+                <w:color w:val="000000"/>
+                <w:lang w:eastAsia="es-PE"/>
+              </w:rPr>
+              <w:t xml:space="preserve"> WEB</w:t>
             </w:r>
           </w:p>
         </w:tc>
@@ -11092,7 +11142,6 @@
             </w:tcBorders>
             <w:shd w:val="clear" w:color="auto" w:fill="auto"/>
             <w:vAlign w:val="center"/>
-            <w:hideMark/>
           </w:tcPr>
           <w:p>
             <w:pPr>
@@ -11117,7 +11166,39 @@
                 <w:color w:val="000000"/>
                 <w:lang w:eastAsia="es-PE"/>
               </w:rPr>
-              <w:t>_ANDN.docx</w:t>
+              <w:t>_</w:t>
+            </w:r>
+            <w:r>
+              <w:rPr>
+                <w:rFonts w:eastAsia="Times New Roman" w:cs="Times New Roman"/>
+                <w:color w:val="000000"/>
+                <w:lang w:eastAsia="es-PE"/>
+              </w:rPr>
+              <w:t>F</w:t>
+            </w:r>
+            <w:r>
+              <w:rPr>
+                <w:rFonts w:eastAsia="Times New Roman" w:cs="Times New Roman"/>
+                <w:color w:val="000000"/>
+                <w:lang w:eastAsia="es-PE"/>
+              </w:rPr>
+              <w:t>AA</w:t>
+            </w:r>
+            <w:r>
+              <w:rPr>
+                <w:rFonts w:eastAsia="Times New Roman" w:cs="Times New Roman"/>
+                <w:color w:val="000000"/>
+                <w:lang w:eastAsia="es-PE"/>
+              </w:rPr>
+              <w:t>.</w:t>
+            </w:r>
+            <w:r>
+              <w:rPr>
+                <w:rFonts w:eastAsia="Times New Roman" w:cs="Times New Roman"/>
+                <w:color w:val="000000"/>
+                <w:lang w:eastAsia="es-PE"/>
+              </w:rPr>
+              <w:t>apk</w:t>
             </w:r>
           </w:p>
         </w:tc>
@@ -11132,24 +11213,31 @@
             </w:tcBorders>
             <w:shd w:val="clear" w:color="auto" w:fill="auto"/>
             <w:vAlign w:val="center"/>
-            <w:hideMark/>
-          </w:tcPr>
-          <w:p>
-            <w:pPr>
-              <w:spacing w:after="0" w:line="240" w:lineRule="auto"/>
-              <w:rPr>
-                <w:rFonts w:eastAsia="Times New Roman" w:cs="Times New Roman"/>
-                <w:color w:val="000000"/>
-                <w:lang w:eastAsia="es-PE"/>
-              </w:rPr>
-            </w:pPr>
-            <w:r>
-              <w:rPr>
-                <w:rFonts w:eastAsia="Times New Roman" w:cs="Times New Roman"/>
-                <w:color w:val="000000"/>
-                <w:lang w:eastAsia="es-PE"/>
-              </w:rPr>
-              <w:t>DOCUMENTO DE NEGOCIO</w:t>
+          </w:tcPr>
+          <w:p>
+            <w:pPr>
+              <w:spacing w:after="0" w:line="240" w:lineRule="auto"/>
+              <w:rPr>
+                <w:rFonts w:eastAsia="Times New Roman" w:cs="Times New Roman"/>
+                <w:color w:val="000000"/>
+                <w:lang w:eastAsia="es-PE"/>
+              </w:rPr>
+            </w:pPr>
+            <w:r>
+              <w:rPr>
+                <w:rFonts w:eastAsia="Times New Roman" w:cs="Times New Roman"/>
+                <w:color w:val="000000"/>
+                <w:lang w:eastAsia="es-PE"/>
+              </w:rPr>
+              <w:t xml:space="preserve">EJECUTABLE DEL </w:t>
+            </w:r>
+            <w:r>
+              <w:rPr>
+                <w:rFonts w:eastAsia="Times New Roman" w:cs="Times New Roman"/>
+                <w:color w:val="000000"/>
+                <w:lang w:eastAsia="es-PE"/>
+              </w:rPr>
+              <w:t>APLICATIVO ANDROID</w:t>
             </w:r>
           </w:p>
         </w:tc>
@@ -11164,7 +11252,6 @@
             </w:tcBorders>
             <w:shd w:val="clear" w:color="auto" w:fill="auto"/>
             <w:vAlign w:val="center"/>
-            <w:hideMark/>
           </w:tcPr>
           <w:p>
             <w:pPr>
@@ -11201,32 +11288,63 @@
             </w:tcBorders>
             <w:shd w:val="clear" w:color="auto" w:fill="auto"/>
             <w:vAlign w:val="center"/>
-            <w:hideMark/>
-          </w:tcPr>
-          <w:p>
-            <w:pPr>
-              <w:spacing w:after="0" w:line="240" w:lineRule="auto"/>
-              <w:rPr>
-                <w:rFonts w:eastAsia="Times New Roman" w:cs="Times New Roman"/>
-                <w:color w:val="000000"/>
-                <w:lang w:eastAsia="es-PE"/>
-              </w:rPr>
-            </w:pPr>
-            <w:r>
-              <w:rPr>
-                <w:rFonts w:eastAsia="Times New Roman" w:cs="Times New Roman"/>
-                <w:color w:val="000000"/>
-                <w:lang w:eastAsia="es-PE"/>
-              </w:rPr>
-              <w:t>AINNI_</w:t>
-            </w:r>
-            <w:r>
-              <w:rPr>
-                <w:rFonts w:eastAsia="Times New Roman" w:cs="Times New Roman"/>
-                <w:color w:val="000000"/>
-                <w:lang w:eastAsia="es-PE"/>
-              </w:rPr>
-              <w:t>COCF.nj</w:t>
+          </w:tcPr>
+          <w:p>
+            <w:pPr>
+              <w:spacing w:after="0" w:line="240" w:lineRule="auto"/>
+              <w:rPr>
+                <w:rFonts w:eastAsia="Times New Roman" w:cs="Times New Roman"/>
+                <w:color w:val="000000"/>
+                <w:lang w:eastAsia="es-PE"/>
+              </w:rPr>
+            </w:pPr>
+            <w:r>
+              <w:rPr>
+                <w:rFonts w:eastAsia="Times New Roman" w:cs="Times New Roman"/>
+                <w:color w:val="000000"/>
+                <w:lang w:eastAsia="es-PE"/>
+              </w:rPr>
+              <w:t>AINNI</w:t>
+            </w:r>
+            <w:r>
+              <w:rPr>
+                <w:rFonts w:eastAsia="Times New Roman" w:cs="Times New Roman"/>
+                <w:color w:val="000000"/>
+                <w:lang w:eastAsia="es-PE"/>
+              </w:rPr>
+              <w:t>_</w:t>
+            </w:r>
+            <w:r>
+              <w:rPr>
+                <w:rFonts w:eastAsia="Times New Roman" w:cs="Times New Roman"/>
+                <w:color w:val="000000"/>
+                <w:lang w:eastAsia="es-PE"/>
+              </w:rPr>
+              <w:t>F</w:t>
+            </w:r>
+            <w:r>
+              <w:rPr>
+                <w:rFonts w:eastAsia="Times New Roman" w:cs="Times New Roman"/>
+                <w:color w:val="000000"/>
+                <w:lang w:eastAsia="es-PE"/>
+              </w:rPr>
+              <w:t>AI</w:t>
+            </w:r>
+            <w:r>
+              <w:rPr>
+                <w:rFonts w:eastAsia="Times New Roman" w:cs="Times New Roman"/>
+                <w:color w:val="000000"/>
+                <w:lang w:eastAsia="es-PE"/>
+              </w:rPr>
+              <w:t>.</w:t>
+            </w:r>
+            <w:r>
+              <w:rPr>
+                <w:rFonts w:eastAsia="Times New Roman" w:cs="Times New Roman"/>
+                <w:color w:val="000000"/>
+                <w:lang w:eastAsia="es-PE"/>
+              </w:rPr>
+              <w:t>ipa</w:t>
             </w:r>
           </w:p>
         </w:tc>
@@ -11241,24 +11359,31 @@
             </w:tcBorders>
             <w:shd w:val="clear" w:color="auto" w:fill="auto"/>
             <w:vAlign w:val="center"/>
-            <w:hideMark/>
-          </w:tcPr>
-          <w:p>
-            <w:pPr>
-              <w:spacing w:after="0" w:line="240" w:lineRule="auto"/>
-              <w:rPr>
-                <w:rFonts w:eastAsia="Times New Roman" w:cs="Times New Roman"/>
-                <w:color w:val="000000"/>
-                <w:lang w:eastAsia="es-PE"/>
-              </w:rPr>
-            </w:pPr>
-            <w:r>
-              <w:rPr>
-                <w:rFonts w:eastAsia="Times New Roman" w:cs="Times New Roman"/>
-                <w:color w:val="000000"/>
-                <w:lang w:eastAsia="es-PE"/>
-              </w:rPr>
-              <w:t>CODIGO FUENTE</w:t>
+          </w:tcPr>
+          <w:p>
+            <w:pPr>
+              <w:spacing w:after="0" w:line="240" w:lineRule="auto"/>
+              <w:rPr>
+                <w:rFonts w:eastAsia="Times New Roman" w:cs="Times New Roman"/>
+                <w:color w:val="000000"/>
+                <w:lang w:eastAsia="es-PE"/>
+              </w:rPr>
+            </w:pPr>
+            <w:r>
+              <w:rPr>
+                <w:rFonts w:eastAsia="Times New Roman" w:cs="Times New Roman"/>
+                <w:color w:val="000000"/>
+                <w:lang w:eastAsia="es-PE"/>
+              </w:rPr>
+              <w:t xml:space="preserve">EJECUTABLE DEL </w:t>
+            </w:r>
+            <w:r>
+              <w:rPr>
+                <w:rFonts w:eastAsia="Times New Roman" w:cs="Times New Roman"/>
+                <w:color w:val="000000"/>
+                <w:lang w:eastAsia="es-PE"/>
+              </w:rPr>
+              <w:t>APLICATIVO IOS</w:t>
             </w:r>
           </w:p>
         </w:tc>
@@ -11273,7 +11398,6 @@
             </w:tcBorders>
             <w:shd w:val="clear" w:color="auto" w:fill="auto"/>
             <w:vAlign w:val="center"/>
-            <w:hideMark/>
           </w:tcPr>
           <w:p>
             <w:pPr>
@@ -11327,15 +11451,39 @@
                 <w:color w:val="000000"/>
                 <w:lang w:eastAsia="es-PE"/>
               </w:rPr>
-              <w:t>AINNI_</w:t>
-            </w:r>
-            <w:r>
-              <w:rPr>
-                <w:rFonts w:eastAsia="Times New Roman" w:cs="Times New Roman"/>
-                <w:color w:val="000000"/>
-                <w:lang w:eastAsia="es-PE"/>
-              </w:rPr>
-              <w:t>COSBD.sql</w:t>
+              <w:t>AINNI</w:t>
+            </w:r>
+            <w:r>
+              <w:rPr>
+                <w:rFonts w:eastAsia="Times New Roman" w:cs="Times New Roman"/>
+                <w:color w:val="000000"/>
+                <w:lang w:eastAsia="es-PE"/>
+              </w:rPr>
+              <w:t>_</w:t>
+            </w:r>
+            <w:r>
+              <w:rPr>
+                <w:rFonts w:eastAsia="Times New Roman" w:cs="Times New Roman"/>
+                <w:color w:val="000000"/>
+                <w:lang w:eastAsia="es-PE"/>
+              </w:rPr>
+              <w:t>BPMN</w:t>
+            </w:r>
+            <w:r>
+              <w:rPr>
+                <w:rFonts w:eastAsia="Times New Roman" w:cs="Times New Roman"/>
+                <w:color w:val="000000"/>
+                <w:lang w:eastAsia="es-PE"/>
+              </w:rPr>
+              <w:t>.</w:t>
+            </w:r>
+            <w:r>
+              <w:rPr>
+                <w:rFonts w:eastAsia="Times New Roman" w:cs="Times New Roman"/>
+                <w:color w:val="000000"/>
+                <w:lang w:eastAsia="es-PE"/>
+              </w:rPr>
+              <w:t>png</w:t>
             </w:r>
           </w:p>
         </w:tc>
@@ -11367,7 +11515,7 @@
                 <w:color w:val="000000"/>
                 <w:lang w:eastAsia="es-PE"/>
               </w:rPr>
-              <w:t>SCRIPTS DE BASE DE DATOS</w:t>
+              <w:t>MODELADO DE PROCESOS DE NEGOCIO</w:t>
             </w:r>
           </w:p>
         </w:tc>
@@ -11444,7 +11592,15 @@
                 <w:color w:val="000000"/>
                 <w:lang w:eastAsia="es-PE"/>
               </w:rPr>
-              <w:t>COAXML.xml</w:t>
+              <w:t>AC</w:t>
+            </w:r>
+            <w:r>
+              <w:rPr>
+                <w:rFonts w:eastAsia="Times New Roman" w:cs="Times New Roman"/>
+                <w:color w:val="000000"/>
+                <w:lang w:eastAsia="es-PE"/>
+              </w:rPr>
+              <w:t>.docx</w:t>
             </w:r>
           </w:p>
         </w:tc>
@@ -11476,7 +11632,7 @@
                 <w:color w:val="000000"/>
                 <w:lang w:eastAsia="es-PE"/>
               </w:rPr>
-              <w:t>ARCHIVOS XML</w:t>
+              <w:t>ACTA DE CONSTITUCIÓN</w:t>
             </w:r>
           </w:p>
         </w:tc>
@@ -11553,7 +11709,15 @@
                 <w:color w:val="000000"/>
                 <w:lang w:eastAsia="es-PE"/>
               </w:rPr>
-              <w:t>ANPP.docx</w:t>
+              <w:t>E</w:t>
+            </w:r>
+            <w:r>
+              <w:rPr>
+                <w:rFonts w:eastAsia="Times New Roman" w:cs="Times New Roman"/>
+                <w:color w:val="000000"/>
+                <w:lang w:eastAsia="es-PE"/>
+              </w:rPr>
+              <w:t>CP.mpp</w:t>
             </w:r>
           </w:p>
         </w:tc>
@@ -11585,7 +11749,7 @@
                 <w:color w:val="000000"/>
                 <w:lang w:eastAsia="es-PE"/>
               </w:rPr>
-              <w:t>PLAN DE PROYECTO</w:t>
+              <w:t>CRONOGRAMA DEL PROYECTO</w:t>
             </w:r>
           </w:p>
         </w:tc>
@@ -11662,7 +11826,23 @@
                 <w:color w:val="000000"/>
                 <w:lang w:eastAsia="es-PE"/>
               </w:rPr>
-              <w:t>ANCP.mpp</w:t>
+              <w:t>E</w:t>
+            </w:r>
+            <w:r>
+              <w:rPr>
+                <w:rFonts w:eastAsia="Times New Roman" w:cs="Times New Roman"/>
+                <w:color w:val="000000"/>
+                <w:lang w:eastAsia="es-PE"/>
+              </w:rPr>
+              <w:t>LR</w:t>
+            </w:r>
+            <w:r>
+              <w:rPr>
+                <w:rFonts w:eastAsia="Times New Roman" w:cs="Times New Roman"/>
+                <w:color w:val="000000"/>
+                <w:lang w:eastAsia="es-PE"/>
+              </w:rPr>
+              <w:t>.xlsx</w:t>
             </w:r>
           </w:p>
         </w:tc>
@@ -11694,7 +11874,7 @@
                 <w:color w:val="000000"/>
                 <w:lang w:eastAsia="es-PE"/>
               </w:rPr>
-              <w:t>CRONOGRAMA DEL PROYECTO</w:t>
+              <w:t>LISTA DE REQUISITOS</w:t>
             </w:r>
           </w:p>
         </w:tc>
@@ -11771,7 +11951,23 @@
                 <w:color w:val="000000"/>
                 <w:lang w:eastAsia="es-PE"/>
               </w:rPr>
-              <w:t>ANLRQ.xlsx</w:t>
+              <w:t>E</w:t>
+            </w:r>
+            <w:r>
+              <w:rPr>
+                <w:rFonts w:eastAsia="Times New Roman" w:cs="Times New Roman"/>
+                <w:color w:val="000000"/>
+                <w:lang w:eastAsia="es-PE"/>
+              </w:rPr>
+              <w:t>MA</w:t>
+            </w:r>
+            <w:r>
+              <w:rPr>
+                <w:rFonts w:eastAsia="Times New Roman" w:cs="Times New Roman"/>
+                <w:color w:val="000000"/>
+                <w:lang w:eastAsia="es-PE"/>
+              </w:rPr>
+              <w:t>.docx</w:t>
             </w:r>
           </w:p>
         </w:tc>
@@ -11803,7 +11999,7 @@
                 <w:color w:val="000000"/>
                 <w:lang w:eastAsia="es-PE"/>
               </w:rPr>
-              <w:t>LISTA DE REQUISITOS</w:t>
+              <w:t>MODELO DE ARQUITECTURA</w:t>
             </w:r>
           </w:p>
         </w:tc>
@@ -11880,7 +12076,15 @@
                 <w:color w:val="000000"/>
                 <w:lang w:eastAsia="es-PE"/>
               </w:rPr>
-              <w:t>ARDA.docx</w:t>
+              <w:t>E</w:t>
+            </w:r>
+            <w:r>
+              <w:rPr>
+                <w:rFonts w:eastAsia="Times New Roman" w:cs="Times New Roman"/>
+                <w:color w:val="000000"/>
+                <w:lang w:eastAsia="es-PE"/>
+              </w:rPr>
+              <w:t>MD.docx</w:t>
             </w:r>
           </w:p>
         </w:tc>
@@ -11912,7 +12116,7 @@
                 <w:color w:val="000000"/>
                 <w:lang w:eastAsia="es-PE"/>
               </w:rPr>
-              <w:t>MODELO DE ARQUITECTURA</w:t>
+              <w:t>MODELO DE DISEÑO</w:t>
             </w:r>
           </w:p>
         </w:tc>
@@ -11989,7 +12193,15 @@
                 <w:color w:val="000000"/>
                 <w:lang w:eastAsia="es-PE"/>
               </w:rPr>
-              <w:t>DIMD.docx</w:t>
+              <w:t>E</w:t>
+            </w:r>
+            <w:r>
+              <w:rPr>
+                <w:rFonts w:eastAsia="Times New Roman" w:cs="Times New Roman"/>
+                <w:color w:val="000000"/>
+                <w:lang w:eastAsia="es-PE"/>
+              </w:rPr>
+              <w:t>DM.docx</w:t>
             </w:r>
           </w:p>
         </w:tc>
@@ -12021,7 +12233,7 @@
                 <w:color w:val="000000"/>
                 <w:lang w:eastAsia="es-PE"/>
               </w:rPr>
-              <w:t>MODELO DE DISEÑO</w:t>
+              <w:t>DOCUMENTO DE MICRODISEÑO POR UC</w:t>
             </w:r>
           </w:p>
         </w:tc>
@@ -12098,7 +12310,23 @@
                 <w:color w:val="000000"/>
                 <w:lang w:eastAsia="es-PE"/>
               </w:rPr>
-              <w:t>DIDMD.docx</w:t>
+              <w:t>E</w:t>
+            </w:r>
+            <w:r>
+              <w:rPr>
+                <w:rFonts w:eastAsia="Times New Roman" w:cs="Times New Roman"/>
+                <w:color w:val="000000"/>
+                <w:lang w:eastAsia="es-PE"/>
+              </w:rPr>
+              <w:t>D</w:t>
+            </w:r>
+            <w:r>
+              <w:rPr>
+                <w:rFonts w:eastAsia="Times New Roman" w:cs="Times New Roman"/>
+                <w:color w:val="000000"/>
+                <w:lang w:eastAsia="es-PE"/>
+              </w:rPr>
+              <w:t>A.dcox</w:t>
             </w:r>
           </w:p>
         </w:tc>
@@ -12130,7 +12358,15 @@
                 <w:color w:val="000000"/>
                 <w:lang w:eastAsia="es-PE"/>
               </w:rPr>
-              <w:t>DOCUMENTO DE MICRODISEÑO POR UC</w:t>
+              <w:t>DOCUMENTO</w:t>
+            </w:r>
+            <w:r>
+              <w:rPr>
+                <w:rFonts w:eastAsia="Times New Roman" w:cs="Times New Roman"/>
+                <w:color w:val="000000"/>
+                <w:lang w:eastAsia="es-PE"/>
+              </w:rPr>
+              <w:t xml:space="preserve"> DE ANALISIS</w:t>
             </w:r>
           </w:p>
         </w:tc>
@@ -12207,23 +12443,31 @@
                 <w:color w:val="000000"/>
                 <w:lang w:eastAsia="es-PE"/>
               </w:rPr>
-              <w:t>AN</w:t>
-            </w:r>
-            <w:r>
-              <w:rPr>
-                <w:rFonts w:eastAsia="Times New Roman" w:cs="Times New Roman"/>
-                <w:color w:val="000000"/>
-                <w:lang w:eastAsia="es-PE"/>
-              </w:rPr>
-              <w:t>D</w:t>
-            </w:r>
-            <w:r>
-              <w:rPr>
-                <w:rFonts w:eastAsia="Times New Roman" w:cs="Times New Roman"/>
-                <w:color w:val="000000"/>
-                <w:lang w:eastAsia="es-PE"/>
-              </w:rPr>
-              <w:t>A.dcox</w:t>
+              <w:t>E</w:t>
+            </w:r>
+            <w:r>
+              <w:rPr>
+                <w:rFonts w:eastAsia="Times New Roman" w:cs="Times New Roman"/>
+                <w:color w:val="000000"/>
+                <w:lang w:eastAsia="es-PE"/>
+              </w:rPr>
+              <w:t>MT</w:t>
+            </w:r>
+            <w:r>
+              <w:rPr>
+                <w:rFonts w:eastAsia="Times New Roman" w:cs="Times New Roman"/>
+                <w:color w:val="000000"/>
+                <w:lang w:eastAsia="es-PE"/>
+              </w:rPr>
+              <w:t>R</w:t>
+            </w:r>
+            <w:r>
+              <w:rPr>
+                <w:rFonts w:eastAsia="Times New Roman" w:cs="Times New Roman"/>
+                <w:color w:val="000000"/>
+                <w:lang w:eastAsia="es-PE"/>
+              </w:rPr>
+              <w:t>.xlsx</w:t>
             </w:r>
           </w:p>
         </w:tc>
@@ -12255,15 +12499,7 @@
                 <w:color w:val="000000"/>
                 <w:lang w:eastAsia="es-PE"/>
               </w:rPr>
-              <w:t>DOCUMENTO</w:t>
-            </w:r>
-            <w:r>
-              <w:rPr>
-                <w:rFonts w:eastAsia="Times New Roman" w:cs="Times New Roman"/>
-                <w:color w:val="000000"/>
-                <w:lang w:eastAsia="es-PE"/>
-              </w:rPr>
-              <w:t xml:space="preserve"> DE ANALISIS</w:t>
+              <w:t>MATRIZ TRAZAVILIDAD UC vs REQUISITOS</w:t>
             </w:r>
           </w:p>
         </w:tc>
@@ -12340,7 +12576,31 @@
                 <w:color w:val="000000"/>
                 <w:lang w:eastAsia="es-PE"/>
               </w:rPr>
-              <w:t>ANMT.xlsx</w:t>
+              <w:t>E</w:t>
+            </w:r>
+            <w:r>
+              <w:rPr>
+                <w:rFonts w:eastAsia="Times New Roman" w:cs="Times New Roman"/>
+                <w:color w:val="000000"/>
+                <w:lang w:eastAsia="es-PE"/>
+              </w:rPr>
+              <w:t>MT</w:t>
+            </w:r>
+            <w:r>
+              <w:rPr>
+                <w:rFonts w:eastAsia="Times New Roman" w:cs="Times New Roman"/>
+                <w:color w:val="000000"/>
+                <w:lang w:eastAsia="es-PE"/>
+              </w:rPr>
+              <w:t>C</w:t>
+            </w:r>
+            <w:r>
+              <w:rPr>
+                <w:rFonts w:eastAsia="Times New Roman" w:cs="Times New Roman"/>
+                <w:color w:val="000000"/>
+                <w:lang w:eastAsia="es-PE"/>
+              </w:rPr>
+              <w:t>.xlsx</w:t>
             </w:r>
           </w:p>
         </w:tc>
@@ -12372,7 +12632,7 @@
                 <w:color w:val="000000"/>
                 <w:lang w:eastAsia="es-PE"/>
               </w:rPr>
-              <w:t>MATRIZ TRAZAVILIDAD UC vs REQUISITOS</w:t>
+              <w:t>MATRIZ TRAZAVILIDAD UC vs CLASES</w:t>
             </w:r>
           </w:p>
         </w:tc>
@@ -12449,7 +12709,15 @@
                 <w:color w:val="000000"/>
                 <w:lang w:eastAsia="es-PE"/>
               </w:rPr>
-              <w:t>ANMTuccl.xlsx</w:t>
+              <w:t>E</w:t>
+            </w:r>
+            <w:r>
+              <w:rPr>
+                <w:rFonts w:eastAsia="Times New Roman" w:cs="Times New Roman"/>
+                <w:color w:val="000000"/>
+                <w:lang w:eastAsia="es-PE"/>
+              </w:rPr>
+              <w:t>MBD,mwb</w:t>
             </w:r>
           </w:p>
         </w:tc>
@@ -12481,7 +12749,7 @@
                 <w:color w:val="000000"/>
                 <w:lang w:eastAsia="es-PE"/>
               </w:rPr>
-              <w:t>MATRIZ TRAZAVILIDAD UC vs CLASES</w:t>
+              <w:t>MODELO DE BASE DE DATOS</w:t>
             </w:r>
           </w:p>
         </w:tc>
@@ -12558,7 +12826,15 @@
                 <w:color w:val="000000"/>
                 <w:lang w:eastAsia="es-PE"/>
               </w:rPr>
-              <w:t>COMBD,mwb</w:t>
+              <w:t>E</w:t>
+            </w:r>
+            <w:r>
+              <w:rPr>
+                <w:rFonts w:eastAsia="Times New Roman" w:cs="Times New Roman"/>
+                <w:color w:val="000000"/>
+                <w:lang w:eastAsia="es-PE"/>
+              </w:rPr>
+              <w:t>DCP.docx</w:t>
             </w:r>
           </w:p>
         </w:tc>
@@ -12590,661 +12866,7 @@
                 <w:color w:val="000000"/>
                 <w:lang w:eastAsia="es-PE"/>
               </w:rPr>
-              <w:t>MODELO DE BASE DE DATOS</w:t>
-            </w:r>
-          </w:p>
-        </w:tc>
-        <w:tc>
-          <w:tcPr>
-            <w:tcW w:w="1720" w:type="dxa"/>
-            <w:tcBorders>
-              <w:top w:val="nil"/>
-              <w:left w:val="nil"/>
-              <w:bottom w:val="single" w:sz="4" w:space="0" w:color="auto"/>
-              <w:right w:val="single" w:sz="4" w:space="0" w:color="auto"/>
-            </w:tcBorders>
-            <w:shd w:val="clear" w:color="auto" w:fill="auto"/>
-            <w:vAlign w:val="center"/>
-            <w:hideMark/>
-          </w:tcPr>
-          <w:p>
-            <w:pPr>
-              <w:spacing w:after="0" w:line="240" w:lineRule="auto"/>
-              <w:rPr>
-                <w:rFonts w:eastAsia="Times New Roman" w:cs="Times New Roman"/>
-                <w:color w:val="000000"/>
-                <w:lang w:eastAsia="es-PE"/>
-              </w:rPr>
-            </w:pPr>
-            <w:r>
-              <w:rPr>
-                <w:rFonts w:eastAsia="Times New Roman" w:cs="Times New Roman"/>
-                <w:color w:val="000000"/>
-                <w:lang w:eastAsia="es-PE"/>
-              </w:rPr>
-              <w:t>AINNI</w:t>
-            </w:r>
-          </w:p>
-        </w:tc>
-      </w:tr>
-      <w:tr>
-        <w:trPr>
-          <w:trHeight w:val="300"/>
-        </w:trPr>
-        <w:tc>
-          <w:tcPr>
-            <w:tcW w:w="2400" w:type="dxa"/>
-            <w:tcBorders>
-              <w:top w:val="nil"/>
-              <w:left w:val="single" w:sz="4" w:space="0" w:color="auto"/>
-              <w:bottom w:val="single" w:sz="4" w:space="0" w:color="auto"/>
-              <w:right w:val="single" w:sz="4" w:space="0" w:color="auto"/>
-            </w:tcBorders>
-            <w:shd w:val="clear" w:color="auto" w:fill="auto"/>
-            <w:vAlign w:val="center"/>
-            <w:hideMark/>
-          </w:tcPr>
-          <w:p>
-            <w:pPr>
-              <w:spacing w:after="0" w:line="240" w:lineRule="auto"/>
-              <w:rPr>
-                <w:rFonts w:eastAsia="Times New Roman" w:cs="Times New Roman"/>
-                <w:color w:val="000000"/>
-                <w:lang w:eastAsia="es-PE"/>
-              </w:rPr>
-            </w:pPr>
-            <w:r>
-              <w:rPr>
-                <w:rFonts w:eastAsia="Times New Roman" w:cs="Times New Roman"/>
-                <w:color w:val="000000"/>
-                <w:lang w:eastAsia="es-PE"/>
-              </w:rPr>
-              <w:t>AINNI_</w:t>
-            </w:r>
-            <w:r>
-              <w:rPr>
-                <w:rFonts w:eastAsia="Times New Roman" w:cs="Times New Roman"/>
-                <w:color w:val="000000"/>
-                <w:lang w:eastAsia="es-PE"/>
-              </w:rPr>
-              <w:t>PRDCP.docx</w:t>
-            </w:r>
-          </w:p>
-        </w:tc>
-        <w:tc>
-          <w:tcPr>
-            <w:tcW w:w="6020" w:type="dxa"/>
-            <w:tcBorders>
-              <w:top w:val="nil"/>
-              <w:left w:val="nil"/>
-              <w:bottom w:val="single" w:sz="4" w:space="0" w:color="auto"/>
-              <w:right w:val="single" w:sz="4" w:space="0" w:color="auto"/>
-            </w:tcBorders>
-            <w:shd w:val="clear" w:color="auto" w:fill="auto"/>
-            <w:vAlign w:val="center"/>
-            <w:hideMark/>
-          </w:tcPr>
-          <w:p>
-            <w:pPr>
-              <w:spacing w:after="0" w:line="240" w:lineRule="auto"/>
-              <w:rPr>
-                <w:rFonts w:eastAsia="Times New Roman" w:cs="Times New Roman"/>
-                <w:color w:val="000000"/>
-                <w:lang w:eastAsia="es-PE"/>
-              </w:rPr>
-            </w:pPr>
-            <w:r>
-              <w:rPr>
-                <w:rFonts w:eastAsia="Times New Roman" w:cs="Times New Roman"/>
-                <w:color w:val="000000"/>
-                <w:lang w:eastAsia="es-PE"/>
-              </w:rPr>
               <w:t>DOCUMENTO DE CASOS DE PRUEBA</w:t>
-            </w:r>
-          </w:p>
-        </w:tc>
-        <w:tc>
-          <w:tcPr>
-            <w:tcW w:w="1720" w:type="dxa"/>
-            <w:tcBorders>
-              <w:top w:val="nil"/>
-              <w:left w:val="nil"/>
-              <w:bottom w:val="single" w:sz="4" w:space="0" w:color="auto"/>
-              <w:right w:val="single" w:sz="4" w:space="0" w:color="auto"/>
-            </w:tcBorders>
-            <w:shd w:val="clear" w:color="auto" w:fill="auto"/>
-            <w:vAlign w:val="center"/>
-            <w:hideMark/>
-          </w:tcPr>
-          <w:p>
-            <w:pPr>
-              <w:spacing w:after="0" w:line="240" w:lineRule="auto"/>
-              <w:rPr>
-                <w:rFonts w:eastAsia="Times New Roman" w:cs="Times New Roman"/>
-                <w:color w:val="000000"/>
-                <w:lang w:eastAsia="es-PE"/>
-              </w:rPr>
-            </w:pPr>
-            <w:r>
-              <w:rPr>
-                <w:rFonts w:eastAsia="Times New Roman" w:cs="Times New Roman"/>
-                <w:color w:val="000000"/>
-                <w:lang w:eastAsia="es-PE"/>
-              </w:rPr>
-              <w:t>AINNI</w:t>
-            </w:r>
-          </w:p>
-        </w:tc>
-      </w:tr>
-      <w:tr>
-        <w:trPr>
-          <w:trHeight w:val="300"/>
-        </w:trPr>
-        <w:tc>
-          <w:tcPr>
-            <w:tcW w:w="2400" w:type="dxa"/>
-            <w:tcBorders>
-              <w:top w:val="nil"/>
-              <w:left w:val="single" w:sz="4" w:space="0" w:color="auto"/>
-              <w:bottom w:val="single" w:sz="4" w:space="0" w:color="auto"/>
-              <w:right w:val="single" w:sz="4" w:space="0" w:color="auto"/>
-            </w:tcBorders>
-            <w:shd w:val="clear" w:color="auto" w:fill="auto"/>
-            <w:vAlign w:val="center"/>
-            <w:hideMark/>
-          </w:tcPr>
-          <w:p>
-            <w:pPr>
-              <w:spacing w:after="0" w:line="240" w:lineRule="auto"/>
-              <w:rPr>
-                <w:rFonts w:eastAsia="Times New Roman" w:cs="Times New Roman"/>
-                <w:color w:val="000000"/>
-                <w:lang w:eastAsia="es-PE"/>
-              </w:rPr>
-            </w:pPr>
-            <w:r>
-              <w:rPr>
-                <w:rFonts w:eastAsia="Times New Roman" w:cs="Times New Roman"/>
-                <w:color w:val="000000"/>
-                <w:lang w:eastAsia="es-PE"/>
-              </w:rPr>
-              <w:t>AINNI</w:t>
-            </w:r>
-            <w:r>
-              <w:rPr>
-                <w:rFonts w:eastAsia="Times New Roman" w:cs="Times New Roman"/>
-                <w:color w:val="000000"/>
-                <w:lang w:eastAsia="es-PE"/>
-              </w:rPr>
-              <w:t>_ANCUS_01.docx</w:t>
-            </w:r>
-          </w:p>
-        </w:tc>
-        <w:tc>
-          <w:tcPr>
-            <w:tcW w:w="6020" w:type="dxa"/>
-            <w:tcBorders>
-              <w:top w:val="nil"/>
-              <w:left w:val="nil"/>
-              <w:bottom w:val="single" w:sz="4" w:space="0" w:color="auto"/>
-              <w:right w:val="single" w:sz="4" w:space="0" w:color="auto"/>
-            </w:tcBorders>
-            <w:shd w:val="clear" w:color="auto" w:fill="auto"/>
-            <w:vAlign w:val="center"/>
-            <w:hideMark/>
-          </w:tcPr>
-          <w:p>
-            <w:pPr>
-              <w:spacing w:after="0" w:line="240" w:lineRule="auto"/>
-              <w:rPr>
-                <w:rFonts w:eastAsia="Times New Roman" w:cs="Times New Roman"/>
-                <w:color w:val="000000"/>
-                <w:lang w:eastAsia="es-PE"/>
-              </w:rPr>
-            </w:pPr>
-            <w:r>
-              <w:rPr>
-                <w:rFonts w:eastAsia="Times New Roman" w:cs="Times New Roman"/>
-                <w:color w:val="000000"/>
-                <w:lang w:eastAsia="es-PE"/>
-              </w:rPr>
-              <w:t>ESPECIFICACIÓN DE CUS GESTIONAR TEMAS</w:t>
-            </w:r>
-          </w:p>
-        </w:tc>
-        <w:tc>
-          <w:tcPr>
-            <w:tcW w:w="1720" w:type="dxa"/>
-            <w:tcBorders>
-              <w:top w:val="nil"/>
-              <w:left w:val="nil"/>
-              <w:bottom w:val="single" w:sz="4" w:space="0" w:color="auto"/>
-              <w:right w:val="single" w:sz="4" w:space="0" w:color="auto"/>
-            </w:tcBorders>
-            <w:shd w:val="clear" w:color="auto" w:fill="auto"/>
-            <w:vAlign w:val="center"/>
-            <w:hideMark/>
-          </w:tcPr>
-          <w:p>
-            <w:pPr>
-              <w:spacing w:after="0" w:line="240" w:lineRule="auto"/>
-              <w:rPr>
-                <w:rFonts w:eastAsia="Times New Roman" w:cs="Times New Roman"/>
-                <w:color w:val="000000"/>
-                <w:lang w:eastAsia="es-PE"/>
-              </w:rPr>
-            </w:pPr>
-            <w:r>
-              <w:rPr>
-                <w:rFonts w:eastAsia="Times New Roman" w:cs="Times New Roman"/>
-                <w:color w:val="000000"/>
-                <w:lang w:eastAsia="es-PE"/>
-              </w:rPr>
-              <w:t>AINNI</w:t>
-            </w:r>
-          </w:p>
-        </w:tc>
-      </w:tr>
-      <w:tr>
-        <w:trPr>
-          <w:trHeight w:val="300"/>
-        </w:trPr>
-        <w:tc>
-          <w:tcPr>
-            <w:tcW w:w="2400" w:type="dxa"/>
-            <w:tcBorders>
-              <w:top w:val="nil"/>
-              <w:left w:val="single" w:sz="4" w:space="0" w:color="auto"/>
-              <w:bottom w:val="single" w:sz="4" w:space="0" w:color="auto"/>
-              <w:right w:val="single" w:sz="4" w:space="0" w:color="auto"/>
-            </w:tcBorders>
-            <w:shd w:val="clear" w:color="auto" w:fill="auto"/>
-            <w:vAlign w:val="center"/>
-            <w:hideMark/>
-          </w:tcPr>
-          <w:p>
-            <w:pPr>
-              <w:spacing w:after="0" w:line="240" w:lineRule="auto"/>
-              <w:rPr>
-                <w:rFonts w:eastAsia="Times New Roman" w:cs="Times New Roman"/>
-                <w:color w:val="000000"/>
-                <w:lang w:eastAsia="es-PE"/>
-              </w:rPr>
-            </w:pPr>
-            <w:r>
-              <w:rPr>
-                <w:rFonts w:eastAsia="Times New Roman" w:cs="Times New Roman"/>
-                <w:color w:val="000000"/>
-                <w:lang w:eastAsia="es-PE"/>
-              </w:rPr>
-              <w:t>AINNI</w:t>
-            </w:r>
-            <w:r>
-              <w:rPr>
-                <w:rFonts w:eastAsia="Times New Roman" w:cs="Times New Roman"/>
-                <w:color w:val="000000"/>
-                <w:lang w:eastAsia="es-PE"/>
-              </w:rPr>
-              <w:t>_ANCUS_02.docx</w:t>
-            </w:r>
-          </w:p>
-        </w:tc>
-        <w:tc>
-          <w:tcPr>
-            <w:tcW w:w="6020" w:type="dxa"/>
-            <w:tcBorders>
-              <w:top w:val="nil"/>
-              <w:left w:val="nil"/>
-              <w:bottom w:val="single" w:sz="4" w:space="0" w:color="auto"/>
-              <w:right w:val="single" w:sz="4" w:space="0" w:color="auto"/>
-            </w:tcBorders>
-            <w:shd w:val="clear" w:color="auto" w:fill="auto"/>
-            <w:vAlign w:val="center"/>
-            <w:hideMark/>
-          </w:tcPr>
-          <w:p>
-            <w:pPr>
-              <w:spacing w:after="0" w:line="240" w:lineRule="auto"/>
-              <w:rPr>
-                <w:rFonts w:eastAsia="Times New Roman" w:cs="Times New Roman"/>
-                <w:color w:val="000000"/>
-                <w:lang w:eastAsia="es-PE"/>
-              </w:rPr>
-            </w:pPr>
-            <w:r>
-              <w:rPr>
-                <w:rFonts w:eastAsia="Times New Roman" w:cs="Times New Roman"/>
-                <w:color w:val="000000"/>
-                <w:lang w:eastAsia="es-PE"/>
-              </w:rPr>
-              <w:t>ESPECIFICACIÓN DE CUS GESTIONAR PREGUNTAS</w:t>
-            </w:r>
-          </w:p>
-        </w:tc>
-        <w:tc>
-          <w:tcPr>
-            <w:tcW w:w="1720" w:type="dxa"/>
-            <w:tcBorders>
-              <w:top w:val="nil"/>
-              <w:left w:val="nil"/>
-              <w:bottom w:val="single" w:sz="4" w:space="0" w:color="auto"/>
-              <w:right w:val="single" w:sz="4" w:space="0" w:color="auto"/>
-            </w:tcBorders>
-            <w:shd w:val="clear" w:color="auto" w:fill="auto"/>
-            <w:vAlign w:val="center"/>
-            <w:hideMark/>
-          </w:tcPr>
-          <w:p>
-            <w:pPr>
-              <w:spacing w:after="0" w:line="240" w:lineRule="auto"/>
-              <w:rPr>
-                <w:rFonts w:eastAsia="Times New Roman" w:cs="Times New Roman"/>
-                <w:color w:val="000000"/>
-                <w:lang w:eastAsia="es-PE"/>
-              </w:rPr>
-            </w:pPr>
-            <w:r>
-              <w:rPr>
-                <w:rFonts w:eastAsia="Times New Roman" w:cs="Times New Roman"/>
-                <w:color w:val="000000"/>
-                <w:lang w:eastAsia="es-PE"/>
-              </w:rPr>
-              <w:t>AINNI</w:t>
-            </w:r>
-          </w:p>
-        </w:tc>
-      </w:tr>
-      <w:tr>
-        <w:trPr>
-          <w:trHeight w:val="300"/>
-        </w:trPr>
-        <w:tc>
-          <w:tcPr>
-            <w:tcW w:w="2400" w:type="dxa"/>
-            <w:tcBorders>
-              <w:top w:val="nil"/>
-              <w:left w:val="single" w:sz="4" w:space="0" w:color="auto"/>
-              <w:bottom w:val="single" w:sz="4" w:space="0" w:color="auto"/>
-              <w:right w:val="single" w:sz="4" w:space="0" w:color="auto"/>
-            </w:tcBorders>
-            <w:shd w:val="clear" w:color="auto" w:fill="auto"/>
-            <w:vAlign w:val="center"/>
-            <w:hideMark/>
-          </w:tcPr>
-          <w:p>
-            <w:pPr>
-              <w:spacing w:after="0" w:line="240" w:lineRule="auto"/>
-              <w:rPr>
-                <w:rFonts w:eastAsia="Times New Roman" w:cs="Times New Roman"/>
-                <w:color w:val="000000"/>
-                <w:lang w:eastAsia="es-PE"/>
-              </w:rPr>
-            </w:pPr>
-            <w:r>
-              <w:rPr>
-                <w:rFonts w:eastAsia="Times New Roman" w:cs="Times New Roman"/>
-                <w:color w:val="000000"/>
-                <w:lang w:eastAsia="es-PE"/>
-              </w:rPr>
-              <w:t>AINNI</w:t>
-            </w:r>
-            <w:r>
-              <w:rPr>
-                <w:rFonts w:eastAsia="Times New Roman" w:cs="Times New Roman"/>
-                <w:color w:val="000000"/>
-                <w:lang w:eastAsia="es-PE"/>
-              </w:rPr>
-              <w:t>_ANCUS_03.docx</w:t>
-            </w:r>
-          </w:p>
-        </w:tc>
-        <w:tc>
-          <w:tcPr>
-            <w:tcW w:w="6020" w:type="dxa"/>
-            <w:tcBorders>
-              <w:top w:val="nil"/>
-              <w:left w:val="nil"/>
-              <w:bottom w:val="single" w:sz="4" w:space="0" w:color="auto"/>
-              <w:right w:val="single" w:sz="4" w:space="0" w:color="auto"/>
-            </w:tcBorders>
-            <w:shd w:val="clear" w:color="auto" w:fill="auto"/>
-            <w:vAlign w:val="center"/>
-            <w:hideMark/>
-          </w:tcPr>
-          <w:p>
-            <w:pPr>
-              <w:spacing w:after="0" w:line="240" w:lineRule="auto"/>
-              <w:rPr>
-                <w:rFonts w:eastAsia="Times New Roman" w:cs="Times New Roman"/>
-                <w:color w:val="000000"/>
-                <w:lang w:eastAsia="es-PE"/>
-              </w:rPr>
-            </w:pPr>
-            <w:r>
-              <w:rPr>
-                <w:rFonts w:eastAsia="Times New Roman" w:cs="Times New Roman"/>
-                <w:color w:val="000000"/>
-                <w:lang w:eastAsia="es-PE"/>
-              </w:rPr>
-              <w:t>ESPECIFICACIÓN DE CUS GESTIONAR ENCUESTAS</w:t>
-            </w:r>
-          </w:p>
-        </w:tc>
-        <w:tc>
-          <w:tcPr>
-            <w:tcW w:w="1720" w:type="dxa"/>
-            <w:tcBorders>
-              <w:top w:val="nil"/>
-              <w:left w:val="nil"/>
-              <w:bottom w:val="single" w:sz="4" w:space="0" w:color="auto"/>
-              <w:right w:val="single" w:sz="4" w:space="0" w:color="auto"/>
-            </w:tcBorders>
-            <w:shd w:val="clear" w:color="auto" w:fill="auto"/>
-            <w:vAlign w:val="center"/>
-            <w:hideMark/>
-          </w:tcPr>
-          <w:p>
-            <w:pPr>
-              <w:spacing w:after="0" w:line="240" w:lineRule="auto"/>
-              <w:rPr>
-                <w:rFonts w:eastAsia="Times New Roman" w:cs="Times New Roman"/>
-                <w:color w:val="000000"/>
-                <w:lang w:eastAsia="es-PE"/>
-              </w:rPr>
-            </w:pPr>
-            <w:r>
-              <w:rPr>
-                <w:rFonts w:eastAsia="Times New Roman" w:cs="Times New Roman"/>
-                <w:color w:val="000000"/>
-                <w:lang w:eastAsia="es-PE"/>
-              </w:rPr>
-              <w:t>AINNI</w:t>
-            </w:r>
-          </w:p>
-        </w:tc>
-      </w:tr>
-      <w:tr>
-        <w:trPr>
-          <w:trHeight w:val="300"/>
-        </w:trPr>
-        <w:tc>
-          <w:tcPr>
-            <w:tcW w:w="2400" w:type="dxa"/>
-            <w:tcBorders>
-              <w:top w:val="nil"/>
-              <w:left w:val="single" w:sz="4" w:space="0" w:color="auto"/>
-              <w:bottom w:val="single" w:sz="4" w:space="0" w:color="auto"/>
-              <w:right w:val="single" w:sz="4" w:space="0" w:color="auto"/>
-            </w:tcBorders>
-            <w:shd w:val="clear" w:color="auto" w:fill="auto"/>
-            <w:vAlign w:val="center"/>
-            <w:hideMark/>
-          </w:tcPr>
-          <w:p>
-            <w:pPr>
-              <w:spacing w:after="0" w:line="240" w:lineRule="auto"/>
-              <w:rPr>
-                <w:rFonts w:eastAsia="Times New Roman" w:cs="Times New Roman"/>
-                <w:color w:val="000000"/>
-                <w:lang w:eastAsia="es-PE"/>
-              </w:rPr>
-            </w:pPr>
-            <w:r>
-              <w:rPr>
-                <w:rFonts w:eastAsia="Times New Roman" w:cs="Times New Roman"/>
-                <w:color w:val="000000"/>
-                <w:lang w:eastAsia="es-PE"/>
-              </w:rPr>
-              <w:t>AINNI</w:t>
-            </w:r>
-            <w:r>
-              <w:rPr>
-                <w:rFonts w:eastAsia="Times New Roman" w:cs="Times New Roman"/>
-                <w:color w:val="000000"/>
-                <w:lang w:eastAsia="es-PE"/>
-              </w:rPr>
-              <w:t>_ANCUS_04.docx</w:t>
-            </w:r>
-          </w:p>
-        </w:tc>
-        <w:tc>
-          <w:tcPr>
-            <w:tcW w:w="6020" w:type="dxa"/>
-            <w:tcBorders>
-              <w:top w:val="nil"/>
-              <w:left w:val="nil"/>
-              <w:bottom w:val="single" w:sz="4" w:space="0" w:color="auto"/>
-              <w:right w:val="single" w:sz="4" w:space="0" w:color="auto"/>
-            </w:tcBorders>
-            <w:shd w:val="clear" w:color="auto" w:fill="auto"/>
-            <w:vAlign w:val="center"/>
-            <w:hideMark/>
-          </w:tcPr>
-          <w:p>
-            <w:pPr>
-              <w:spacing w:after="0" w:line="240" w:lineRule="auto"/>
-              <w:rPr>
-                <w:rFonts w:eastAsia="Times New Roman" w:cs="Times New Roman"/>
-                <w:color w:val="000000"/>
-                <w:lang w:eastAsia="es-PE"/>
-              </w:rPr>
-            </w:pPr>
-            <w:r>
-              <w:rPr>
-                <w:rFonts w:eastAsia="Times New Roman" w:cs="Times New Roman"/>
-                <w:color w:val="000000"/>
-                <w:lang w:eastAsia="es-PE"/>
-              </w:rPr>
-              <w:t>ESPECIFICACIÓN DE CUS GESTIONAR ADMINISTRADORES</w:t>
-            </w:r>
-          </w:p>
-        </w:tc>
-        <w:tc>
-          <w:tcPr>
-            <w:tcW w:w="1720" w:type="dxa"/>
-            <w:tcBorders>
-              <w:top w:val="nil"/>
-              <w:left w:val="nil"/>
-              <w:bottom w:val="single" w:sz="4" w:space="0" w:color="auto"/>
-              <w:right w:val="single" w:sz="4" w:space="0" w:color="auto"/>
-            </w:tcBorders>
-            <w:shd w:val="clear" w:color="auto" w:fill="auto"/>
-            <w:vAlign w:val="center"/>
-            <w:hideMark/>
-          </w:tcPr>
-          <w:p>
-            <w:pPr>
-              <w:spacing w:after="0" w:line="240" w:lineRule="auto"/>
-              <w:rPr>
-                <w:rFonts w:eastAsia="Times New Roman" w:cs="Times New Roman"/>
-                <w:color w:val="000000"/>
-                <w:lang w:eastAsia="es-PE"/>
-              </w:rPr>
-            </w:pPr>
-            <w:r>
-              <w:rPr>
-                <w:rFonts w:eastAsia="Times New Roman" w:cs="Times New Roman"/>
-                <w:color w:val="000000"/>
-                <w:lang w:eastAsia="es-PE"/>
-              </w:rPr>
-              <w:t>AINNI</w:t>
-            </w:r>
-          </w:p>
-        </w:tc>
-      </w:tr>
-      <w:tr>
-        <w:trPr>
-          <w:trHeight w:val="600"/>
-        </w:trPr>
-        <w:tc>
-          <w:tcPr>
-            <w:tcW w:w="2400" w:type="dxa"/>
-            <w:tcBorders>
-              <w:top w:val="nil"/>
-              <w:left w:val="single" w:sz="4" w:space="0" w:color="auto"/>
-              <w:bottom w:val="single" w:sz="4" w:space="0" w:color="auto"/>
-              <w:right w:val="single" w:sz="4" w:space="0" w:color="auto"/>
-            </w:tcBorders>
-            <w:shd w:val="clear" w:color="auto" w:fill="auto"/>
-            <w:vAlign w:val="center"/>
-            <w:hideMark/>
-          </w:tcPr>
-          <w:p>
-            <w:pPr>
-              <w:spacing w:after="0" w:line="240" w:lineRule="auto"/>
-              <w:rPr>
-                <w:rFonts w:eastAsia="Times New Roman" w:cs="Times New Roman"/>
-                <w:color w:val="000000"/>
-                <w:lang w:eastAsia="es-PE"/>
-              </w:rPr>
-            </w:pPr>
-            <w:r>
-              <w:rPr>
-                <w:rFonts w:eastAsia="Times New Roman" w:cs="Times New Roman"/>
-                <w:color w:val="000000"/>
-                <w:lang w:eastAsia="es-PE"/>
-              </w:rPr>
-              <w:t>AINNI</w:t>
-            </w:r>
-            <w:r>
-              <w:rPr>
-                <w:rFonts w:eastAsia="Times New Roman" w:cs="Times New Roman"/>
-                <w:color w:val="000000"/>
-                <w:lang w:eastAsia="es-PE"/>
-              </w:rPr>
-              <w:t>_ANCUS_05.docx</w:t>
-            </w:r>
-          </w:p>
-        </w:tc>
-        <w:tc>
-          <w:tcPr>
-            <w:tcW w:w="6020" w:type="dxa"/>
-            <w:tcBorders>
-              <w:top w:val="nil"/>
-              <w:left w:val="nil"/>
-              <w:bottom w:val="single" w:sz="4" w:space="0" w:color="auto"/>
-              <w:right w:val="single" w:sz="4" w:space="0" w:color="auto"/>
-            </w:tcBorders>
-            <w:shd w:val="clear" w:color="auto" w:fill="auto"/>
-            <w:vAlign w:val="center"/>
-            <w:hideMark/>
-          </w:tcPr>
-          <w:p>
-            <w:pPr>
-              <w:spacing w:after="0" w:line="240" w:lineRule="auto"/>
-              <w:rPr>
-                <w:rFonts w:eastAsia="Times New Roman" w:cs="Times New Roman"/>
-                <w:color w:val="000000"/>
-                <w:lang w:eastAsia="es-PE"/>
-              </w:rPr>
-            </w:pPr>
-            <w:r>
-              <w:rPr>
-                <w:rFonts w:eastAsia="Times New Roman" w:cs="Times New Roman"/>
-                <w:color w:val="000000"/>
-                <w:lang w:eastAsia="es-PE"/>
-              </w:rPr>
-              <w:t>ESPECIFICACIÓN DE CUS VISUALIZAR RESULTADO DE ENCUESTAS</w:t>
             </w:r>
           </w:p>
         </w:tc>
@@ -15855,7 +15477,7 @@
 </file>
 
 <file path=customXml/itemProps1.xml><?xml version="1.0" encoding="utf-8"?>
-<ds:datastoreItem xmlns:ds="http://schemas.openxmlformats.org/officeDocument/2006/customXml" ds:itemID="{8D284A20-583A-C84E-B61B-01B89B29BA5C}">
+<ds:datastoreItem xmlns:ds="http://schemas.openxmlformats.org/officeDocument/2006/customXml" ds:itemID="{7691A309-E04B-6C4D-8ADC-51F60001C372}">
   <ds:schemaRefs>
     <ds:schemaRef ds:uri="http://schemas.openxmlformats.org/officeDocument/2006/bibliography"/>
   </ds:schemaRefs>

</xml_diff>

<commit_message>
update table items nomenclature
</commit_message>
<xml_diff>
--- a/Desarrollo/Documentos/PGC.docx
+++ b/Desarrollo/Documentos/PGC.docx
@@ -990,7 +990,23 @@
                 <w:b/>
                 <w:noProof/>
               </w:rPr>
-              <w:t>Definiciones, Acrónimos y Abreviaciones</w:t>
+              <w:t>Definiciones, Ac</w:t>
+            </w:r>
+            <w:r>
+              <w:rPr>
+                <w:rStyle w:val="Hipervnculo"/>
+                <w:b/>
+                <w:noProof/>
+              </w:rPr>
+              <w:t>r</w:t>
+            </w:r>
+            <w:r>
+              <w:rPr>
+                <w:rStyle w:val="Hipervnculo"/>
+                <w:b/>
+                <w:noProof/>
+              </w:rPr>
+              <w:t>ónimos y Abreviaciones</w:t>
             </w:r>
             <w:r>
               <w:rPr>
@@ -2148,6 +2164,7 @@
         </w:numPr>
         <w:rPr>
           <w:b/>
+          <w:color w:val="auto"/>
         </w:rPr>
       </w:pPr>
       <w:bookmarkStart w:id="1" w:name="_Toc481837456"/>
@@ -2160,6 +2177,155 @@
       </w:r>
       <w:bookmarkEnd w:id="1"/>
     </w:p>
+    <w:p>
+      <w:pPr>
+        <w:pStyle w:val="Prrafodelista"/>
+        <w:jc w:val="both"/>
+        <w:rPr>
+          <w:color w:val="000000"/>
+        </w:rPr>
+      </w:pPr>
+      <w:r>
+        <w:rPr>
+          <w:color w:val="000000"/>
+        </w:rPr>
+        <w:t xml:space="preserve">El plan de gestión de la configuración </w:t>
+      </w:r>
+      <w:r>
+        <w:rPr>
+          <w:b/>
+          <w:color w:val="000000"/>
+        </w:rPr>
+        <w:t>(PGC)</w:t>
+      </w:r>
+      <w:r>
+        <w:rPr>
+          <w:color w:val="000000"/>
+        </w:rPr>
+        <w:t xml:space="preserve"> es un artefacto clave en la fase de planificación de los proyectos porque nos da una visión </w:t>
+      </w:r>
+      <w:r>
+        <w:rPr>
+          <w:color w:val="000000"/>
+        </w:rPr>
+        <w:t xml:space="preserve">general de la organización, </w:t>
+      </w:r>
+      <w:r>
+        <w:rPr>
+          <w:color w:val="000000"/>
+        </w:rPr>
+        <w:t>rest</w:t>
+      </w:r>
+      <w:r>
+        <w:rPr>
+          <w:color w:val="000000"/>
+        </w:rPr>
+        <w:t>ricciones y naturaleza de los archivos.</w:t>
+      </w:r>
+    </w:p>
+    <w:p>
+      <w:pPr>
+        <w:pStyle w:val="Prrafodelista"/>
+        <w:jc w:val="both"/>
+        <w:rPr>
+          <w:color w:val="000000"/>
+        </w:rPr>
+      </w:pPr>
+      <w:r>
+        <w:rPr>
+          <w:color w:val="000000"/>
+        </w:rPr>
+        <w:t xml:space="preserve">Se establece la identificación de los ítems de la configuración </w:t>
+      </w:r>
+      <w:r>
+        <w:rPr>
+          <w:b/>
+          <w:color w:val="000000"/>
+        </w:rPr>
+        <w:t>(IC)</w:t>
+      </w:r>
+      <w:r>
+        <w:rPr>
+          <w:color w:val="000000"/>
+        </w:rPr>
+        <w:t xml:space="preserve"> para llevar el control y seguimiento de los cambios de estos con la finalidad de reducir errores, aumentar la calidad, productividad y mantener la integridad de los productos, así evitamos los problemas que pueden acarrear una incorrecta sincronización en los cambios, que nos pueden llevar a la pérdida de recursos.</w:t>
+      </w:r>
+    </w:p>
+    <w:p>
+      <w:pPr>
+        <w:pStyle w:val="Prrafodelista"/>
+        <w:jc w:val="both"/>
+      </w:pPr>
+      <w:r>
+        <w:rPr>
+          <w:color w:val="000000"/>
+        </w:rPr>
+        <w:t xml:space="preserve">En el caso particular de nuestra consultora </w:t>
+      </w:r>
+      <w:r>
+        <w:rPr>
+          <w:b/>
+          <w:color w:val="000000"/>
+        </w:rPr>
+        <w:t>&lt;kodevian&gt;</w:t>
+      </w:r>
+      <w:r>
+        <w:rPr>
+          <w:b/>
+          <w:color w:val="000000"/>
+        </w:rPr>
+        <w:t xml:space="preserve"> </w:t>
+      </w:r>
+      <w:r>
+        <w:rPr>
+          <w:color w:val="000000"/>
+        </w:rPr>
+        <w:t>el propósito de este documento reside en cambiar la antigua forma de versionar los productos de los pro</w:t>
+      </w:r>
+      <w:r>
+        <w:rPr>
+          <w:color w:val="000000"/>
+        </w:rPr>
+        <w:t>yectos</w:t>
+      </w:r>
+      <w:r>
+        <w:rPr>
+          <w:color w:val="000000"/>
+        </w:rPr>
+        <w:t xml:space="preserve"> a una nueva gestión de la configuración, definiendo roles y responsabilidades, estableciendo políticas y directrices, y definiendo la herramienta e infraestructura idónea para nuestros proyectos. En este documento se explicará detalladamente cada uno de estos puntos, los cuales darán solución a</w:t>
+      </w:r>
+      <w:r>
+        <w:rPr>
+          <w:color w:val="000000"/>
+        </w:rPr>
+        <w:t xml:space="preserve"> </w:t>
+      </w:r>
+      <w:r>
+        <w:rPr>
+          <w:color w:val="000000"/>
+        </w:rPr>
+        <w:t>nuestro problema del</w:t>
+      </w:r>
+      <w:r>
+        <w:rPr>
+          <w:color w:val="000000"/>
+        </w:rPr>
+        <w:t xml:space="preserve"> posible</w:t>
+      </w:r>
+      <w:r>
+        <w:rPr>
+          <w:color w:val="000000"/>
+        </w:rPr>
+        <w:t xml:space="preserve"> error humano en el versionado de los productos puesto que ahora nuestra herramienta de gestión de versiones se encargara de todo esto, además tendremos una mejor gestión en los cambios dado que tendremos definidos los roles, responsabilidades y nomenclatura los cuales nos ayudaran a uniform</w:t>
+      </w:r>
+      <w:r>
+        <w:rPr>
+          <w:color w:val="000000"/>
+        </w:rPr>
+        <w:t>izar todos los productos reduciendo los posibles errores humanos.</w:t>
+      </w:r>
+    </w:p>
+    <w:p/>
     <w:p>
       <w:pPr>
         <w:pStyle w:val="Ttulo2"/>
@@ -2184,6 +2350,51 @@
     </w:p>
     <w:p>
       <w:pPr>
+        <w:pStyle w:val="Prrafodelista"/>
+        <w:jc w:val="both"/>
+      </w:pPr>
+      <w:r>
+        <w:rPr>
+          <w:color w:val="000000"/>
+        </w:rPr>
+        <w:t xml:space="preserve">La aplicabilidad del Plan de gestión de la configuración </w:t>
+      </w:r>
+      <w:r>
+        <w:rPr>
+          <w:b/>
+          <w:color w:val="000000"/>
+        </w:rPr>
+        <w:t>(PGC)</w:t>
+      </w:r>
+      <w:r>
+        <w:rPr>
+          <w:color w:val="000000"/>
+        </w:rPr>
+        <w:t xml:space="preserve"> abarca todos los ítems de configuración </w:t>
+      </w:r>
+      <w:r>
+        <w:rPr>
+          <w:b/>
+          <w:color w:val="000000"/>
+        </w:rPr>
+        <w:t>(IC)</w:t>
+      </w:r>
+      <w:bookmarkStart w:id="3" w:name="_Toc429350250"/>
+      <w:bookmarkStart w:id="4" w:name="_Toc250997248"/>
+      <w:bookmarkEnd w:id="3"/>
+      <w:bookmarkEnd w:id="4"/>
+      <w:r>
+        <w:rPr>
+          <w:color w:val="000000"/>
+        </w:rPr>
+        <w:t xml:space="preserve"> definidos en este documento, la cual incluye fases del ciclo de vida del software de cada sistema. Así mismo esclarecerá el tipo de nomenclatura utilizada para el control de las versiones.</w:t>
+      </w:r>
+    </w:p>
+    <w:p>
+      <w:bookmarkStart w:id="5" w:name="_GoBack"/>
+    </w:p>
+    <w:p>
+      <w:pPr>
         <w:pStyle w:val="Ttulo2"/>
         <w:numPr>
           <w:ilvl w:val="1"/>
@@ -2194,7 +2405,7 @@
           <w:color w:val="auto"/>
         </w:rPr>
       </w:pPr>
-      <w:bookmarkStart w:id="3" w:name="_Toc481837458"/>
+      <w:bookmarkStart w:id="6" w:name="_Toc481837458"/>
       <w:r>
         <w:rPr>
           <w:b/>
@@ -2202,13 +2413,422 @@
         </w:rPr>
         <w:t>Definiciones, Acrónimos y Abreviaciones</w:t>
       </w:r>
-      <w:bookmarkEnd w:id="3"/>
+      <w:bookmarkEnd w:id="6"/>
     </w:p>
-    <w:p>
-      <w:pPr>
-        <w:ind w:left="360"/>
-      </w:pPr>
-    </w:p>
+    <w:tbl>
+      <w:tblPr>
+        <w:tblpPr w:leftFromText="141" w:rightFromText="141" w:vertAnchor="text" w:horzAnchor="page" w:tblpX="3341" w:tblpY="330"/>
+        <w:tblW w:w="6594" w:type="dxa"/>
+        <w:tblBorders>
+          <w:top w:val="single" w:sz="4" w:space="0" w:color="00000A"/>
+          <w:left w:val="single" w:sz="4" w:space="0" w:color="00000A"/>
+          <w:bottom w:val="single" w:sz="4" w:space="0" w:color="00000A"/>
+          <w:right w:val="single" w:sz="4" w:space="0" w:color="00000A"/>
+          <w:insideH w:val="single" w:sz="4" w:space="0" w:color="00000A"/>
+          <w:insideV w:val="single" w:sz="4" w:space="0" w:color="00000A"/>
+        </w:tblBorders>
+        <w:tblCellMar>
+          <w:left w:w="98" w:type="dxa"/>
+        </w:tblCellMar>
+        <w:tblLook w:val="0000" w:firstRow="0" w:lastRow="0" w:firstColumn="0" w:lastColumn="0" w:noHBand="0" w:noVBand="0"/>
+      </w:tblPr>
+      <w:tblGrid>
+        <w:gridCol w:w="2032"/>
+        <w:gridCol w:w="4562"/>
+      </w:tblGrid>
+      <w:tr>
+        <w:trPr>
+          <w:trHeight w:val="395"/>
+        </w:trPr>
+        <w:tc>
+          <w:tcPr>
+            <w:tcW w:w="2032" w:type="dxa"/>
+            <w:tcBorders>
+              <w:top w:val="single" w:sz="4" w:space="0" w:color="00000A"/>
+              <w:left w:val="single" w:sz="4" w:space="0" w:color="00000A"/>
+              <w:bottom w:val="single" w:sz="4" w:space="0" w:color="00000A"/>
+              <w:right w:val="single" w:sz="4" w:space="0" w:color="00000A"/>
+            </w:tcBorders>
+            <w:shd w:val="clear" w:color="auto" w:fill="0070C0"/>
+            <w:tcMar>
+              <w:left w:w="98" w:type="dxa"/>
+            </w:tcMar>
+            <w:vAlign w:val="center"/>
+          </w:tcPr>
+          <w:p>
+            <w:pPr>
+              <w:pStyle w:val="Sinespaciado"/>
+              <w:spacing w:line="276" w:lineRule="auto"/>
+              <w:jc w:val="center"/>
+              <w:rPr>
+                <w:color w:val="FFFFFF" w:themeColor="background1"/>
+              </w:rPr>
+            </w:pPr>
+            <w:r>
+              <w:rPr>
+                <w:rStyle w:val="nfasis"/>
+                <w:rFonts w:ascii="Arial" w:eastAsiaTheme="majorEastAsia" w:hAnsi="Arial" w:cs="Arial"/>
+                <w:color w:val="FFFFFF" w:themeColor="background1"/>
+                <w:sz w:val="18"/>
+                <w:szCs w:val="18"/>
+                <w:lang w:val="es-US"/>
+              </w:rPr>
+              <w:t xml:space="preserve">Acrónimo </w:t>
+            </w:r>
+          </w:p>
+        </w:tc>
+        <w:tc>
+          <w:tcPr>
+            <w:tcW w:w="4562" w:type="dxa"/>
+            <w:tcBorders>
+              <w:top w:val="single" w:sz="4" w:space="0" w:color="00000A"/>
+              <w:left w:val="single" w:sz="4" w:space="0" w:color="00000A"/>
+              <w:bottom w:val="single" w:sz="4" w:space="0" w:color="00000A"/>
+              <w:right w:val="single" w:sz="4" w:space="0" w:color="00000A"/>
+            </w:tcBorders>
+            <w:shd w:val="clear" w:color="auto" w:fill="0070C0"/>
+            <w:tcMar>
+              <w:left w:w="98" w:type="dxa"/>
+            </w:tcMar>
+            <w:vAlign w:val="center"/>
+          </w:tcPr>
+          <w:p>
+            <w:pPr>
+              <w:pStyle w:val="Sinespaciado"/>
+              <w:spacing w:line="276" w:lineRule="auto"/>
+              <w:jc w:val="center"/>
+              <w:rPr>
+                <w:color w:val="FFFFFF" w:themeColor="background1"/>
+              </w:rPr>
+            </w:pPr>
+            <w:r>
+              <w:rPr>
+                <w:rStyle w:val="nfasis"/>
+                <w:rFonts w:ascii="Arial" w:eastAsiaTheme="majorEastAsia" w:hAnsi="Arial" w:cs="Arial"/>
+                <w:color w:val="FFFFFF" w:themeColor="background1"/>
+                <w:sz w:val="18"/>
+                <w:szCs w:val="18"/>
+                <w:lang w:val="es-US"/>
+              </w:rPr>
+              <w:t>Definición</w:t>
+            </w:r>
+          </w:p>
+        </w:tc>
+      </w:tr>
+      <w:tr>
+        <w:trPr>
+          <w:trHeight w:val="252"/>
+        </w:trPr>
+        <w:tc>
+          <w:tcPr>
+            <w:tcW w:w="2032" w:type="dxa"/>
+            <w:tcBorders>
+              <w:top w:val="single" w:sz="4" w:space="0" w:color="00000A"/>
+              <w:left w:val="single" w:sz="4" w:space="0" w:color="00000A"/>
+              <w:bottom w:val="single" w:sz="4" w:space="0" w:color="00000A"/>
+              <w:right w:val="single" w:sz="4" w:space="0" w:color="00000A"/>
+            </w:tcBorders>
+            <w:shd w:val="clear" w:color="auto" w:fill="FFFFFF"/>
+            <w:tcMar>
+              <w:left w:w="98" w:type="dxa"/>
+            </w:tcMar>
+          </w:tcPr>
+          <w:p>
+            <w:pPr>
+              <w:pStyle w:val="Sinespaciado"/>
+              <w:spacing w:line="276" w:lineRule="auto"/>
+              <w:jc w:val="center"/>
+            </w:pPr>
+            <w:r>
+              <w:rPr>
+                <w:rStyle w:val="nfasis"/>
+                <w:rFonts w:ascii="Arial" w:eastAsiaTheme="majorEastAsia" w:hAnsi="Arial" w:cs="Arial"/>
+                <w:color w:val="000000"/>
+                <w:sz w:val="18"/>
+                <w:szCs w:val="18"/>
+                <w:lang w:val="es-US"/>
+              </w:rPr>
+              <w:t>PGC</w:t>
+            </w:r>
+          </w:p>
+        </w:tc>
+        <w:tc>
+          <w:tcPr>
+            <w:tcW w:w="4562" w:type="dxa"/>
+            <w:tcBorders>
+              <w:top w:val="single" w:sz="4" w:space="0" w:color="00000A"/>
+              <w:left w:val="single" w:sz="4" w:space="0" w:color="00000A"/>
+              <w:bottom w:val="single" w:sz="4" w:space="0" w:color="00000A"/>
+              <w:right w:val="single" w:sz="4" w:space="0" w:color="00000A"/>
+            </w:tcBorders>
+            <w:shd w:val="clear" w:color="auto" w:fill="FFFFFF"/>
+            <w:tcMar>
+              <w:left w:w="98" w:type="dxa"/>
+            </w:tcMar>
+          </w:tcPr>
+          <w:p>
+            <w:pPr>
+              <w:pStyle w:val="Sinespaciado"/>
+              <w:spacing w:line="276" w:lineRule="auto"/>
+              <w:jc w:val="left"/>
+            </w:pPr>
+            <w:r>
+              <w:rPr>
+                <w:rStyle w:val="nfasis"/>
+                <w:rFonts w:ascii="Arial" w:eastAsiaTheme="majorEastAsia" w:hAnsi="Arial" w:cs="Arial"/>
+                <w:color w:val="000000"/>
+                <w:sz w:val="18"/>
+                <w:szCs w:val="18"/>
+                <w:lang w:val="es-US"/>
+              </w:rPr>
+              <w:t xml:space="preserve">Plan de Gestión de configuración </w:t>
+            </w:r>
+          </w:p>
+        </w:tc>
+      </w:tr>
+      <w:tr>
+        <w:trPr>
+          <w:trHeight w:val="252"/>
+        </w:trPr>
+        <w:tc>
+          <w:tcPr>
+            <w:tcW w:w="2032" w:type="dxa"/>
+            <w:tcBorders>
+              <w:top w:val="single" w:sz="4" w:space="0" w:color="00000A"/>
+              <w:left w:val="single" w:sz="4" w:space="0" w:color="00000A"/>
+              <w:bottom w:val="single" w:sz="4" w:space="0" w:color="00000A"/>
+              <w:right w:val="single" w:sz="4" w:space="0" w:color="00000A"/>
+            </w:tcBorders>
+            <w:shd w:val="clear" w:color="auto" w:fill="FFFFFF"/>
+            <w:tcMar>
+              <w:left w:w="98" w:type="dxa"/>
+            </w:tcMar>
+          </w:tcPr>
+          <w:p>
+            <w:pPr>
+              <w:pStyle w:val="Sinespaciado"/>
+              <w:spacing w:line="276" w:lineRule="auto"/>
+              <w:jc w:val="center"/>
+            </w:pPr>
+            <w:r>
+              <w:rPr>
+                <w:rStyle w:val="nfasis"/>
+                <w:rFonts w:ascii="Arial" w:eastAsiaTheme="majorEastAsia" w:hAnsi="Arial" w:cs="Arial"/>
+                <w:color w:val="000000"/>
+                <w:sz w:val="18"/>
+                <w:szCs w:val="18"/>
+                <w:lang w:val="es-US"/>
+              </w:rPr>
+              <w:t>PP</w:t>
+            </w:r>
+          </w:p>
+        </w:tc>
+        <w:tc>
+          <w:tcPr>
+            <w:tcW w:w="4562" w:type="dxa"/>
+            <w:tcBorders>
+              <w:top w:val="single" w:sz="4" w:space="0" w:color="00000A"/>
+              <w:left w:val="single" w:sz="4" w:space="0" w:color="00000A"/>
+              <w:bottom w:val="single" w:sz="4" w:space="0" w:color="00000A"/>
+              <w:right w:val="single" w:sz="4" w:space="0" w:color="00000A"/>
+            </w:tcBorders>
+            <w:shd w:val="clear" w:color="auto" w:fill="FFFFFF"/>
+            <w:tcMar>
+              <w:left w:w="98" w:type="dxa"/>
+            </w:tcMar>
+          </w:tcPr>
+          <w:p>
+            <w:pPr>
+              <w:pStyle w:val="Sinespaciado"/>
+              <w:spacing w:line="276" w:lineRule="auto"/>
+              <w:jc w:val="left"/>
+            </w:pPr>
+            <w:r>
+              <w:rPr>
+                <w:rFonts w:ascii="Arial" w:hAnsi="Arial" w:cs="Arial"/>
+                <w:b/>
+                <w:i/>
+                <w:sz w:val="18"/>
+                <w:szCs w:val="18"/>
+                <w:lang w:val="es-US"/>
+              </w:rPr>
+              <w:t>Plan de proyecto</w:t>
+            </w:r>
+          </w:p>
+        </w:tc>
+      </w:tr>
+      <w:tr>
+        <w:trPr>
+          <w:trHeight w:val="252"/>
+        </w:trPr>
+        <w:tc>
+          <w:tcPr>
+            <w:tcW w:w="2032" w:type="dxa"/>
+            <w:tcBorders>
+              <w:top w:val="single" w:sz="4" w:space="0" w:color="00000A"/>
+              <w:left w:val="single" w:sz="4" w:space="0" w:color="00000A"/>
+              <w:bottom w:val="single" w:sz="4" w:space="0" w:color="00000A"/>
+              <w:right w:val="single" w:sz="4" w:space="0" w:color="00000A"/>
+            </w:tcBorders>
+            <w:shd w:val="clear" w:color="auto" w:fill="FFFFFF"/>
+            <w:tcMar>
+              <w:left w:w="98" w:type="dxa"/>
+            </w:tcMar>
+          </w:tcPr>
+          <w:p>
+            <w:pPr>
+              <w:pStyle w:val="Sinespaciado"/>
+              <w:spacing w:line="276" w:lineRule="auto"/>
+              <w:jc w:val="center"/>
+            </w:pPr>
+            <w:r>
+              <w:rPr>
+                <w:rStyle w:val="nfasis"/>
+                <w:rFonts w:ascii="Arial" w:eastAsiaTheme="majorEastAsia" w:hAnsi="Arial" w:cs="Arial"/>
+                <w:color w:val="000000"/>
+                <w:sz w:val="18"/>
+                <w:szCs w:val="18"/>
+                <w:lang w:val="es-US"/>
+              </w:rPr>
+              <w:t>GC</w:t>
+            </w:r>
+          </w:p>
+        </w:tc>
+        <w:tc>
+          <w:tcPr>
+            <w:tcW w:w="4562" w:type="dxa"/>
+            <w:tcBorders>
+              <w:top w:val="single" w:sz="4" w:space="0" w:color="00000A"/>
+              <w:left w:val="single" w:sz="4" w:space="0" w:color="00000A"/>
+              <w:bottom w:val="single" w:sz="4" w:space="0" w:color="00000A"/>
+              <w:right w:val="single" w:sz="4" w:space="0" w:color="00000A"/>
+            </w:tcBorders>
+            <w:shd w:val="clear" w:color="auto" w:fill="FFFFFF"/>
+            <w:tcMar>
+              <w:left w:w="98" w:type="dxa"/>
+            </w:tcMar>
+          </w:tcPr>
+          <w:p>
+            <w:pPr>
+              <w:pStyle w:val="Sinespaciado"/>
+              <w:spacing w:line="276" w:lineRule="auto"/>
+              <w:jc w:val="left"/>
+              <w:rPr>
+                <w:rFonts w:ascii="Arial" w:hAnsi="Arial" w:cs="Arial"/>
+                <w:b/>
+                <w:i/>
+                <w:sz w:val="18"/>
+                <w:szCs w:val="18"/>
+                <w:lang w:val="es-US"/>
+              </w:rPr>
+            </w:pPr>
+            <w:r>
+              <w:rPr>
+                <w:rFonts w:ascii="Arial" w:hAnsi="Arial" w:cs="Arial"/>
+                <w:b/>
+                <w:i/>
+                <w:sz w:val="18"/>
+                <w:szCs w:val="18"/>
+                <w:lang w:val="es-US"/>
+              </w:rPr>
+              <w:t xml:space="preserve">Gestión de la Configuración </w:t>
+            </w:r>
+          </w:p>
+        </w:tc>
+      </w:tr>
+      <w:tr>
+        <w:trPr>
+          <w:trHeight w:val="252"/>
+        </w:trPr>
+        <w:tc>
+          <w:tcPr>
+            <w:tcW w:w="2032" w:type="dxa"/>
+            <w:tcBorders>
+              <w:top w:val="single" w:sz="4" w:space="0" w:color="00000A"/>
+              <w:left w:val="single" w:sz="4" w:space="0" w:color="00000A"/>
+              <w:bottom w:val="single" w:sz="4" w:space="0" w:color="00000A"/>
+              <w:right w:val="single" w:sz="4" w:space="0" w:color="00000A"/>
+            </w:tcBorders>
+            <w:shd w:val="clear" w:color="auto" w:fill="FFFFFF"/>
+            <w:tcMar>
+              <w:left w:w="98" w:type="dxa"/>
+            </w:tcMar>
+          </w:tcPr>
+          <w:p>
+            <w:pPr>
+              <w:pStyle w:val="Sinespaciado"/>
+              <w:spacing w:line="276" w:lineRule="auto"/>
+              <w:jc w:val="center"/>
+            </w:pPr>
+            <w:r>
+              <w:rPr>
+                <w:rStyle w:val="nfasis"/>
+                <w:rFonts w:ascii="Arial" w:eastAsiaTheme="majorEastAsia" w:hAnsi="Arial" w:cs="Arial"/>
+                <w:color w:val="000000"/>
+                <w:sz w:val="18"/>
+                <w:szCs w:val="18"/>
+                <w:lang w:val="es-US"/>
+              </w:rPr>
+              <w:t>IC</w:t>
+            </w:r>
+          </w:p>
+        </w:tc>
+        <w:tc>
+          <w:tcPr>
+            <w:tcW w:w="4562" w:type="dxa"/>
+            <w:tcBorders>
+              <w:top w:val="single" w:sz="4" w:space="0" w:color="00000A"/>
+              <w:left w:val="single" w:sz="4" w:space="0" w:color="00000A"/>
+              <w:bottom w:val="single" w:sz="4" w:space="0" w:color="00000A"/>
+              <w:right w:val="single" w:sz="4" w:space="0" w:color="00000A"/>
+            </w:tcBorders>
+            <w:shd w:val="clear" w:color="auto" w:fill="FFFFFF"/>
+            <w:tcMar>
+              <w:left w:w="98" w:type="dxa"/>
+            </w:tcMar>
+          </w:tcPr>
+          <w:p>
+            <w:pPr>
+              <w:pStyle w:val="Sinespaciado"/>
+              <w:spacing w:line="276" w:lineRule="auto"/>
+              <w:jc w:val="left"/>
+              <w:rPr>
+                <w:rFonts w:ascii="Arial" w:hAnsi="Arial" w:cs="Arial"/>
+                <w:b/>
+                <w:i/>
+                <w:sz w:val="18"/>
+                <w:szCs w:val="18"/>
+                <w:lang w:val="es-US"/>
+              </w:rPr>
+            </w:pPr>
+            <w:r>
+              <w:rPr>
+                <w:rStyle w:val="nfasis"/>
+                <w:rFonts w:ascii="Arial" w:eastAsiaTheme="majorEastAsia" w:hAnsi="Arial" w:cs="Arial"/>
+                <w:color w:val="000000"/>
+                <w:sz w:val="18"/>
+                <w:szCs w:val="18"/>
+                <w:lang w:val="es-US"/>
+              </w:rPr>
+              <w:t xml:space="preserve">Ítems de configuración </w:t>
+            </w:r>
+            <w:r>
+              <w:rPr>
+                <w:rFonts w:ascii="Arial" w:hAnsi="Arial" w:cs="Arial"/>
+                <w:b/>
+                <w:i/>
+                <w:sz w:val="18"/>
+                <w:szCs w:val="18"/>
+                <w:lang w:val="es-US"/>
+              </w:rPr>
+              <w:t xml:space="preserve"> </w:t>
+            </w:r>
+          </w:p>
+        </w:tc>
+      </w:tr>
+    </w:tbl>
+    <w:p/>
+    <w:bookmarkEnd w:id="5"/>
     <w:p/>
     <w:p>
       <w:pPr>
@@ -2222,7 +2842,7 @@
           <w:color w:val="000000" w:themeColor="text1"/>
         </w:rPr>
       </w:pPr>
-      <w:bookmarkStart w:id="4" w:name="_Toc481837459"/>
+      <w:bookmarkStart w:id="7" w:name="_Toc481837459"/>
       <w:r>
         <w:rPr>
           <w:b/>
@@ -2237,7 +2857,7 @@
         </w:rPr>
         <w:t>Configuración de Software</w:t>
       </w:r>
-      <w:bookmarkEnd w:id="4"/>
+      <w:bookmarkEnd w:id="7"/>
     </w:p>
     <w:p>
       <w:pPr>
@@ -2251,7 +2871,7 @@
           <w:color w:val="auto"/>
         </w:rPr>
       </w:pPr>
-      <w:bookmarkStart w:id="5" w:name="_Toc481837460"/>
+      <w:bookmarkStart w:id="8" w:name="_Toc481837460"/>
       <w:r>
         <w:rPr>
           <w:b/>
@@ -2259,7 +2879,7 @@
         </w:rPr>
         <w:t>Organización</w:t>
       </w:r>
-      <w:bookmarkEnd w:id="5"/>
+      <w:bookmarkEnd w:id="8"/>
     </w:p>
     <w:p>
       <w:pPr>
@@ -2512,7 +3132,7 @@
           <w:color w:val="auto"/>
         </w:rPr>
       </w:pPr>
-      <w:bookmarkStart w:id="6" w:name="_Toc481837461"/>
+      <w:bookmarkStart w:id="9" w:name="_Toc481837461"/>
       <w:r>
         <w:rPr>
           <w:b/>
@@ -2520,7 +3140,7 @@
         </w:rPr>
         <w:t>Roles y responsabilidades</w:t>
       </w:r>
-      <w:bookmarkEnd w:id="6"/>
+      <w:bookmarkEnd w:id="9"/>
     </w:p>
     <w:p>
       <w:pPr>
@@ -3451,7 +4071,7 @@
           <w:color w:val="000000" w:themeColor="text1"/>
         </w:rPr>
       </w:pPr>
-      <w:bookmarkStart w:id="7" w:name="_Toc481837462"/>
+      <w:bookmarkStart w:id="10" w:name="_Toc481837462"/>
       <w:r>
         <w:rPr>
           <w:b/>
@@ -3459,7 +4079,7 @@
         </w:rPr>
         <w:t>Políticas, directrices y procedimientos</w:t>
       </w:r>
-      <w:bookmarkEnd w:id="7"/>
+      <w:bookmarkEnd w:id="10"/>
     </w:p>
     <w:p>
       <w:pPr>
@@ -3609,7 +4229,7 @@
           <w:color w:val="auto"/>
         </w:rPr>
       </w:pPr>
-      <w:bookmarkStart w:id="8" w:name="_Toc481837463"/>
+      <w:bookmarkStart w:id="11" w:name="_Toc481837463"/>
       <w:r>
         <w:rPr>
           <w:b/>
@@ -3617,7 +4237,7 @@
         </w:rPr>
         <w:t>Herramientas, entorno e infraestructura</w:t>
       </w:r>
-      <w:bookmarkEnd w:id="8"/>
+      <w:bookmarkEnd w:id="11"/>
     </w:p>
     <w:p/>
     <w:p>
@@ -3939,7 +4559,7 @@
           <w:color w:val="auto"/>
         </w:rPr>
       </w:pPr>
-      <w:bookmarkStart w:id="9" w:name="_Toc481837464"/>
+      <w:bookmarkStart w:id="12" w:name="_Toc481837464"/>
       <w:r>
         <w:rPr>
           <w:b/>
@@ -3954,7 +4574,7 @@
         </w:rPr>
         <w:t>:</w:t>
       </w:r>
-      <w:bookmarkEnd w:id="9"/>
+      <w:bookmarkEnd w:id="12"/>
     </w:p>
     <w:p/>
     <w:p>
@@ -3978,8 +4598,8 @@
           <w:lang w:val="es-PE"/>
         </w:rPr>
       </w:pPr>
-      <w:bookmarkStart w:id="10" w:name="_Toc436227252"/>
-      <w:bookmarkStart w:id="11" w:name="_Toc481837465"/>
+      <w:bookmarkStart w:id="13" w:name="_Toc436227252"/>
+      <w:bookmarkStart w:id="14" w:name="_Toc481837465"/>
       <w:r>
         <w:rPr>
           <w:rFonts w:ascii="Calibri Light" w:hAnsi="Calibri Light"/>
@@ -3991,8 +4611,8 @@
         </w:rPr>
         <w:t>Actividades de la gestión de la configuración</w:t>
       </w:r>
-      <w:bookmarkEnd w:id="10"/>
-      <w:bookmarkEnd w:id="11"/>
+      <w:bookmarkEnd w:id="13"/>
+      <w:bookmarkEnd w:id="14"/>
     </w:p>
     <w:p>
       <w:pPr>
@@ -4015,9 +4635,9 @@
           <w:lang w:val="es-PE"/>
         </w:rPr>
       </w:pPr>
-      <w:bookmarkStart w:id="12" w:name="_Toc430766204"/>
-      <w:bookmarkStart w:id="13" w:name="_Toc436227253"/>
-      <w:bookmarkStart w:id="14" w:name="_Toc481837466"/>
+      <w:bookmarkStart w:id="15" w:name="_Toc430766204"/>
+      <w:bookmarkStart w:id="16" w:name="_Toc436227253"/>
+      <w:bookmarkStart w:id="17" w:name="_Toc481837466"/>
       <w:r>
         <w:rPr>
           <w:rFonts w:cs="Arial"/>
@@ -4029,11 +4649,11 @@
         </w:rPr>
         <w:t>Identificación</w:t>
       </w:r>
-      <w:bookmarkStart w:id="15" w:name="_Toc430766205"/>
-      <w:bookmarkStart w:id="16" w:name="_Toc436227254"/>
-      <w:bookmarkEnd w:id="12"/>
-      <w:bookmarkEnd w:id="13"/>
-      <w:bookmarkEnd w:id="14"/>
+      <w:bookmarkStart w:id="18" w:name="_Toc430766205"/>
+      <w:bookmarkStart w:id="19" w:name="_Toc436227254"/>
+      <w:bookmarkEnd w:id="15"/>
+      <w:bookmarkEnd w:id="16"/>
+      <w:bookmarkEnd w:id="17"/>
     </w:p>
     <w:p>
       <w:pPr>
@@ -4044,7 +4664,7 @@
         </w:numPr>
         <w:spacing w:before="0" w:after="160"/>
       </w:pPr>
-      <w:bookmarkStart w:id="17" w:name="_Toc481837467"/>
+      <w:bookmarkStart w:id="20" w:name="_Toc481837467"/>
       <w:r>
         <w:rPr>
           <w:b/>
@@ -4053,9 +4673,9 @@
         </w:rPr>
         <w:t xml:space="preserve">Inventario de los CI clasificados e identificados </w:t>
       </w:r>
-      <w:bookmarkEnd w:id="15"/>
-      <w:bookmarkEnd w:id="16"/>
-      <w:bookmarkEnd w:id="17"/>
+      <w:bookmarkEnd w:id="18"/>
+      <w:bookmarkEnd w:id="19"/>
+      <w:bookmarkEnd w:id="20"/>
     </w:p>
     <w:p>
       <w:pPr>
@@ -4318,7 +4938,7 @@
         </w:tc>
         <w:tc>
           <w:tcPr>
-            <w:tcW w:w="4382" w:type="dxa"/>
+            <w:tcW w:w="4381" w:type="dxa"/>
             <w:tcBorders>
               <w:top w:val="single" w:sz="8" w:space="0" w:color="000000"/>
               <w:left w:val="single" w:sz="8" w:space="0" w:color="000000"/>
@@ -4572,7 +5192,7 @@
         </w:tc>
         <w:tc>
           <w:tcPr>
-            <w:tcW w:w="4382" w:type="dxa"/>
+            <w:tcW w:w="4381" w:type="dxa"/>
             <w:tcBorders>
               <w:top w:val="single" w:sz="8" w:space="0" w:color="000000"/>
               <w:left w:val="single" w:sz="8" w:space="0" w:color="000000"/>
@@ -4650,7 +5270,7 @@
         </w:tc>
         <w:tc>
           <w:tcPr>
-            <w:tcW w:w="1218" w:type="dxa"/>
+            <w:tcW w:w="1219" w:type="dxa"/>
             <w:tcBorders>
               <w:top w:val="single" w:sz="8" w:space="0" w:color="000000"/>
               <w:left w:val="single" w:sz="8" w:space="0" w:color="000000"/>
@@ -4811,7 +5431,7 @@
         </w:tc>
         <w:tc>
           <w:tcPr>
-            <w:tcW w:w="4382" w:type="dxa"/>
+            <w:tcW w:w="4381" w:type="dxa"/>
             <w:tcBorders>
               <w:top w:val="single" w:sz="8" w:space="0" w:color="000000"/>
               <w:left w:val="single" w:sz="8" w:space="0" w:color="000000"/>
@@ -5050,7 +5670,7 @@
         </w:tc>
         <w:tc>
           <w:tcPr>
-            <w:tcW w:w="4382" w:type="dxa"/>
+            <w:tcW w:w="4381" w:type="dxa"/>
             <w:tcBorders>
               <w:top w:val="single" w:sz="8" w:space="0" w:color="000000"/>
               <w:left w:val="single" w:sz="8" w:space="0" w:color="000000"/>
@@ -5289,7 +5909,7 @@
         </w:tc>
         <w:tc>
           <w:tcPr>
-            <w:tcW w:w="4382" w:type="dxa"/>
+            <w:tcW w:w="4381" w:type="dxa"/>
             <w:tcBorders>
               <w:top w:val="single" w:sz="8" w:space="0" w:color="000000"/>
               <w:left w:val="single" w:sz="8" w:space="0" w:color="000000"/>
@@ -5528,7 +6148,7 @@
         </w:tc>
         <w:tc>
           <w:tcPr>
-            <w:tcW w:w="4382" w:type="dxa"/>
+            <w:tcW w:w="4381" w:type="dxa"/>
             <w:tcBorders>
               <w:top w:val="single" w:sz="8" w:space="0" w:color="000000"/>
               <w:left w:val="single" w:sz="8" w:space="0" w:color="000000"/>
@@ -5768,7 +6388,7 @@
         </w:tc>
         <w:tc>
           <w:tcPr>
-            <w:tcW w:w="4382" w:type="dxa"/>
+            <w:tcW w:w="4381" w:type="dxa"/>
             <w:tcBorders>
               <w:top w:val="single" w:sz="8" w:space="0" w:color="000000"/>
               <w:left w:val="single" w:sz="8" w:space="0" w:color="000000"/>
@@ -6007,7 +6627,7 @@
         </w:tc>
         <w:tc>
           <w:tcPr>
-            <w:tcW w:w="4382" w:type="dxa"/>
+            <w:tcW w:w="4381" w:type="dxa"/>
             <w:tcBorders>
               <w:top w:val="single" w:sz="8" w:space="0" w:color="000000"/>
               <w:left w:val="single" w:sz="8" w:space="0" w:color="000000"/>
@@ -6246,7 +6866,7 @@
         </w:tc>
         <w:tc>
           <w:tcPr>
-            <w:tcW w:w="4382" w:type="dxa"/>
+            <w:tcW w:w="4381" w:type="dxa"/>
             <w:tcBorders>
               <w:top w:val="single" w:sz="8" w:space="0" w:color="000000"/>
               <w:left w:val="single" w:sz="8" w:space="0" w:color="000000"/>
@@ -6485,7 +7105,7 @@
         </w:tc>
         <w:tc>
           <w:tcPr>
-            <w:tcW w:w="4382" w:type="dxa"/>
+            <w:tcW w:w="4381" w:type="dxa"/>
             <w:tcBorders>
               <w:top w:val="single" w:sz="8" w:space="0" w:color="000000"/>
               <w:left w:val="single" w:sz="8" w:space="0" w:color="000000"/>
@@ -6518,7 +7138,15 @@
                 <w:color w:val="000000"/>
                 <w:lang w:val="es-PE" w:eastAsia="es-PE"/>
               </w:rPr>
-              <w:t>Project Charter del Proyecto</w:t>
+              <w:t>Acta de Constitución</w:t>
+            </w:r>
+            <w:r>
+              <w:rPr>
+                <w:rFonts w:eastAsia="Times New Roman"/>
+                <w:color w:val="000000"/>
+                <w:lang w:val="es-PE" w:eastAsia="es-PE"/>
+              </w:rPr>
+              <w:t xml:space="preserve"> del Proyecto</w:t>
             </w:r>
           </w:p>
         </w:tc>
@@ -6736,7 +7364,7 @@
         </w:tc>
         <w:tc>
           <w:tcPr>
-            <w:tcW w:w="4382" w:type="dxa"/>
+            <w:tcW w:w="4381" w:type="dxa"/>
             <w:tcBorders>
               <w:top w:val="single" w:sz="8" w:space="0" w:color="000000"/>
               <w:left w:val="single" w:sz="8" w:space="0" w:color="000000"/>
@@ -6975,7 +7603,7 @@
         </w:tc>
         <w:tc>
           <w:tcPr>
-            <w:tcW w:w="4382" w:type="dxa"/>
+            <w:tcW w:w="4381" w:type="dxa"/>
             <w:tcBorders>
               <w:top w:val="single" w:sz="8" w:space="0" w:color="000000"/>
               <w:left w:val="single" w:sz="8" w:space="0" w:color="000000"/>
@@ -7214,7 +7842,7 @@
         </w:tc>
         <w:tc>
           <w:tcPr>
-            <w:tcW w:w="4382" w:type="dxa"/>
+            <w:tcW w:w="4381" w:type="dxa"/>
             <w:tcBorders>
               <w:top w:val="single" w:sz="8" w:space="0" w:color="000000"/>
               <w:left w:val="single" w:sz="8" w:space="0" w:color="000000"/>
@@ -7453,7 +8081,7 @@
         </w:tc>
         <w:tc>
           <w:tcPr>
-            <w:tcW w:w="4382" w:type="dxa"/>
+            <w:tcW w:w="4381" w:type="dxa"/>
             <w:tcBorders>
               <w:top w:val="single" w:sz="8" w:space="0" w:color="000000"/>
               <w:left w:val="single" w:sz="8" w:space="0" w:color="000000"/>
@@ -7692,7 +8320,7 @@
         </w:tc>
         <w:tc>
           <w:tcPr>
-            <w:tcW w:w="4382" w:type="dxa"/>
+            <w:tcW w:w="4381" w:type="dxa"/>
             <w:tcBorders>
               <w:top w:val="single" w:sz="8" w:space="0" w:color="000000"/>
               <w:left w:val="single" w:sz="8" w:space="0" w:color="000000"/>
@@ -7931,7 +8559,7 @@
         </w:tc>
         <w:tc>
           <w:tcPr>
-            <w:tcW w:w="4382" w:type="dxa"/>
+            <w:tcW w:w="4381" w:type="dxa"/>
             <w:tcBorders>
               <w:top w:val="single" w:sz="8" w:space="0" w:color="000000"/>
               <w:left w:val="single" w:sz="8" w:space="0" w:color="000000"/>
@@ -8170,7 +8798,7 @@
         </w:tc>
         <w:tc>
           <w:tcPr>
-            <w:tcW w:w="4382" w:type="dxa"/>
+            <w:tcW w:w="4381" w:type="dxa"/>
             <w:tcBorders>
               <w:top w:val="single" w:sz="8" w:space="0" w:color="000000"/>
               <w:left w:val="single" w:sz="8" w:space="0" w:color="000000"/>
@@ -8409,7 +9037,7 @@
         </w:tc>
         <w:tc>
           <w:tcPr>
-            <w:tcW w:w="4382" w:type="dxa"/>
+            <w:tcW w:w="4381" w:type="dxa"/>
             <w:tcBorders>
               <w:top w:val="single" w:sz="8" w:space="0" w:color="000000"/>
               <w:left w:val="single" w:sz="8" w:space="0" w:color="000000"/>
@@ -8648,7 +9276,7 @@
         </w:tc>
         <w:tc>
           <w:tcPr>
-            <w:tcW w:w="4382" w:type="dxa"/>
+            <w:tcW w:w="4381" w:type="dxa"/>
             <w:tcBorders>
               <w:top w:val="single" w:sz="8" w:space="0" w:color="000000"/>
               <w:left w:val="single" w:sz="8" w:space="0" w:color="000000"/>
@@ -8887,7 +9515,7 @@
         </w:tc>
         <w:tc>
           <w:tcPr>
-            <w:tcW w:w="4382" w:type="dxa"/>
+            <w:tcW w:w="4381" w:type="dxa"/>
             <w:tcBorders>
               <w:top w:val="single" w:sz="8" w:space="0" w:color="000000"/>
               <w:left w:val="single" w:sz="8" w:space="0" w:color="000000"/>
@@ -9077,484 +9705,6 @@
                 <w:lang w:val="es-PE" w:eastAsia="es-PE"/>
               </w:rPr>
               <w:t>AINNI</w:t>
-            </w:r>
-          </w:p>
-        </w:tc>
-      </w:tr>
-      <w:tr>
-        <w:trPr>
-          <w:jc w:val="center"/>
-        </w:trPr>
-        <w:tc>
-          <w:tcPr>
-            <w:tcW w:w="851" w:type="dxa"/>
-            <w:tcBorders>
-              <w:top w:val="single" w:sz="8" w:space="0" w:color="000000"/>
-              <w:left w:val="single" w:sz="8" w:space="0" w:color="000000"/>
-              <w:bottom w:val="single" w:sz="8" w:space="0" w:color="000000"/>
-              <w:right w:val="single" w:sz="8" w:space="0" w:color="000000"/>
-            </w:tcBorders>
-            <w:tcMar>
-              <w:top w:w="100" w:type="dxa"/>
-              <w:left w:w="100" w:type="dxa"/>
-              <w:bottom w:w="100" w:type="dxa"/>
-              <w:right w:w="100" w:type="dxa"/>
-            </w:tcMar>
-            <w:vAlign w:val="center"/>
-            <w:hideMark/>
-          </w:tcPr>
-          <w:p>
-            <w:pPr>
-              <w:spacing w:after="0" w:line="240" w:lineRule="auto"/>
-              <w:jc w:val="center"/>
-              <w:rPr>
-                <w:rFonts w:ascii="Times New Roman" w:eastAsia="Times New Roman" w:hAnsi="Times New Roman"/>
-                <w:sz w:val="24"/>
-                <w:szCs w:val="24"/>
-                <w:lang w:val="es-PE" w:eastAsia="es-PE"/>
-              </w:rPr>
-            </w:pPr>
-            <w:r>
-              <w:rPr>
-                <w:rFonts w:eastAsia="Times New Roman"/>
-                <w:color w:val="000000"/>
-                <w:lang w:val="es-PE" w:eastAsia="es-PE"/>
-              </w:rPr>
-              <w:t>20</w:t>
-            </w:r>
-          </w:p>
-        </w:tc>
-        <w:tc>
-          <w:tcPr>
-            <w:tcW w:w="4382" w:type="dxa"/>
-            <w:tcBorders>
-              <w:top w:val="single" w:sz="8" w:space="0" w:color="000000"/>
-              <w:left w:val="single" w:sz="8" w:space="0" w:color="000000"/>
-              <w:bottom w:val="single" w:sz="8" w:space="0" w:color="000000"/>
-              <w:right w:val="single" w:sz="8" w:space="0" w:color="000000"/>
-            </w:tcBorders>
-            <w:tcMar>
-              <w:top w:w="100" w:type="dxa"/>
-              <w:left w:w="100" w:type="dxa"/>
-              <w:bottom w:w="100" w:type="dxa"/>
-              <w:right w:w="100" w:type="dxa"/>
-            </w:tcMar>
-            <w:vAlign w:val="center"/>
-            <w:hideMark/>
-          </w:tcPr>
-          <w:p>
-            <w:pPr>
-              <w:spacing w:after="0" w:line="240" w:lineRule="auto"/>
-              <w:jc w:val="center"/>
-              <w:rPr>
-                <w:rFonts w:ascii="Times New Roman" w:eastAsia="Times New Roman" w:hAnsi="Times New Roman"/>
-                <w:sz w:val="24"/>
-                <w:szCs w:val="24"/>
-                <w:lang w:val="es-PE" w:eastAsia="es-PE"/>
-              </w:rPr>
-            </w:pPr>
-            <w:r>
-              <w:rPr>
-                <w:rFonts w:eastAsia="Times New Roman"/>
-                <w:color w:val="000000"/>
-                <w:lang w:val="es-PE" w:eastAsia="es-PE"/>
-              </w:rPr>
-              <w:t>S.O Android 5.0 - 7.1.2</w:t>
-            </w:r>
-          </w:p>
-        </w:tc>
-        <w:tc>
-          <w:tcPr>
-            <w:tcW w:w="0" w:type="auto"/>
-            <w:tcBorders>
-              <w:top w:val="single" w:sz="8" w:space="0" w:color="000000"/>
-              <w:left w:val="single" w:sz="8" w:space="0" w:color="000000"/>
-              <w:bottom w:val="single" w:sz="8" w:space="0" w:color="000000"/>
-              <w:right w:val="single" w:sz="8" w:space="0" w:color="000000"/>
-            </w:tcBorders>
-            <w:tcMar>
-              <w:top w:w="100" w:type="dxa"/>
-              <w:left w:w="100" w:type="dxa"/>
-              <w:bottom w:w="100" w:type="dxa"/>
-              <w:right w:w="100" w:type="dxa"/>
-            </w:tcMar>
-            <w:vAlign w:val="center"/>
-            <w:hideMark/>
-          </w:tcPr>
-          <w:p>
-            <w:pPr>
-              <w:spacing w:after="0" w:line="240" w:lineRule="auto"/>
-              <w:jc w:val="center"/>
-              <w:rPr>
-                <w:rFonts w:ascii="Times New Roman" w:eastAsia="Times New Roman" w:hAnsi="Times New Roman"/>
-                <w:sz w:val="24"/>
-                <w:szCs w:val="24"/>
-                <w:lang w:val="es-PE" w:eastAsia="es-PE"/>
-              </w:rPr>
-            </w:pPr>
-            <w:r>
-              <w:rPr>
-                <w:rFonts w:eastAsia="Times New Roman"/>
-                <w:color w:val="000000"/>
-                <w:lang w:val="es-PE" w:eastAsia="es-PE"/>
-              </w:rPr>
-              <w:t>Soporte</w:t>
-            </w:r>
-          </w:p>
-        </w:tc>
-        <w:tc>
-          <w:tcPr>
-            <w:tcW w:w="1219" w:type="dxa"/>
-            <w:tcBorders>
-              <w:top w:val="single" w:sz="8" w:space="0" w:color="000000"/>
-              <w:left w:val="single" w:sz="8" w:space="0" w:color="000000"/>
-              <w:bottom w:val="single" w:sz="8" w:space="0" w:color="000000"/>
-              <w:right w:val="single" w:sz="8" w:space="0" w:color="000000"/>
-            </w:tcBorders>
-            <w:tcMar>
-              <w:top w:w="100" w:type="dxa"/>
-              <w:left w:w="100" w:type="dxa"/>
-              <w:bottom w:w="100" w:type="dxa"/>
-              <w:right w:w="100" w:type="dxa"/>
-            </w:tcMar>
-            <w:vAlign w:val="center"/>
-            <w:hideMark/>
-          </w:tcPr>
-          <w:p>
-            <w:pPr>
-              <w:spacing w:after="0" w:line="240" w:lineRule="auto"/>
-              <w:jc w:val="center"/>
-              <w:rPr>
-                <w:rFonts w:ascii="Times New Roman" w:eastAsia="Times New Roman" w:hAnsi="Times New Roman"/>
-                <w:sz w:val="24"/>
-                <w:szCs w:val="24"/>
-                <w:lang w:val="es-PE" w:eastAsia="es-PE"/>
-              </w:rPr>
-            </w:pPr>
-            <w:r>
-              <w:rPr>
-                <w:rFonts w:eastAsia="Times New Roman"/>
-                <w:color w:val="000000"/>
-                <w:lang w:val="es-PE" w:eastAsia="es-PE"/>
-              </w:rPr>
-              <w:t>ISO</w:t>
-            </w:r>
-          </w:p>
-        </w:tc>
-        <w:tc>
-          <w:tcPr>
-            <w:tcW w:w="1134" w:type="dxa"/>
-            <w:tcBorders>
-              <w:top w:val="single" w:sz="8" w:space="0" w:color="000000"/>
-              <w:left w:val="single" w:sz="8" w:space="0" w:color="000000"/>
-              <w:bottom w:val="single" w:sz="8" w:space="0" w:color="000000"/>
-              <w:right w:val="single" w:sz="8" w:space="0" w:color="000000"/>
-            </w:tcBorders>
-            <w:tcMar>
-              <w:top w:w="100" w:type="dxa"/>
-              <w:left w:w="100" w:type="dxa"/>
-              <w:bottom w:w="100" w:type="dxa"/>
-              <w:right w:w="100" w:type="dxa"/>
-            </w:tcMar>
-            <w:vAlign w:val="center"/>
-            <w:hideMark/>
-          </w:tcPr>
-          <w:p>
-            <w:pPr>
-              <w:spacing w:after="0" w:line="240" w:lineRule="auto"/>
-              <w:jc w:val="center"/>
-              <w:rPr>
-                <w:rFonts w:ascii="Times New Roman" w:eastAsia="Times New Roman" w:hAnsi="Times New Roman"/>
-                <w:sz w:val="24"/>
-                <w:szCs w:val="24"/>
-                <w:lang w:val="es-PE" w:eastAsia="es-PE"/>
-              </w:rPr>
-            </w:pPr>
-            <w:r>
-              <w:rPr>
-                <w:rFonts w:eastAsia="Times New Roman"/>
-                <w:color w:val="000000"/>
-                <w:lang w:val="es-PE" w:eastAsia="es-PE"/>
-              </w:rPr>
-              <w:t>Usuario</w:t>
-            </w:r>
-          </w:p>
-        </w:tc>
-        <w:tc>
-          <w:tcPr>
-            <w:tcW w:w="1559" w:type="dxa"/>
-            <w:tcBorders>
-              <w:top w:val="single" w:sz="8" w:space="0" w:color="000000"/>
-              <w:left w:val="single" w:sz="8" w:space="0" w:color="000000"/>
-              <w:bottom w:val="single" w:sz="8" w:space="0" w:color="000000"/>
-              <w:right w:val="single" w:sz="8" w:space="0" w:color="000000"/>
-            </w:tcBorders>
-            <w:tcMar>
-              <w:top w:w="100" w:type="dxa"/>
-              <w:left w:w="100" w:type="dxa"/>
-              <w:bottom w:w="100" w:type="dxa"/>
-              <w:right w:w="100" w:type="dxa"/>
-            </w:tcMar>
-            <w:vAlign w:val="center"/>
-            <w:hideMark/>
-          </w:tcPr>
-          <w:p>
-            <w:pPr>
-              <w:spacing w:after="0" w:line="240" w:lineRule="auto"/>
-              <w:jc w:val="center"/>
-              <w:rPr>
-                <w:rFonts w:ascii="Times New Roman" w:eastAsia="Times New Roman" w:hAnsi="Times New Roman"/>
-                <w:sz w:val="24"/>
-                <w:szCs w:val="24"/>
-                <w:lang w:val="es-PE" w:eastAsia="es-PE"/>
-              </w:rPr>
-            </w:pPr>
-            <w:r>
-              <w:rPr>
-                <w:rFonts w:eastAsia="Times New Roman"/>
-                <w:color w:val="000000"/>
-                <w:lang w:val="es-PE" w:eastAsia="es-PE"/>
-              </w:rPr>
-              <w:t>--</w:t>
-            </w:r>
-          </w:p>
-        </w:tc>
-      </w:tr>
-      <w:tr>
-        <w:trPr>
-          <w:jc w:val="center"/>
-        </w:trPr>
-        <w:tc>
-          <w:tcPr>
-            <w:tcW w:w="851" w:type="dxa"/>
-            <w:tcBorders>
-              <w:top w:val="single" w:sz="8" w:space="0" w:color="000000"/>
-              <w:left w:val="single" w:sz="8" w:space="0" w:color="000000"/>
-              <w:bottom w:val="single" w:sz="8" w:space="0" w:color="000000"/>
-              <w:right w:val="single" w:sz="8" w:space="0" w:color="000000"/>
-            </w:tcBorders>
-            <w:tcMar>
-              <w:top w:w="100" w:type="dxa"/>
-              <w:left w:w="100" w:type="dxa"/>
-              <w:bottom w:w="100" w:type="dxa"/>
-              <w:right w:w="100" w:type="dxa"/>
-            </w:tcMar>
-            <w:vAlign w:val="center"/>
-            <w:hideMark/>
-          </w:tcPr>
-          <w:p>
-            <w:pPr>
-              <w:spacing w:after="0" w:line="240" w:lineRule="auto"/>
-              <w:jc w:val="center"/>
-              <w:rPr>
-                <w:rFonts w:ascii="Times New Roman" w:eastAsia="Times New Roman" w:hAnsi="Times New Roman"/>
-                <w:sz w:val="24"/>
-                <w:szCs w:val="24"/>
-                <w:lang w:val="es-PE" w:eastAsia="es-PE"/>
-              </w:rPr>
-            </w:pPr>
-            <w:r>
-              <w:rPr>
-                <w:rFonts w:eastAsia="Times New Roman"/>
-                <w:color w:val="000000"/>
-                <w:lang w:val="es-PE" w:eastAsia="es-PE"/>
-              </w:rPr>
-              <w:t>21</w:t>
-            </w:r>
-          </w:p>
-        </w:tc>
-        <w:tc>
-          <w:tcPr>
-            <w:tcW w:w="4382" w:type="dxa"/>
-            <w:tcBorders>
-              <w:top w:val="single" w:sz="8" w:space="0" w:color="000000"/>
-              <w:left w:val="single" w:sz="8" w:space="0" w:color="000000"/>
-              <w:bottom w:val="single" w:sz="8" w:space="0" w:color="000000"/>
-              <w:right w:val="single" w:sz="8" w:space="0" w:color="000000"/>
-            </w:tcBorders>
-            <w:tcMar>
-              <w:top w:w="100" w:type="dxa"/>
-              <w:left w:w="100" w:type="dxa"/>
-              <w:bottom w:w="100" w:type="dxa"/>
-              <w:right w:w="100" w:type="dxa"/>
-            </w:tcMar>
-            <w:vAlign w:val="center"/>
-            <w:hideMark/>
-          </w:tcPr>
-          <w:p>
-            <w:pPr>
-              <w:spacing w:after="0" w:line="240" w:lineRule="auto"/>
-              <w:jc w:val="center"/>
-              <w:rPr>
-                <w:rFonts w:ascii="Times New Roman" w:eastAsia="Times New Roman" w:hAnsi="Times New Roman"/>
-                <w:sz w:val="24"/>
-                <w:szCs w:val="24"/>
-                <w:lang w:val="es-PE" w:eastAsia="es-PE"/>
-              </w:rPr>
-            </w:pPr>
-            <w:r>
-              <w:rPr>
-                <w:rFonts w:eastAsia="Times New Roman"/>
-                <w:color w:val="000000"/>
-                <w:lang w:val="es-PE" w:eastAsia="es-PE"/>
-              </w:rPr>
-              <w:t>S.O IOS 7 - 10</w:t>
-            </w:r>
-          </w:p>
-        </w:tc>
-        <w:tc>
-          <w:tcPr>
-            <w:tcW w:w="0" w:type="auto"/>
-            <w:tcBorders>
-              <w:top w:val="single" w:sz="8" w:space="0" w:color="000000"/>
-              <w:left w:val="single" w:sz="8" w:space="0" w:color="000000"/>
-              <w:bottom w:val="single" w:sz="8" w:space="0" w:color="000000"/>
-              <w:right w:val="single" w:sz="8" w:space="0" w:color="000000"/>
-            </w:tcBorders>
-            <w:tcMar>
-              <w:top w:w="100" w:type="dxa"/>
-              <w:left w:w="100" w:type="dxa"/>
-              <w:bottom w:w="100" w:type="dxa"/>
-              <w:right w:w="100" w:type="dxa"/>
-            </w:tcMar>
-            <w:vAlign w:val="center"/>
-            <w:hideMark/>
-          </w:tcPr>
-          <w:p>
-            <w:pPr>
-              <w:spacing w:after="0" w:line="240" w:lineRule="auto"/>
-              <w:jc w:val="center"/>
-              <w:rPr>
-                <w:rFonts w:ascii="Times New Roman" w:eastAsia="Times New Roman" w:hAnsi="Times New Roman"/>
-                <w:sz w:val="24"/>
-                <w:szCs w:val="24"/>
-                <w:lang w:val="es-PE" w:eastAsia="es-PE"/>
-              </w:rPr>
-            </w:pPr>
-            <w:r>
-              <w:rPr>
-                <w:rFonts w:eastAsia="Times New Roman"/>
-                <w:color w:val="000000"/>
-                <w:lang w:val="es-PE" w:eastAsia="es-PE"/>
-              </w:rPr>
-              <w:t>Soporte</w:t>
-            </w:r>
-          </w:p>
-        </w:tc>
-        <w:tc>
-          <w:tcPr>
-            <w:tcW w:w="1219" w:type="dxa"/>
-            <w:tcBorders>
-              <w:top w:val="single" w:sz="8" w:space="0" w:color="000000"/>
-              <w:left w:val="single" w:sz="8" w:space="0" w:color="000000"/>
-              <w:bottom w:val="single" w:sz="8" w:space="0" w:color="000000"/>
-              <w:right w:val="single" w:sz="8" w:space="0" w:color="000000"/>
-            </w:tcBorders>
-            <w:tcMar>
-              <w:top w:w="100" w:type="dxa"/>
-              <w:left w:w="100" w:type="dxa"/>
-              <w:bottom w:w="100" w:type="dxa"/>
-              <w:right w:w="100" w:type="dxa"/>
-            </w:tcMar>
-            <w:vAlign w:val="center"/>
-            <w:hideMark/>
-          </w:tcPr>
-          <w:p>
-            <w:pPr>
-              <w:spacing w:after="0" w:line="240" w:lineRule="auto"/>
-              <w:jc w:val="center"/>
-              <w:rPr>
-                <w:rFonts w:ascii="Times New Roman" w:eastAsia="Times New Roman" w:hAnsi="Times New Roman"/>
-                <w:sz w:val="24"/>
-                <w:szCs w:val="24"/>
-                <w:lang w:val="es-PE" w:eastAsia="es-PE"/>
-              </w:rPr>
-            </w:pPr>
-            <w:r>
-              <w:rPr>
-                <w:rFonts w:eastAsia="Times New Roman"/>
-                <w:color w:val="000000"/>
-                <w:lang w:val="es-PE" w:eastAsia="es-PE"/>
-              </w:rPr>
-              <w:t>iso</w:t>
-            </w:r>
-          </w:p>
-        </w:tc>
-        <w:tc>
-          <w:tcPr>
-            <w:tcW w:w="1134" w:type="dxa"/>
-            <w:tcBorders>
-              <w:top w:val="single" w:sz="8" w:space="0" w:color="000000"/>
-              <w:left w:val="single" w:sz="8" w:space="0" w:color="000000"/>
-              <w:bottom w:val="single" w:sz="8" w:space="0" w:color="000000"/>
-              <w:right w:val="single" w:sz="8" w:space="0" w:color="000000"/>
-            </w:tcBorders>
-            <w:tcMar>
-              <w:top w:w="100" w:type="dxa"/>
-              <w:left w:w="100" w:type="dxa"/>
-              <w:bottom w:w="100" w:type="dxa"/>
-              <w:right w:w="100" w:type="dxa"/>
-            </w:tcMar>
-            <w:vAlign w:val="center"/>
-            <w:hideMark/>
-          </w:tcPr>
-          <w:p>
-            <w:pPr>
-              <w:spacing w:after="0" w:line="240" w:lineRule="auto"/>
-              <w:jc w:val="center"/>
-              <w:rPr>
-                <w:rFonts w:ascii="Times New Roman" w:eastAsia="Times New Roman" w:hAnsi="Times New Roman"/>
-                <w:sz w:val="24"/>
-                <w:szCs w:val="24"/>
-                <w:lang w:val="es-PE" w:eastAsia="es-PE"/>
-              </w:rPr>
-            </w:pPr>
-            <w:r>
-              <w:rPr>
-                <w:rFonts w:eastAsia="Times New Roman"/>
-                <w:color w:val="000000"/>
-                <w:lang w:val="es-PE" w:eastAsia="es-PE"/>
-              </w:rPr>
-              <w:t>Usuario</w:t>
-            </w:r>
-          </w:p>
-        </w:tc>
-        <w:tc>
-          <w:tcPr>
-            <w:tcW w:w="1559" w:type="dxa"/>
-            <w:tcBorders>
-              <w:top w:val="single" w:sz="8" w:space="0" w:color="000000"/>
-              <w:left w:val="single" w:sz="8" w:space="0" w:color="000000"/>
-              <w:bottom w:val="single" w:sz="8" w:space="0" w:color="000000"/>
-              <w:right w:val="single" w:sz="8" w:space="0" w:color="000000"/>
-            </w:tcBorders>
-            <w:tcMar>
-              <w:top w:w="100" w:type="dxa"/>
-              <w:left w:w="100" w:type="dxa"/>
-              <w:bottom w:w="100" w:type="dxa"/>
-              <w:right w:w="100" w:type="dxa"/>
-            </w:tcMar>
-            <w:vAlign w:val="center"/>
-            <w:hideMark/>
-          </w:tcPr>
-          <w:p>
-            <w:pPr>
-              <w:spacing w:after="0" w:line="240" w:lineRule="auto"/>
-              <w:jc w:val="center"/>
-              <w:rPr>
-                <w:rFonts w:ascii="Times New Roman" w:eastAsia="Times New Roman" w:hAnsi="Times New Roman"/>
-                <w:sz w:val="24"/>
-                <w:szCs w:val="24"/>
-                <w:lang w:val="es-PE" w:eastAsia="es-PE"/>
-              </w:rPr>
-            </w:pPr>
-            <w:r>
-              <w:rPr>
-                <w:rFonts w:eastAsia="Times New Roman"/>
-                <w:color w:val="000000"/>
-                <w:lang w:val="es-PE" w:eastAsia="es-PE"/>
-              </w:rPr>
-              <w:t>--</w:t>
             </w:r>
           </w:p>
         </w:tc>
@@ -9591,9 +9741,9 @@
           <w:lang w:val="es-PE"/>
         </w:rPr>
       </w:pPr>
-      <w:bookmarkStart w:id="18" w:name="_Toc430766206"/>
-      <w:bookmarkStart w:id="19" w:name="_Toc436227255"/>
-      <w:bookmarkStart w:id="20" w:name="_Toc481837468"/>
+      <w:bookmarkStart w:id="21" w:name="_Toc430766206"/>
+      <w:bookmarkStart w:id="22" w:name="_Toc436227255"/>
+      <w:bookmarkStart w:id="23" w:name="_Toc481837468"/>
       <w:r>
         <w:rPr>
           <w:b/>
@@ -9602,9 +9752,9 @@
         </w:rPr>
         <w:t>Nomenclatura de la identificación</w:t>
       </w:r>
-      <w:bookmarkEnd w:id="18"/>
-      <w:bookmarkEnd w:id="19"/>
-      <w:bookmarkEnd w:id="20"/>
+      <w:bookmarkEnd w:id="21"/>
+      <w:bookmarkEnd w:id="22"/>
+      <w:bookmarkEnd w:id="23"/>
     </w:p>
     <w:p>
       <w:pPr>
@@ -9743,8 +9893,13 @@
         <w:rPr>
           <w:color w:val="000000"/>
         </w:rPr>
-        <w:lastRenderedPageBreak/>
-        <w:t xml:space="preserve">Ejemplo, para identificar el modelo de diseño, que es del tipo de artefacto  Diseño, del proyecto </w:t>
+        <w:t xml:space="preserve">Ejemplo, para identificar el acta de constitución </w:t>
+      </w:r>
+      <w:r>
+        <w:rPr>
+          <w:color w:val="000000"/>
+        </w:rPr>
+        <w:t xml:space="preserve">del proyecto </w:t>
       </w:r>
       <w:r>
         <w:rPr>
@@ -9782,15 +9937,7 @@
           <w:color w:val="ED7D31"/>
           <w:sz w:val="24"/>
         </w:rPr>
-        <w:t>DI</w:t>
-      </w:r>
-      <w:r>
-        <w:rPr>
-          <w:b/>
-          <w:color w:val="4472C4"/>
-          <w:sz w:val="24"/>
-        </w:rPr>
-        <w:t>MD</w:t>
+        <w:t>AC</w:t>
       </w:r>
     </w:p>
     <w:p>
@@ -9809,6 +9956,7 @@
           <w:bCs/>
           <w:color w:val="FF0000"/>
         </w:rPr>
+        <w:lastRenderedPageBreak/>
         <w:t>AINNI</w:t>
       </w:r>
       <w:r>
@@ -9851,336 +9999,27 @@
       <w:r>
         <w:rPr>
           <w:bCs/>
-          <w:color w:val="ED7D31"/>
-        </w:rPr>
-        <w:t xml:space="preserve">DI: </w:t>
+          <w:color w:val="4472C4"/>
+        </w:rPr>
+        <w:t>AC</w:t>
+      </w:r>
+      <w:r>
+        <w:rPr>
+          <w:bCs/>
+        </w:rPr>
+        <w:t xml:space="preserve">: </w:t>
+      </w:r>
+      <w:r>
+        <w:rPr>
+          <w:bCs/>
+        </w:rPr>
+        <w:t>Acta de Constitución</w:t>
       </w:r>
       <w:r>
         <w:rPr>
           <w:color w:val="000000"/>
         </w:rPr>
-        <w:t>Tipo de artefacto (Diseño).</w:t>
-      </w:r>
-    </w:p>
-    <w:p>
-      <w:pPr>
-        <w:pStyle w:val="Prrafodelista"/>
-        <w:numPr>
-          <w:ilvl w:val="0"/>
-          <w:numId w:val="11"/>
-        </w:numPr>
-        <w:spacing w:after="0" w:line="240" w:lineRule="auto"/>
-        <w:ind w:left="2136"/>
-        <w:jc w:val="both"/>
-      </w:pPr>
-      <w:r>
-        <w:rPr>
-          <w:bCs/>
-          <w:color w:val="4472C4"/>
-        </w:rPr>
-        <w:t>MD</w:t>
-      </w:r>
-      <w:r>
-        <w:rPr>
-          <w:bCs/>
-        </w:rPr>
-        <w:t>: M</w:t>
-      </w:r>
-      <w:r>
-        <w:rPr>
-          <w:color w:val="000000"/>
-        </w:rPr>
-        <w:t>odelo de diseño (nombre del item).</w:t>
-      </w:r>
-    </w:p>
-    <w:p>
-      <w:pPr>
-        <w:pStyle w:val="Prrafodelista"/>
-        <w:numPr>
-          <w:ilvl w:val="0"/>
-          <w:numId w:val="11"/>
-        </w:numPr>
-        <w:suppressAutoHyphens/>
-        <w:spacing w:line="254" w:lineRule="auto"/>
-        <w:jc w:val="both"/>
-        <w:rPr>
-          <w:color w:val="000000"/>
-        </w:rPr>
-      </w:pPr>
-      <w:r>
-        <w:rPr>
-          <w:color w:val="000000"/>
-        </w:rPr>
-        <w:t>Los documentos de caos de uso del sistema tendrán el siguiente identificador de 3 partes:</w:t>
-      </w:r>
-    </w:p>
-    <w:p>
-      <w:pPr>
-        <w:pStyle w:val="Prrafodelista"/>
-        <w:ind w:left="1800"/>
-        <w:jc w:val="both"/>
-        <w:rPr>
-          <w:color w:val="000000"/>
-        </w:rPr>
-      </w:pPr>
-      <w:r>
-        <w:rPr>
-          <w:color w:val="000000"/>
-        </w:rPr>
-        <w:t xml:space="preserve">ACRÓNIMO_NOMBRE_PROYECTO]_[ACRÓNIMO_TIPO_ARTEFACTO][ACRÓNIMO_NOMBRE_DOCUMENTO]_[NUMERO] </w:t>
-      </w:r>
-    </w:p>
-    <w:p>
-      <w:pPr>
-        <w:pStyle w:val="Prrafodelista"/>
-        <w:ind w:left="1800"/>
-        <w:jc w:val="both"/>
-        <w:rPr>
-          <w:color w:val="000000"/>
-        </w:rPr>
-      </w:pPr>
-    </w:p>
-    <w:p>
-      <w:pPr>
-        <w:pStyle w:val="Prrafodelista"/>
-        <w:ind w:left="1800"/>
-        <w:jc w:val="both"/>
-        <w:rPr>
-          <w:color w:val="000000"/>
-        </w:rPr>
-      </w:pPr>
-      <w:r>
-        <w:rPr>
-          <w:color w:val="000000"/>
-        </w:rPr>
-        <w:t>EJEMPLO : -</w:t>
-      </w:r>
-      <w:r>
-        <w:rPr>
-          <w:color w:val="FF0000"/>
-        </w:rPr>
-        <w:t>AINNI</w:t>
-      </w:r>
-      <w:r>
-        <w:rPr>
-          <w:color w:val="000000"/>
-        </w:rPr>
-        <w:t>_</w:t>
-      </w:r>
-      <w:r>
-        <w:rPr>
-          <w:color w:val="FFC000" w:themeColor="accent4"/>
-        </w:rPr>
-        <w:t>AN</w:t>
-      </w:r>
-      <w:r>
-        <w:rPr>
-          <w:color w:val="2E74B5" w:themeColor="accent1" w:themeShade="BF"/>
-        </w:rPr>
-        <w:t>CUS</w:t>
-      </w:r>
-      <w:r>
-        <w:rPr>
-          <w:color w:val="000000"/>
-        </w:rPr>
-        <w:t>_01</w:t>
-      </w:r>
-    </w:p>
-    <w:p>
-      <w:pPr>
-        <w:ind w:left="1080"/>
-        <w:jc w:val="both"/>
-        <w:rPr>
-          <w:bCs/>
-        </w:rPr>
-      </w:pPr>
-      <w:r>
-        <w:rPr>
-          <w:bCs/>
-        </w:rPr>
-        <w:t xml:space="preserve">En la tabla </w:t>
-      </w:r>
-      <w:r>
-        <w:rPr>
-          <w:bCs/>
-        </w:rPr>
-        <w:t>4</w:t>
-      </w:r>
-      <w:r>
-        <w:rPr>
-          <w:bCs/>
-        </w:rPr>
-        <w:t>, se indica el acrónimo de los tipos de artefactos utilizados para la nomenclatura de los ítems:</w:t>
-      </w:r>
-    </w:p>
-    <w:p>
-      <w:pPr>
-        <w:spacing w:after="0" w:line="240" w:lineRule="auto"/>
-        <w:ind w:left="708"/>
-        <w:jc w:val="both"/>
-        <w:rPr>
-          <w:bCs/>
-        </w:rPr>
-      </w:pPr>
-      <w:r>
-        <w:rPr>
-          <w:bCs/>
-          <w:noProof/>
-          <w:lang w:val="es-ES_tradnl" w:eastAsia="es-ES_tradnl"/>
-        </w:rPr>
-        <w:drawing>
-          <wp:anchor distT="0" distB="0" distL="114300" distR="114300" simplePos="0" relativeHeight="251689984" behindDoc="0" locked="0" layoutInCell="1" allowOverlap="1" wp14:anchorId="0FAD42FD" wp14:editId="04EFACF8">
-            <wp:simplePos x="0" y="0"/>
-            <wp:positionH relativeFrom="column">
-              <wp:posOffset>1888490</wp:posOffset>
-            </wp:positionH>
-            <wp:positionV relativeFrom="paragraph">
-              <wp:posOffset>147955</wp:posOffset>
-            </wp:positionV>
-            <wp:extent cx="2329815" cy="1343660"/>
-            <wp:effectExtent l="0" t="0" r="0" b="0"/>
-            <wp:wrapSquare wrapText="bothSides"/>
-            <wp:docPr id="1" name="Picture"/>
-            <wp:cNvGraphicFramePr>
-              <a:graphicFrameLocks xmlns:a="http://schemas.openxmlformats.org/drawingml/2006/main" noChangeAspect="1"/>
-            </wp:cNvGraphicFramePr>
-            <a:graphic xmlns:a="http://schemas.openxmlformats.org/drawingml/2006/main">
-              <a:graphicData uri="http://schemas.openxmlformats.org/drawingml/2006/picture">
-                <pic:pic xmlns:pic="http://schemas.openxmlformats.org/drawingml/2006/picture">
-                  <pic:nvPicPr>
-                    <pic:cNvPr id="10" name="Picture"/>
-                    <pic:cNvPicPr>
-                      <a:picLocks noChangeAspect="1" noChangeArrowheads="1"/>
-                    </pic:cNvPicPr>
-                  </pic:nvPicPr>
-                  <pic:blipFill>
-                    <a:blip r:embed="rId13"/>
-                    <a:stretch>
-                      <a:fillRect/>
-                    </a:stretch>
-                  </pic:blipFill>
-                  <pic:spPr bwMode="auto">
-                    <a:xfrm>
-                      <a:off x="0" y="0"/>
-                      <a:ext cx="2329815" cy="1343660"/>
-                    </a:xfrm>
-                    <a:prstGeom prst="rect">
-                      <a:avLst/>
-                    </a:prstGeom>
-                    <a:noFill/>
-                    <a:ln w="9525">
-                      <a:noFill/>
-                      <a:miter lim="800000"/>
-                      <a:headEnd/>
-                      <a:tailEnd/>
-                    </a:ln>
-                  </pic:spPr>
-                </pic:pic>
-              </a:graphicData>
-            </a:graphic>
-          </wp:anchor>
-        </w:drawing>
-      </w:r>
-    </w:p>
-    <w:p>
-      <w:pPr>
-        <w:spacing w:after="0" w:line="240" w:lineRule="auto"/>
-        <w:ind w:left="708"/>
-        <w:jc w:val="both"/>
-        <w:rPr>
-          <w:bCs/>
-        </w:rPr>
-      </w:pPr>
-    </w:p>
-    <w:p>
-      <w:pPr>
-        <w:spacing w:after="0" w:line="240" w:lineRule="auto"/>
-        <w:jc w:val="both"/>
-        <w:rPr>
-          <w:bCs/>
-        </w:rPr>
-      </w:pPr>
-      <w:r>
-        <w:rPr>
-          <w:bCs/>
-        </w:rPr>
-        <w:tab/>
-      </w:r>
-    </w:p>
-    <w:p>
-      <w:pPr>
-        <w:spacing w:after="0" w:line="240" w:lineRule="auto"/>
-        <w:jc w:val="both"/>
-        <w:rPr>
-          <w:bCs/>
-        </w:rPr>
-      </w:pPr>
-    </w:p>
-    <w:p>
-      <w:pPr>
-        <w:spacing w:after="0" w:line="240" w:lineRule="auto"/>
-        <w:jc w:val="both"/>
-        <w:rPr>
-          <w:bCs/>
-        </w:rPr>
-      </w:pPr>
-    </w:p>
-    <w:p>
-      <w:pPr>
-        <w:spacing w:after="0" w:line="240" w:lineRule="auto"/>
-        <w:jc w:val="both"/>
-        <w:rPr>
-          <w:bCs/>
-        </w:rPr>
-      </w:pPr>
-    </w:p>
-    <w:p>
-      <w:pPr>
-        <w:spacing w:after="0" w:line="240" w:lineRule="auto"/>
-        <w:jc w:val="both"/>
-        <w:rPr>
-          <w:bCs/>
-        </w:rPr>
-      </w:pPr>
-    </w:p>
-    <w:p>
-      <w:pPr>
-        <w:spacing w:after="0" w:line="240" w:lineRule="auto"/>
-        <w:jc w:val="both"/>
-        <w:rPr>
-          <w:bCs/>
-        </w:rPr>
-      </w:pPr>
-    </w:p>
-    <w:p>
-      <w:pPr>
-        <w:spacing w:after="0" w:line="240" w:lineRule="auto"/>
-        <w:jc w:val="both"/>
-        <w:rPr>
-          <w:bCs/>
-        </w:rPr>
-      </w:pPr>
-    </w:p>
-    <w:p>
-      <w:pPr>
-        <w:spacing w:after="0" w:line="240" w:lineRule="auto"/>
-        <w:ind w:left="2832"/>
-        <w:jc w:val="both"/>
-        <w:rPr>
-          <w:bCs/>
-        </w:rPr>
-      </w:pPr>
-      <w:r>
-        <w:rPr>
-          <w:bCs/>
-        </w:rPr>
-        <w:t xml:space="preserve">   Tabla 4</w:t>
-      </w:r>
-      <w:r>
-        <w:rPr>
-          <w:bCs/>
-        </w:rPr>
-        <w:t>: Acrónimos de los tipos de artefactos.</w:t>
+        <w:t xml:space="preserve"> (nombre del item).</w:t>
       </w:r>
     </w:p>
     <w:p>
@@ -10188,6 +10027,9 @@
         <w:pStyle w:val="Prrafodelista"/>
         <w:ind w:left="1416"/>
         <w:jc w:val="both"/>
+        <w:rPr>
+          <w:color w:val="000000"/>
+        </w:rPr>
       </w:pPr>
       <w:r>
         <w:rPr>
@@ -10200,47 +10042,7 @@
         <w:rPr>
           <w:color w:val="000000"/>
         </w:rPr>
-        <w:t xml:space="preserve"> En caso de que se agregue al repositorio un nuevo archivo, y la sigla del nombre de dicho archivo ya le pertenece a otro elemento de la configuración, este tendrá las cuatro primeras letras de la palabra de la última letra de la sigla de dicho archivo, siendo la primera letra en mayúscula y las siguientes tres en minúscula.</w:t>
-      </w:r>
-    </w:p>
-    <w:p>
-      <w:pPr>
-        <w:pStyle w:val="Prrafodelista"/>
-        <w:ind w:left="1416"/>
-        <w:jc w:val="both"/>
-        <w:rPr>
-          <w:color w:val="000000"/>
-        </w:rPr>
-      </w:pPr>
-      <w:r>
-        <w:rPr>
-          <w:color w:val="000000"/>
-        </w:rPr>
-        <w:t xml:space="preserve">Por ejemplo: Si ya contamos con la siguiente nomenclatura: </w:t>
-      </w:r>
-      <w:r>
-        <w:rPr>
-          <w:color w:val="000000"/>
-        </w:rPr>
-        <w:t>AINNI</w:t>
-      </w:r>
-      <w:r>
-        <w:rPr>
-          <w:color w:val="000000"/>
-        </w:rPr>
-        <w:t xml:space="preserve">_ANMT  que hace referencia al ítem: MATRIZ TRAZAVILIDAD UC vs REQUISITOS y deseamos agregar un nueva nomenclatura para el ítem: MATRIZ TRAZAVILIDAD UC vs CLASES, agregaremos la siguiente nomenclatura: </w:t>
-      </w:r>
-      <w:r>
-        <w:rPr>
-          <w:color w:val="000000"/>
-        </w:rPr>
-        <w:t>AINNI</w:t>
-      </w:r>
-      <w:r>
-        <w:rPr>
-          <w:color w:val="000000"/>
-        </w:rPr>
-        <w:t>_ANMTuccl</w:t>
+        <w:t xml:space="preserve"> En caso que el nombre sea igual se agregará una letra en minúscula más para diferenciar.</w:t>
       </w:r>
     </w:p>
     <w:p>
@@ -10271,9 +10073,9 @@
           <w:lang w:val="es-PE"/>
         </w:rPr>
       </w:pPr>
-      <w:bookmarkStart w:id="21" w:name="_Toc430766207"/>
-      <w:bookmarkStart w:id="22" w:name="_Toc436227256"/>
-      <w:bookmarkStart w:id="23" w:name="_Toc481837469"/>
+      <w:bookmarkStart w:id="24" w:name="_Toc430766207"/>
+      <w:bookmarkStart w:id="25" w:name="_Toc436227256"/>
+      <w:bookmarkStart w:id="26" w:name="_Toc481837469"/>
       <w:r>
         <w:rPr>
           <w:b/>
@@ -10282,9 +10084,9 @@
         </w:rPr>
         <w:t>Lista de Ítems con la nomenclatura.</w:t>
       </w:r>
-      <w:bookmarkEnd w:id="21"/>
-      <w:bookmarkEnd w:id="22"/>
-      <w:bookmarkEnd w:id="23"/>
+      <w:bookmarkEnd w:id="24"/>
+      <w:bookmarkEnd w:id="25"/>
+      <w:bookmarkEnd w:id="26"/>
     </w:p>
     <w:p>
       <w:pPr>
@@ -10349,8 +10151,6 @@
         <w:spacing w:line="254" w:lineRule="auto"/>
         <w:ind w:left="2148"/>
       </w:pPr>
-      <w:bookmarkStart w:id="24" w:name="_GoBack"/>
-      <w:bookmarkEnd w:id="24"/>
     </w:p>
     <w:tbl>
       <w:tblPr>
@@ -10403,7 +10203,6 @@
                 <w:color w:val="000000"/>
                 <w:lang w:eastAsia="es-PE"/>
               </w:rPr>
-              <w:lastRenderedPageBreak/>
               <w:t>Nomenclatura</w:t>
             </w:r>
           </w:p>
@@ -10513,7 +10312,15 @@
                 <w:color w:val="000000"/>
                 <w:lang w:eastAsia="es-PE"/>
               </w:rPr>
-              <w:t>PGC.docx</w:t>
+              <w:t>PGC</w:t>
+            </w:r>
+            <w:r>
+              <w:rPr>
+                <w:rFonts w:eastAsia="Times New Roman" w:cs="Times New Roman"/>
+                <w:color w:val="000000"/>
+                <w:lang w:eastAsia="es-PE"/>
+              </w:rPr>
+              <w:t>.docx</w:t>
             </w:r>
           </w:p>
         </w:tc>
@@ -10541,11 +10348,11 @@
             </w:pPr>
             <w:r>
               <w:rPr>
-                <w:rFonts w:eastAsia="Times New Roman" w:cs="Times New Roman"/>
-                <w:color w:val="000000"/>
-                <w:lang w:eastAsia="es-PE"/>
-              </w:rPr>
-              <w:t>PLAN DE GESTION DE LA CONFIGURACION</w:t>
+                <w:rFonts w:eastAsia="Times New Roman"/>
+                <w:color w:val="000000"/>
+                <w:lang w:val="es-PE" w:eastAsia="es-PE"/>
+              </w:rPr>
+              <w:t>PLAN DE GESTIÓN DE LA CONFIGURACIÓN</w:t>
             </w:r>
           </w:p>
         </w:tc>
@@ -10597,7 +10404,6 @@
             </w:tcBorders>
             <w:shd w:val="clear" w:color="auto" w:fill="auto"/>
             <w:vAlign w:val="center"/>
-            <w:hideMark/>
           </w:tcPr>
           <w:p>
             <w:pPr>
@@ -10614,7 +10420,7 @@
                 <w:color w:val="000000"/>
                 <w:lang w:eastAsia="es-PE"/>
               </w:rPr>
-              <w:t>CRO.mpp</w:t>
+              <w:t>PGA.docx</w:t>
             </w:r>
           </w:p>
         </w:tc>
@@ -10629,7 +10435,6 @@
             </w:tcBorders>
             <w:shd w:val="clear" w:color="auto" w:fill="auto"/>
             <w:vAlign w:val="center"/>
-            <w:hideMark/>
           </w:tcPr>
           <w:p>
             <w:pPr>
@@ -10642,11 +10447,11 @@
             </w:pPr>
             <w:r>
               <w:rPr>
-                <w:rFonts w:eastAsia="Times New Roman" w:cs="Times New Roman"/>
-                <w:color w:val="000000"/>
-                <w:lang w:eastAsia="es-PE"/>
-              </w:rPr>
-              <w:t>CRONOGRAMA</w:t>
+                <w:rFonts w:eastAsia="Times New Roman"/>
+                <w:color w:val="000000"/>
+                <w:lang w:val="es-PE" w:eastAsia="es-PE"/>
+              </w:rPr>
+              <w:t>PLAN DE GESTIÓN DE ALCANCE</w:t>
             </w:r>
           </w:p>
         </w:tc>
@@ -10661,7 +10466,6 @@
             </w:tcBorders>
             <w:shd w:val="clear" w:color="auto" w:fill="auto"/>
             <w:vAlign w:val="center"/>
-            <w:hideMark/>
           </w:tcPr>
           <w:p>
             <w:pPr>
@@ -10698,7 +10502,6 @@
             </w:tcBorders>
             <w:shd w:val="clear" w:color="auto" w:fill="auto"/>
             <w:vAlign w:val="center"/>
-            <w:hideMark/>
           </w:tcPr>
           <w:p>
             <w:pPr>
@@ -10715,7 +10518,15 @@
                 <w:color w:val="000000"/>
                 <w:lang w:eastAsia="es-PE"/>
               </w:rPr>
-              <w:t>PC.docx</w:t>
+              <w:t>PGCa</w:t>
+            </w:r>
+            <w:r>
+              <w:rPr>
+                <w:rFonts w:eastAsia="Times New Roman" w:cs="Times New Roman"/>
+                <w:color w:val="000000"/>
+                <w:lang w:eastAsia="es-PE"/>
+              </w:rPr>
+              <w:t>.docx</w:t>
             </w:r>
           </w:p>
         </w:tc>
@@ -10730,7 +10541,6 @@
             </w:tcBorders>
             <w:shd w:val="clear" w:color="auto" w:fill="auto"/>
             <w:vAlign w:val="center"/>
-            <w:hideMark/>
           </w:tcPr>
           <w:p>
             <w:pPr>
@@ -10743,11 +10553,11 @@
             </w:pPr>
             <w:r>
               <w:rPr>
-                <w:rFonts w:eastAsia="Times New Roman" w:cs="Times New Roman"/>
-                <w:color w:val="000000"/>
-                <w:lang w:eastAsia="es-PE"/>
-              </w:rPr>
-              <w:t>POLÍTICA DE CONFIDENCIALIDAD</w:t>
+                <w:rFonts w:eastAsia="Times New Roman"/>
+                <w:color w:val="000000"/>
+                <w:lang w:val="es-PE" w:eastAsia="es-PE"/>
+              </w:rPr>
+              <w:t>PLAN DE GESTIÓN DE CAMBIOS</w:t>
             </w:r>
           </w:p>
         </w:tc>
@@ -10762,7 +10572,6 @@
             </w:tcBorders>
             <w:shd w:val="clear" w:color="auto" w:fill="auto"/>
             <w:vAlign w:val="center"/>
-            <w:hideMark/>
           </w:tcPr>
           <w:p>
             <w:pPr>
@@ -10779,7 +10588,7 @@
                 <w:color w:val="000000"/>
                 <w:lang w:eastAsia="es-PE"/>
               </w:rPr>
-              <w:t> </w:t>
+              <w:t>-</w:t>
             </w:r>
           </w:p>
         </w:tc>
@@ -10799,7 +10608,6 @@
             </w:tcBorders>
             <w:shd w:val="clear" w:color="auto" w:fill="auto"/>
             <w:vAlign w:val="center"/>
-            <w:hideMark/>
           </w:tcPr>
           <w:p>
             <w:pPr>
@@ -10816,7 +10624,23 @@
                 <w:color w:val="000000"/>
                 <w:lang w:eastAsia="es-PE"/>
               </w:rPr>
-              <w:t>PS.docx</w:t>
+              <w:t>P</w:t>
+            </w:r>
+            <w:r>
+              <w:rPr>
+                <w:rFonts w:eastAsia="Times New Roman" w:cs="Times New Roman"/>
+                <w:color w:val="000000"/>
+                <w:lang w:eastAsia="es-PE"/>
+              </w:rPr>
+              <w:t>SI</w:t>
+            </w:r>
+            <w:r>
+              <w:rPr>
+                <w:rFonts w:eastAsia="Times New Roman" w:cs="Times New Roman"/>
+                <w:color w:val="000000"/>
+                <w:lang w:eastAsia="es-PE"/>
+              </w:rPr>
+              <w:t>.docx</w:t>
             </w:r>
           </w:p>
         </w:tc>
@@ -10831,24 +10655,23 @@
             </w:tcBorders>
             <w:shd w:val="clear" w:color="auto" w:fill="auto"/>
             <w:vAlign w:val="center"/>
-            <w:hideMark/>
-          </w:tcPr>
-          <w:p>
-            <w:pPr>
-              <w:spacing w:after="0" w:line="240" w:lineRule="auto"/>
-              <w:rPr>
-                <w:rFonts w:eastAsia="Times New Roman" w:cs="Times New Roman"/>
-                <w:color w:val="000000"/>
-                <w:lang w:eastAsia="es-PE"/>
-              </w:rPr>
-            </w:pPr>
-            <w:r>
-              <w:rPr>
-                <w:rFonts w:eastAsia="Times New Roman" w:cs="Times New Roman"/>
-                <w:color w:val="000000"/>
-                <w:lang w:eastAsia="es-PE"/>
-              </w:rPr>
-              <w:t>POLÍTICA DE SEGURIDAD</w:t>
+          </w:tcPr>
+          <w:p>
+            <w:pPr>
+              <w:spacing w:after="0" w:line="240" w:lineRule="auto"/>
+              <w:rPr>
+                <w:rFonts w:eastAsia="Times New Roman"/>
+                <w:color w:val="000000"/>
+                <w:lang w:val="es-PE" w:eastAsia="es-PE"/>
+              </w:rPr>
+            </w:pPr>
+            <w:r>
+              <w:rPr>
+                <w:rFonts w:eastAsia="Times New Roman"/>
+                <w:color w:val="000000"/>
+                <w:lang w:val="es-PE" w:eastAsia="es-PE"/>
+              </w:rPr>
+              <w:t>POLÍTICA DE LA SEGURIDAD DE LA INFORMACIÓN</w:t>
             </w:r>
           </w:p>
         </w:tc>
@@ -10863,7 +10686,6 @@
             </w:tcBorders>
             <w:shd w:val="clear" w:color="auto" w:fill="auto"/>
             <w:vAlign w:val="center"/>
-            <w:hideMark/>
           </w:tcPr>
           <w:p>
             <w:pPr>
@@ -10874,14 +10696,6 @@
                 <w:lang w:eastAsia="es-PE"/>
               </w:rPr>
             </w:pPr>
-            <w:r>
-              <w:rPr>
-                <w:rFonts w:eastAsia="Times New Roman" w:cs="Times New Roman"/>
-                <w:color w:val="000000"/>
-                <w:lang w:eastAsia="es-PE"/>
-              </w:rPr>
-              <w:t>-</w:t>
-            </w:r>
           </w:p>
         </w:tc>
       </w:tr>
@@ -10900,7 +10714,6 @@
             </w:tcBorders>
             <w:shd w:val="clear" w:color="auto" w:fill="auto"/>
             <w:vAlign w:val="center"/>
-            <w:hideMark/>
           </w:tcPr>
           <w:p>
             <w:pPr>
@@ -10917,7 +10730,23 @@
                 <w:color w:val="000000"/>
                 <w:lang w:eastAsia="es-PE"/>
               </w:rPr>
-              <w:t>PGSI.docx</w:t>
+              <w:t>P</w:t>
+            </w:r>
+            <w:r>
+              <w:rPr>
+                <w:rFonts w:eastAsia="Times New Roman" w:cs="Times New Roman"/>
+                <w:color w:val="000000"/>
+                <w:lang w:eastAsia="es-PE"/>
+              </w:rPr>
+              <w:t>SPDS</w:t>
+            </w:r>
+            <w:r>
+              <w:rPr>
+                <w:rFonts w:eastAsia="Times New Roman" w:cs="Times New Roman"/>
+                <w:color w:val="000000"/>
+                <w:lang w:eastAsia="es-PE"/>
+              </w:rPr>
+              <w:t>.docx</w:t>
             </w:r>
           </w:p>
         </w:tc>
@@ -10932,24 +10761,23 @@
             </w:tcBorders>
             <w:shd w:val="clear" w:color="auto" w:fill="auto"/>
             <w:vAlign w:val="center"/>
-            <w:hideMark/>
-          </w:tcPr>
-          <w:p>
-            <w:pPr>
-              <w:spacing w:after="0" w:line="240" w:lineRule="auto"/>
-              <w:rPr>
-                <w:rFonts w:eastAsia="Times New Roman" w:cs="Times New Roman"/>
-                <w:color w:val="000000"/>
-                <w:lang w:eastAsia="es-PE"/>
-              </w:rPr>
-            </w:pPr>
-            <w:r>
-              <w:rPr>
-                <w:rFonts w:eastAsia="Times New Roman" w:cs="Times New Roman"/>
-                <w:color w:val="000000"/>
-                <w:lang w:eastAsia="es-PE"/>
-              </w:rPr>
-              <w:t>POLTÍCA DE GESTIÓN DE LA SEGURIDAD DE LA INFORMACIÓN</w:t>
+          </w:tcPr>
+          <w:p>
+            <w:pPr>
+              <w:spacing w:after="0" w:line="240" w:lineRule="auto"/>
+              <w:rPr>
+                <w:rFonts w:eastAsia="Times New Roman"/>
+                <w:color w:val="000000"/>
+                <w:lang w:val="es-PE" w:eastAsia="es-PE"/>
+              </w:rPr>
+            </w:pPr>
+            <w:r>
+              <w:rPr>
+                <w:rFonts w:eastAsia="Times New Roman"/>
+                <w:color w:val="000000"/>
+                <w:lang w:val="es-PE" w:eastAsia="es-PE"/>
+              </w:rPr>
+              <w:t>POLÍTICA DE SEGURIDAD EN LOS PROCESOS DE DESARROLLO Y SOPORTE</w:t>
             </w:r>
           </w:p>
         </w:tc>
@@ -10964,7 +10792,6 @@
             </w:tcBorders>
             <w:shd w:val="clear" w:color="auto" w:fill="auto"/>
             <w:vAlign w:val="center"/>
-            <w:hideMark/>
           </w:tcPr>
           <w:p>
             <w:pPr>
@@ -11001,7 +10828,6 @@
             </w:tcBorders>
             <w:shd w:val="clear" w:color="auto" w:fill="auto"/>
             <w:vAlign w:val="center"/>
-            <w:hideMark/>
           </w:tcPr>
           <w:p>
             <w:pPr>
@@ -11018,7 +10844,7 @@
                 <w:color w:val="000000"/>
                 <w:lang w:eastAsia="es-PE"/>
               </w:rPr>
-              <w:t>AINNI</w:t>
+              <w:t>PG</w:t>
             </w:r>
             <w:r>
               <w:rPr>
@@ -11026,7 +10852,7 @@
                 <w:color w:val="000000"/>
                 <w:lang w:eastAsia="es-PE"/>
               </w:rPr>
-              <w:t>_</w:t>
+              <w:t>AU</w:t>
             </w:r>
             <w:r>
               <w:rPr>
@@ -11034,23 +10860,7 @@
                 <w:color w:val="000000"/>
                 <w:lang w:eastAsia="es-PE"/>
               </w:rPr>
-              <w:t>FSW</w:t>
-            </w:r>
-            <w:r>
-              <w:rPr>
-                <w:rFonts w:eastAsia="Times New Roman" w:cs="Times New Roman"/>
-                <w:color w:val="000000"/>
-                <w:lang w:eastAsia="es-PE"/>
-              </w:rPr>
-              <w:t>.</w:t>
-            </w:r>
-            <w:r>
-              <w:rPr>
-                <w:rFonts w:eastAsia="Times New Roman" w:cs="Times New Roman"/>
-                <w:color w:val="000000"/>
-                <w:lang w:eastAsia="es-PE"/>
-              </w:rPr>
-              <w:t>py</w:t>
+              <w:t>.docx</w:t>
             </w:r>
           </w:p>
         </w:tc>
@@ -11065,32 +10875,23 @@
             </w:tcBorders>
             <w:shd w:val="clear" w:color="auto" w:fill="auto"/>
             <w:vAlign w:val="center"/>
-            <w:hideMark/>
-          </w:tcPr>
-          <w:p>
-            <w:pPr>
-              <w:spacing w:after="0" w:line="240" w:lineRule="auto"/>
-              <w:rPr>
-                <w:rFonts w:eastAsia="Times New Roman" w:cs="Times New Roman"/>
-                <w:color w:val="000000"/>
-                <w:lang w:eastAsia="es-PE"/>
-              </w:rPr>
-            </w:pPr>
-            <w:r>
-              <w:rPr>
-                <w:rFonts w:eastAsia="Times New Roman" w:cs="Times New Roman"/>
-                <w:color w:val="000000"/>
-                <w:lang w:eastAsia="es-PE"/>
-              </w:rPr>
-              <w:t>EJECUTABLE DEL SISTEMA</w:t>
-            </w:r>
-            <w:r>
-              <w:rPr>
-                <w:rFonts w:eastAsia="Times New Roman" w:cs="Times New Roman"/>
-                <w:color w:val="000000"/>
-                <w:lang w:eastAsia="es-PE"/>
-              </w:rPr>
-              <w:t xml:space="preserve"> WEB</w:t>
+          </w:tcPr>
+          <w:p>
+            <w:pPr>
+              <w:spacing w:after="0" w:line="240" w:lineRule="auto"/>
+              <w:rPr>
+                <w:rFonts w:eastAsia="Times New Roman"/>
+                <w:color w:val="000000"/>
+                <w:lang w:val="es-PE" w:eastAsia="es-PE"/>
+              </w:rPr>
+            </w:pPr>
+            <w:r>
+              <w:rPr>
+                <w:rFonts w:eastAsia="Times New Roman"/>
+                <w:color w:val="000000"/>
+                <w:lang w:val="es-PE" w:eastAsia="es-PE"/>
+              </w:rPr>
+              <w:t>POLÍTICA DE GESTIÓN DE ACCESO DE USUARIOS</w:t>
             </w:r>
           </w:p>
         </w:tc>
@@ -11105,7 +10906,6 @@
             </w:tcBorders>
             <w:shd w:val="clear" w:color="auto" w:fill="auto"/>
             <w:vAlign w:val="center"/>
-            <w:hideMark/>
           </w:tcPr>
           <w:p>
             <w:pPr>
@@ -11122,7 +10922,7 @@
                 <w:color w:val="000000"/>
                 <w:lang w:eastAsia="es-PE"/>
               </w:rPr>
-              <w:t>AINNI</w:t>
+              <w:t>-</w:t>
             </w:r>
           </w:p>
         </w:tc>
@@ -11142,6 +10942,7 @@
             </w:tcBorders>
             <w:shd w:val="clear" w:color="auto" w:fill="auto"/>
             <w:vAlign w:val="center"/>
+            <w:hideMark/>
           </w:tcPr>
           <w:p>
             <w:pPr>
@@ -11158,7 +10959,7 @@
                 <w:color w:val="000000"/>
                 <w:lang w:eastAsia="es-PE"/>
               </w:rPr>
-              <w:t>AINNI</w:t>
+              <w:t>P</w:t>
             </w:r>
             <w:r>
               <w:rPr>
@@ -11166,7 +10967,7 @@
                 <w:color w:val="000000"/>
                 <w:lang w:eastAsia="es-PE"/>
               </w:rPr>
-              <w:t>_</w:t>
+              <w:t>UC</w:t>
             </w:r>
             <w:r>
               <w:rPr>
@@ -11174,31 +10975,7 @@
                 <w:color w:val="000000"/>
                 <w:lang w:eastAsia="es-PE"/>
               </w:rPr>
-              <w:t>F</w:t>
-            </w:r>
-            <w:r>
-              <w:rPr>
-                <w:rFonts w:eastAsia="Times New Roman" w:cs="Times New Roman"/>
-                <w:color w:val="000000"/>
-                <w:lang w:eastAsia="es-PE"/>
-              </w:rPr>
-              <w:t>AA</w:t>
-            </w:r>
-            <w:r>
-              <w:rPr>
-                <w:rFonts w:eastAsia="Times New Roman" w:cs="Times New Roman"/>
-                <w:color w:val="000000"/>
-                <w:lang w:eastAsia="es-PE"/>
-              </w:rPr>
-              <w:t>.</w:t>
-            </w:r>
-            <w:r>
-              <w:rPr>
-                <w:rFonts w:eastAsia="Times New Roman" w:cs="Times New Roman"/>
-                <w:color w:val="000000"/>
-                <w:lang w:eastAsia="es-PE"/>
-              </w:rPr>
-              <w:t>apk</w:t>
+              <w:t>.docx</w:t>
             </w:r>
           </w:p>
         </w:tc>
@@ -11213,6 +10990,7 @@
             </w:tcBorders>
             <w:shd w:val="clear" w:color="auto" w:fill="auto"/>
             <w:vAlign w:val="center"/>
+            <w:hideMark/>
           </w:tcPr>
           <w:p>
             <w:pPr>
@@ -11225,19 +11003,11 @@
             </w:pPr>
             <w:r>
               <w:rPr>
-                <w:rFonts w:eastAsia="Times New Roman" w:cs="Times New Roman"/>
-                <w:color w:val="000000"/>
-                <w:lang w:eastAsia="es-PE"/>
-              </w:rPr>
-              <w:t xml:space="preserve">EJECUTABLE DEL </w:t>
-            </w:r>
-            <w:r>
-              <w:rPr>
-                <w:rFonts w:eastAsia="Times New Roman" w:cs="Times New Roman"/>
-                <w:color w:val="000000"/>
-                <w:lang w:eastAsia="es-PE"/>
-              </w:rPr>
-              <w:t>APLICATIVO ANDROID</w:t>
+                <w:rFonts w:eastAsia="Times New Roman"/>
+                <w:color w:val="000000"/>
+                <w:lang w:val="es-PE" w:eastAsia="es-PE"/>
+              </w:rPr>
+              <w:t>POLÍTICA DE USO DE CONTRASEÑAS</w:t>
             </w:r>
           </w:p>
         </w:tc>
@@ -11252,6 +11022,7 @@
             </w:tcBorders>
             <w:shd w:val="clear" w:color="auto" w:fill="auto"/>
             <w:vAlign w:val="center"/>
+            <w:hideMark/>
           </w:tcPr>
           <w:p>
             <w:pPr>
@@ -11268,7 +11039,7 @@
                 <w:color w:val="000000"/>
                 <w:lang w:eastAsia="es-PE"/>
               </w:rPr>
-              <w:t>AINNI</w:t>
+              <w:t>-</w:t>
             </w:r>
           </w:p>
         </w:tc>
@@ -11288,6 +11059,7 @@
             </w:tcBorders>
             <w:shd w:val="clear" w:color="auto" w:fill="auto"/>
             <w:vAlign w:val="center"/>
+            <w:hideMark/>
           </w:tcPr>
           <w:p>
             <w:pPr>
@@ -11304,7 +11076,7 @@
                 <w:color w:val="000000"/>
                 <w:lang w:eastAsia="es-PE"/>
               </w:rPr>
-              <w:t>AINNI</w:t>
+              <w:t>P</w:t>
             </w:r>
             <w:r>
               <w:rPr>
@@ -11312,7 +11084,7 @@
                 <w:color w:val="000000"/>
                 <w:lang w:eastAsia="es-PE"/>
               </w:rPr>
-              <w:t>_</w:t>
+              <w:t>II</w:t>
             </w:r>
             <w:r>
               <w:rPr>
@@ -11320,31 +11092,7 @@
                 <w:color w:val="000000"/>
                 <w:lang w:eastAsia="es-PE"/>
               </w:rPr>
-              <w:t>F</w:t>
-            </w:r>
-            <w:r>
-              <w:rPr>
-                <w:rFonts w:eastAsia="Times New Roman" w:cs="Times New Roman"/>
-                <w:color w:val="000000"/>
-                <w:lang w:eastAsia="es-PE"/>
-              </w:rPr>
-              <w:t>AI</w:t>
-            </w:r>
-            <w:r>
-              <w:rPr>
-                <w:rFonts w:eastAsia="Times New Roman" w:cs="Times New Roman"/>
-                <w:color w:val="000000"/>
-                <w:lang w:eastAsia="es-PE"/>
-              </w:rPr>
-              <w:t>.</w:t>
-            </w:r>
-            <w:r>
-              <w:rPr>
-                <w:rFonts w:eastAsia="Times New Roman" w:cs="Times New Roman"/>
-                <w:color w:val="000000"/>
-                <w:lang w:eastAsia="es-PE"/>
-              </w:rPr>
-              <w:t>ipa</w:t>
+              <w:t>.docx</w:t>
             </w:r>
           </w:p>
         </w:tc>
@@ -11359,6 +11107,7 @@
             </w:tcBorders>
             <w:shd w:val="clear" w:color="auto" w:fill="auto"/>
             <w:vAlign w:val="center"/>
+            <w:hideMark/>
           </w:tcPr>
           <w:p>
             <w:pPr>
@@ -11371,19 +11120,11 @@
             </w:pPr>
             <w:r>
               <w:rPr>
-                <w:rFonts w:eastAsia="Times New Roman" w:cs="Times New Roman"/>
-                <w:color w:val="000000"/>
-                <w:lang w:eastAsia="es-PE"/>
-              </w:rPr>
-              <w:t xml:space="preserve">EJECUTABLE DEL </w:t>
-            </w:r>
-            <w:r>
-              <w:rPr>
-                <w:rFonts w:eastAsia="Times New Roman" w:cs="Times New Roman"/>
-                <w:color w:val="000000"/>
-                <w:lang w:eastAsia="es-PE"/>
-              </w:rPr>
-              <w:t>APLICATIVO IOS</w:t>
+                <w:rFonts w:eastAsia="Times New Roman"/>
+                <w:color w:val="000000"/>
+                <w:lang w:val="es-PE" w:eastAsia="es-PE"/>
+              </w:rPr>
+              <w:t>POLÍTICA DE INTERCAMBIO DE INFORMACIÓN</w:t>
             </w:r>
           </w:p>
         </w:tc>
@@ -11398,6 +11139,7 @@
             </w:tcBorders>
             <w:shd w:val="clear" w:color="auto" w:fill="auto"/>
             <w:vAlign w:val="center"/>
+            <w:hideMark/>
           </w:tcPr>
           <w:p>
             <w:pPr>
@@ -11414,7 +11156,15 @@
                 <w:color w:val="000000"/>
                 <w:lang w:eastAsia="es-PE"/>
               </w:rPr>
-              <w:t>AINNI</w:t>
+              <w:t>-</w:t>
+            </w:r>
+            <w:r>
+              <w:rPr>
+                <w:rFonts w:eastAsia="Times New Roman" w:cs="Times New Roman"/>
+                <w:color w:val="000000"/>
+                <w:lang w:eastAsia="es-PE"/>
+              </w:rPr>
+              <w:t> </w:t>
             </w:r>
           </w:p>
         </w:tc>
@@ -11467,23 +11217,7 @@
                 <w:color w:val="000000"/>
                 <w:lang w:eastAsia="es-PE"/>
               </w:rPr>
-              <w:t>BPMN</w:t>
-            </w:r>
-            <w:r>
-              <w:rPr>
-                <w:rFonts w:eastAsia="Times New Roman" w:cs="Times New Roman"/>
-                <w:color w:val="000000"/>
-                <w:lang w:eastAsia="es-PE"/>
-              </w:rPr>
-              <w:t>.</w:t>
-            </w:r>
-            <w:r>
-              <w:rPr>
-                <w:rFonts w:eastAsia="Times New Roman" w:cs="Times New Roman"/>
-                <w:color w:val="000000"/>
-                <w:lang w:eastAsia="es-PE"/>
-              </w:rPr>
-              <w:t>png</w:t>
+              <w:t>AC.docx</w:t>
             </w:r>
           </w:p>
         </w:tc>
@@ -11511,11 +11245,11 @@
             </w:pPr>
             <w:r>
               <w:rPr>
-                <w:rFonts w:eastAsia="Times New Roman" w:cs="Times New Roman"/>
-                <w:color w:val="000000"/>
-                <w:lang w:eastAsia="es-PE"/>
-              </w:rPr>
-              <w:t>MODELADO DE PROCESOS DE NEGOCIO</w:t>
+                <w:rFonts w:eastAsia="Times New Roman"/>
+                <w:color w:val="000000"/>
+                <w:lang w:val="es-PE" w:eastAsia="es-PE"/>
+              </w:rPr>
+              <w:t>ACTA DE CONSTITUCIÓN DEL PROYECTO</w:t>
             </w:r>
           </w:p>
         </w:tc>
@@ -11575,14 +11309,14 @@
               <w:rPr>
                 <w:rFonts w:eastAsia="Times New Roman" w:cs="Times New Roman"/>
                 <w:color w:val="000000"/>
-                <w:lang w:eastAsia="es-PE"/>
+                <w:lang w:val="en-US" w:eastAsia="es-PE"/>
               </w:rPr>
             </w:pPr>
             <w:r>
               <w:rPr>
                 <w:rFonts w:eastAsia="Times New Roman" w:cs="Times New Roman"/>
                 <w:color w:val="000000"/>
-                <w:lang w:eastAsia="es-PE"/>
+                <w:lang w:val="en-US" w:eastAsia="es-PE"/>
               </w:rPr>
               <w:t>AINNI_</w:t>
             </w:r>
@@ -11590,17 +11324,9 @@
               <w:rPr>
                 <w:rFonts w:eastAsia="Times New Roman" w:cs="Times New Roman"/>
                 <w:color w:val="000000"/>
-                <w:lang w:eastAsia="es-PE"/>
-              </w:rPr>
-              <w:t>AC</w:t>
-            </w:r>
-            <w:r>
-              <w:rPr>
-                <w:rFonts w:eastAsia="Times New Roman" w:cs="Times New Roman"/>
-                <w:color w:val="000000"/>
-                <w:lang w:eastAsia="es-PE"/>
-              </w:rPr>
-              <w:t>.docx</w:t>
+                <w:lang w:val="en-US" w:eastAsia="es-PE"/>
+              </w:rPr>
+              <w:t>ARCP.docx</w:t>
             </w:r>
           </w:p>
         </w:tc>
@@ -11628,11 +11354,11 @@
             </w:pPr>
             <w:r>
               <w:rPr>
-                <w:rFonts w:eastAsia="Times New Roman" w:cs="Times New Roman"/>
-                <w:color w:val="000000"/>
-                <w:lang w:eastAsia="es-PE"/>
-              </w:rPr>
-              <w:t>ACTA DE CONSTITUCIÓN</w:t>
+                <w:rFonts w:eastAsia="Times New Roman"/>
+                <w:color w:val="000000"/>
+                <w:lang w:val="es-PE" w:eastAsia="es-PE"/>
+              </w:rPr>
+              <w:t>ACTA DE REUNIÓN DE COORDINACIÓN DEL PROYECTO</w:t>
             </w:r>
           </w:p>
         </w:tc>
@@ -11701,7 +11427,7 @@
                 <w:color w:val="000000"/>
                 <w:lang w:eastAsia="es-PE"/>
               </w:rPr>
-              <w:t>AINNI_</w:t>
+              <w:t>AINNI</w:t>
             </w:r>
             <w:r>
               <w:rPr>
@@ -11709,7 +11435,7 @@
                 <w:color w:val="000000"/>
                 <w:lang w:eastAsia="es-PE"/>
               </w:rPr>
-              <w:t>E</w:t>
+              <w:t>_</w:t>
             </w:r>
             <w:r>
               <w:rPr>
@@ -11717,7 +11443,7 @@
                 <w:color w:val="000000"/>
                 <w:lang w:eastAsia="es-PE"/>
               </w:rPr>
-              <w:t>CP.mpp</w:t>
+              <w:t>DAS.docx</w:t>
             </w:r>
           </w:p>
         </w:tc>
@@ -11745,11 +11471,11 @@
             </w:pPr>
             <w:r>
               <w:rPr>
-                <w:rFonts w:eastAsia="Times New Roman" w:cs="Times New Roman"/>
-                <w:color w:val="000000"/>
-                <w:lang w:eastAsia="es-PE"/>
-              </w:rPr>
-              <w:t>CRONOGRAMA DEL PROYECTO</w:t>
+                <w:rFonts w:eastAsia="Times New Roman"/>
+                <w:color w:val="000000"/>
+                <w:lang w:val="es-PE" w:eastAsia="es-PE"/>
+              </w:rPr>
+              <w:t>DOCUMENTO DE ANÁLISIS DEL SISTEMA</w:t>
             </w:r>
           </w:p>
         </w:tc>
@@ -11801,7 +11527,6 @@
             </w:tcBorders>
             <w:shd w:val="clear" w:color="auto" w:fill="auto"/>
             <w:vAlign w:val="center"/>
-            <w:hideMark/>
           </w:tcPr>
           <w:p>
             <w:pPr>
@@ -11818,7 +11543,7 @@
                 <w:color w:val="000000"/>
                 <w:lang w:eastAsia="es-PE"/>
               </w:rPr>
-              <w:t>AINNI_</w:t>
+              <w:t>AINNI</w:t>
             </w:r>
             <w:r>
               <w:rPr>
@@ -11826,7 +11551,7 @@
                 <w:color w:val="000000"/>
                 <w:lang w:eastAsia="es-PE"/>
               </w:rPr>
-              <w:t>E</w:t>
+              <w:t>_</w:t>
             </w:r>
             <w:r>
               <w:rPr>
@@ -11834,15 +11559,7 @@
                 <w:color w:val="000000"/>
                 <w:lang w:eastAsia="es-PE"/>
               </w:rPr>
-              <w:t>LR</w:t>
-            </w:r>
-            <w:r>
-              <w:rPr>
-                <w:rFonts w:eastAsia="Times New Roman" w:cs="Times New Roman"/>
-                <w:color w:val="000000"/>
-                <w:lang w:eastAsia="es-PE"/>
-              </w:rPr>
-              <w:t>.xlsx</w:t>
+              <w:t>DDP.docx</w:t>
             </w:r>
           </w:p>
         </w:tc>
@@ -11857,7 +11574,6 @@
             </w:tcBorders>
             <w:shd w:val="clear" w:color="auto" w:fill="auto"/>
             <w:vAlign w:val="center"/>
-            <w:hideMark/>
           </w:tcPr>
           <w:p>
             <w:pPr>
@@ -11870,11 +11586,11 @@
             </w:pPr>
             <w:r>
               <w:rPr>
-                <w:rFonts w:eastAsia="Times New Roman" w:cs="Times New Roman"/>
-                <w:color w:val="000000"/>
-                <w:lang w:eastAsia="es-PE"/>
-              </w:rPr>
-              <w:t>LISTA DE REQUISITOS</w:t>
+                <w:rFonts w:eastAsia="Times New Roman"/>
+                <w:color w:val="000000"/>
+                <w:lang w:val="es-PE" w:eastAsia="es-PE"/>
+              </w:rPr>
+              <w:t>DOCUMENTO DE DISEÑO DEL PROYECTO</w:t>
             </w:r>
           </w:p>
         </w:tc>
@@ -11889,7 +11605,6 @@
             </w:tcBorders>
             <w:shd w:val="clear" w:color="auto" w:fill="auto"/>
             <w:vAlign w:val="center"/>
-            <w:hideMark/>
           </w:tcPr>
           <w:p>
             <w:pPr>
@@ -11926,7 +11641,6 @@
             </w:tcBorders>
             <w:shd w:val="clear" w:color="auto" w:fill="auto"/>
             <w:vAlign w:val="center"/>
-            <w:hideMark/>
           </w:tcPr>
           <w:p>
             <w:pPr>
@@ -11943,7 +11657,7 @@
                 <w:color w:val="000000"/>
                 <w:lang w:eastAsia="es-PE"/>
               </w:rPr>
-              <w:t>AINNI_</w:t>
+              <w:t>AINNI</w:t>
             </w:r>
             <w:r>
               <w:rPr>
@@ -11951,7 +11665,7 @@
                 <w:color w:val="000000"/>
                 <w:lang w:eastAsia="es-PE"/>
               </w:rPr>
-              <w:t>E</w:t>
+              <w:t>_</w:t>
             </w:r>
             <w:r>
               <w:rPr>
@@ -11959,15 +11673,7 @@
                 <w:color w:val="000000"/>
                 <w:lang w:eastAsia="es-PE"/>
               </w:rPr>
-              <w:t>MA</w:t>
-            </w:r>
-            <w:r>
-              <w:rPr>
-                <w:rFonts w:eastAsia="Times New Roman" w:cs="Times New Roman"/>
-                <w:color w:val="000000"/>
-                <w:lang w:eastAsia="es-PE"/>
-              </w:rPr>
-              <w:t>.docx</w:t>
+              <w:t>PP.docx</w:t>
             </w:r>
           </w:p>
         </w:tc>
@@ -11982,7 +11688,6 @@
             </w:tcBorders>
             <w:shd w:val="clear" w:color="auto" w:fill="auto"/>
             <w:vAlign w:val="center"/>
-            <w:hideMark/>
           </w:tcPr>
           <w:p>
             <w:pPr>
@@ -11995,11 +11700,11 @@
             </w:pPr>
             <w:r>
               <w:rPr>
-                <w:rFonts w:eastAsia="Times New Roman" w:cs="Times New Roman"/>
-                <w:color w:val="000000"/>
-                <w:lang w:eastAsia="es-PE"/>
-              </w:rPr>
-              <w:t>MODELO DE ARQUITECTURA</w:t>
+                <w:rFonts w:eastAsia="Times New Roman"/>
+                <w:color w:val="000000"/>
+                <w:lang w:val="es-PE" w:eastAsia="es-PE"/>
+              </w:rPr>
+              <w:t>PLANIFICACIÓN DE PROYECTO</w:t>
             </w:r>
           </w:p>
         </w:tc>
@@ -12014,7 +11719,6 @@
             </w:tcBorders>
             <w:shd w:val="clear" w:color="auto" w:fill="auto"/>
             <w:vAlign w:val="center"/>
-            <w:hideMark/>
           </w:tcPr>
           <w:p>
             <w:pPr>
@@ -12068,7 +11772,7 @@
                 <w:color w:val="000000"/>
                 <w:lang w:eastAsia="es-PE"/>
               </w:rPr>
-              <w:t>AINNI_</w:t>
+              <w:t>AINNI</w:t>
             </w:r>
             <w:r>
               <w:rPr>
@@ -12076,7 +11780,7 @@
                 <w:color w:val="000000"/>
                 <w:lang w:eastAsia="es-PE"/>
               </w:rPr>
-              <w:t>E</w:t>
+              <w:t>_</w:t>
             </w:r>
             <w:r>
               <w:rPr>
@@ -12084,7 +11788,15 @@
                 <w:color w:val="000000"/>
                 <w:lang w:eastAsia="es-PE"/>
               </w:rPr>
-              <w:t>MD.docx</w:t>
+              <w:t>MU</w:t>
+            </w:r>
+            <w:r>
+              <w:rPr>
+                <w:rFonts w:eastAsia="Times New Roman" w:cs="Times New Roman"/>
+                <w:color w:val="000000"/>
+                <w:lang w:eastAsia="es-PE"/>
+              </w:rPr>
+              <w:t>.docx</w:t>
             </w:r>
           </w:p>
         </w:tc>
@@ -12112,11 +11824,11 @@
             </w:pPr>
             <w:r>
               <w:rPr>
-                <w:rFonts w:eastAsia="Times New Roman" w:cs="Times New Roman"/>
-                <w:color w:val="000000"/>
-                <w:lang w:eastAsia="es-PE"/>
-              </w:rPr>
-              <w:t>MODELO DE DISEÑO</w:t>
+                <w:rFonts w:eastAsia="Times New Roman"/>
+                <w:color w:val="000000"/>
+                <w:lang w:val="es-PE" w:eastAsia="es-PE"/>
+              </w:rPr>
+              <w:t>MANUAL DE USUARIO</w:t>
             </w:r>
           </w:p>
         </w:tc>
@@ -12193,7 +11905,7 @@
                 <w:color w:val="000000"/>
                 <w:lang w:eastAsia="es-PE"/>
               </w:rPr>
-              <w:t>E</w:t>
+              <w:t>PPr</w:t>
             </w:r>
             <w:r>
               <w:rPr>
@@ -12201,7 +11913,7 @@
                 <w:color w:val="000000"/>
                 <w:lang w:eastAsia="es-PE"/>
               </w:rPr>
-              <w:t>DM.docx</w:t>
+              <w:t>.docx</w:t>
             </w:r>
           </w:p>
         </w:tc>
@@ -12229,11 +11941,11 @@
             </w:pPr>
             <w:r>
               <w:rPr>
-                <w:rFonts w:eastAsia="Times New Roman" w:cs="Times New Roman"/>
-                <w:color w:val="000000"/>
-                <w:lang w:eastAsia="es-PE"/>
-              </w:rPr>
-              <w:t>DOCUMENTO DE MICRODISEÑO POR UC</w:t>
+                <w:rFonts w:eastAsia="Times New Roman"/>
+                <w:color w:val="000000"/>
+                <w:lang w:val="es-PE" w:eastAsia="es-PE"/>
+              </w:rPr>
+              <w:t>PLAN DE PRUEBAS</w:t>
             </w:r>
           </w:p>
         </w:tc>
@@ -12302,7 +12014,7 @@
                 <w:color w:val="000000"/>
                 <w:lang w:eastAsia="es-PE"/>
               </w:rPr>
-              <w:t>AINNI_</w:t>
+              <w:t>AINNI</w:t>
             </w:r>
             <w:r>
               <w:rPr>
@@ -12310,7 +12022,7 @@
                 <w:color w:val="000000"/>
                 <w:lang w:eastAsia="es-PE"/>
               </w:rPr>
-              <w:t>E</w:t>
+              <w:t>_MI</w:t>
             </w:r>
             <w:r>
               <w:rPr>
@@ -12318,15 +12030,7 @@
                 <w:color w:val="000000"/>
                 <w:lang w:eastAsia="es-PE"/>
               </w:rPr>
-              <w:t>D</w:t>
-            </w:r>
-            <w:r>
-              <w:rPr>
-                <w:rFonts w:eastAsia="Times New Roman" w:cs="Times New Roman"/>
-                <w:color w:val="000000"/>
-                <w:lang w:eastAsia="es-PE"/>
-              </w:rPr>
-              <w:t>A.dcox</w:t>
+              <w:t>.docx</w:t>
             </w:r>
           </w:p>
         </w:tc>
@@ -12354,19 +12058,11 @@
             </w:pPr>
             <w:r>
               <w:rPr>
-                <w:rFonts w:eastAsia="Times New Roman" w:cs="Times New Roman"/>
-                <w:color w:val="000000"/>
-                <w:lang w:eastAsia="es-PE"/>
-              </w:rPr>
-              <w:t>DOCUMENTO</w:t>
-            </w:r>
-            <w:r>
-              <w:rPr>
-                <w:rFonts w:eastAsia="Times New Roman" w:cs="Times New Roman"/>
-                <w:color w:val="000000"/>
-                <w:lang w:eastAsia="es-PE"/>
-              </w:rPr>
-              <w:t xml:space="preserve"> DE ANALISIS</w:t>
+                <w:rFonts w:eastAsia="Times New Roman"/>
+                <w:color w:val="000000"/>
+                <w:lang w:val="es-PE" w:eastAsia="es-PE"/>
+              </w:rPr>
+              <w:t>MANUAL DE INSTALACIÓN</w:t>
             </w:r>
           </w:p>
         </w:tc>
@@ -12443,31 +12139,7 @@
                 <w:color w:val="000000"/>
                 <w:lang w:eastAsia="es-PE"/>
               </w:rPr>
-              <w:t>E</w:t>
-            </w:r>
-            <w:r>
-              <w:rPr>
-                <w:rFonts w:eastAsia="Times New Roman" w:cs="Times New Roman"/>
-                <w:color w:val="000000"/>
-                <w:lang w:eastAsia="es-PE"/>
-              </w:rPr>
-              <w:t>MT</w:t>
-            </w:r>
-            <w:r>
-              <w:rPr>
-                <w:rFonts w:eastAsia="Times New Roman" w:cs="Times New Roman"/>
-                <w:color w:val="000000"/>
-                <w:lang w:eastAsia="es-PE"/>
-              </w:rPr>
-              <w:t>R</w:t>
-            </w:r>
-            <w:r>
-              <w:rPr>
-                <w:rFonts w:eastAsia="Times New Roman" w:cs="Times New Roman"/>
-                <w:color w:val="000000"/>
-                <w:lang w:eastAsia="es-PE"/>
-              </w:rPr>
-              <w:t>.xlsx</w:t>
+              <w:t>CFP.py</w:t>
             </w:r>
           </w:p>
         </w:tc>
@@ -12495,11 +12167,11 @@
             </w:pPr>
             <w:r>
               <w:rPr>
-                <w:rFonts w:eastAsia="Times New Roman" w:cs="Times New Roman"/>
-                <w:color w:val="000000"/>
-                <w:lang w:eastAsia="es-PE"/>
-              </w:rPr>
-              <w:t>MATRIZ TRAZAVILIDAD UC vs REQUISITOS</w:t>
+                <w:rFonts w:eastAsia="Times New Roman"/>
+                <w:color w:val="000000"/>
+                <w:lang w:val="es-PE" w:eastAsia="es-PE"/>
+              </w:rPr>
+              <w:t>CÓDIGO FUENTE PYTHON</w:t>
             </w:r>
           </w:p>
         </w:tc>
@@ -12576,31 +12248,7 @@
                 <w:color w:val="000000"/>
                 <w:lang w:eastAsia="es-PE"/>
               </w:rPr>
-              <w:t>E</w:t>
-            </w:r>
-            <w:r>
-              <w:rPr>
-                <w:rFonts w:eastAsia="Times New Roman" w:cs="Times New Roman"/>
-                <w:color w:val="000000"/>
-                <w:lang w:eastAsia="es-PE"/>
-              </w:rPr>
-              <w:t>MT</w:t>
-            </w:r>
-            <w:r>
-              <w:rPr>
-                <w:rFonts w:eastAsia="Times New Roman" w:cs="Times New Roman"/>
-                <w:color w:val="000000"/>
-                <w:lang w:eastAsia="es-PE"/>
-              </w:rPr>
-              <w:t>C</w:t>
-            </w:r>
-            <w:r>
-              <w:rPr>
-                <w:rFonts w:eastAsia="Times New Roman" w:cs="Times New Roman"/>
-                <w:color w:val="000000"/>
-                <w:lang w:eastAsia="es-PE"/>
-              </w:rPr>
-              <w:t>.xlsx</w:t>
+              <w:t>CFA.apk</w:t>
             </w:r>
           </w:p>
         </w:tc>
@@ -12628,11 +12276,11 @@
             </w:pPr>
             <w:r>
               <w:rPr>
-                <w:rFonts w:eastAsia="Times New Roman" w:cs="Times New Roman"/>
-                <w:color w:val="000000"/>
-                <w:lang w:eastAsia="es-PE"/>
-              </w:rPr>
-              <w:t>MATRIZ TRAZAVILIDAD UC vs CLASES</w:t>
+                <w:rFonts w:eastAsia="Times New Roman"/>
+                <w:color w:val="000000"/>
+                <w:lang w:val="es-PE" w:eastAsia="es-PE"/>
+              </w:rPr>
+              <w:t>CODIGO FUENTE ANDROID</w:t>
             </w:r>
           </w:p>
         </w:tc>
@@ -12709,15 +12357,7 @@
                 <w:color w:val="000000"/>
                 <w:lang w:eastAsia="es-PE"/>
               </w:rPr>
-              <w:t>E</w:t>
-            </w:r>
-            <w:r>
-              <w:rPr>
-                <w:rFonts w:eastAsia="Times New Roman" w:cs="Times New Roman"/>
-                <w:color w:val="000000"/>
-                <w:lang w:eastAsia="es-PE"/>
-              </w:rPr>
-              <w:t>MBD,mwb</w:t>
+              <w:t>CFI.ipa</w:t>
             </w:r>
           </w:p>
         </w:tc>
@@ -12745,128 +12385,11 @@
             </w:pPr>
             <w:r>
               <w:rPr>
-                <w:rFonts w:eastAsia="Times New Roman" w:cs="Times New Roman"/>
-                <w:color w:val="000000"/>
-                <w:lang w:eastAsia="es-PE"/>
-              </w:rPr>
-              <w:t>MODELO DE BASE DE DATOS</w:t>
-            </w:r>
-          </w:p>
-        </w:tc>
-        <w:tc>
-          <w:tcPr>
-            <w:tcW w:w="1720" w:type="dxa"/>
-            <w:tcBorders>
-              <w:top w:val="nil"/>
-              <w:left w:val="nil"/>
-              <w:bottom w:val="single" w:sz="4" w:space="0" w:color="auto"/>
-              <w:right w:val="single" w:sz="4" w:space="0" w:color="auto"/>
-            </w:tcBorders>
-            <w:shd w:val="clear" w:color="auto" w:fill="auto"/>
-            <w:vAlign w:val="center"/>
-            <w:hideMark/>
-          </w:tcPr>
-          <w:p>
-            <w:pPr>
-              <w:spacing w:after="0" w:line="240" w:lineRule="auto"/>
-              <w:rPr>
-                <w:rFonts w:eastAsia="Times New Roman" w:cs="Times New Roman"/>
-                <w:color w:val="000000"/>
-                <w:lang w:eastAsia="es-PE"/>
-              </w:rPr>
-            </w:pPr>
-            <w:r>
-              <w:rPr>
-                <w:rFonts w:eastAsia="Times New Roman" w:cs="Times New Roman"/>
-                <w:color w:val="000000"/>
-                <w:lang w:eastAsia="es-PE"/>
-              </w:rPr>
-              <w:t>AINNI</w:t>
-            </w:r>
-          </w:p>
-        </w:tc>
-      </w:tr>
-      <w:tr>
-        <w:trPr>
-          <w:trHeight w:val="300"/>
-        </w:trPr>
-        <w:tc>
-          <w:tcPr>
-            <w:tcW w:w="2400" w:type="dxa"/>
-            <w:tcBorders>
-              <w:top w:val="nil"/>
-              <w:left w:val="single" w:sz="4" w:space="0" w:color="auto"/>
-              <w:bottom w:val="single" w:sz="4" w:space="0" w:color="auto"/>
-              <w:right w:val="single" w:sz="4" w:space="0" w:color="auto"/>
-            </w:tcBorders>
-            <w:shd w:val="clear" w:color="auto" w:fill="auto"/>
-            <w:vAlign w:val="center"/>
-            <w:hideMark/>
-          </w:tcPr>
-          <w:p>
-            <w:pPr>
-              <w:spacing w:after="0" w:line="240" w:lineRule="auto"/>
-              <w:rPr>
-                <w:rFonts w:eastAsia="Times New Roman" w:cs="Times New Roman"/>
-                <w:color w:val="000000"/>
-                <w:lang w:eastAsia="es-PE"/>
-              </w:rPr>
-            </w:pPr>
-            <w:r>
-              <w:rPr>
-                <w:rFonts w:eastAsia="Times New Roman" w:cs="Times New Roman"/>
-                <w:color w:val="000000"/>
-                <w:lang w:eastAsia="es-PE"/>
-              </w:rPr>
-              <w:t>AINNI_</w:t>
-            </w:r>
-            <w:r>
-              <w:rPr>
-                <w:rFonts w:eastAsia="Times New Roman" w:cs="Times New Roman"/>
-                <w:color w:val="000000"/>
-                <w:lang w:eastAsia="es-PE"/>
-              </w:rPr>
-              <w:t>E</w:t>
-            </w:r>
-            <w:r>
-              <w:rPr>
-                <w:rFonts w:eastAsia="Times New Roman" w:cs="Times New Roman"/>
-                <w:color w:val="000000"/>
-                <w:lang w:eastAsia="es-PE"/>
-              </w:rPr>
-              <w:t>DCP.docx</w:t>
-            </w:r>
-          </w:p>
-        </w:tc>
-        <w:tc>
-          <w:tcPr>
-            <w:tcW w:w="6020" w:type="dxa"/>
-            <w:tcBorders>
-              <w:top w:val="nil"/>
-              <w:left w:val="nil"/>
-              <w:bottom w:val="single" w:sz="4" w:space="0" w:color="auto"/>
-              <w:right w:val="single" w:sz="4" w:space="0" w:color="auto"/>
-            </w:tcBorders>
-            <w:shd w:val="clear" w:color="auto" w:fill="auto"/>
-            <w:vAlign w:val="center"/>
-            <w:hideMark/>
-          </w:tcPr>
-          <w:p>
-            <w:pPr>
-              <w:spacing w:after="0" w:line="240" w:lineRule="auto"/>
-              <w:rPr>
-                <w:rFonts w:eastAsia="Times New Roman" w:cs="Times New Roman"/>
-                <w:color w:val="000000"/>
-                <w:lang w:eastAsia="es-PE"/>
-              </w:rPr>
-            </w:pPr>
-            <w:r>
-              <w:rPr>
-                <w:rFonts w:eastAsia="Times New Roman" w:cs="Times New Roman"/>
-                <w:color w:val="000000"/>
-                <w:lang w:eastAsia="es-PE"/>
-              </w:rPr>
-              <w:t>DOCUMENTO DE CASOS DE PRUEBA</w:t>
+                <w:rFonts w:eastAsia="Times New Roman"/>
+                <w:color w:val="000000"/>
+                <w:lang w:val="es-PE" w:eastAsia="es-PE"/>
+              </w:rPr>
+              <w:t>CÓDIGO FUENTE IOS</w:t>
             </w:r>
           </w:p>
         </w:tc>
@@ -13078,7 +12601,7 @@
             <w:rPr>
               <w:noProof/>
             </w:rPr>
-            <w:t>13</w:t>
+            <w:t>3</w:t>
           </w:r>
           <w:r>
             <w:fldChar w:fldCharType="end"/>
@@ -14523,7 +14046,7 @@
     <w:lsdException w:name="Hyperlink" w:semiHidden="1" w:unhideWhenUsed="1"/>
     <w:lsdException w:name="FollowedHyperlink" w:semiHidden="1" w:unhideWhenUsed="1"/>
     <w:lsdException w:name="Strong" w:uiPriority="22" w:qFormat="1"/>
-    <w:lsdException w:name="Emphasis" w:uiPriority="20" w:qFormat="1"/>
+    <w:lsdException w:name="Emphasis" w:uiPriority="0" w:qFormat="1"/>
     <w:lsdException w:name="Document Map" w:semiHidden="1" w:unhideWhenUsed="1"/>
     <w:lsdException w:name="Plain Text" w:semiHidden="1" w:unhideWhenUsed="1"/>
     <w:lsdException w:name="E-mail Signature" w:semiHidden="1" w:unhideWhenUsed="1"/>
@@ -15208,6 +14731,18 @@
       <w:lang w:val="es-PE" w:eastAsia="es-PE"/>
     </w:rPr>
   </w:style>
+  <w:style w:type="character" w:styleId="nfasis">
+    <w:name w:val="Emphasis"/>
+    <w:basedOn w:val="Fuentedeprrafopredeter"/>
+    <w:rsid w:val="003C50BD"/>
+    <w:rPr>
+      <w:rFonts w:cs="Times New Roman"/>
+      <w:b/>
+      <w:i/>
+      <w:iCs/>
+      <w:spacing w:val="10"/>
+    </w:rPr>
+  </w:style>
 </w:styles>
 </file>
 
@@ -15477,7 +15012,7 @@
 </file>
 
 <file path=customXml/itemProps1.xml><?xml version="1.0" encoding="utf-8"?>
-<ds:datastoreItem xmlns:ds="http://schemas.openxmlformats.org/officeDocument/2006/customXml" ds:itemID="{7691A309-E04B-6C4D-8ADC-51F60001C372}">
+<ds:datastoreItem xmlns:ds="http://schemas.openxmlformats.org/officeDocument/2006/customXml" ds:itemID="{6AF2670D-E48D-6840-A7CA-B0B9497EDE4A}">
   <ds:schemaRefs>
     <ds:schemaRef ds:uri="http://schemas.openxmlformats.org/officeDocument/2006/bibliography"/>
   </ds:schemaRefs>

</xml_diff>

<commit_message>
directorios internos de release y linea base
</commit_message>
<xml_diff>
--- a/Desarrollo/Documentos/PGC.docx
+++ b/Desarrollo/Documentos/PGC.docx
@@ -16,12 +16,14 @@
         <w:pStyle w:val="Puesto"/>
         <w:jc w:val="both"/>
         <w:rPr>
+          <w:b w:val="0"/>
           <w:lang w:val="es-PE"/>
         </w:rPr>
       </w:pPr>
       <w:r>
         <w:rPr>
           <w:rFonts w:ascii="Calibri Light" w:hAnsi="Calibri Light"/>
+          <w:b w:val="0"/>
           <w:color w:val="000000"/>
           <w:sz w:val="44"/>
           <w:szCs w:val="44"/>
@@ -32,6 +34,7 @@
       <w:r>
         <w:rPr>
           <w:rFonts w:ascii="Calibri" w:hAnsi="Calibri"/>
+          <w:b w:val="0"/>
           <w:color w:val="000000"/>
           <w:sz w:val="44"/>
           <w:szCs w:val="44"/>
@@ -41,12 +44,14 @@
       </w:r>
       <w:r>
         <w:rPr>
+          <w:b w:val="0"/>
           <w:lang w:val="es-PE"/>
         </w:rPr>
         <w:instrText>TITLE</w:instrText>
       </w:r>
       <w:r>
         <w:rPr>
+          <w:b w:val="0"/>
           <w:lang w:val="es-PE"/>
         </w:rPr>
         <w:fldChar w:fldCharType="end"/>
@@ -434,25 +439,7 @@
                 <w:color w:val="000000"/>
                 <w:lang w:val="es-PE"/>
               </w:rPr>
-              <w:t xml:space="preserve">Wilson </w:t>
-            </w:r>
-            <w:proofErr w:type="spellStart"/>
-            <w:r>
-              <w:rPr>
-                <w:rFonts w:ascii="Calibri" w:hAnsi="Calibri" w:cs="Arial"/>
-                <w:color w:val="000000"/>
-                <w:lang w:val="es-PE"/>
-              </w:rPr>
-              <w:t>Julca</w:t>
-            </w:r>
-            <w:proofErr w:type="spellEnd"/>
-            <w:r>
-              <w:rPr>
-                <w:rFonts w:ascii="Calibri" w:hAnsi="Calibri" w:cs="Arial"/>
-                <w:color w:val="000000"/>
-                <w:lang w:val="es-PE"/>
-              </w:rPr>
-              <w:t xml:space="preserve"> Mejía</w:t>
+              <w:t>Wilson Julca Mejía</w:t>
             </w:r>
           </w:p>
         </w:tc>
@@ -1927,7 +1914,19 @@
           <w:b/>
         </w:rPr>
         <w:lastRenderedPageBreak/>
-        <w:t>Plan de Gestión de la Configuración (PGM)</w:t>
+        <w:t xml:space="preserve">Plan de </w:t>
+      </w:r>
+      <w:r>
+        <w:rPr>
+          <w:b/>
+        </w:rPr>
+        <w:t>Gestión de la Configuración (PGC</w:t>
+      </w:r>
+      <w:r>
+        <w:rPr>
+          <w:b/>
+        </w:rPr>
+        <w:t>)</w:t>
       </w:r>
     </w:p>
     <w:p/>
@@ -1956,10 +1955,13 @@
     <w:p>
       <w:pPr>
         <w:spacing w:line="276" w:lineRule="auto"/>
-        <w:ind w:left="708"/>
-      </w:pPr>
-      <w:r>
-        <w:t>La gestión de la configuración coordina el desarrollo de software para minimizar la confusión las modificaciones y así maximizar la productividad y minimizar las equivocaciones</w:t>
+        <w:ind w:left="1416" w:hanging="708"/>
+      </w:pPr>
+      <w:r>
+        <w:t>La gestión de la configuración coordina el desarrollo de software para minimizar la confusión las modificaciones y así maximizar la productivida</w:t>
+      </w:r>
+      <w:r>
+        <w:t>d y minimizar las equivocaciones.</w:t>
       </w:r>
     </w:p>
     <w:p>
@@ -1967,53 +1969,8 @@
         <w:spacing w:line="276" w:lineRule="auto"/>
         <w:ind w:left="708"/>
       </w:pPr>
-      <w:proofErr w:type="spellStart"/>
-      <w:r>
-        <w:t>Kodevian</w:t>
-      </w:r>
-      <w:proofErr w:type="spellEnd"/>
-      <w:r>
-        <w:t xml:space="preserve"> Studio SAC, actualmente utiliza </w:t>
-      </w:r>
-      <w:proofErr w:type="spellStart"/>
-      <w:r>
-        <w:t>GitLab</w:t>
-      </w:r>
-      <w:proofErr w:type="spellEnd"/>
-      <w:r>
-        <w:t xml:space="preserve"> para almacenar todos sus proyectos en repositorios, utiliza repositorios por área/tecnología (</w:t>
-      </w:r>
-      <w:proofErr w:type="spellStart"/>
-      <w:r>
-        <w:t>front</w:t>
-      </w:r>
-      <w:proofErr w:type="spellEnd"/>
-      <w:r>
-        <w:t xml:space="preserve">, back, </w:t>
-      </w:r>
-      <w:proofErr w:type="spellStart"/>
-      <w:r>
-        <w:t>android</w:t>
-      </w:r>
-      <w:proofErr w:type="spellEnd"/>
-      <w:r>
-        <w:t xml:space="preserve">, </w:t>
-      </w:r>
-      <w:proofErr w:type="spellStart"/>
-      <w:r>
-        <w:t>ios</w:t>
-      </w:r>
-      <w:proofErr w:type="spellEnd"/>
-      <w:r>
-        <w:t xml:space="preserve">) para el mismo proyecto, esto ocasiona el problema de tener muchos repositorios para el mismo proyecto, pero tiene la ventaja de cada grupo de desarrollo de acuerdo a su especialidad tenga que preocuparse solo por subir o traer cambios de su área. También utiliza servidores para las diferentes etapas de desarrollo y entrega: local, test, </w:t>
-      </w:r>
-      <w:proofErr w:type="spellStart"/>
-      <w:r>
-        <w:t>stage</w:t>
-      </w:r>
-      <w:proofErr w:type="spellEnd"/>
-      <w:r>
-        <w:t xml:space="preserve"> y </w:t>
+      <w:r>
+        <w:t xml:space="preserve">Kodevian Studio SAC, actualmente utiliza GitLab para almacenar todos sus proyectos en repositorios, utiliza repositorios por área/tecnología (front, back, android, ios) para el mismo proyecto, esto ocasiona el problema de tener muchos repositorios para el mismo proyecto, pero tiene la ventaja de cada grupo de desarrollo de acuerdo a su especialidad tenga que preocuparse solo por subir o traer cambios de su área. También utiliza servidores para las diferentes etapas de desarrollo y entrega: local, test, stage y </w:t>
       </w:r>
       <w:r>
         <w:t>producción,</w:t>
@@ -2149,15 +2106,7 @@
         <w:ind w:left="720"/>
       </w:pPr>
       <w:r>
-        <w:t xml:space="preserve">Para el desarrollo del software el equipo de desarrollo sigue la metodología ágil de </w:t>
-      </w:r>
-      <w:proofErr w:type="spellStart"/>
-      <w:r>
-        <w:t>scrum</w:t>
-      </w:r>
-      <w:proofErr w:type="spellEnd"/>
-      <w:r>
-        <w:t>, trabajando en conjunto, apoyándose unos a otros y así poder aumentar la productividad.</w:t>
+        <w:t>Para el desarrollo del software el equipo de desarrollo sigue la metodología ágil de scrum, trabajando en conjunto, apoyándose unos a otros y así poder aumentar la productividad.</w:t>
       </w:r>
     </w:p>
     <w:p>
@@ -2215,7 +2164,7 @@
       <w:r>
         <w:rPr>
           <w:noProof/>
-          <w:lang w:eastAsia="es-MX"/>
+          <w:lang w:val="es-PE" w:eastAsia="es-PE"/>
         </w:rPr>
         <w:lastRenderedPageBreak/>
         <w:drawing>
@@ -2283,7 +2232,7 @@
       <w:r>
         <w:rPr>
           <w:noProof/>
-          <w:lang w:eastAsia="es-MX"/>
+          <w:lang w:val="es-PE" w:eastAsia="es-PE"/>
         </w:rPr>
         <w:lastRenderedPageBreak/>
         <w:drawing>
@@ -2575,19 +2524,9 @@
             <w:pPr>
               <w:widowControl w:val="0"/>
             </w:pPr>
-            <w:proofErr w:type="spellStart"/>
-            <w:r>
-              <w:t>Esau</w:t>
-            </w:r>
-            <w:proofErr w:type="spellEnd"/>
-            <w:r>
-              <w:t xml:space="preserve"> Ocrospoma </w:t>
-            </w:r>
-            <w:proofErr w:type="spellStart"/>
-            <w:r>
-              <w:t>Callupe</w:t>
-            </w:r>
-            <w:proofErr w:type="spellEnd"/>
+            <w:r>
+              <w:t>Esau Ocrospoma Callupe</w:t>
+            </w:r>
           </w:p>
         </w:tc>
         <w:tc>
@@ -2668,15 +2607,7 @@
               <w:widowControl w:val="0"/>
             </w:pPr>
             <w:r>
-              <w:t xml:space="preserve">Franco </w:t>
-            </w:r>
-            <w:proofErr w:type="spellStart"/>
-            <w:r>
-              <w:t>Jimenez</w:t>
-            </w:r>
-            <w:proofErr w:type="spellEnd"/>
-            <w:r>
-              <w:t xml:space="preserve"> Ledesma</w:t>
+              <w:t>Franco Jimenez Ledesma</w:t>
             </w:r>
           </w:p>
         </w:tc>
@@ -2748,13 +2679,8 @@
             <w:pPr>
               <w:widowControl w:val="0"/>
             </w:pPr>
-            <w:proofErr w:type="spellStart"/>
-            <w:r>
-              <w:t>Romel</w:t>
-            </w:r>
-            <w:proofErr w:type="spellEnd"/>
-            <w:r>
-              <w:t xml:space="preserve"> Chipana Caballero</w:t>
+            <w:r>
+              <w:t>Romel Chipana Caballero</w:t>
             </w:r>
           </w:p>
         </w:tc>
@@ -2907,13 +2833,8 @@
             <w:pPr>
               <w:widowControl w:val="0"/>
             </w:pPr>
-            <w:proofErr w:type="spellStart"/>
-            <w:r>
-              <w:t>Lennis</w:t>
-            </w:r>
-            <w:proofErr w:type="spellEnd"/>
-            <w:r>
-              <w:t xml:space="preserve"> Wong Portillo</w:t>
+            <w:r>
+              <w:t>Lennis Wong Portillo</w:t>
             </w:r>
           </w:p>
         </w:tc>
@@ -2990,11 +2911,9 @@
             <w:r>
               <w:t xml:space="preserve">Franco </w:t>
             </w:r>
-            <w:proofErr w:type="spellStart"/>
-            <w:r>
-              <w:t>Jimenez</w:t>
-            </w:r>
-            <w:proofErr w:type="spellEnd"/>
+            <w:r>
+              <w:t>Jiménez</w:t>
+            </w:r>
             <w:r>
               <w:t xml:space="preserve"> Ledesma</w:t>
             </w:r>
@@ -3019,15 +2938,7 @@
               <w:widowControl w:val="0"/>
             </w:pPr>
             <w:r>
-              <w:t xml:space="preserve">Jefe de proyectos de </w:t>
-            </w:r>
-            <w:proofErr w:type="spellStart"/>
-            <w:r>
-              <w:t>Kodevian</w:t>
-            </w:r>
-            <w:proofErr w:type="spellEnd"/>
-            <w:r>
-              <w:t xml:space="preserve"> Studio</w:t>
+              <w:t>Jefe de proyectos de Kodevian Studio</w:t>
             </w:r>
           </w:p>
         </w:tc>
@@ -3079,15 +2990,7 @@
               <w:widowControl w:val="0"/>
             </w:pPr>
             <w:r>
-              <w:t xml:space="preserve">Wilson </w:t>
-            </w:r>
-            <w:proofErr w:type="spellStart"/>
-            <w:r>
-              <w:t>Julca</w:t>
-            </w:r>
-            <w:proofErr w:type="spellEnd"/>
-            <w:r>
-              <w:t xml:space="preserve"> Mejía</w:t>
+              <w:t>Wilson Julca Mejía</w:t>
             </w:r>
           </w:p>
         </w:tc>
@@ -3110,15 +3013,7 @@
               <w:widowControl w:val="0"/>
             </w:pPr>
             <w:r>
-              <w:t xml:space="preserve">Desarrollador iOS de </w:t>
-            </w:r>
-            <w:proofErr w:type="spellStart"/>
-            <w:r>
-              <w:t>Kodevian</w:t>
-            </w:r>
-            <w:proofErr w:type="spellEnd"/>
-            <w:r>
-              <w:t xml:space="preserve"> Studio</w:t>
+              <w:t>Desarrollador iOS de Kodevian Studio</w:t>
             </w:r>
           </w:p>
         </w:tc>
@@ -3175,13 +3070,8 @@
             </w:pPr>
             <w:r>
               <w:lastRenderedPageBreak/>
-              <w:t xml:space="preserve">Luis Campos </w:t>
-            </w:r>
-            <w:proofErr w:type="spellStart"/>
-            <w:r>
-              <w:t>Rubina</w:t>
-            </w:r>
-            <w:proofErr w:type="spellEnd"/>
+              <w:t>Luis Campos Rubina</w:t>
+            </w:r>
           </w:p>
         </w:tc>
         <w:tc>
@@ -3203,23 +3093,7 @@
               <w:widowControl w:val="0"/>
             </w:pPr>
             <w:r>
-              <w:t xml:space="preserve">Desarrollador </w:t>
-            </w:r>
-            <w:proofErr w:type="spellStart"/>
-            <w:r>
-              <w:t>BackEnd</w:t>
-            </w:r>
-            <w:proofErr w:type="spellEnd"/>
-            <w:r>
-              <w:t xml:space="preserve"> de </w:t>
-            </w:r>
-            <w:proofErr w:type="spellStart"/>
-            <w:r>
-              <w:t>Kodevian</w:t>
-            </w:r>
-            <w:proofErr w:type="spellEnd"/>
-            <w:r>
-              <w:t xml:space="preserve"> Studio</w:t>
+              <w:t>Desarrollador BackEnd de Kodevian Studio</w:t>
             </w:r>
           </w:p>
         </w:tc>
@@ -3242,29 +3116,8 @@
               <w:widowControl w:val="0"/>
             </w:pPr>
             <w:r>
-              <w:t xml:space="preserve">Desarrollar sus tareas de acuerdo a la planificación realizada y estar con constante comunicación con los desarrolladores </w:t>
-            </w:r>
-            <w:proofErr w:type="spellStart"/>
-            <w:r>
-              <w:t>android</w:t>
-            </w:r>
-            <w:proofErr w:type="spellEnd"/>
-            <w:r>
-              <w:t xml:space="preserve">, </w:t>
-            </w:r>
-            <w:proofErr w:type="spellStart"/>
-            <w:r>
-              <w:t>ios</w:t>
-            </w:r>
-            <w:proofErr w:type="spellEnd"/>
-            <w:r>
-              <w:t xml:space="preserve"> y </w:t>
-            </w:r>
-            <w:proofErr w:type="spellStart"/>
-            <w:r>
-              <w:t>front</w:t>
-            </w:r>
-            <w:proofErr w:type="spellEnd"/>
+              <w:t>Desarrollar sus tareas de acuerdo a la planificación realizada y estar con constante comunicación con los desarrolladores android, ios y front</w:t>
+            </w:r>
           </w:p>
         </w:tc>
       </w:tr>
@@ -3291,27 +3144,12 @@
             <w:pPr>
               <w:widowControl w:val="0"/>
             </w:pPr>
-            <w:proofErr w:type="spellStart"/>
-            <w:r>
-              <w:t>Percy</w:t>
-            </w:r>
-            <w:proofErr w:type="spellEnd"/>
-            <w:r>
-              <w:t xml:space="preserve"> </w:t>
-            </w:r>
-            <w:proofErr w:type="spellStart"/>
-            <w:r>
-              <w:t>Tataje</w:t>
-            </w:r>
-            <w:proofErr w:type="spellEnd"/>
-            <w:r>
-              <w:t xml:space="preserve"> </w:t>
-            </w:r>
-            <w:proofErr w:type="spellStart"/>
-            <w:r>
-              <w:t>Guzman</w:t>
-            </w:r>
-            <w:proofErr w:type="spellEnd"/>
+            <w:r>
+              <w:t xml:space="preserve">Percy Tataje </w:t>
+            </w:r>
+            <w:r>
+              <w:t>Guzmán</w:t>
+            </w:r>
           </w:p>
         </w:tc>
         <w:tc>
@@ -3333,15 +3171,7 @@
               <w:widowControl w:val="0"/>
             </w:pPr>
             <w:r>
-              <w:t xml:space="preserve">Desarrollador Android de </w:t>
-            </w:r>
-            <w:proofErr w:type="spellStart"/>
-            <w:r>
-              <w:t>Kodevian</w:t>
-            </w:r>
-            <w:proofErr w:type="spellEnd"/>
-            <w:r>
-              <w:t xml:space="preserve"> Studio</w:t>
+              <w:t>Desarrollador Android de Kodevian Studio</w:t>
             </w:r>
           </w:p>
         </w:tc>
@@ -3364,23 +3194,7 @@
               <w:widowControl w:val="0"/>
             </w:pPr>
             <w:r>
-              <w:t xml:space="preserve">Desarrollar sus tareas de acuerdo a la planificación realizada y cuando el producto </w:t>
-            </w:r>
-            <w:proofErr w:type="spellStart"/>
-            <w:r>
-              <w:t>este</w:t>
-            </w:r>
-            <w:proofErr w:type="spellEnd"/>
-            <w:r>
-              <w:t xml:space="preserve"> finalizado subir al </w:t>
-            </w:r>
-            <w:proofErr w:type="spellStart"/>
-            <w:r>
-              <w:t>play</w:t>
-            </w:r>
-            <w:proofErr w:type="spellEnd"/>
-            <w:r>
-              <w:t xml:space="preserve"> store</w:t>
+              <w:t>Desarrollar sus tareas de acuerdo a la planificación realizada y cuando el producto este finalizado subir al play store</w:t>
             </w:r>
           </w:p>
         </w:tc>
@@ -3408,19 +3222,9 @@
             <w:pPr>
               <w:widowControl w:val="0"/>
             </w:pPr>
-            <w:proofErr w:type="spellStart"/>
-            <w:r>
-              <w:t>Esau</w:t>
-            </w:r>
-            <w:proofErr w:type="spellEnd"/>
-            <w:r>
-              <w:t xml:space="preserve"> Ocrospoma </w:t>
-            </w:r>
-            <w:proofErr w:type="spellStart"/>
-            <w:r>
-              <w:t>Callupe</w:t>
-            </w:r>
-            <w:proofErr w:type="spellEnd"/>
+            <w:r>
+              <w:t>Esau Ocrospoma Callupe</w:t>
+            </w:r>
           </w:p>
         </w:tc>
         <w:tc>
@@ -3442,15 +3246,7 @@
               <w:widowControl w:val="0"/>
             </w:pPr>
             <w:r>
-              <w:t xml:space="preserve">Analista de requerimientos y de calidad de </w:t>
-            </w:r>
-            <w:proofErr w:type="spellStart"/>
-            <w:r>
-              <w:t>Kodevian</w:t>
-            </w:r>
-            <w:proofErr w:type="spellEnd"/>
-            <w:r>
-              <w:t xml:space="preserve"> Studio</w:t>
+              <w:t>Analista de requerimientos y de calidad de Kodevian Studio</w:t>
             </w:r>
           </w:p>
         </w:tc>
@@ -3622,47 +3418,7 @@
         <w:t xml:space="preserve">1. </w:t>
       </w:r>
       <w:r>
-        <w:t xml:space="preserve">Cada vez que se realice un cambio, realizar su </w:t>
-      </w:r>
-      <w:proofErr w:type="spellStart"/>
-      <w:r>
-        <w:t>commit</w:t>
-      </w:r>
-      <w:proofErr w:type="spellEnd"/>
-      <w:r>
-        <w:t xml:space="preserve"> y </w:t>
-      </w:r>
-      <w:proofErr w:type="spellStart"/>
-      <w:r>
-        <w:t>push</w:t>
-      </w:r>
-      <w:proofErr w:type="spellEnd"/>
-      <w:r>
-        <w:t xml:space="preserve"> en su rama correspondiente, ubicarse en la rama master hacer </w:t>
-      </w:r>
-      <w:proofErr w:type="spellStart"/>
-      <w:r>
-        <w:t>pull</w:t>
-      </w:r>
-      <w:proofErr w:type="spellEnd"/>
-      <w:r>
-        <w:t xml:space="preserve">, </w:t>
-      </w:r>
-      <w:proofErr w:type="spellStart"/>
-      <w:r>
-        <w:t>merge</w:t>
-      </w:r>
-      <w:proofErr w:type="spellEnd"/>
-      <w:r>
-        <w:t xml:space="preserve"> y </w:t>
-      </w:r>
-      <w:proofErr w:type="spellStart"/>
-      <w:r>
-        <w:t>push</w:t>
-      </w:r>
-      <w:proofErr w:type="spellEnd"/>
-      <w:r>
-        <w:t>, luego retornar a su rama para seguir realizando cambios</w:t>
+        <w:t>Cada vez que se realice un cambio, realizar su commit y push en su rama correspondiente, ubicarse en la rama master hacer pull, merge y push, luego retornar a su rama para seguir realizando cambios</w:t>
       </w:r>
     </w:p>
     <w:p>
@@ -3721,7 +3477,6 @@
           <w:u w:val="single"/>
         </w:rPr>
       </w:pPr>
-      <w:proofErr w:type="spellStart"/>
       <w:r>
         <w:rPr>
           <w:b/>
@@ -3729,30 +3484,13 @@
         </w:rPr>
         <w:t>GitHub</w:t>
       </w:r>
-      <w:proofErr w:type="spellEnd"/>
     </w:p>
     <w:p>
       <w:pPr>
         <w:ind w:left="2160"/>
       </w:pPr>
       <w:r>
-        <w:t xml:space="preserve">Durante el proceso de gestión de la configuración se utilizará la herramienta </w:t>
-      </w:r>
-      <w:proofErr w:type="spellStart"/>
-      <w:r>
-        <w:t>Github</w:t>
-      </w:r>
-      <w:proofErr w:type="spellEnd"/>
-      <w:r>
-        <w:t xml:space="preserve"> para el control de versiones del producto. Cada miembro del equipo debe crear su rama con Nombres y Apellidos en el repositorio que se creó en </w:t>
-      </w:r>
-      <w:proofErr w:type="spellStart"/>
-      <w:r>
-        <w:t>Github</w:t>
-      </w:r>
-      <w:proofErr w:type="spellEnd"/>
-      <w:r>
-        <w:t xml:space="preserve"> para el proyecto, en donde harán sus modificaciones y así tener al resto del equipo con la última versión.</w:t>
+        <w:t>Durante el proceso de gestión de la configuración se utilizará la herramienta Github para el control de versiones del producto. Cada miembro del equipo debe crear su rama con Nombres y Apellidos en el repositorio que se creó en Github para el proyecto, en donde harán sus modificaciones y así tener al resto del equipo con la última versión.</w:t>
       </w:r>
     </w:p>
     <w:p>
@@ -3776,39 +3514,7 @@
         <w:ind w:left="2160"/>
       </w:pPr>
       <w:r>
-        <w:t xml:space="preserve">Entorno de desarrollo que está disponible para </w:t>
-      </w:r>
-      <w:proofErr w:type="spellStart"/>
-      <w:r>
-        <w:t>windows</w:t>
-      </w:r>
-      <w:proofErr w:type="spellEnd"/>
-      <w:r>
-        <w:t xml:space="preserve">, </w:t>
-      </w:r>
-      <w:proofErr w:type="spellStart"/>
-      <w:r>
-        <w:t>linux</w:t>
-      </w:r>
-      <w:proofErr w:type="spellEnd"/>
-      <w:r>
-        <w:t xml:space="preserve">  y </w:t>
-      </w:r>
-      <w:proofErr w:type="spellStart"/>
-      <w:r>
-        <w:t>MacOs</w:t>
-      </w:r>
-      <w:proofErr w:type="spellEnd"/>
-      <w:r>
-        <w:t xml:space="preserve"> destinado para el desarrollo de aplicaciones </w:t>
-      </w:r>
-      <w:proofErr w:type="spellStart"/>
-      <w:r>
-        <w:t>android</w:t>
-      </w:r>
-      <w:proofErr w:type="spellEnd"/>
-      <w:r>
-        <w:t>.</w:t>
+        <w:t>Entorno de desarrollo que está disponible para windows, linux  y MacOs destinado para el desarrollo de aplicaciones android.</w:t>
       </w:r>
     </w:p>
     <w:p>
@@ -3827,7 +3533,6 @@
           <w:u w:val="single"/>
         </w:rPr>
       </w:pPr>
-      <w:proofErr w:type="spellStart"/>
       <w:r>
         <w:rPr>
           <w:b/>
@@ -3835,22 +3540,13 @@
         </w:rPr>
         <w:t>XCode</w:t>
       </w:r>
-      <w:proofErr w:type="spellEnd"/>
     </w:p>
     <w:p>
       <w:pPr>
         <w:ind w:left="2160"/>
       </w:pPr>
       <w:r>
-        <w:t xml:space="preserve">Entorno de desarrollo para </w:t>
-      </w:r>
-      <w:proofErr w:type="spellStart"/>
-      <w:r>
-        <w:t>MacOS</w:t>
-      </w:r>
-      <w:proofErr w:type="spellEnd"/>
-      <w:r>
-        <w:t xml:space="preserve"> que contiene un conjunto de herramientas destinadas al desarrollo de aplicaciones iOS.</w:t>
+        <w:t>Entorno de desarrollo para MacOS que contiene un conjunto de herramientas destinadas al desarrollo de aplicaciones iOS.</w:t>
       </w:r>
     </w:p>
     <w:p>
@@ -3861,7 +3557,6 @@
           <w:u w:val="single"/>
         </w:rPr>
       </w:pPr>
-      <w:proofErr w:type="spellStart"/>
       <w:r>
         <w:rPr>
           <w:b/>
@@ -3869,7 +3564,6 @@
         </w:rPr>
         <w:t>PyCharm</w:t>
       </w:r>
-      <w:proofErr w:type="spellEnd"/>
     </w:p>
     <w:p>
       <w:pPr>
@@ -3993,15 +3687,7 @@
         <w:ind w:left="2160"/>
       </w:pPr>
       <w:r>
-        <w:t xml:space="preserve">El entorno de producción puede incluir un servidor único o un </w:t>
-      </w:r>
-      <w:proofErr w:type="spellStart"/>
-      <w:r>
-        <w:t>cluster</w:t>
-      </w:r>
-      <w:proofErr w:type="spellEnd"/>
-      <w:r>
-        <w:t xml:space="preserve"> de servidores. Es el entorno donde trabajan los usuarios finales y se t</w:t>
+        <w:t>El entorno de producción puede incluir un servidor único o un cluster de servidores. Es el entorno donde trabajan los usuarios finales y se t</w:t>
       </w:r>
       <w:r>
         <w:t>rabaja con los datos de negocio.</w:t>
@@ -4031,7 +3717,7 @@
       <w:r>
         <w:rPr>
           <w:noProof/>
-          <w:lang w:eastAsia="es-MX"/>
+          <w:lang w:val="es-PE" w:eastAsia="es-PE"/>
         </w:rPr>
         <w:drawing>
           <wp:inline distT="114300" distB="114300" distL="114300" distR="114300" wp14:anchorId="21CCA515" wp14:editId="42E5CED3">
@@ -4260,9 +3946,15 @@
           <w:sz w:val="22"/>
           <w:szCs w:val="22"/>
         </w:rPr>
-        <w:t xml:space="preserve">La nomenclatura de los ítems de la configuración </w:t>
-      </w:r>
-      <w:proofErr w:type="gramStart"/>
+        <w:t>La nomenclatura de los ítems de la configuración serán según el siguiente formato:</w:t>
+      </w:r>
+    </w:p>
+    <w:p>
+      <w:pPr>
+        <w:pStyle w:val="NormalWeb"/>
+        <w:spacing w:before="0" w:beforeAutospacing="0" w:after="160" w:afterAutospacing="0"/>
+        <w:ind w:left="1776"/>
+      </w:pPr>
       <w:r>
         <w:rPr>
           <w:rFonts w:ascii="Calibri" w:hAnsi="Calibri"/>
@@ -4270,9 +3962,15 @@
           <w:sz w:val="22"/>
           <w:szCs w:val="22"/>
         </w:rPr>
-        <w:t>serán</w:t>
-      </w:r>
-      <w:proofErr w:type="gramEnd"/>
+        <w:t>Para documentos propios de la empresa serán las iniciales de cada las palabras que componen el documento (ACRÓNIMO). Ejemplo: PGC: Plan de Gestión de la Configuración.</w:t>
+      </w:r>
+    </w:p>
+    <w:p>
+      <w:pPr>
+        <w:pStyle w:val="NormalWeb"/>
+        <w:spacing w:before="0" w:beforeAutospacing="0" w:after="160" w:afterAutospacing="0"/>
+        <w:ind w:left="1776"/>
+      </w:pPr>
       <w:r>
         <w:rPr>
           <w:rFonts w:ascii="Calibri" w:hAnsi="Calibri"/>
@@ -4280,15 +3978,8 @@
           <w:sz w:val="22"/>
           <w:szCs w:val="22"/>
         </w:rPr>
-        <w:t xml:space="preserve"> según el siguiente formato:</w:t>
-      </w:r>
-    </w:p>
-    <w:p>
-      <w:pPr>
-        <w:pStyle w:val="NormalWeb"/>
-        <w:spacing w:before="0" w:beforeAutospacing="0" w:after="160" w:afterAutospacing="0"/>
-        <w:ind w:left="1776"/>
-      </w:pPr>
+        <w:t xml:space="preserve">Para documentos que pertenecen al desarrollo deberán iniciar con las iniciales del nombre del proyecto y las iniciales del documento, separadas por un </w:t>
+      </w:r>
       <w:r>
         <w:rPr>
           <w:rFonts w:ascii="Calibri" w:hAnsi="Calibri"/>
@@ -4296,35 +3987,8 @@
           <w:sz w:val="22"/>
           <w:szCs w:val="22"/>
         </w:rPr>
-        <w:t>Para documentos propios de la empresa serán las iniciales de cada las palabras que componen el documento (ACRÓNIMO). Ejemplo: PGC: Plan de Gestión de la Configuración.</w:t>
-      </w:r>
-    </w:p>
-    <w:p>
-      <w:pPr>
-        <w:pStyle w:val="NormalWeb"/>
-        <w:spacing w:before="0" w:beforeAutospacing="0" w:after="160" w:afterAutospacing="0"/>
-        <w:ind w:left="1776"/>
-      </w:pPr>
-      <w:r>
-        <w:rPr>
-          <w:rFonts w:ascii="Calibri" w:hAnsi="Calibri"/>
-          <w:color w:val="000000"/>
-          <w:sz w:val="22"/>
-          <w:szCs w:val="22"/>
-        </w:rPr>
-        <w:t xml:space="preserve">Para documentos que pertenecen al desarrollo deberán iniciar con las iniciales del nombre del proyecto y las iniciales del documento, separadas por un </w:t>
-      </w:r>
-      <w:proofErr w:type="spellStart"/>
-      <w:r>
-        <w:rPr>
-          <w:rFonts w:ascii="Calibri" w:hAnsi="Calibri"/>
-          <w:color w:val="000000"/>
-          <w:sz w:val="22"/>
-          <w:szCs w:val="22"/>
-        </w:rPr>
-        <w:t>guión</w:t>
-      </w:r>
-      <w:proofErr w:type="spellEnd"/>
+        <w:t>guion</w:t>
+      </w:r>
       <w:r>
         <w:rPr>
           <w:rFonts w:ascii="Calibri" w:hAnsi="Calibri"/>
@@ -4351,17 +4015,8 @@
           <w:rFonts w:ascii="Calibri" w:hAnsi="Calibri"/>
           <w:color w:val="000000"/>
         </w:rPr>
-        <w:t xml:space="preserve">Para documentos que cuentan </w:t>
-      </w:r>
-      <w:proofErr w:type="spellStart"/>
-      <w:r>
-        <w:rPr>
-          <w:rFonts w:ascii="Calibri" w:hAnsi="Calibri"/>
-          <w:color w:val="000000"/>
-        </w:rPr>
-        <w:t>co</w:t>
-      </w:r>
-      <w:proofErr w:type="spellEnd"/>
+        <w:t>Para documentos que cuentan co</w:t>
+      </w:r>
       <w:r>
         <w:rPr>
           <w:b/>
@@ -4423,58 +4078,13 @@
         <w:t>Extensión:</w:t>
       </w:r>
       <w:r>
-        <w:t xml:space="preserve"> Corresponde a la tipo de archivo de cada </w:t>
-      </w:r>
-      <w:proofErr w:type="spellStart"/>
-      <w:r>
-        <w:t>item</w:t>
-      </w:r>
-      <w:proofErr w:type="spellEnd"/>
-      <w:r>
-        <w:t>, que pueden ser: Word (</w:t>
-      </w:r>
-      <w:proofErr w:type="spellStart"/>
-      <w:r>
-        <w:t>docx</w:t>
-      </w:r>
-      <w:proofErr w:type="spellEnd"/>
-      <w:r>
-        <w:t xml:space="preserve">), </w:t>
-      </w:r>
-      <w:proofErr w:type="gramStart"/>
-      <w:r>
-        <w:t>PDF(</w:t>
-      </w:r>
-      <w:proofErr w:type="gramEnd"/>
-      <w:r>
-        <w:t>.</w:t>
-      </w:r>
-      <w:proofErr w:type="spellStart"/>
-      <w:r>
-        <w:t>pdf</w:t>
-      </w:r>
-      <w:proofErr w:type="spellEnd"/>
-      <w:r>
-        <w:t xml:space="preserve">), </w:t>
-      </w:r>
-      <w:r>
-        <w:t>Excel (</w:t>
-      </w:r>
-      <w:proofErr w:type="spellStart"/>
-      <w:r>
-        <w:t>xslx</w:t>
-      </w:r>
-      <w:proofErr w:type="spellEnd"/>
-      <w:r>
-        <w:t>), MS Project (</w:t>
-      </w:r>
-      <w:proofErr w:type="spellStart"/>
-      <w:r>
-        <w:t>mpp</w:t>
-      </w:r>
-      <w:proofErr w:type="spellEnd"/>
-      <w:r>
-        <w:t>), entre otros.</w:t>
+        <w:t xml:space="preserve"> Corresponde a la tipo de archivo de cada item, que pueden ser: Word (docx), </w:t>
+      </w:r>
+      <w:r>
+        <w:t xml:space="preserve">PDF(.pdf), </w:t>
+      </w:r>
+      <w:r>
+        <w:t>Excel (xslx), MS Project (mpp), entre otros.</w:t>
       </w:r>
     </w:p>
     <w:p>
@@ -6802,25 +6412,7 @@
                 <w:color w:val="000000"/>
                 <w:lang w:val="es-PE" w:eastAsia="es-PE"/>
               </w:rPr>
-              <w:t xml:space="preserve">Project </w:t>
-            </w:r>
-            <w:proofErr w:type="spellStart"/>
-            <w:r>
-              <w:rPr>
-                <w:rFonts w:eastAsia="Times New Roman"/>
-                <w:color w:val="000000"/>
-                <w:lang w:val="es-PE" w:eastAsia="es-PE"/>
-              </w:rPr>
-              <w:t>Charter</w:t>
-            </w:r>
-            <w:proofErr w:type="spellEnd"/>
-            <w:r>
-              <w:rPr>
-                <w:rFonts w:eastAsia="Times New Roman"/>
-                <w:color w:val="000000"/>
-                <w:lang w:val="es-PE" w:eastAsia="es-PE"/>
-              </w:rPr>
-              <w:t xml:space="preserve"> del Proyecto</w:t>
+              <w:t>Project Charter del Proyecto</w:t>
             </w:r>
           </w:p>
         </w:tc>
@@ -8977,23 +8569,13 @@
                 <w:lang w:val="es-PE" w:eastAsia="es-PE"/>
               </w:rPr>
             </w:pPr>
-            <w:proofErr w:type="spellStart"/>
             <w:r>
               <w:rPr>
                 <w:rFonts w:eastAsia="Times New Roman"/>
                 <w:color w:val="000000"/>
                 <w:lang w:val="es-PE" w:eastAsia="es-PE"/>
               </w:rPr>
-              <w:t>Codigo</w:t>
-            </w:r>
-            <w:proofErr w:type="spellEnd"/>
-            <w:r>
-              <w:rPr>
-                <w:rFonts w:eastAsia="Times New Roman"/>
-                <w:color w:val="000000"/>
-                <w:lang w:val="es-PE" w:eastAsia="es-PE"/>
-              </w:rPr>
-              <w:t xml:space="preserve"> Fuente Android</w:t>
+              <w:t>Codigo Fuente Android</w:t>
             </w:r>
           </w:p>
         </w:tc>
@@ -9788,18 +9370,8 @@
                 <w:color w:val="000000"/>
                 <w:lang w:val="es-PE" w:eastAsia="es-PE"/>
               </w:rPr>
-              <w:t>.</w:t>
-            </w:r>
-            <w:proofErr w:type="spellStart"/>
-            <w:r>
-              <w:rPr>
-                <w:rFonts w:eastAsia="Times New Roman"/>
-                <w:color w:val="000000"/>
-                <w:lang w:val="es-PE" w:eastAsia="es-PE"/>
-              </w:rPr>
-              <w:t>iso</w:t>
-            </w:r>
-            <w:proofErr w:type="spellEnd"/>
+              <w:t>.iso</w:t>
+            </w:r>
           </w:p>
         </w:tc>
         <w:tc>
@@ -9888,8 +9460,6 @@
         <w:spacing w:line="240" w:lineRule="auto"/>
         <w:jc w:val="both"/>
       </w:pPr>
-      <w:bookmarkStart w:id="18" w:name="_GoBack"/>
-      <w:bookmarkEnd w:id="18"/>
       <w:r>
         <w:rPr>
           <w:color w:val="000000"/>
@@ -9915,9 +9485,9 @@
           <w:lang w:val="es-PE"/>
         </w:rPr>
       </w:pPr>
-      <w:bookmarkStart w:id="19" w:name="_Toc430766206"/>
-      <w:bookmarkStart w:id="20" w:name="_Toc436227255"/>
-      <w:bookmarkStart w:id="21" w:name="_Toc481837468"/>
+      <w:bookmarkStart w:id="18" w:name="_Toc430766206"/>
+      <w:bookmarkStart w:id="19" w:name="_Toc436227255"/>
+      <w:bookmarkStart w:id="20" w:name="_Toc481837468"/>
       <w:r>
         <w:rPr>
           <w:b/>
@@ -9926,9 +9496,9 @@
         </w:rPr>
         <w:t>Nomenclatura de la identificación</w:t>
       </w:r>
+      <w:bookmarkEnd w:id="18"/>
       <w:bookmarkEnd w:id="19"/>
       <w:bookmarkEnd w:id="20"/>
-      <w:bookmarkEnd w:id="21"/>
     </w:p>
     <w:p>
       <w:pPr>
@@ -10049,21 +9619,7 @@
         <w:rPr>
           <w:color w:val="000000"/>
         </w:rPr>
-        <w:t>ACRÓNIMO_NOMBRE_PROYECTO]</w:t>
-      </w:r>
-      <w:proofErr w:type="gramStart"/>
-      <w:r>
-        <w:rPr>
-          <w:color w:val="000000"/>
-        </w:rPr>
-        <w:t>_[</w:t>
-      </w:r>
-      <w:proofErr w:type="gramEnd"/>
-      <w:r>
-        <w:rPr>
-          <w:color w:val="000000"/>
-        </w:rPr>
-        <w:t>ACRÓNIMO_TIPO_ARTEFACTO][ACRÓNIMO_NOMBRE_DOCUMENTO]</w:t>
+        <w:t>ACRÓNIMO_NOMBRE_PROYECTO]_[ACRÓNIMO_TIPO_ARTEFACTO][ACRÓNIMO_NOMBRE_DOCUMENTO]</w:t>
       </w:r>
     </w:p>
     <w:p>
@@ -10205,14 +9761,12 @@
         </w:rPr>
         <w:t xml:space="preserve">odelo de diseño (nombre del </w:t>
       </w:r>
-      <w:proofErr w:type="spellStart"/>
       <w:r>
         <w:rPr>
           <w:color w:val="000000"/>
         </w:rPr>
-        <w:t>item</w:t>
-      </w:r>
-      <w:proofErr w:type="spellEnd"/>
+        <w:t>ítem</w:t>
+      </w:r>
       <w:r>
         <w:rPr>
           <w:color w:val="000000"/>
@@ -10254,21 +9808,7 @@
         <w:rPr>
           <w:color w:val="000000"/>
         </w:rPr>
-        <w:t>ACRÓNIMO_NOMBRE_PROYECTO</w:t>
-      </w:r>
-      <w:proofErr w:type="gramStart"/>
-      <w:r>
-        <w:rPr>
-          <w:color w:val="000000"/>
-        </w:rPr>
-        <w:t>]_</w:t>
-      </w:r>
-      <w:proofErr w:type="gramEnd"/>
-      <w:r>
-        <w:rPr>
-          <w:color w:val="000000"/>
-        </w:rPr>
-        <w:t xml:space="preserve">[ACRÓNIMO_TIPO_ARTEFACTO][ACRÓNIMO_NOMBRE_DOCUMENTO]_[NUMERO] </w:t>
+        <w:t xml:space="preserve">ACRÓNIMO_NOMBRE_PROYECTO]_[ACRÓNIMO_TIPO_ARTEFACTO][ACRÓNIMO_NOMBRE_DOCUMENTO]_[NUMERO] </w:t>
       </w:r>
     </w:p>
     <w:p>
@@ -10290,19 +9830,11 @@
           <w:color w:val="000000"/>
         </w:rPr>
       </w:pPr>
-      <w:proofErr w:type="gramStart"/>
       <w:r>
         <w:rPr>
           <w:color w:val="000000"/>
         </w:rPr>
-        <w:t>EJEMPLO :</w:t>
-      </w:r>
-      <w:proofErr w:type="gramEnd"/>
-      <w:r>
-        <w:rPr>
-          <w:color w:val="000000"/>
-        </w:rPr>
-        <w:t xml:space="preserve"> -</w:t>
+        <w:t>EJEMPLO : -</w:t>
       </w:r>
       <w:r>
         <w:rPr>
@@ -10375,7 +9907,7 @@
         <w:rPr>
           <w:bCs/>
           <w:noProof/>
-          <w:lang w:eastAsia="es-MX"/>
+          <w:lang w:val="es-PE" w:eastAsia="es-PE"/>
         </w:rPr>
         <w:drawing>
           <wp:anchor distT="0" distB="0" distL="114300" distR="114300" simplePos="0" relativeHeight="251689984" behindDoc="0" locked="0" layoutInCell="1" allowOverlap="1" wp14:anchorId="2893C4AC" wp14:editId="47ECC08B">
@@ -10565,16 +10097,8 @@
         <w:rPr>
           <w:color w:val="000000"/>
         </w:rPr>
-        <w:t xml:space="preserve">Por ejemplo: Si ya contamos con la siguiente nomenclatura: SGE_ANMT  que hace referencia al ítem: MATRIZ TRAZAVILIDAD UC vs REQUISITOS y deseamos agregar un nueva nomenclatura para el ítem: MATRIZ TRAZAVILIDAD UC vs CLASES, agregaremos la siguiente nomenclatura: </w:t>
-      </w:r>
-      <w:proofErr w:type="spellStart"/>
-      <w:r>
-        <w:rPr>
-          <w:color w:val="000000"/>
-        </w:rPr>
-        <w:t>SGE_ANMTuccl</w:t>
-      </w:r>
-      <w:proofErr w:type="spellEnd"/>
+        <w:t>Por ejemplo: Si ya contamos con la siguiente nomenclatura: SGE_ANMT  que hace referencia al ítem: MATRIZ TRAZAVILIDAD UC vs REQUISITOS y deseamos agregar un nueva nomenclatura para el ítem: MATRIZ TRAZAVILIDAD UC vs CLASES, agregaremos la siguiente nomenclatura: SGE_ANMTuccl</w:t>
+      </w:r>
     </w:p>
     <w:p>
       <w:pPr>
@@ -10594,9 +10118,9 @@
           <w:lang w:val="es-PE"/>
         </w:rPr>
       </w:pPr>
-      <w:bookmarkStart w:id="22" w:name="_Toc430766207"/>
-      <w:bookmarkStart w:id="23" w:name="_Toc436227256"/>
-      <w:bookmarkStart w:id="24" w:name="_Toc481837469"/>
+      <w:bookmarkStart w:id="21" w:name="_Toc430766207"/>
+      <w:bookmarkStart w:id="22" w:name="_Toc436227256"/>
+      <w:bookmarkStart w:id="23" w:name="_Toc481837469"/>
       <w:r>
         <w:rPr>
           <w:b/>
@@ -10605,9 +10129,9 @@
         </w:rPr>
         <w:t>Lista de Ítems con la nomenclatura.</w:t>
       </w:r>
+      <w:bookmarkEnd w:id="21"/>
       <w:bookmarkEnd w:id="22"/>
       <w:bookmarkEnd w:id="23"/>
-      <w:bookmarkEnd w:id="24"/>
     </w:p>
     <w:p>
       <w:pPr>
@@ -10920,7 +10444,6 @@
                 <w:lang w:eastAsia="es-PE"/>
               </w:rPr>
             </w:pPr>
-            <w:proofErr w:type="spellStart"/>
             <w:r>
               <w:rPr>
                 <w:rFonts w:eastAsia="Times New Roman" w:cs="Times New Roman"/>
@@ -10929,7 +10452,6 @@
               </w:rPr>
               <w:t>CRO.mpp</w:t>
             </w:r>
-            <w:proofErr w:type="spellEnd"/>
           </w:p>
         </w:tc>
         <w:tc>
@@ -11327,7 +10849,6 @@
                 <w:lang w:eastAsia="es-PE"/>
               </w:rPr>
             </w:pPr>
-            <w:proofErr w:type="spellStart"/>
             <w:r>
               <w:rPr>
                 <w:rFonts w:eastAsia="Times New Roman" w:cs="Times New Roman"/>
@@ -11336,7 +10857,6 @@
               </w:rPr>
               <w:t>SGE_IMES.php</w:t>
             </w:r>
-            <w:proofErr w:type="spellEnd"/>
           </w:p>
         </w:tc>
         <w:tc>
@@ -11537,18 +11057,8 @@
                 <w:color w:val="000000"/>
                 <w:lang w:eastAsia="es-PE"/>
               </w:rPr>
-              <w:t>SGE-</w:t>
-            </w:r>
-            <w:proofErr w:type="spellStart"/>
-            <w:r>
-              <w:rPr>
-                <w:rFonts w:eastAsia="Times New Roman" w:cs="Times New Roman"/>
-                <w:color w:val="000000"/>
-                <w:lang w:eastAsia="es-PE"/>
-              </w:rPr>
-              <w:t>COCF.nj</w:t>
-            </w:r>
-            <w:proofErr w:type="spellEnd"/>
+              <w:t>SGE-COCF.nj</w:t>
+            </w:r>
           </w:p>
         </w:tc>
         <w:tc>
@@ -11648,18 +11158,8 @@
                 <w:color w:val="000000"/>
                 <w:lang w:eastAsia="es-PE"/>
               </w:rPr>
-              <w:t>SGE-</w:t>
-            </w:r>
-            <w:proofErr w:type="spellStart"/>
-            <w:r>
-              <w:rPr>
-                <w:rFonts w:eastAsia="Times New Roman" w:cs="Times New Roman"/>
-                <w:color w:val="000000"/>
-                <w:lang w:eastAsia="es-PE"/>
-              </w:rPr>
-              <w:t>COSBD.sql</w:t>
-            </w:r>
-            <w:proofErr w:type="spellEnd"/>
+              <w:t>SGE-COSBD.sql</w:t>
+            </w:r>
           </w:p>
         </w:tc>
         <w:tc>
@@ -11961,18 +11461,8 @@
                 <w:color w:val="000000"/>
                 <w:lang w:eastAsia="es-PE"/>
               </w:rPr>
-              <w:t>SGE-</w:t>
-            </w:r>
-            <w:proofErr w:type="spellStart"/>
-            <w:r>
-              <w:rPr>
-                <w:rFonts w:eastAsia="Times New Roman" w:cs="Times New Roman"/>
-                <w:color w:val="000000"/>
-                <w:lang w:eastAsia="es-PE"/>
-              </w:rPr>
-              <w:t>ANCP.mpp</w:t>
-            </w:r>
-            <w:proofErr w:type="spellEnd"/>
+              <w:t>SGE-ANCP.mpp</w:t>
+            </w:r>
           </w:p>
         </w:tc>
         <w:tc>
@@ -12476,16 +11966,7 @@
                 <w:color w:val="000000"/>
                 <w:lang w:eastAsia="es-PE"/>
               </w:rPr>
-              <w:t>SGE-</w:t>
-            </w:r>
-            <w:proofErr w:type="spellStart"/>
-            <w:r>
-              <w:rPr>
-                <w:rFonts w:eastAsia="Times New Roman" w:cs="Times New Roman"/>
-                <w:color w:val="000000"/>
-                <w:lang w:eastAsia="es-PE"/>
-              </w:rPr>
-              <w:t>AN</w:t>
+              <w:t>SGE-AN</w:t>
             </w:r>
             <w:r>
               <w:rPr>
@@ -12503,7 +11984,6 @@
               </w:rPr>
               <w:t>A.dcox</w:t>
             </w:r>
-            <w:proofErr w:type="spellEnd"/>
           </w:p>
         </w:tc>
         <w:tc>
@@ -12813,18 +12293,8 @@
                 <w:color w:val="000000"/>
                 <w:lang w:eastAsia="es-PE"/>
               </w:rPr>
-              <w:t>SGE-</w:t>
-            </w:r>
-            <w:proofErr w:type="spellStart"/>
-            <w:r>
-              <w:rPr>
-                <w:rFonts w:eastAsia="Times New Roman" w:cs="Times New Roman"/>
-                <w:color w:val="000000"/>
-                <w:lang w:eastAsia="es-PE"/>
-              </w:rPr>
-              <w:t>COMBD,mwb</w:t>
-            </w:r>
-            <w:proofErr w:type="spellEnd"/>
+              <w:t>SGE-COMBD,mwb</w:t>
+            </w:r>
           </w:p>
         </w:tc>
         <w:tc>
@@ -13126,18 +12596,8 @@
                 <w:color w:val="000000"/>
                 <w:lang w:eastAsia="es-PE"/>
               </w:rPr>
-              <w:t>SGB-</w:t>
-            </w:r>
-            <w:proofErr w:type="spellStart"/>
-            <w:r>
-              <w:rPr>
-                <w:rFonts w:eastAsia="Times New Roman" w:cs="Times New Roman"/>
-                <w:color w:val="000000"/>
-                <w:lang w:eastAsia="es-PE"/>
-              </w:rPr>
-              <w:t>COCF.nj</w:t>
-            </w:r>
-            <w:proofErr w:type="spellEnd"/>
+              <w:t>SGB-COCF.nj</w:t>
+            </w:r>
           </w:p>
         </w:tc>
         <w:tc>
@@ -14484,33 +13944,8 @@
         <w:lastRenderedPageBreak/>
         <w:t xml:space="preserve"> </w:t>
       </w:r>
-    </w:p>
-    <w:p>
-      <w:pPr>
-        <w:jc w:val="both"/>
-        <w:rPr>
-          <w:vertAlign w:val="superscript"/>
-        </w:rPr>
-      </w:pPr>
-    </w:p>
-    <w:p>
-      <w:pPr>
-        <w:ind w:left="1416"/>
-        <w:jc w:val="both"/>
-      </w:pPr>
-    </w:p>
-    <w:p>
-      <w:pPr>
-        <w:jc w:val="both"/>
-      </w:pPr>
-    </w:p>
-    <w:p>
-      <w:pPr>
-        <w:ind w:left="1776"/>
-        <w:rPr>
-          <w:lang w:val="es-PE"/>
-        </w:rPr>
-      </w:pPr>
+      <w:bookmarkStart w:id="24" w:name="_GoBack"/>
+      <w:bookmarkEnd w:id="24"/>
     </w:p>
     <w:p>
       <w:pPr>
@@ -14645,21 +14080,12 @@
               <w:szCs w:val="18"/>
             </w:rPr>
           </w:pPr>
-          <w:proofErr w:type="spellStart"/>
           <w:r>
             <w:rPr>
               <w:rFonts w:ascii="Arial" w:hAnsi="Arial" w:cs="Arial"/>
               <w:color w:val="0070C0"/>
             </w:rPr>
-            <w:t>Kodevian</w:t>
-          </w:r>
-          <w:proofErr w:type="spellEnd"/>
-          <w:r>
-            <w:rPr>
-              <w:rFonts w:ascii="Arial" w:hAnsi="Arial" w:cs="Arial"/>
-              <w:color w:val="0070C0"/>
-            </w:rPr>
-            <w:t xml:space="preserve"> Studio SAC</w:t>
+            <w:t>Kodevian Studio SAC</w:t>
           </w:r>
         </w:p>
       </w:tc>
@@ -14750,7 +14176,7 @@
     <w:r>
       <w:rPr>
         <w:noProof/>
-        <w:lang w:val="es-MX" w:eastAsia="es-MX" w:bidi="ar-SA"/>
+        <w:lang w:val="es-PE" w:eastAsia="es-PE" w:bidi="ar-SA"/>
       </w:rPr>
       <w:drawing>
         <wp:anchor distT="0" distB="0" distL="114300" distR="114300" simplePos="0" relativeHeight="251658240" behindDoc="0" locked="0" layoutInCell="1" allowOverlap="1">
@@ -14815,7 +14241,6 @@
         </wp:anchor>
       </w:drawing>
     </w:r>
-    <w:proofErr w:type="spellStart"/>
     <w:r>
       <w:rPr>
         <w:rFonts w:ascii="Arial" w:hAnsi="Arial" w:cs="Arial"/>
@@ -14823,17 +14248,7 @@
         <w:sz w:val="22"/>
         <w:szCs w:val="22"/>
       </w:rPr>
-      <w:t>Kodevian</w:t>
-    </w:r>
-    <w:proofErr w:type="spellEnd"/>
-    <w:r>
-      <w:rPr>
-        <w:rFonts w:ascii="Arial" w:hAnsi="Arial" w:cs="Arial"/>
-        <w:color w:val="000000"/>
-        <w:sz w:val="22"/>
-        <w:szCs w:val="22"/>
-      </w:rPr>
-      <w:t xml:space="preserve"> Studio SAC</w:t>
+      <w:t>Kodevian Studio SAC</w:t>
     </w:r>
   </w:p>
   <w:p>
@@ -16560,6 +15975,7 @@
       <w:spacing w:after="0" w:line="240" w:lineRule="auto"/>
     </w:pPr>
     <w:tblPr>
+      <w:tblInd w:w="0" w:type="dxa"/>
       <w:tblBorders>
         <w:top w:val="single" w:sz="4" w:space="0" w:color="auto"/>
         <w:left w:val="single" w:sz="4" w:space="0" w:color="auto"/>
@@ -16568,6 +15984,12 @@
         <w:insideH w:val="single" w:sz="4" w:space="0" w:color="auto"/>
         <w:insideV w:val="single" w:sz="4" w:space="0" w:color="auto"/>
       </w:tblBorders>
+      <w:tblCellMar>
+        <w:top w:w="0" w:type="dxa"/>
+        <w:left w:w="108" w:type="dxa"/>
+        <w:bottom w:w="0" w:type="dxa"/>
+        <w:right w:w="108" w:type="dxa"/>
+      </w:tblCellMar>
     </w:tblPr>
   </w:style>
   <w:style w:type="paragraph" w:styleId="Encabezado">
@@ -17092,7 +16514,7 @@
 </file>
 
 <file path=customXml/itemProps1.xml><?xml version="1.0" encoding="utf-8"?>
-<ds:datastoreItem xmlns:ds="http://schemas.openxmlformats.org/officeDocument/2006/customXml" ds:itemID="{41AE94C7-D5B1-4B12-B589-D955DAB82929}">
+<ds:datastoreItem xmlns:ds="http://schemas.openxmlformats.org/officeDocument/2006/customXml" ds:itemID="{3606D583-E2DD-434C-87F2-8181A8C13ED3}">
   <ds:schemaRefs>
     <ds:schemaRef ds:uri="http://schemas.openxmlformats.org/officeDocument/2006/bibliography"/>
   </ds:schemaRefs>

</xml_diff>